<commit_message>
Made some changes, checking to see if the changes remain..... previous changes earlier did not save
</commit_message>
<xml_diff>
--- a/ATM/ATMAcceptanceTesting.docx
+++ b/ATM/ATMAcceptanceTesting.docx
@@ -1,6 +1,6 @@
 
 <file path=word/document.xml><?xml version="1.0" encoding="utf-8"?>
-<w:document xmlns:wpc="http://schemas.microsoft.com/office/word/2010/wordprocessingCanvas" xmlns:mc="http://schemas.openxmlformats.org/markup-compatibility/2006" xmlns:o="urn:schemas-microsoft-com:office:office" xmlns:r="http://schemas.openxmlformats.org/officeDocument/2006/relationships" xmlns:m="http://schemas.openxmlformats.org/officeDocument/2006/math" xmlns:v="urn:schemas-microsoft-com:vml" xmlns:wp14="http://schemas.microsoft.com/office/word/2010/wordprocessingDrawing" xmlns:wp="http://schemas.openxmlformats.org/drawingml/2006/wordprocessingDrawing" xmlns:w10="urn:schemas-microsoft-com:office:word" xmlns:w="http://schemas.openxmlformats.org/wordprocessingml/2006/main" xmlns:w14="http://schemas.microsoft.com/office/word/2010/wordml" xmlns:w15="http://schemas.microsoft.com/office/word/2012/wordml" xmlns:wpg="http://schemas.microsoft.com/office/word/2010/wordprocessingGroup" xmlns:wpi="http://schemas.microsoft.com/office/word/2010/wordprocessingInk" xmlns:wne="http://schemas.microsoft.com/office/word/2006/wordml" xmlns:wps="http://schemas.microsoft.com/office/word/2010/wordprocessingShape" mc:Ignorable="w14 w15 wp14">
+<w:document xmlns:ve="http://schemas.openxmlformats.org/markup-compatibility/2006" xmlns:o="urn:schemas-microsoft-com:office:office" xmlns:r="http://schemas.openxmlformats.org/officeDocument/2006/relationships" xmlns:m="http://schemas.openxmlformats.org/officeDocument/2006/math" xmlns:v="urn:schemas-microsoft-com:vml" xmlns:wp="http://schemas.openxmlformats.org/drawingml/2006/wordprocessingDrawing" xmlns:w10="urn:schemas-microsoft-com:office:word" xmlns:w="http://schemas.openxmlformats.org/wordprocessingml/2006/main" xmlns:wne="http://schemas.microsoft.com/office/word/2006/wordml">
   <w:body>
     <w:p>
       <w:pPr>
@@ -1305,17 +1305,17 @@
         <w:tblW w:w="13315" w:type="dxa"/>
         <w:tblInd w:w="-365" w:type="dxa"/>
         <w:tblLayout w:type="fixed"/>
-        <w:tblLook w:val="04A0" w:firstRow="1" w:lastRow="0" w:firstColumn="1" w:lastColumn="0" w:noHBand="0" w:noVBand="1"/>
+        <w:tblLook w:val="04A0"/>
       </w:tblPr>
       <w:tblGrid>
-        <w:gridCol w:w="1299"/>
-        <w:gridCol w:w="4371"/>
+        <w:gridCol w:w="1373"/>
+        <w:gridCol w:w="4297"/>
         <w:gridCol w:w="7645"/>
       </w:tblGrid>
       <w:tr>
         <w:tc>
           <w:tcPr>
-            <w:tcW w:w="1299" w:type="dxa"/>
+            <w:tcW w:w="1373" w:type="dxa"/>
           </w:tcPr>
           <w:p>
             <w:r>
@@ -1325,7 +1325,7 @@
         </w:tc>
         <w:tc>
           <w:tcPr>
-            <w:tcW w:w="12016" w:type="dxa"/>
+            <w:tcW w:w="11942" w:type="dxa"/>
             <w:gridSpan w:val="2"/>
           </w:tcPr>
           <w:p>
@@ -1338,7 +1338,7 @@
       <w:tr>
         <w:tc>
           <w:tcPr>
-            <w:tcW w:w="1299" w:type="dxa"/>
+            <w:tcW w:w="1373" w:type="dxa"/>
           </w:tcPr>
           <w:p>
             <w:r>
@@ -1348,7 +1348,7 @@
         </w:tc>
         <w:tc>
           <w:tcPr>
-            <w:tcW w:w="12016" w:type="dxa"/>
+            <w:tcW w:w="11942" w:type="dxa"/>
             <w:gridSpan w:val="2"/>
           </w:tcPr>
           <w:p>
@@ -1361,7 +1361,7 @@
       <w:tr>
         <w:tc>
           <w:tcPr>
-            <w:tcW w:w="1299" w:type="dxa"/>
+            <w:tcW w:w="1373" w:type="dxa"/>
           </w:tcPr>
           <w:p>
             <w:r>
@@ -1371,7 +1371,7 @@
         </w:tc>
         <w:tc>
           <w:tcPr>
-            <w:tcW w:w="12016" w:type="dxa"/>
+            <w:tcW w:w="11942" w:type="dxa"/>
             <w:gridSpan w:val="2"/>
           </w:tcPr>
           <w:p>
@@ -1384,7 +1384,7 @@
       <w:tr>
         <w:tc>
           <w:tcPr>
-            <w:tcW w:w="1299" w:type="dxa"/>
+            <w:tcW w:w="1373" w:type="dxa"/>
           </w:tcPr>
           <w:p>
             <w:r>
@@ -1394,7 +1394,7 @@
         </w:tc>
         <w:tc>
           <w:tcPr>
-            <w:tcW w:w="12016" w:type="dxa"/>
+            <w:tcW w:w="11942" w:type="dxa"/>
             <w:gridSpan w:val="2"/>
           </w:tcPr>
           <w:p>
@@ -1416,7 +1416,7 @@
       <w:tr>
         <w:tc>
           <w:tcPr>
-            <w:tcW w:w="1299" w:type="dxa"/>
+            <w:tcW w:w="1373" w:type="dxa"/>
           </w:tcPr>
           <w:p>
             <w:r>
@@ -1426,7 +1426,7 @@
         </w:tc>
         <w:tc>
           <w:tcPr>
-            <w:tcW w:w="12016" w:type="dxa"/>
+            <w:tcW w:w="11942" w:type="dxa"/>
             <w:gridSpan w:val="2"/>
           </w:tcPr>
           <w:p>
@@ -1439,7 +1439,7 @@
       <w:tr>
         <w:tc>
           <w:tcPr>
-            <w:tcW w:w="1299" w:type="dxa"/>
+            <w:tcW w:w="1373" w:type="dxa"/>
           </w:tcPr>
           <w:p>
             <w:r>
@@ -1449,7 +1449,7 @@
         </w:tc>
         <w:tc>
           <w:tcPr>
-            <w:tcW w:w="12016" w:type="dxa"/>
+            <w:tcW w:w="11942" w:type="dxa"/>
             <w:gridSpan w:val="2"/>
           </w:tcPr>
           <w:p>
@@ -1462,7 +1462,7 @@
       <w:tr>
         <w:tc>
           <w:tcPr>
-            <w:tcW w:w="1299" w:type="dxa"/>
+            <w:tcW w:w="1373" w:type="dxa"/>
           </w:tcPr>
           <w:p>
             <w:r>
@@ -1472,7 +1472,7 @@
         </w:tc>
         <w:tc>
           <w:tcPr>
-            <w:tcW w:w="4371" w:type="dxa"/>
+            <w:tcW w:w="4297" w:type="dxa"/>
           </w:tcPr>
           <w:p>
             <w:pPr>
@@ -1630,7 +1630,7 @@
                 <w:noProof/>
               </w:rPr>
               <w:drawing>
-                <wp:inline distT="0" distB="0" distL="0" distR="0" wp14:anchorId="7441208F" wp14:editId="72B23595">
+                <wp:inline distT="0" distB="0" distL="0" distR="0">
                   <wp:extent cx="3667125" cy="856054"/>
                   <wp:effectExtent l="0" t="0" r="0" b="1270"/>
                   <wp:docPr id="1" name="Picture 1"/>
@@ -1645,7 +1645,7 @@
                           <pic:cNvPicPr/>
                         </pic:nvPicPr>
                         <pic:blipFill>
-                          <a:blip r:embed="rId6"/>
+                          <a:blip r:embed="rId6" cstate="print"/>
                           <a:stretch>
                             <a:fillRect/>
                           </a:stretch>
@@ -1691,7 +1691,7 @@
                 <w:noProof/>
               </w:rPr>
               <w:drawing>
-                <wp:inline distT="0" distB="0" distL="0" distR="0" wp14:anchorId="7BE11A2D" wp14:editId="112931BE">
+                <wp:inline distT="0" distB="0" distL="0" distR="0">
                   <wp:extent cx="1190625" cy="1570963"/>
                   <wp:effectExtent l="0" t="0" r="0" b="0"/>
                   <wp:docPr id="2" name="Picture 2"/>
@@ -1706,7 +1706,7 @@
                           <pic:cNvPicPr/>
                         </pic:nvPicPr>
                         <pic:blipFill>
-                          <a:blip r:embed="rId7"/>
+                          <a:blip r:embed="rId7" cstate="print"/>
                           <a:stretch>
                             <a:fillRect/>
                           </a:stretch>
@@ -1740,7 +1740,7 @@
                 <w:noProof/>
               </w:rPr>
               <w:drawing>
-                <wp:inline distT="0" distB="0" distL="0" distR="0" wp14:anchorId="454C46D9" wp14:editId="54B40664">
+                <wp:inline distT="0" distB="0" distL="0" distR="0">
                   <wp:extent cx="1621041" cy="332740"/>
                   <wp:effectExtent l="0" t="0" r="0" b="0"/>
                   <wp:docPr id="3" name="Picture 3"/>
@@ -1755,7 +1755,7 @@
                           <pic:cNvPicPr/>
                         </pic:nvPicPr>
                         <pic:blipFill>
-                          <a:blip r:embed="rId8"/>
+                          <a:blip r:embed="rId8" cstate="print"/>
                           <a:stretch>
                             <a:fillRect/>
                           </a:stretch>
@@ -1789,7 +1789,7 @@
                 <w:noProof/>
               </w:rPr>
               <w:drawing>
-                <wp:inline distT="0" distB="0" distL="0" distR="0" wp14:anchorId="63874734" wp14:editId="7A2FAFAC">
+                <wp:inline distT="0" distB="0" distL="0" distR="0">
                   <wp:extent cx="3803056" cy="2852420"/>
                   <wp:effectExtent l="0" t="0" r="6985" b="5080"/>
                   <wp:docPr id="4" name="Picture 4"/>
@@ -1804,7 +1804,7 @@
                           <pic:cNvPicPr/>
                         </pic:nvPicPr>
                         <pic:blipFill>
-                          <a:blip r:embed="rId9"/>
+                          <a:blip r:embed="rId9" cstate="print"/>
                           <a:stretch>
                             <a:fillRect/>
                           </a:stretch>
@@ -1838,7 +1838,7 @@
                 <w:noProof/>
               </w:rPr>
               <w:drawing>
-                <wp:inline distT="0" distB="0" distL="0" distR="0" wp14:anchorId="31F76BF8" wp14:editId="04D58F7C">
+                <wp:inline distT="0" distB="0" distL="0" distR="0">
                   <wp:extent cx="1710213" cy="589915"/>
                   <wp:effectExtent l="0" t="0" r="4445" b="635"/>
                   <wp:docPr id="5" name="Picture 5"/>
@@ -1853,7 +1853,7 @@
                           <pic:cNvPicPr/>
                         </pic:nvPicPr>
                         <pic:blipFill>
-                          <a:blip r:embed="rId10"/>
+                          <a:blip r:embed="rId10" cstate="print"/>
                           <a:stretch>
                             <a:fillRect/>
                           </a:stretch>
@@ -1887,7 +1887,7 @@
                 <w:noProof/>
               </w:rPr>
               <w:drawing>
-                <wp:inline distT="0" distB="0" distL="0" distR="0" wp14:anchorId="7F83EBDE" wp14:editId="1BBEE4CC">
+                <wp:inline distT="0" distB="0" distL="0" distR="0">
                   <wp:extent cx="3810000" cy="3606397"/>
                   <wp:effectExtent l="0" t="0" r="0" b="0"/>
                   <wp:docPr id="6" name="Picture 6"/>
@@ -1902,7 +1902,7 @@
                           <pic:cNvPicPr/>
                         </pic:nvPicPr>
                         <pic:blipFill>
-                          <a:blip r:embed="rId11"/>
+                          <a:blip r:embed="rId11" cstate="print"/>
                           <a:stretch>
                             <a:fillRect/>
                           </a:stretch>
@@ -1960,7 +1960,7 @@
                 <w:noProof/>
               </w:rPr>
               <w:drawing>
-                <wp:inline distT="0" distB="0" distL="0" distR="0" wp14:anchorId="6FA3D1A6" wp14:editId="3CC964E1">
+                <wp:inline distT="0" distB="0" distL="0" distR="0">
                   <wp:extent cx="1662545" cy="2133600"/>
                   <wp:effectExtent l="0" t="0" r="0" b="0"/>
                   <wp:docPr id="7" name="Picture 7"/>
@@ -1975,7 +1975,7 @@
                           <pic:cNvPicPr/>
                         </pic:nvPicPr>
                         <pic:blipFill>
-                          <a:blip r:embed="rId12"/>
+                          <a:blip r:embed="rId12" cstate="print"/>
                           <a:stretch>
                             <a:fillRect/>
                           </a:stretch>
@@ -2009,7 +2009,7 @@
                 <w:noProof/>
               </w:rPr>
               <w:drawing>
-                <wp:inline distT="0" distB="0" distL="0" distR="0" wp14:anchorId="7F7FA2C9" wp14:editId="1596E11B">
+                <wp:inline distT="0" distB="0" distL="0" distR="0">
                   <wp:extent cx="2609850" cy="1042859"/>
                   <wp:effectExtent l="0" t="0" r="0" b="5080"/>
                   <wp:docPr id="8" name="Picture 8"/>
@@ -2024,7 +2024,7 @@
                           <pic:cNvPicPr/>
                         </pic:nvPicPr>
                         <pic:blipFill>
-                          <a:blip r:embed="rId13"/>
+                          <a:blip r:embed="rId13" cstate="print"/>
                           <a:stretch>
                             <a:fillRect/>
                           </a:stretch>
@@ -2050,7 +2050,7 @@
       <w:tr>
         <w:tc>
           <w:tcPr>
-            <w:tcW w:w="1299" w:type="dxa"/>
+            <w:tcW w:w="1373" w:type="dxa"/>
           </w:tcPr>
           <w:p>
             <w:r>
@@ -2060,7 +2060,7 @@
         </w:tc>
         <w:tc>
           <w:tcPr>
-            <w:tcW w:w="4371" w:type="dxa"/>
+            <w:tcW w:w="4297" w:type="dxa"/>
           </w:tcPr>
           <w:p>
             <w:pPr>
@@ -2118,7 +2118,7 @@
                 <w:noProof/>
               </w:rPr>
               <w:drawing>
-                <wp:inline distT="0" distB="0" distL="0" distR="0" wp14:anchorId="3434A2AA" wp14:editId="62512C2C">
+                <wp:inline distT="0" distB="0" distL="0" distR="0">
                   <wp:extent cx="3708671" cy="330518"/>
                   <wp:effectExtent l="0" t="0" r="0" b="0"/>
                   <wp:docPr id="24" name="Picture 24"/>
@@ -2133,7 +2133,7 @@
                           <pic:cNvPicPr/>
                         </pic:nvPicPr>
                         <pic:blipFill>
-                          <a:blip r:embed="rId14"/>
+                          <a:blip r:embed="rId14" cstate="print"/>
                           <a:stretch>
                             <a:fillRect/>
                           </a:stretch>
@@ -2159,7 +2159,7 @@
       <w:tr>
         <w:tc>
           <w:tcPr>
-            <w:tcW w:w="1299" w:type="dxa"/>
+            <w:tcW w:w="1373" w:type="dxa"/>
           </w:tcPr>
           <w:p>
             <w:r>
@@ -2169,7 +2169,7 @@
         </w:tc>
         <w:tc>
           <w:tcPr>
-            <w:tcW w:w="4371" w:type="dxa"/>
+            <w:tcW w:w="4297" w:type="dxa"/>
           </w:tcPr>
           <w:p>
             <w:pPr>
@@ -2257,7 +2257,7 @@
                 <w:noProof/>
               </w:rPr>
               <w:drawing>
-                <wp:inline distT="0" distB="0" distL="0" distR="0" wp14:anchorId="54FD096B" wp14:editId="0F7BE05F">
+                <wp:inline distT="0" distB="0" distL="0" distR="0">
                   <wp:extent cx="3612515" cy="277661"/>
                   <wp:effectExtent l="0" t="0" r="6985" b="8255"/>
                   <wp:docPr id="62" name="Picture 62"/>
@@ -2272,7 +2272,7 @@
                           <pic:cNvPicPr/>
                         </pic:nvPicPr>
                         <pic:blipFill>
-                          <a:blip r:embed="rId15"/>
+                          <a:blip r:embed="rId15" cstate="print"/>
                           <a:stretch>
                             <a:fillRect/>
                           </a:stretch>
@@ -2298,7 +2298,7 @@
       <w:tr>
         <w:tc>
           <w:tcPr>
-            <w:tcW w:w="1299" w:type="dxa"/>
+            <w:tcW w:w="1373" w:type="dxa"/>
           </w:tcPr>
           <w:p>
             <w:r>
@@ -2308,7 +2308,7 @@
         </w:tc>
         <w:tc>
           <w:tcPr>
-            <w:tcW w:w="4371" w:type="dxa"/>
+            <w:tcW w:w="4297" w:type="dxa"/>
           </w:tcPr>
           <w:p>
             <w:pPr>
@@ -2429,7 +2429,7 @@
                 <w:noProof/>
               </w:rPr>
               <w:drawing>
-                <wp:inline distT="0" distB="0" distL="0" distR="0" wp14:anchorId="5F833FFD" wp14:editId="66B77E44">
+                <wp:inline distT="0" distB="0" distL="0" distR="0">
                   <wp:extent cx="1457143" cy="533333"/>
                   <wp:effectExtent l="0" t="0" r="0" b="635"/>
                   <wp:docPr id="26" name="Picture 26"/>
@@ -2444,7 +2444,7 @@
                           <pic:cNvPicPr/>
                         </pic:nvPicPr>
                         <pic:blipFill>
-                          <a:blip r:embed="rId16"/>
+                          <a:blip r:embed="rId16" cstate="print"/>
                           <a:stretch>
                             <a:fillRect/>
                           </a:stretch>
@@ -2470,7 +2470,7 @@
       <w:tr>
         <w:tc>
           <w:tcPr>
-            <w:tcW w:w="1299" w:type="dxa"/>
+            <w:tcW w:w="1373" w:type="dxa"/>
           </w:tcPr>
           <w:p>
             <w:r>
@@ -2480,7 +2480,7 @@
         </w:tc>
         <w:tc>
           <w:tcPr>
-            <w:tcW w:w="4371" w:type="dxa"/>
+            <w:tcW w:w="4297" w:type="dxa"/>
           </w:tcPr>
           <w:p>
             <w:pPr>
@@ -2514,7 +2514,7 @@
                 <w:noProof/>
               </w:rPr>
               <w:drawing>
-                <wp:inline distT="0" distB="0" distL="0" distR="0" wp14:anchorId="1D5DA3B2" wp14:editId="1CF7D7B4">
+                <wp:inline distT="0" distB="0" distL="0" distR="0">
                   <wp:extent cx="2123810" cy="542857"/>
                   <wp:effectExtent l="0" t="0" r="0" b="0"/>
                   <wp:docPr id="28" name="Picture 28"/>
@@ -2529,7 +2529,7 @@
                           <pic:cNvPicPr/>
                         </pic:nvPicPr>
                         <pic:blipFill>
-                          <a:blip r:embed="rId17"/>
+                          <a:blip r:embed="rId17" cstate="print"/>
                           <a:stretch>
                             <a:fillRect/>
                           </a:stretch>
@@ -2555,7 +2555,7 @@
       <w:tr>
         <w:tc>
           <w:tcPr>
-            <w:tcW w:w="1299" w:type="dxa"/>
+            <w:tcW w:w="1373" w:type="dxa"/>
           </w:tcPr>
           <w:p>
             <w:r>
@@ -2565,7 +2565,7 @@
         </w:tc>
         <w:tc>
           <w:tcPr>
-            <w:tcW w:w="4371" w:type="dxa"/>
+            <w:tcW w:w="4297" w:type="dxa"/>
           </w:tcPr>
           <w:p>
             <w:pPr>
@@ -2599,7 +2599,7 @@
                 <w:noProof/>
               </w:rPr>
               <w:drawing>
-                <wp:inline distT="0" distB="0" distL="0" distR="0" wp14:anchorId="05F9D9DE" wp14:editId="5D27BA64">
+                <wp:inline distT="0" distB="0" distL="0" distR="0">
                   <wp:extent cx="2123810" cy="542857"/>
                   <wp:effectExtent l="0" t="0" r="0" b="0"/>
                   <wp:docPr id="31" name="Picture 31"/>
@@ -2614,7 +2614,7 @@
                           <pic:cNvPicPr/>
                         </pic:nvPicPr>
                         <pic:blipFill>
-                          <a:blip r:embed="rId17"/>
+                          <a:blip r:embed="rId17" cstate="print"/>
                           <a:stretch>
                             <a:fillRect/>
                           </a:stretch>
@@ -2640,7 +2640,7 @@
       <w:tr>
         <w:tc>
           <w:tcPr>
-            <w:tcW w:w="1299" w:type="dxa"/>
+            <w:tcW w:w="1373" w:type="dxa"/>
           </w:tcPr>
           <w:p>
             <w:r>
@@ -2650,7 +2650,7 @@
         </w:tc>
         <w:tc>
           <w:tcPr>
-            <w:tcW w:w="4371" w:type="dxa"/>
+            <w:tcW w:w="4297" w:type="dxa"/>
           </w:tcPr>
           <w:p>
             <w:pPr>
@@ -2675,7 +2675,7 @@
                 <w:noProof/>
               </w:rPr>
               <w:drawing>
-                <wp:inline distT="0" distB="0" distL="0" distR="0" wp14:anchorId="26257C44" wp14:editId="071D0B75">
+                <wp:inline distT="0" distB="0" distL="0" distR="0">
                   <wp:extent cx="3708671" cy="330518"/>
                   <wp:effectExtent l="0" t="0" r="0" b="0"/>
                   <wp:docPr id="29" name="Picture 29"/>
@@ -2690,7 +2690,7 @@
                           <pic:cNvPicPr/>
                         </pic:nvPicPr>
                         <pic:blipFill>
-                          <a:blip r:embed="rId14"/>
+                          <a:blip r:embed="rId14" cstate="print"/>
                           <a:stretch>
                             <a:fillRect/>
                           </a:stretch>
@@ -2716,7 +2716,7 @@
       <w:tr>
         <w:tc>
           <w:tcPr>
-            <w:tcW w:w="1299" w:type="dxa"/>
+            <w:tcW w:w="1373" w:type="dxa"/>
           </w:tcPr>
           <w:p>
             <w:r>
@@ -2726,7 +2726,7 @@
         </w:tc>
         <w:tc>
           <w:tcPr>
-            <w:tcW w:w="4371" w:type="dxa"/>
+            <w:tcW w:w="4297" w:type="dxa"/>
           </w:tcPr>
           <w:p>
             <w:pPr>
@@ -2748,7 +2748,7 @@
                 <w:noProof/>
               </w:rPr>
               <w:drawing>
-                <wp:inline distT="0" distB="0" distL="0" distR="0" wp14:anchorId="63CDE64E" wp14:editId="6D092EF3">
+                <wp:inline distT="0" distB="0" distL="0" distR="0">
                   <wp:extent cx="3667125" cy="856054"/>
                   <wp:effectExtent l="0" t="0" r="0" b="1270"/>
                   <wp:docPr id="30" name="Picture 30"/>
@@ -2763,7 +2763,7 @@
                           <pic:cNvPicPr/>
                         </pic:nvPicPr>
                         <pic:blipFill>
-                          <a:blip r:embed="rId6"/>
+                          <a:blip r:embed="rId6" cstate="print"/>
                           <a:stretch>
                             <a:fillRect/>
                           </a:stretch>
@@ -2789,7 +2789,7 @@
       <w:tr>
         <w:tc>
           <w:tcPr>
-            <w:tcW w:w="1299" w:type="dxa"/>
+            <w:tcW w:w="1373" w:type="dxa"/>
           </w:tcPr>
           <w:p>
             <w:r>
@@ -2799,7 +2799,7 @@
         </w:tc>
         <w:tc>
           <w:tcPr>
-            <w:tcW w:w="12016" w:type="dxa"/>
+            <w:tcW w:w="11942" w:type="dxa"/>
             <w:gridSpan w:val="2"/>
           </w:tcPr>
           <w:p>
@@ -2812,7 +2812,7 @@
       <w:tr>
         <w:tc>
           <w:tcPr>
-            <w:tcW w:w="1299" w:type="dxa"/>
+            <w:tcW w:w="1373" w:type="dxa"/>
           </w:tcPr>
           <w:p>
             <w:r>
@@ -2822,7 +2822,7 @@
         </w:tc>
         <w:tc>
           <w:tcPr>
-            <w:tcW w:w="12016" w:type="dxa"/>
+            <w:tcW w:w="11942" w:type="dxa"/>
             <w:gridSpan w:val="2"/>
           </w:tcPr>
           <w:p>
@@ -2863,7 +2863,7 @@
         <w:tblStyle w:val="TableGrid"/>
         <w:tblW w:w="13320" w:type="dxa"/>
         <w:tblInd w:w="-365" w:type="dxa"/>
-        <w:tblLook w:val="04A0" w:firstRow="1" w:lastRow="0" w:firstColumn="1" w:lastColumn="0" w:noHBand="0" w:noVBand="1"/>
+        <w:tblLook w:val="04A0"/>
       </w:tblPr>
       <w:tblGrid>
         <w:gridCol w:w="1800"/>
@@ -3206,7 +3206,7 @@
                 <w:noProof/>
               </w:rPr>
               <w:drawing>
-                <wp:inline distT="0" distB="0" distL="0" distR="0" wp14:anchorId="15C95B3A" wp14:editId="68BD8D2B">
+                <wp:inline distT="0" distB="0" distL="0" distR="0">
                   <wp:extent cx="3667125" cy="856054"/>
                   <wp:effectExtent l="0" t="0" r="0" b="1270"/>
                   <wp:docPr id="9" name="Picture 9"/>
@@ -3221,7 +3221,7 @@
                           <pic:cNvPicPr/>
                         </pic:nvPicPr>
                         <pic:blipFill>
-                          <a:blip r:embed="rId6"/>
+                          <a:blip r:embed="rId6" cstate="print"/>
                           <a:stretch>
                             <a:fillRect/>
                           </a:stretch>
@@ -3267,7 +3267,7 @@
                 <w:noProof/>
               </w:rPr>
               <w:drawing>
-                <wp:inline distT="0" distB="0" distL="0" distR="0" wp14:anchorId="4ADDA74D" wp14:editId="34681867">
+                <wp:inline distT="0" distB="0" distL="0" distR="0">
                   <wp:extent cx="1190625" cy="1570963"/>
                   <wp:effectExtent l="0" t="0" r="0" b="0"/>
                   <wp:docPr id="10" name="Picture 10"/>
@@ -3282,7 +3282,7 @@
                           <pic:cNvPicPr/>
                         </pic:nvPicPr>
                         <pic:blipFill>
-                          <a:blip r:embed="rId7"/>
+                          <a:blip r:embed="rId7" cstate="print"/>
                           <a:stretch>
                             <a:fillRect/>
                           </a:stretch>
@@ -3316,7 +3316,7 @@
                 <w:noProof/>
               </w:rPr>
               <w:drawing>
-                <wp:inline distT="0" distB="0" distL="0" distR="0" wp14:anchorId="187D02AF" wp14:editId="0EDCB032">
+                <wp:inline distT="0" distB="0" distL="0" distR="0">
                   <wp:extent cx="1621041" cy="332740"/>
                   <wp:effectExtent l="0" t="0" r="0" b="0"/>
                   <wp:docPr id="11" name="Picture 11"/>
@@ -3331,7 +3331,7 @@
                           <pic:cNvPicPr/>
                         </pic:nvPicPr>
                         <pic:blipFill>
-                          <a:blip r:embed="rId8"/>
+                          <a:blip r:embed="rId8" cstate="print"/>
                           <a:stretch>
                             <a:fillRect/>
                           </a:stretch>
@@ -3365,7 +3365,7 @@
                 <w:noProof/>
               </w:rPr>
               <w:drawing>
-                <wp:inline distT="0" distB="0" distL="0" distR="0" wp14:anchorId="43601F9E" wp14:editId="59A9C5BE">
+                <wp:inline distT="0" distB="0" distL="0" distR="0">
                   <wp:extent cx="3803056" cy="2852420"/>
                   <wp:effectExtent l="0" t="0" r="6985" b="5080"/>
                   <wp:docPr id="12" name="Picture 12"/>
@@ -3380,7 +3380,7 @@
                           <pic:cNvPicPr/>
                         </pic:nvPicPr>
                         <pic:blipFill>
-                          <a:blip r:embed="rId9"/>
+                          <a:blip r:embed="rId9" cstate="print"/>
                           <a:stretch>
                             <a:fillRect/>
                           </a:stretch>
@@ -3414,7 +3414,7 @@
                 <w:noProof/>
               </w:rPr>
               <w:drawing>
-                <wp:inline distT="0" distB="0" distL="0" distR="0" wp14:anchorId="698C8851" wp14:editId="40508EC5">
+                <wp:inline distT="0" distB="0" distL="0" distR="0">
                   <wp:extent cx="1895475" cy="676130"/>
                   <wp:effectExtent l="0" t="0" r="0" b="0"/>
                   <wp:docPr id="15" name="Picture 15"/>
@@ -3429,7 +3429,7 @@
                           <pic:cNvPicPr/>
                         </pic:nvPicPr>
                         <pic:blipFill>
-                          <a:blip r:embed="rId18"/>
+                          <a:blip r:embed="rId18" cstate="print"/>
                           <a:stretch>
                             <a:fillRect/>
                           </a:stretch>
@@ -3463,7 +3463,7 @@
                 <w:noProof/>
               </w:rPr>
               <w:drawing>
-                <wp:inline distT="0" distB="0" distL="0" distR="0" wp14:anchorId="02E20AA1" wp14:editId="34BE7B5C">
+                <wp:inline distT="0" distB="0" distL="0" distR="0">
                   <wp:extent cx="3810000" cy="3606397"/>
                   <wp:effectExtent l="0" t="0" r="0" b="0"/>
                   <wp:docPr id="14" name="Picture 14"/>
@@ -3478,7 +3478,7 @@
                           <pic:cNvPicPr/>
                         </pic:nvPicPr>
                         <pic:blipFill>
-                          <a:blip r:embed="rId11"/>
+                          <a:blip r:embed="rId11" cstate="print"/>
                           <a:stretch>
                             <a:fillRect/>
                           </a:stretch>
@@ -3524,7 +3524,7 @@
                 <w:noProof/>
               </w:rPr>
               <w:drawing>
-                <wp:inline distT="0" distB="0" distL="0" distR="0" wp14:anchorId="1EC791CD" wp14:editId="1BFB8F6D">
+                <wp:inline distT="0" distB="0" distL="0" distR="0">
                   <wp:extent cx="3505200" cy="3162364"/>
                   <wp:effectExtent l="0" t="0" r="0" b="0"/>
                   <wp:docPr id="17" name="Picture 17"/>
@@ -3539,7 +3539,7 @@
                           <pic:cNvPicPr/>
                         </pic:nvPicPr>
                         <pic:blipFill>
-                          <a:blip r:embed="rId19"/>
+                          <a:blip r:embed="rId19" cstate="print"/>
                           <a:stretch>
                             <a:fillRect/>
                           </a:stretch>
@@ -3597,7 +3597,7 @@
                 <w:noProof/>
               </w:rPr>
               <w:drawing>
-                <wp:inline distT="0" distB="0" distL="0" distR="0" wp14:anchorId="5C47A7B2" wp14:editId="7126E82B">
+                <wp:inline distT="0" distB="0" distL="0" distR="0">
                   <wp:extent cx="1914525" cy="2454789"/>
                   <wp:effectExtent l="0" t="0" r="0" b="3175"/>
                   <wp:docPr id="18" name="Picture 18"/>
@@ -3612,7 +3612,7 @@
                           <pic:cNvPicPr/>
                         </pic:nvPicPr>
                         <pic:blipFill>
-                          <a:blip r:embed="rId20"/>
+                          <a:blip r:embed="rId20" cstate="print"/>
                           <a:stretch>
                             <a:fillRect/>
                           </a:stretch>
@@ -3646,7 +3646,7 @@
                 <w:noProof/>
               </w:rPr>
               <w:drawing>
-                <wp:inline distT="0" distB="0" distL="0" distR="0" wp14:anchorId="483AAF2F" wp14:editId="6C9594FE">
+                <wp:inline distT="0" distB="0" distL="0" distR="0">
                   <wp:extent cx="2476500" cy="1582576"/>
                   <wp:effectExtent l="0" t="0" r="0" b="0"/>
                   <wp:docPr id="19" name="Picture 19"/>
@@ -3661,7 +3661,7 @@
                           <pic:cNvPicPr/>
                         </pic:nvPicPr>
                         <pic:blipFill>
-                          <a:blip r:embed="rId21"/>
+                          <a:blip r:embed="rId21" cstate="print"/>
                           <a:stretch>
                             <a:fillRect/>
                           </a:stretch>
@@ -3740,7 +3740,7 @@
                 <w:noProof/>
               </w:rPr>
               <w:drawing>
-                <wp:inline distT="0" distB="0" distL="0" distR="0" wp14:anchorId="31C7BA72" wp14:editId="56486647">
+                <wp:inline distT="0" distB="0" distL="0" distR="0">
                   <wp:extent cx="3708671" cy="330518"/>
                   <wp:effectExtent l="0" t="0" r="0" b="0"/>
                   <wp:docPr id="25" name="Picture 25"/>
@@ -3755,7 +3755,7 @@
                           <pic:cNvPicPr/>
                         </pic:nvPicPr>
                         <pic:blipFill>
-                          <a:blip r:embed="rId14"/>
+                          <a:blip r:embed="rId14" cstate="print"/>
                           <a:stretch>
                             <a:fillRect/>
                           </a:stretch>
@@ -3870,7 +3870,7 @@
                 <w:noProof/>
               </w:rPr>
               <w:drawing>
-                <wp:inline distT="0" distB="0" distL="0" distR="0" wp14:anchorId="6B3C1E3F" wp14:editId="7C615600">
+                <wp:inline distT="0" distB="0" distL="0" distR="0">
                   <wp:extent cx="3612515" cy="277661"/>
                   <wp:effectExtent l="0" t="0" r="6985" b="8255"/>
                   <wp:docPr id="63" name="Picture 63"/>
@@ -3885,7 +3885,7 @@
                           <pic:cNvPicPr/>
                         </pic:nvPicPr>
                         <pic:blipFill>
-                          <a:blip r:embed="rId15"/>
+                          <a:blip r:embed="rId15" cstate="print"/>
                           <a:stretch>
                             <a:fillRect/>
                           </a:stretch>
@@ -4009,7 +4009,7 @@
                 <w:noProof/>
               </w:rPr>
               <w:drawing>
-                <wp:inline distT="0" distB="0" distL="0" distR="0" wp14:anchorId="2D30232C" wp14:editId="2AC218A4">
+                <wp:inline distT="0" distB="0" distL="0" distR="0">
                   <wp:extent cx="1457143" cy="533333"/>
                   <wp:effectExtent l="0" t="0" r="0" b="635"/>
                   <wp:docPr id="27" name="Picture 27"/>
@@ -4024,7 +4024,7 @@
                           <pic:cNvPicPr/>
                         </pic:nvPicPr>
                         <pic:blipFill>
-                          <a:blip r:embed="rId16"/>
+                          <a:blip r:embed="rId16" cstate="print"/>
                           <a:stretch>
                             <a:fillRect/>
                           </a:stretch>
@@ -4085,7 +4085,7 @@
                 <w:noProof/>
               </w:rPr>
               <w:drawing>
-                <wp:inline distT="0" distB="0" distL="0" distR="0" wp14:anchorId="6F45F4A7" wp14:editId="69C7960A">
+                <wp:inline distT="0" distB="0" distL="0" distR="0">
                   <wp:extent cx="2123810" cy="542857"/>
                   <wp:effectExtent l="0" t="0" r="0" b="0"/>
                   <wp:docPr id="32" name="Picture 32"/>
@@ -4100,7 +4100,7 @@
                           <pic:cNvPicPr/>
                         </pic:nvPicPr>
                         <pic:blipFill>
-                          <a:blip r:embed="rId17"/>
+                          <a:blip r:embed="rId17" cstate="print"/>
                           <a:stretch>
                             <a:fillRect/>
                           </a:stretch>
@@ -4161,7 +4161,7 @@
                 <w:noProof/>
               </w:rPr>
               <w:drawing>
-                <wp:inline distT="0" distB="0" distL="0" distR="0" wp14:anchorId="63AD3B3A" wp14:editId="07C61B7B">
+                <wp:inline distT="0" distB="0" distL="0" distR="0">
                   <wp:extent cx="2123810" cy="542857"/>
                   <wp:effectExtent l="0" t="0" r="0" b="0"/>
                   <wp:docPr id="33" name="Picture 33"/>
@@ -4176,7 +4176,7 @@
                           <pic:cNvPicPr/>
                         </pic:nvPicPr>
                         <pic:blipFill>
-                          <a:blip r:embed="rId17"/>
+                          <a:blip r:embed="rId17" cstate="print"/>
                           <a:stretch>
                             <a:fillRect/>
                           </a:stretch>
@@ -4237,7 +4237,7 @@
                 <w:noProof/>
               </w:rPr>
               <w:drawing>
-                <wp:inline distT="0" distB="0" distL="0" distR="0" wp14:anchorId="16D718D6" wp14:editId="54E07FFD">
+                <wp:inline distT="0" distB="0" distL="0" distR="0">
                   <wp:extent cx="3708671" cy="330518"/>
                   <wp:effectExtent l="0" t="0" r="0" b="0"/>
                   <wp:docPr id="34" name="Picture 34"/>
@@ -4252,7 +4252,7 @@
                           <pic:cNvPicPr/>
                         </pic:nvPicPr>
                         <pic:blipFill>
-                          <a:blip r:embed="rId14"/>
+                          <a:blip r:embed="rId14" cstate="print"/>
                           <a:stretch>
                             <a:fillRect/>
                           </a:stretch>
@@ -4310,7 +4310,7 @@
                 <w:noProof/>
               </w:rPr>
               <w:drawing>
-                <wp:inline distT="0" distB="0" distL="0" distR="0" wp14:anchorId="2B7E83CC" wp14:editId="2F930533">
+                <wp:inline distT="0" distB="0" distL="0" distR="0">
                   <wp:extent cx="3667125" cy="856054"/>
                   <wp:effectExtent l="0" t="0" r="0" b="1270"/>
                   <wp:docPr id="35" name="Picture 35"/>
@@ -4325,7 +4325,7 @@
                           <pic:cNvPicPr/>
                         </pic:nvPicPr>
                         <pic:blipFill>
-                          <a:blip r:embed="rId6"/>
+                          <a:blip r:embed="rId6" cstate="print"/>
                           <a:stretch>
                             <a:fillRect/>
                           </a:stretch>
@@ -4438,7 +4438,7 @@
       <w:tblPr>
         <w:tblStyle w:val="TableGrid"/>
         <w:tblW w:w="13045" w:type="dxa"/>
-        <w:tblLook w:val="04A0" w:firstRow="1" w:lastRow="0" w:firstColumn="1" w:lastColumn="0" w:noHBand="0" w:noVBand="1"/>
+        <w:tblLook w:val="04A0"/>
       </w:tblPr>
       <w:tblGrid>
         <w:gridCol w:w="2153"/>
@@ -4515,7 +4515,7 @@
                 <w:noProof/>
               </w:rPr>
               <w:drawing>
-                <wp:inline distT="0" distB="0" distL="0" distR="0" wp14:anchorId="70D4A919" wp14:editId="29682842">
+                <wp:inline distT="0" distB="0" distL="0" distR="0">
                   <wp:extent cx="3667125" cy="856054"/>
                   <wp:effectExtent l="0" t="0" r="0" b="1270"/>
                   <wp:docPr id="20" name="Picture 20"/>
@@ -4530,7 +4530,7 @@
                           <pic:cNvPicPr/>
                         </pic:nvPicPr>
                         <pic:blipFill>
-                          <a:blip r:embed="rId6"/>
+                          <a:blip r:embed="rId6" cstate="print"/>
                           <a:stretch>
                             <a:fillRect/>
                           </a:stretch>
@@ -4591,7 +4591,7 @@
                 <w:noProof/>
               </w:rPr>
               <w:drawing>
-                <wp:inline distT="0" distB="0" distL="0" distR="0" wp14:anchorId="39DFE3DA" wp14:editId="56C3C19E">
+                <wp:inline distT="0" distB="0" distL="0" distR="0">
                   <wp:extent cx="5086350" cy="453297"/>
                   <wp:effectExtent l="0" t="0" r="0" b="4445"/>
                   <wp:docPr id="21" name="Picture 21"/>
@@ -4606,7 +4606,7 @@
                           <pic:cNvPicPr/>
                         </pic:nvPicPr>
                         <pic:blipFill>
-                          <a:blip r:embed="rId14"/>
+                          <a:blip r:embed="rId14" cstate="print"/>
                           <a:stretch>
                             <a:fillRect/>
                           </a:stretch>
@@ -4667,7 +4667,7 @@
                 <w:noProof/>
               </w:rPr>
               <w:drawing>
-                <wp:inline distT="0" distB="0" distL="0" distR="0" wp14:anchorId="16BA4C9A" wp14:editId="04197D46">
+                <wp:inline distT="0" distB="0" distL="0" distR="0">
                   <wp:extent cx="5086350" cy="453297"/>
                   <wp:effectExtent l="0" t="0" r="0" b="4445"/>
                   <wp:docPr id="23" name="Picture 23"/>
@@ -4682,7 +4682,7 @@
                           <pic:cNvPicPr/>
                         </pic:nvPicPr>
                         <pic:blipFill>
-                          <a:blip r:embed="rId14"/>
+                          <a:blip r:embed="rId14" cstate="print"/>
                           <a:stretch>
                             <a:fillRect/>
                           </a:stretch>
@@ -4730,7 +4730,7 @@
       <w:tblPr>
         <w:tblStyle w:val="TableGrid"/>
         <w:tblW w:w="12955" w:type="dxa"/>
-        <w:tblLook w:val="04A0" w:firstRow="1" w:lastRow="0" w:firstColumn="1" w:lastColumn="0" w:noHBand="0" w:noVBand="1"/>
+        <w:tblLook w:val="04A0"/>
       </w:tblPr>
       <w:tblGrid>
         <w:gridCol w:w="3116"/>
@@ -4807,7 +4807,7 @@
                 <w:noProof/>
               </w:rPr>
               <w:drawing>
-                <wp:inline distT="0" distB="0" distL="0" distR="0" wp14:anchorId="6B3C1E3F" wp14:editId="7C615600">
+                <wp:inline distT="0" distB="0" distL="0" distR="0">
                   <wp:extent cx="3612515" cy="277661"/>
                   <wp:effectExtent l="0" t="0" r="6985" b="8255"/>
                   <wp:docPr id="64" name="Picture 64"/>
@@ -4822,7 +4822,7 @@
                           <pic:cNvPicPr/>
                         </pic:nvPicPr>
                         <pic:blipFill>
-                          <a:blip r:embed="rId15"/>
+                          <a:blip r:embed="rId15" cstate="print"/>
                           <a:stretch>
                             <a:fillRect/>
                           </a:stretch>
@@ -4852,7 +4852,10 @@
           </w:tcPr>
           <w:p>
             <w:r>
-              <w:t>If the card swipe is read but the information is invalid (not a valid card) an error is displayed that the ATM does not accept that form of card.</w:t>
+              <w:t>If the card swipe is read but the information is invalid (not a valid card) an error is displayed</w:t>
+            </w:r>
+            <w:r>
+              <w:t xml:space="preserve"> </w:t>
             </w:r>
           </w:p>
         </w:tc>
@@ -4883,7 +4886,7 @@
                 <w:noProof/>
               </w:rPr>
               <w:drawing>
-                <wp:inline distT="0" distB="0" distL="0" distR="0" wp14:anchorId="7989BD64" wp14:editId="3433A049">
+                <wp:inline distT="0" distB="0" distL="0" distR="0">
                   <wp:extent cx="3612515" cy="277661"/>
                   <wp:effectExtent l="0" t="0" r="6985" b="8255"/>
                   <wp:docPr id="65" name="Picture 65"/>
@@ -4898,7 +4901,7 @@
                           <pic:cNvPicPr/>
                         </pic:nvPicPr>
                         <pic:blipFill>
-                          <a:blip r:embed="rId15"/>
+                          <a:blip r:embed="rId15" cstate="print"/>
                           <a:stretch>
                             <a:fillRect/>
                           </a:stretch>
@@ -4959,7 +4962,7 @@
                 <w:noProof/>
               </w:rPr>
               <w:drawing>
-                <wp:inline distT="0" distB="0" distL="0" distR="0" wp14:anchorId="7989BD64" wp14:editId="3433A049">
+                <wp:inline distT="0" distB="0" distL="0" distR="0">
                   <wp:extent cx="3612515" cy="277661"/>
                   <wp:effectExtent l="0" t="0" r="6985" b="8255"/>
                   <wp:docPr id="66" name="Picture 66"/>
@@ -4974,7 +4977,7 @@
                           <pic:cNvPicPr/>
                         </pic:nvPicPr>
                         <pic:blipFill>
-                          <a:blip r:embed="rId15"/>
+                          <a:blip r:embed="rId15" cstate="print"/>
                           <a:stretch>
                             <a:fillRect/>
                           </a:stretch>
@@ -5035,7 +5038,7 @@
                 <w:noProof/>
               </w:rPr>
               <w:drawing>
-                <wp:inline distT="0" distB="0" distL="0" distR="0" wp14:anchorId="7989BD64" wp14:editId="3433A049">
+                <wp:inline distT="0" distB="0" distL="0" distR="0">
                   <wp:extent cx="3612515" cy="277661"/>
                   <wp:effectExtent l="0" t="0" r="6985" b="8255"/>
                   <wp:docPr id="67" name="Picture 67"/>
@@ -5050,7 +5053,7 @@
                           <pic:cNvPicPr/>
                         </pic:nvPicPr>
                         <pic:blipFill>
-                          <a:blip r:embed="rId15"/>
+                          <a:blip r:embed="rId15" cstate="print"/>
                           <a:stretch>
                             <a:fillRect/>
                           </a:stretch>
@@ -5080,7 +5083,10 @@
           </w:tcPr>
           <w:p>
             <w:r>
-              <w:t>When the user swipes their card they are greeted by name and are prompted for their PIN.</w:t>
+              <w:t xml:space="preserve">When the user swipes their card they are greeted by name and </w:t>
+            </w:r>
+            <w:r>
+              <w:t>are presented the pin screen</w:t>
             </w:r>
           </w:p>
         </w:tc>
@@ -5107,14 +5113,173 @@
           </w:tcPr>
           <w:p>
             <w:r>
-              <w:rPr>
-                <w:noProof/>
-              </w:rPr>
               <w:drawing>
-                <wp:inline distT="0" distB="0" distL="0" distR="0" wp14:anchorId="0B0232F5" wp14:editId="6E69972D">
-                  <wp:extent cx="3803056" cy="2852420"/>
-                  <wp:effectExtent l="0" t="0" r="6985" b="5080"/>
-                  <wp:docPr id="68" name="Picture 68"/>
+                <wp:inline distT="0" distB="0" distL="0" distR="0">
+                  <wp:extent cx="3689131" cy="2743200"/>
+                  <wp:effectExtent l="19050" t="0" r="6569" b="0"/>
+                  <wp:docPr id="71" name="Picture 4"/>
+                  <wp:cNvGraphicFramePr>
+                    <a:graphicFrameLocks xmlns:a="http://schemas.openxmlformats.org/drawingml/2006/main" noChangeAspect="1"/>
+                  </wp:cNvGraphicFramePr>
+                  <a:graphic xmlns:a="http://schemas.openxmlformats.org/drawingml/2006/main">
+                    <a:graphicData uri="http://schemas.openxmlformats.org/drawingml/2006/picture">
+                      <pic:pic xmlns:pic="http://schemas.openxmlformats.org/drawingml/2006/picture">
+                        <pic:nvPicPr>
+                          <pic:cNvPr id="0" name="Picture 4"/>
+                          <pic:cNvPicPr>
+                            <a:picLocks noChangeAspect="1" noChangeArrowheads="1"/>
+                          </pic:cNvPicPr>
+                        </pic:nvPicPr>
+                        <pic:blipFill>
+                          <a:blip r:embed="rId22" cstate="print"/>
+                          <a:srcRect/>
+                          <a:stretch>
+                            <a:fillRect/>
+                          </a:stretch>
+                        </pic:blipFill>
+                        <pic:spPr bwMode="auto">
+                          <a:xfrm>
+                            <a:off x="0" y="0"/>
+                            <a:ext cx="3689131" cy="2743200"/>
+                          </a:xfrm>
+                          <a:prstGeom prst="rect">
+                            <a:avLst/>
+                          </a:prstGeom>
+                          <a:noFill/>
+                          <a:ln w="9525">
+                            <a:noFill/>
+                            <a:miter lim="800000"/>
+                            <a:headEnd/>
+                            <a:tailEnd/>
+                          </a:ln>
+                        </pic:spPr>
+                      </pic:pic>
+                    </a:graphicData>
+                  </a:graphic>
+                </wp:inline>
+              </w:drawing>
+            </w:r>
+          </w:p>
+        </w:tc>
+      </w:tr>
+    </w:tbl>
+    <w:p>
+      <w:pPr>
+        <w:spacing w:after="0"/>
+      </w:pPr>
+    </w:p>
+    <w:p>
+      <w:pPr>
+        <w:pStyle w:val="Heading2"/>
+      </w:pPr>
+      <w:bookmarkStart w:id="4" w:name="_Toc418006376"/>
+      <w:r>
+        <w:t>Logging in – Enter PIN:</w:t>
+      </w:r>
+      <w:bookmarkEnd w:id="4"/>
+    </w:p>
+    <w:p>
+      <w:pPr>
+        <w:spacing w:after="0"/>
+      </w:pPr>
+    </w:p>
+    <w:tbl>
+      <w:tblPr>
+        <w:tblStyle w:val="TableGrid"/>
+        <w:tblW w:w="13045" w:type="dxa"/>
+        <w:tblLook w:val="04A0"/>
+      </w:tblPr>
+      <w:tblGrid>
+        <w:gridCol w:w="2300"/>
+        <w:gridCol w:w="2519"/>
+        <w:gridCol w:w="8226"/>
+      </w:tblGrid>
+      <w:tr>
+        <w:tc>
+          <w:tcPr>
+            <w:tcW w:w="3116" w:type="dxa"/>
+          </w:tcPr>
+          <w:p>
+            <w:r>
+              <w:t>Description</w:t>
+            </w:r>
+          </w:p>
+        </w:tc>
+        <w:tc>
+          <w:tcPr>
+            <w:tcW w:w="3117" w:type="dxa"/>
+          </w:tcPr>
+          <w:p>
+            <w:r>
+              <w:t>Test Steps</w:t>
+            </w:r>
+          </w:p>
+        </w:tc>
+        <w:tc>
+          <w:tcPr>
+            <w:tcW w:w="6812" w:type="dxa"/>
+          </w:tcPr>
+          <w:p>
+            <w:r>
+              <w:t>Results</w:t>
+            </w:r>
+          </w:p>
+        </w:tc>
+      </w:tr>
+      <w:tr>
+        <w:tc>
+          <w:tcPr>
+            <w:tcW w:w="3116" w:type="dxa"/>
+          </w:tcPr>
+          <w:p>
+            <w:r>
+              <w:t>The user enters an invalid PIN for the swiped card and is given an error to enter the PIN again.</w:t>
+            </w:r>
+          </w:p>
+        </w:tc>
+        <w:tc>
+          <w:tcPr>
+            <w:tcW w:w="3117" w:type="dxa"/>
+          </w:tcPr>
+          <w:p>
+            <w:pPr>
+              <w:pStyle w:val="ListParagraph"/>
+              <w:numPr>
+                <w:ilvl w:val="0"/>
+                <w:numId w:val="11"/>
+              </w:numPr>
+            </w:pPr>
+            <w:r>
+              <w:t>User swipes their card.</w:t>
+            </w:r>
+          </w:p>
+          <w:p>
+            <w:pPr>
+              <w:pStyle w:val="ListParagraph"/>
+              <w:numPr>
+                <w:ilvl w:val="0"/>
+                <w:numId w:val="11"/>
+              </w:numPr>
+            </w:pPr>
+            <w:r>
+              <w:t>User enters a PIN.</w:t>
+            </w:r>
+          </w:p>
+        </w:tc>
+        <w:tc>
+          <w:tcPr>
+            <w:tcW w:w="6812" w:type="dxa"/>
+          </w:tcPr>
+          <w:p>
+            <w:r>
+              <w:rPr>
+                <w:noProof/>
+              </w:rPr>
+              <w:drawing>
+                <wp:inline distT="0" distB="0" distL="0" distR="0">
+                  <wp:extent cx="1457143" cy="533333"/>
+                  <wp:effectExtent l="0" t="0" r="0" b="635"/>
+                  <wp:docPr id="36" name="Picture 36"/>
                   <wp:cNvGraphicFramePr>
                     <a:graphicFrameLocks xmlns:a="http://schemas.openxmlformats.org/drawingml/2006/main" noChangeAspect="1"/>
                   </wp:cNvGraphicFramePr>
@@ -5126,7 +5291,630 @@
                           <pic:cNvPicPr/>
                         </pic:nvPicPr>
                         <pic:blipFill>
-                          <a:blip r:embed="rId9"/>
+                          <a:blip r:embed="rId16" cstate="print"/>
+                          <a:stretch>
+                            <a:fillRect/>
+                          </a:stretch>
+                        </pic:blipFill>
+                        <pic:spPr>
+                          <a:xfrm>
+                            <a:off x="0" y="0"/>
+                            <a:ext cx="1457143" cy="533333"/>
+                          </a:xfrm>
+                          <a:prstGeom prst="rect">
+                            <a:avLst/>
+                          </a:prstGeom>
+                        </pic:spPr>
+                      </pic:pic>
+                    </a:graphicData>
+                  </a:graphic>
+                </wp:inline>
+              </w:drawing>
+            </w:r>
+          </w:p>
+        </w:tc>
+      </w:tr>
+      <w:tr>
+        <w:tc>
+          <w:tcPr>
+            <w:tcW w:w="3116" w:type="dxa"/>
+          </w:tcPr>
+          <w:p>
+            <w:r>
+              <w:t>The user attempts to enter a PIN shorter than 4 digits and is given an error that the PIN is invalid.</w:t>
+            </w:r>
+          </w:p>
+        </w:tc>
+        <w:tc>
+          <w:tcPr>
+            <w:tcW w:w="3117" w:type="dxa"/>
+          </w:tcPr>
+          <w:p>
+            <w:pPr>
+              <w:pStyle w:val="ListParagraph"/>
+              <w:numPr>
+                <w:ilvl w:val="0"/>
+                <w:numId w:val="13"/>
+              </w:numPr>
+            </w:pPr>
+            <w:r>
+              <w:t>User swipes their card.</w:t>
+            </w:r>
+          </w:p>
+          <w:p>
+            <w:pPr>
+              <w:pStyle w:val="ListParagraph"/>
+              <w:numPr>
+                <w:ilvl w:val="0"/>
+                <w:numId w:val="13"/>
+              </w:numPr>
+            </w:pPr>
+            <w:r>
+              <w:t>User enters a PIN.</w:t>
+            </w:r>
+          </w:p>
+        </w:tc>
+        <w:tc>
+          <w:tcPr>
+            <w:tcW w:w="6812" w:type="dxa"/>
+          </w:tcPr>
+          <w:p>
+            <w:r>
+              <w:rPr>
+                <w:noProof/>
+              </w:rPr>
+              <w:drawing>
+                <wp:inline distT="0" distB="0" distL="0" distR="0">
+                  <wp:extent cx="1457143" cy="533333"/>
+                  <wp:effectExtent l="0" t="0" r="0" b="635"/>
+                  <wp:docPr id="37" name="Picture 37"/>
+                  <wp:cNvGraphicFramePr>
+                    <a:graphicFrameLocks xmlns:a="http://schemas.openxmlformats.org/drawingml/2006/main" noChangeAspect="1"/>
+                  </wp:cNvGraphicFramePr>
+                  <a:graphic xmlns:a="http://schemas.openxmlformats.org/drawingml/2006/main">
+                    <a:graphicData uri="http://schemas.openxmlformats.org/drawingml/2006/picture">
+                      <pic:pic xmlns:pic="http://schemas.openxmlformats.org/drawingml/2006/picture">
+                        <pic:nvPicPr>
+                          <pic:cNvPr id="1" name=""/>
+                          <pic:cNvPicPr/>
+                        </pic:nvPicPr>
+                        <pic:blipFill>
+                          <a:blip r:embed="rId16" cstate="print"/>
+                          <a:stretch>
+                            <a:fillRect/>
+                          </a:stretch>
+                        </pic:blipFill>
+                        <pic:spPr>
+                          <a:xfrm>
+                            <a:off x="0" y="0"/>
+                            <a:ext cx="1457143" cy="533333"/>
+                          </a:xfrm>
+                          <a:prstGeom prst="rect">
+                            <a:avLst/>
+                          </a:prstGeom>
+                        </pic:spPr>
+                      </pic:pic>
+                    </a:graphicData>
+                  </a:graphic>
+                </wp:inline>
+              </w:drawing>
+            </w:r>
+          </w:p>
+        </w:tc>
+      </w:tr>
+      <w:tr>
+        <w:tc>
+          <w:tcPr>
+            <w:tcW w:w="3116" w:type="dxa"/>
+          </w:tcPr>
+          <w:p>
+            <w:r>
+              <w:t>The user attempts to enter a PIN longer than 4 digits and is given an error that the PIN is invalid.</w:t>
+            </w:r>
+          </w:p>
+        </w:tc>
+        <w:tc>
+          <w:tcPr>
+            <w:tcW w:w="3117" w:type="dxa"/>
+          </w:tcPr>
+          <w:p>
+            <w:pPr>
+              <w:pStyle w:val="ListParagraph"/>
+              <w:numPr>
+                <w:ilvl w:val="0"/>
+                <w:numId w:val="14"/>
+              </w:numPr>
+            </w:pPr>
+            <w:r>
+              <w:t>User swipes their card.</w:t>
+            </w:r>
+          </w:p>
+          <w:p>
+            <w:pPr>
+              <w:pStyle w:val="ListParagraph"/>
+              <w:numPr>
+                <w:ilvl w:val="0"/>
+                <w:numId w:val="14"/>
+              </w:numPr>
+            </w:pPr>
+            <w:r>
+              <w:t>User enters a PIN.</w:t>
+            </w:r>
+          </w:p>
+        </w:tc>
+        <w:tc>
+          <w:tcPr>
+            <w:tcW w:w="6812" w:type="dxa"/>
+          </w:tcPr>
+          <w:p>
+            <w:r>
+              <w:rPr>
+                <w:noProof/>
+              </w:rPr>
+              <w:drawing>
+                <wp:inline distT="0" distB="0" distL="0" distR="0">
+                  <wp:extent cx="1457143" cy="533333"/>
+                  <wp:effectExtent l="0" t="0" r="0" b="635"/>
+                  <wp:docPr id="38" name="Picture 38"/>
+                  <wp:cNvGraphicFramePr>
+                    <a:graphicFrameLocks xmlns:a="http://schemas.openxmlformats.org/drawingml/2006/main" noChangeAspect="1"/>
+                  </wp:cNvGraphicFramePr>
+                  <a:graphic xmlns:a="http://schemas.openxmlformats.org/drawingml/2006/main">
+                    <a:graphicData uri="http://schemas.openxmlformats.org/drawingml/2006/picture">
+                      <pic:pic xmlns:pic="http://schemas.openxmlformats.org/drawingml/2006/picture">
+                        <pic:nvPicPr>
+                          <pic:cNvPr id="1" name=""/>
+                          <pic:cNvPicPr/>
+                        </pic:nvPicPr>
+                        <pic:blipFill>
+                          <a:blip r:embed="rId16" cstate="print"/>
+                          <a:stretch>
+                            <a:fillRect/>
+                          </a:stretch>
+                        </pic:blipFill>
+                        <pic:spPr>
+                          <a:xfrm>
+                            <a:off x="0" y="0"/>
+                            <a:ext cx="1457143" cy="533333"/>
+                          </a:xfrm>
+                          <a:prstGeom prst="rect">
+                            <a:avLst/>
+                          </a:prstGeom>
+                        </pic:spPr>
+                      </pic:pic>
+                    </a:graphicData>
+                  </a:graphic>
+                </wp:inline>
+              </w:drawing>
+            </w:r>
+          </w:p>
+        </w:tc>
+      </w:tr>
+      <w:tr>
+        <w:tc>
+          <w:tcPr>
+            <w:tcW w:w="3116" w:type="dxa"/>
+          </w:tcPr>
+          <w:p>
+            <w:r>
+              <w:t>The user enters a valid PIN but the ATM loses the connection to the database and is given an error that we cannot connect to the database.</w:t>
+            </w:r>
+          </w:p>
+        </w:tc>
+        <w:tc>
+          <w:tcPr>
+            <w:tcW w:w="3117" w:type="dxa"/>
+          </w:tcPr>
+          <w:p>
+            <w:pPr>
+              <w:pStyle w:val="ListParagraph"/>
+              <w:numPr>
+                <w:ilvl w:val="0"/>
+                <w:numId w:val="15"/>
+              </w:numPr>
+            </w:pPr>
+            <w:r>
+              <w:t>User swipes their card.</w:t>
+            </w:r>
+          </w:p>
+          <w:p>
+            <w:pPr>
+              <w:pStyle w:val="ListParagraph"/>
+              <w:numPr>
+                <w:ilvl w:val="0"/>
+                <w:numId w:val="15"/>
+              </w:numPr>
+            </w:pPr>
+            <w:r>
+              <w:t>User enters a PIN.</w:t>
+            </w:r>
+          </w:p>
+        </w:tc>
+        <w:tc>
+          <w:tcPr>
+            <w:tcW w:w="6812" w:type="dxa"/>
+          </w:tcPr>
+          <w:p>
+            <w:r>
+              <w:rPr>
+                <w:noProof/>
+              </w:rPr>
+              <w:drawing>
+                <wp:inline distT="0" distB="0" distL="0" distR="0">
+                  <wp:extent cx="5086350" cy="453297"/>
+                  <wp:effectExtent l="0" t="0" r="0" b="4445"/>
+                  <wp:docPr id="39" name="Picture 39"/>
+                  <wp:cNvGraphicFramePr>
+                    <a:graphicFrameLocks xmlns:a="http://schemas.openxmlformats.org/drawingml/2006/main" noChangeAspect="1"/>
+                  </wp:cNvGraphicFramePr>
+                  <a:graphic xmlns:a="http://schemas.openxmlformats.org/drawingml/2006/main">
+                    <a:graphicData uri="http://schemas.openxmlformats.org/drawingml/2006/picture">
+                      <pic:pic xmlns:pic="http://schemas.openxmlformats.org/drawingml/2006/picture">
+                        <pic:nvPicPr>
+                          <pic:cNvPr id="1" name=""/>
+                          <pic:cNvPicPr/>
+                        </pic:nvPicPr>
+                        <pic:blipFill>
+                          <a:blip r:embed="rId14" cstate="print"/>
+                          <a:stretch>
+                            <a:fillRect/>
+                          </a:stretch>
+                        </pic:blipFill>
+                        <pic:spPr>
+                          <a:xfrm>
+                            <a:off x="0" y="0"/>
+                            <a:ext cx="5135219" cy="457652"/>
+                          </a:xfrm>
+                          <a:prstGeom prst="rect">
+                            <a:avLst/>
+                          </a:prstGeom>
+                        </pic:spPr>
+                      </pic:pic>
+                    </a:graphicData>
+                  </a:graphic>
+                </wp:inline>
+              </w:drawing>
+            </w:r>
+          </w:p>
+        </w:tc>
+      </w:tr>
+      <w:tr>
+        <w:tc>
+          <w:tcPr>
+            <w:tcW w:w="3116" w:type="dxa"/>
+          </w:tcPr>
+          <w:p>
+            <w:r>
+              <w:t>The user enters a valid PIN and is taken to the account overview page.</w:t>
+            </w:r>
+          </w:p>
+        </w:tc>
+        <w:tc>
+          <w:tcPr>
+            <w:tcW w:w="3117" w:type="dxa"/>
+          </w:tcPr>
+          <w:p>
+            <w:pPr>
+              <w:pStyle w:val="ListParagraph"/>
+              <w:numPr>
+                <w:ilvl w:val="0"/>
+                <w:numId w:val="16"/>
+              </w:numPr>
+            </w:pPr>
+            <w:r>
+              <w:t>User swipes their card.</w:t>
+            </w:r>
+          </w:p>
+          <w:p>
+            <w:pPr>
+              <w:pStyle w:val="ListParagraph"/>
+              <w:numPr>
+                <w:ilvl w:val="0"/>
+                <w:numId w:val="16"/>
+              </w:numPr>
+            </w:pPr>
+            <w:r>
+              <w:t>User enters a PIN.</w:t>
+            </w:r>
+          </w:p>
+        </w:tc>
+        <w:tc>
+          <w:tcPr>
+            <w:tcW w:w="6812" w:type="dxa"/>
+          </w:tcPr>
+          <w:p>
+            <w:r>
+              <w:rPr>
+                <w:noProof/>
+              </w:rPr>
+              <w:drawing>
+                <wp:inline distT="0" distB="0" distL="0" distR="0">
+                  <wp:extent cx="3551363" cy="2743200"/>
+                  <wp:effectExtent l="19050" t="0" r="0" b="0"/>
+                  <wp:docPr id="70" name="Picture 7"/>
+                  <wp:cNvGraphicFramePr>
+                    <a:graphicFrameLocks xmlns:a="http://schemas.openxmlformats.org/drawingml/2006/main" noChangeAspect="1"/>
+                  </wp:cNvGraphicFramePr>
+                  <a:graphic xmlns:a="http://schemas.openxmlformats.org/drawingml/2006/main">
+                    <a:graphicData uri="http://schemas.openxmlformats.org/drawingml/2006/picture">
+                      <pic:pic xmlns:pic="http://schemas.openxmlformats.org/drawingml/2006/picture">
+                        <pic:nvPicPr>
+                          <pic:cNvPr id="0" name="Picture 7"/>
+                          <pic:cNvPicPr>
+                            <a:picLocks noChangeAspect="1" noChangeArrowheads="1"/>
+                          </pic:cNvPicPr>
+                        </pic:nvPicPr>
+                        <pic:blipFill>
+                          <a:blip r:embed="rId23" cstate="print"/>
+                          <a:srcRect/>
+                          <a:stretch>
+                            <a:fillRect/>
+                          </a:stretch>
+                        </pic:blipFill>
+                        <pic:spPr bwMode="auto">
+                          <a:xfrm>
+                            <a:off x="0" y="0"/>
+                            <a:ext cx="3551363" cy="2743200"/>
+                          </a:xfrm>
+                          <a:prstGeom prst="rect">
+                            <a:avLst/>
+                          </a:prstGeom>
+                          <a:noFill/>
+                          <a:ln w="9525">
+                            <a:noFill/>
+                            <a:miter lim="800000"/>
+                            <a:headEnd/>
+                            <a:tailEnd/>
+                          </a:ln>
+                        </pic:spPr>
+                      </pic:pic>
+                    </a:graphicData>
+                  </a:graphic>
+                </wp:inline>
+              </w:drawing>
+            </w:r>
+          </w:p>
+        </w:tc>
+      </w:tr>
+    </w:tbl>
+    <w:p>
+      <w:pPr>
+        <w:spacing w:after="0"/>
+      </w:pPr>
+    </w:p>
+    <w:p>
+      <w:pPr>
+        <w:pStyle w:val="Heading1"/>
+      </w:pPr>
+      <w:bookmarkStart w:id="5" w:name="_Toc418006377"/>
+      <w:r>
+        <w:t>Successful Login:</w:t>
+      </w:r>
+      <w:bookmarkEnd w:id="5"/>
+    </w:p>
+    <w:p>
+      <w:pPr>
+        <w:spacing w:after="0"/>
+      </w:pPr>
+    </w:p>
+    <w:p>
+      <w:pPr>
+        <w:pStyle w:val="Heading2"/>
+      </w:pPr>
+      <w:bookmarkStart w:id="6" w:name="_Toc418006378"/>
+      <w:r>
+        <w:t>Account Overview Page:</w:t>
+      </w:r>
+      <w:bookmarkEnd w:id="6"/>
+    </w:p>
+    <w:p>
+      <w:pPr>
+        <w:spacing w:after="0"/>
+      </w:pPr>
+    </w:p>
+    <w:tbl>
+      <w:tblPr>
+        <w:tblStyle w:val="TableGrid"/>
+        <w:tblW w:w="13135" w:type="dxa"/>
+        <w:tblLook w:val="04A0"/>
+      </w:tblPr>
+      <w:tblGrid>
+        <w:gridCol w:w="3116"/>
+        <w:gridCol w:w="3117"/>
+        <w:gridCol w:w="6902"/>
+      </w:tblGrid>
+      <w:tr>
+        <w:tc>
+          <w:tcPr>
+            <w:tcW w:w="3116" w:type="dxa"/>
+          </w:tcPr>
+          <w:p>
+            <w:r>
+              <w:t>Description</w:t>
+            </w:r>
+          </w:p>
+        </w:tc>
+        <w:tc>
+          <w:tcPr>
+            <w:tcW w:w="3117" w:type="dxa"/>
+          </w:tcPr>
+          <w:p>
+            <w:r>
+              <w:t>Test Steps</w:t>
+            </w:r>
+          </w:p>
+        </w:tc>
+        <w:tc>
+          <w:tcPr>
+            <w:tcW w:w="6902" w:type="dxa"/>
+          </w:tcPr>
+          <w:p>
+            <w:r>
+              <w:t>Results</w:t>
+            </w:r>
+          </w:p>
+        </w:tc>
+      </w:tr>
+      <w:tr>
+        <w:tc>
+          <w:tcPr>
+            <w:tcW w:w="3116" w:type="dxa"/>
+          </w:tcPr>
+          <w:p>
+            <w:r>
+              <w:t>User is valid but does not have any associated accounts.</w:t>
+            </w:r>
+          </w:p>
+        </w:tc>
+        <w:tc>
+          <w:tcPr>
+            <w:tcW w:w="3117" w:type="dxa"/>
+          </w:tcPr>
+          <w:p>
+            <w:pPr>
+              <w:pStyle w:val="ListParagraph"/>
+              <w:numPr>
+                <w:ilvl w:val="0"/>
+                <w:numId w:val="17"/>
+              </w:numPr>
+            </w:pPr>
+            <w:r>
+              <w:t>User swipes their card.</w:t>
+            </w:r>
+          </w:p>
+          <w:p>
+            <w:pPr>
+              <w:pStyle w:val="ListParagraph"/>
+              <w:numPr>
+                <w:ilvl w:val="0"/>
+                <w:numId w:val="17"/>
+              </w:numPr>
+            </w:pPr>
+            <w:r>
+              <w:t>User enters a PIN.</w:t>
+            </w:r>
+          </w:p>
+        </w:tc>
+        <w:tc>
+          <w:tcPr>
+            <w:tcW w:w="6902" w:type="dxa"/>
+          </w:tcPr>
+          <w:p/>
+        </w:tc>
+      </w:tr>
+      <w:tr>
+        <w:tc>
+          <w:tcPr>
+            <w:tcW w:w="3116" w:type="dxa"/>
+          </w:tcPr>
+          <w:p>
+            <w:r>
+              <w:t>User is valid but has more than 4 accounts available.</w:t>
+            </w:r>
+          </w:p>
+        </w:tc>
+        <w:tc>
+          <w:tcPr>
+            <w:tcW w:w="3117" w:type="dxa"/>
+          </w:tcPr>
+          <w:p>
+            <w:pPr>
+              <w:pStyle w:val="ListParagraph"/>
+              <w:numPr>
+                <w:ilvl w:val="0"/>
+                <w:numId w:val="18"/>
+              </w:numPr>
+            </w:pPr>
+            <w:r>
+              <w:t>User swipes their card.</w:t>
+            </w:r>
+          </w:p>
+          <w:p>
+            <w:pPr>
+              <w:pStyle w:val="ListParagraph"/>
+              <w:numPr>
+                <w:ilvl w:val="0"/>
+                <w:numId w:val="18"/>
+              </w:numPr>
+            </w:pPr>
+            <w:r>
+              <w:t>User enters a PIN.</w:t>
+            </w:r>
+          </w:p>
+        </w:tc>
+        <w:tc>
+          <w:tcPr>
+            <w:tcW w:w="6902" w:type="dxa"/>
+          </w:tcPr>
+          <w:p/>
+        </w:tc>
+      </w:tr>
+      <w:tr>
+        <w:tc>
+          <w:tcPr>
+            <w:tcW w:w="3116" w:type="dxa"/>
+          </w:tcPr>
+          <w:p>
+            <w:r>
+              <w:t>Account information is shown for up to 4 accounts (in alphabetical order) with the total balance of each account.</w:t>
+            </w:r>
+          </w:p>
+        </w:tc>
+        <w:tc>
+          <w:tcPr>
+            <w:tcW w:w="3117" w:type="dxa"/>
+          </w:tcPr>
+          <w:p>
+            <w:pPr>
+              <w:pStyle w:val="ListParagraph"/>
+              <w:numPr>
+                <w:ilvl w:val="0"/>
+                <w:numId w:val="19"/>
+              </w:numPr>
+            </w:pPr>
+            <w:r>
+              <w:t>User swipes their card.</w:t>
+            </w:r>
+          </w:p>
+          <w:p>
+            <w:pPr>
+              <w:pStyle w:val="ListParagraph"/>
+              <w:numPr>
+                <w:ilvl w:val="0"/>
+                <w:numId w:val="19"/>
+              </w:numPr>
+            </w:pPr>
+            <w:r>
+              <w:t>User enters a PIN.</w:t>
+            </w:r>
+          </w:p>
+        </w:tc>
+        <w:tc>
+          <w:tcPr>
+            <w:tcW w:w="6902" w:type="dxa"/>
+          </w:tcPr>
+          <w:p>
+            <w:r>
+              <w:rPr>
+                <w:noProof/>
+              </w:rPr>
+              <w:drawing>
+                <wp:inline distT="0" distB="0" distL="0" distR="0">
+                  <wp:extent cx="3803056" cy="2852420"/>
+                  <wp:effectExtent l="0" t="0" r="6985" b="5080"/>
+                  <wp:docPr id="41" name="Picture 41"/>
+                  <wp:cNvGraphicFramePr>
+                    <a:graphicFrameLocks xmlns:a="http://schemas.openxmlformats.org/drawingml/2006/main" noChangeAspect="1"/>
+                  </wp:cNvGraphicFramePr>
+                  <a:graphic xmlns:a="http://schemas.openxmlformats.org/drawingml/2006/main">
+                    <a:graphicData uri="http://schemas.openxmlformats.org/drawingml/2006/picture">
+                      <pic:pic xmlns:pic="http://schemas.openxmlformats.org/drawingml/2006/picture">
+                        <pic:nvPicPr>
+                          <pic:cNvPr id="1" name=""/>
+                          <pic:cNvPicPr/>
+                        </pic:nvPicPr>
+                        <pic:blipFill>
+                          <a:blip r:embed="rId9" cstate="print"/>
                           <a:stretch>
                             <a:fillRect/>
                           </a:stretch>
@@ -5157,532 +5945,18 @@
     </w:p>
     <w:p>
       <w:pPr>
-        <w:pStyle w:val="Heading2"/>
-      </w:pPr>
-      <w:bookmarkStart w:id="4" w:name="_Toc418006376"/>
-      <w:r>
-        <w:t>Logging in – Enter PIN:</w:t>
-      </w:r>
-      <w:bookmarkEnd w:id="4"/>
+        <w:spacing w:after="0"/>
+      </w:pPr>
     </w:p>
     <w:p>
       <w:pPr>
-        <w:spacing w:after="0"/>
-      </w:pPr>
-    </w:p>
-    <w:tbl>
-      <w:tblPr>
-        <w:tblStyle w:val="TableGrid"/>
-        <w:tblW w:w="13045" w:type="dxa"/>
-        <w:tblLook w:val="04A0" w:firstRow="1" w:lastRow="0" w:firstColumn="1" w:lastColumn="0" w:noHBand="0" w:noVBand="1"/>
-      </w:tblPr>
-      <w:tblGrid>
-        <w:gridCol w:w="2300"/>
-        <w:gridCol w:w="2519"/>
-        <w:gridCol w:w="8226"/>
-      </w:tblGrid>
-      <w:tr>
-        <w:tc>
-          <w:tcPr>
-            <w:tcW w:w="3116" w:type="dxa"/>
-          </w:tcPr>
-          <w:p>
-            <w:r>
-              <w:t>Description</w:t>
-            </w:r>
-          </w:p>
-        </w:tc>
-        <w:tc>
-          <w:tcPr>
-            <w:tcW w:w="3117" w:type="dxa"/>
-          </w:tcPr>
-          <w:p>
-            <w:r>
-              <w:t>Test Steps</w:t>
-            </w:r>
-          </w:p>
-        </w:tc>
-        <w:tc>
-          <w:tcPr>
-            <w:tcW w:w="6812" w:type="dxa"/>
-          </w:tcPr>
-          <w:p>
-            <w:r>
-              <w:t>Results</w:t>
-            </w:r>
-          </w:p>
-        </w:tc>
-      </w:tr>
-      <w:tr>
-        <w:tc>
-          <w:tcPr>
-            <w:tcW w:w="3116" w:type="dxa"/>
-          </w:tcPr>
-          <w:p>
-            <w:r>
-              <w:t>The user enters an invalid PIN for the swiped card and is given an error to enter the PIN again.</w:t>
-            </w:r>
-          </w:p>
-        </w:tc>
-        <w:tc>
-          <w:tcPr>
-            <w:tcW w:w="3117" w:type="dxa"/>
-          </w:tcPr>
-          <w:p>
-            <w:pPr>
-              <w:pStyle w:val="ListParagraph"/>
-              <w:numPr>
-                <w:ilvl w:val="0"/>
-                <w:numId w:val="11"/>
-              </w:numPr>
-            </w:pPr>
-            <w:r>
-              <w:t>User swipes their card.</w:t>
-            </w:r>
-          </w:p>
-          <w:p>
-            <w:pPr>
-              <w:pStyle w:val="ListParagraph"/>
-              <w:numPr>
-                <w:ilvl w:val="0"/>
-                <w:numId w:val="11"/>
-              </w:numPr>
-            </w:pPr>
-            <w:r>
-              <w:t>User enters a PIN.</w:t>
-            </w:r>
-          </w:p>
-        </w:tc>
-        <w:tc>
-          <w:tcPr>
-            <w:tcW w:w="6812" w:type="dxa"/>
-          </w:tcPr>
-          <w:p>
-            <w:r>
-              <w:rPr>
-                <w:noProof/>
-              </w:rPr>
-              <w:drawing>
-                <wp:inline distT="0" distB="0" distL="0" distR="0" wp14:anchorId="0442B929" wp14:editId="0EC5FB2B">
-                  <wp:extent cx="1457143" cy="533333"/>
-                  <wp:effectExtent l="0" t="0" r="0" b="635"/>
-                  <wp:docPr id="36" name="Picture 36"/>
-                  <wp:cNvGraphicFramePr>
-                    <a:graphicFrameLocks xmlns:a="http://schemas.openxmlformats.org/drawingml/2006/main" noChangeAspect="1"/>
-                  </wp:cNvGraphicFramePr>
-                  <a:graphic xmlns:a="http://schemas.openxmlformats.org/drawingml/2006/main">
-                    <a:graphicData uri="http://schemas.openxmlformats.org/drawingml/2006/picture">
-                      <pic:pic xmlns:pic="http://schemas.openxmlformats.org/drawingml/2006/picture">
-                        <pic:nvPicPr>
-                          <pic:cNvPr id="1" name=""/>
-                          <pic:cNvPicPr/>
-                        </pic:nvPicPr>
-                        <pic:blipFill>
-                          <a:blip r:embed="rId16"/>
-                          <a:stretch>
-                            <a:fillRect/>
-                          </a:stretch>
-                        </pic:blipFill>
-                        <pic:spPr>
-                          <a:xfrm>
-                            <a:off x="0" y="0"/>
-                            <a:ext cx="1457143" cy="533333"/>
-                          </a:xfrm>
-                          <a:prstGeom prst="rect">
-                            <a:avLst/>
-                          </a:prstGeom>
-                        </pic:spPr>
-                      </pic:pic>
-                    </a:graphicData>
-                  </a:graphic>
-                </wp:inline>
-              </w:drawing>
-            </w:r>
-          </w:p>
-        </w:tc>
-      </w:tr>
-      <w:tr>
-        <w:tc>
-          <w:tcPr>
-            <w:tcW w:w="3116" w:type="dxa"/>
-          </w:tcPr>
-          <w:p>
-            <w:r>
-              <w:t>The user attempts to enter a PIN shorter than 4 digits and is given an error that the PIN is invalid.</w:t>
-            </w:r>
-          </w:p>
-        </w:tc>
-        <w:tc>
-          <w:tcPr>
-            <w:tcW w:w="3117" w:type="dxa"/>
-          </w:tcPr>
-          <w:p>
-            <w:pPr>
-              <w:pStyle w:val="ListParagraph"/>
-              <w:numPr>
-                <w:ilvl w:val="0"/>
-                <w:numId w:val="13"/>
-              </w:numPr>
-            </w:pPr>
-            <w:r>
-              <w:t>User swipes their card.</w:t>
-            </w:r>
-          </w:p>
-          <w:p>
-            <w:pPr>
-              <w:pStyle w:val="ListParagraph"/>
-              <w:numPr>
-                <w:ilvl w:val="0"/>
-                <w:numId w:val="13"/>
-              </w:numPr>
-            </w:pPr>
-            <w:r>
-              <w:t>User enters a PIN.</w:t>
-            </w:r>
-          </w:p>
-        </w:tc>
-        <w:tc>
-          <w:tcPr>
-            <w:tcW w:w="6812" w:type="dxa"/>
-          </w:tcPr>
-          <w:p>
-            <w:r>
-              <w:rPr>
-                <w:noProof/>
-              </w:rPr>
-              <w:drawing>
-                <wp:inline distT="0" distB="0" distL="0" distR="0" wp14:anchorId="0442B929" wp14:editId="0EC5FB2B">
-                  <wp:extent cx="1457143" cy="533333"/>
-                  <wp:effectExtent l="0" t="0" r="0" b="635"/>
-                  <wp:docPr id="37" name="Picture 37"/>
-                  <wp:cNvGraphicFramePr>
-                    <a:graphicFrameLocks xmlns:a="http://schemas.openxmlformats.org/drawingml/2006/main" noChangeAspect="1"/>
-                  </wp:cNvGraphicFramePr>
-                  <a:graphic xmlns:a="http://schemas.openxmlformats.org/drawingml/2006/main">
-                    <a:graphicData uri="http://schemas.openxmlformats.org/drawingml/2006/picture">
-                      <pic:pic xmlns:pic="http://schemas.openxmlformats.org/drawingml/2006/picture">
-                        <pic:nvPicPr>
-                          <pic:cNvPr id="1" name=""/>
-                          <pic:cNvPicPr/>
-                        </pic:nvPicPr>
-                        <pic:blipFill>
-                          <a:blip r:embed="rId16"/>
-                          <a:stretch>
-                            <a:fillRect/>
-                          </a:stretch>
-                        </pic:blipFill>
-                        <pic:spPr>
-                          <a:xfrm>
-                            <a:off x="0" y="0"/>
-                            <a:ext cx="1457143" cy="533333"/>
-                          </a:xfrm>
-                          <a:prstGeom prst="rect">
-                            <a:avLst/>
-                          </a:prstGeom>
-                        </pic:spPr>
-                      </pic:pic>
-                    </a:graphicData>
-                  </a:graphic>
-                </wp:inline>
-              </w:drawing>
-            </w:r>
-          </w:p>
-        </w:tc>
-      </w:tr>
-      <w:tr>
-        <w:tc>
-          <w:tcPr>
-            <w:tcW w:w="3116" w:type="dxa"/>
-          </w:tcPr>
-          <w:p>
-            <w:r>
-              <w:t>The user attempts to enter a PIN longer than 4 digits and is given an error that the PIN is invalid.</w:t>
-            </w:r>
-          </w:p>
-        </w:tc>
-        <w:tc>
-          <w:tcPr>
-            <w:tcW w:w="3117" w:type="dxa"/>
-          </w:tcPr>
-          <w:p>
-            <w:pPr>
-              <w:pStyle w:val="ListParagraph"/>
-              <w:numPr>
-                <w:ilvl w:val="0"/>
-                <w:numId w:val="14"/>
-              </w:numPr>
-            </w:pPr>
-            <w:r>
-              <w:t>User swipes their card.</w:t>
-            </w:r>
-          </w:p>
-          <w:p>
-            <w:pPr>
-              <w:pStyle w:val="ListParagraph"/>
-              <w:numPr>
-                <w:ilvl w:val="0"/>
-                <w:numId w:val="14"/>
-              </w:numPr>
-            </w:pPr>
-            <w:r>
-              <w:t>User enters a PIN.</w:t>
-            </w:r>
-          </w:p>
-        </w:tc>
-        <w:tc>
-          <w:tcPr>
-            <w:tcW w:w="6812" w:type="dxa"/>
-          </w:tcPr>
-          <w:p>
-            <w:r>
-              <w:rPr>
-                <w:noProof/>
-              </w:rPr>
-              <w:drawing>
-                <wp:inline distT="0" distB="0" distL="0" distR="0" wp14:anchorId="0442B929" wp14:editId="0EC5FB2B">
-                  <wp:extent cx="1457143" cy="533333"/>
-                  <wp:effectExtent l="0" t="0" r="0" b="635"/>
-                  <wp:docPr id="38" name="Picture 38"/>
-                  <wp:cNvGraphicFramePr>
-                    <a:graphicFrameLocks xmlns:a="http://schemas.openxmlformats.org/drawingml/2006/main" noChangeAspect="1"/>
-                  </wp:cNvGraphicFramePr>
-                  <a:graphic xmlns:a="http://schemas.openxmlformats.org/drawingml/2006/main">
-                    <a:graphicData uri="http://schemas.openxmlformats.org/drawingml/2006/picture">
-                      <pic:pic xmlns:pic="http://schemas.openxmlformats.org/drawingml/2006/picture">
-                        <pic:nvPicPr>
-                          <pic:cNvPr id="1" name=""/>
-                          <pic:cNvPicPr/>
-                        </pic:nvPicPr>
-                        <pic:blipFill>
-                          <a:blip r:embed="rId16"/>
-                          <a:stretch>
-                            <a:fillRect/>
-                          </a:stretch>
-                        </pic:blipFill>
-                        <pic:spPr>
-                          <a:xfrm>
-                            <a:off x="0" y="0"/>
-                            <a:ext cx="1457143" cy="533333"/>
-                          </a:xfrm>
-                          <a:prstGeom prst="rect">
-                            <a:avLst/>
-                          </a:prstGeom>
-                        </pic:spPr>
-                      </pic:pic>
-                    </a:graphicData>
-                  </a:graphic>
-                </wp:inline>
-              </w:drawing>
-            </w:r>
-          </w:p>
-        </w:tc>
-      </w:tr>
-      <w:tr>
-        <w:tc>
-          <w:tcPr>
-            <w:tcW w:w="3116" w:type="dxa"/>
-          </w:tcPr>
-          <w:p>
-            <w:r>
-              <w:t>The user enters a valid PIN but the ATM loses the connection to the database and is given an error that we cannot connect to the database.</w:t>
-            </w:r>
-          </w:p>
-        </w:tc>
-        <w:tc>
-          <w:tcPr>
-            <w:tcW w:w="3117" w:type="dxa"/>
-          </w:tcPr>
-          <w:p>
-            <w:pPr>
-              <w:pStyle w:val="ListParagraph"/>
-              <w:numPr>
-                <w:ilvl w:val="0"/>
-                <w:numId w:val="15"/>
-              </w:numPr>
-            </w:pPr>
-            <w:r>
-              <w:t>User swipes their card.</w:t>
-            </w:r>
-          </w:p>
-          <w:p>
-            <w:pPr>
-              <w:pStyle w:val="ListParagraph"/>
-              <w:numPr>
-                <w:ilvl w:val="0"/>
-                <w:numId w:val="15"/>
-              </w:numPr>
-            </w:pPr>
-            <w:r>
-              <w:t>User enters a PIN.</w:t>
-            </w:r>
-          </w:p>
-        </w:tc>
-        <w:tc>
-          <w:tcPr>
-            <w:tcW w:w="6812" w:type="dxa"/>
-          </w:tcPr>
-          <w:p>
-            <w:r>
-              <w:rPr>
-                <w:noProof/>
-              </w:rPr>
-              <w:drawing>
-                <wp:inline distT="0" distB="0" distL="0" distR="0" wp14:anchorId="325A952F" wp14:editId="581A0397">
-                  <wp:extent cx="5086350" cy="453297"/>
-                  <wp:effectExtent l="0" t="0" r="0" b="4445"/>
-                  <wp:docPr id="39" name="Picture 39"/>
-                  <wp:cNvGraphicFramePr>
-                    <a:graphicFrameLocks xmlns:a="http://schemas.openxmlformats.org/drawingml/2006/main" noChangeAspect="1"/>
-                  </wp:cNvGraphicFramePr>
-                  <a:graphic xmlns:a="http://schemas.openxmlformats.org/drawingml/2006/main">
-                    <a:graphicData uri="http://schemas.openxmlformats.org/drawingml/2006/picture">
-                      <pic:pic xmlns:pic="http://schemas.openxmlformats.org/drawingml/2006/picture">
-                        <pic:nvPicPr>
-                          <pic:cNvPr id="1" name=""/>
-                          <pic:cNvPicPr/>
-                        </pic:nvPicPr>
-                        <pic:blipFill>
-                          <a:blip r:embed="rId14"/>
-                          <a:stretch>
-                            <a:fillRect/>
-                          </a:stretch>
-                        </pic:blipFill>
-                        <pic:spPr>
-                          <a:xfrm>
-                            <a:off x="0" y="0"/>
-                            <a:ext cx="5135219" cy="457652"/>
-                          </a:xfrm>
-                          <a:prstGeom prst="rect">
-                            <a:avLst/>
-                          </a:prstGeom>
-                        </pic:spPr>
-                      </pic:pic>
-                    </a:graphicData>
-                  </a:graphic>
-                </wp:inline>
-              </w:drawing>
-            </w:r>
-          </w:p>
-        </w:tc>
-      </w:tr>
-      <w:tr>
-        <w:tc>
-          <w:tcPr>
-            <w:tcW w:w="3116" w:type="dxa"/>
-          </w:tcPr>
-          <w:p>
-            <w:r>
-              <w:t>The user enters a valid PIN and is taken to the account overview page.</w:t>
-            </w:r>
-          </w:p>
-        </w:tc>
-        <w:tc>
-          <w:tcPr>
-            <w:tcW w:w="3117" w:type="dxa"/>
-          </w:tcPr>
-          <w:p>
-            <w:pPr>
-              <w:pStyle w:val="ListParagraph"/>
-              <w:numPr>
-                <w:ilvl w:val="0"/>
-                <w:numId w:val="16"/>
-              </w:numPr>
-            </w:pPr>
-            <w:r>
-              <w:t>User swipes their card.</w:t>
-            </w:r>
-          </w:p>
-          <w:p>
-            <w:pPr>
-              <w:pStyle w:val="ListParagraph"/>
-              <w:numPr>
-                <w:ilvl w:val="0"/>
-                <w:numId w:val="16"/>
-              </w:numPr>
-            </w:pPr>
-            <w:r>
-              <w:t>User enters a PIN.</w:t>
-            </w:r>
-          </w:p>
-        </w:tc>
-        <w:tc>
-          <w:tcPr>
-            <w:tcW w:w="6812" w:type="dxa"/>
-          </w:tcPr>
-          <w:p>
-            <w:r>
-              <w:rPr>
-                <w:noProof/>
-              </w:rPr>
-              <w:drawing>
-                <wp:inline distT="0" distB="0" distL="0" distR="0" wp14:anchorId="54EE7309" wp14:editId="5ABFF40A">
-                  <wp:extent cx="3803056" cy="2852420"/>
-                  <wp:effectExtent l="0" t="0" r="6985" b="5080"/>
-                  <wp:docPr id="40" name="Picture 40"/>
-                  <wp:cNvGraphicFramePr>
-                    <a:graphicFrameLocks xmlns:a="http://schemas.openxmlformats.org/drawingml/2006/main" noChangeAspect="1"/>
-                  </wp:cNvGraphicFramePr>
-                  <a:graphic xmlns:a="http://schemas.openxmlformats.org/drawingml/2006/main">
-                    <a:graphicData uri="http://schemas.openxmlformats.org/drawingml/2006/picture">
-                      <pic:pic xmlns:pic="http://schemas.openxmlformats.org/drawingml/2006/picture">
-                        <pic:nvPicPr>
-                          <pic:cNvPr id="1" name=""/>
-                          <pic:cNvPicPr/>
-                        </pic:nvPicPr>
-                        <pic:blipFill>
-                          <a:blip r:embed="rId9"/>
-                          <a:stretch>
-                            <a:fillRect/>
-                          </a:stretch>
-                        </pic:blipFill>
-                        <pic:spPr>
-                          <a:xfrm>
-                            <a:off x="0" y="0"/>
-                            <a:ext cx="3807567" cy="2855803"/>
-                          </a:xfrm>
-                          <a:prstGeom prst="rect">
-                            <a:avLst/>
-                          </a:prstGeom>
-                        </pic:spPr>
-                      </pic:pic>
-                    </a:graphicData>
-                  </a:graphic>
-                </wp:inline>
-              </w:drawing>
-            </w:r>
-          </w:p>
-        </w:tc>
-      </w:tr>
-    </w:tbl>
-    <w:p>
-      <w:pPr>
-        <w:spacing w:after="0"/>
-      </w:pPr>
-    </w:p>
-    <w:p>
-      <w:pPr>
-        <w:pStyle w:val="Heading1"/>
-      </w:pPr>
-      <w:bookmarkStart w:id="5" w:name="_Toc418006377"/>
+        <w:pStyle w:val="Heading2"/>
+      </w:pPr>
+      <w:bookmarkStart w:id="7" w:name="_Toc418006379"/>
       <w:r>
-        <w:t>Successful Login:</w:t>
+        <w:t>Withdraw Funds – Button Pressed:</w:t>
       </w:r>
-      <w:bookmarkEnd w:id="5"/>
-    </w:p>
-    <w:p>
-      <w:pPr>
-        <w:spacing w:after="0"/>
-      </w:pPr>
-    </w:p>
-    <w:p>
-      <w:pPr>
-        <w:pStyle w:val="Heading2"/>
-      </w:pPr>
-      <w:bookmarkStart w:id="6" w:name="_Toc418006378"/>
-      <w:r>
-        <w:t>Account Overview Page:</w:t>
-      </w:r>
-      <w:bookmarkEnd w:id="6"/>
+      <w:bookmarkEnd w:id="7"/>
     </w:p>
     <w:p>
       <w:pPr>
@@ -5693,7 +5967,7 @@
       <w:tblPr>
         <w:tblStyle w:val="TableGrid"/>
         <w:tblW w:w="13135" w:type="dxa"/>
-        <w:tblLook w:val="04A0" w:firstRow="1" w:lastRow="0" w:firstColumn="1" w:lastColumn="0" w:noHBand="0" w:noVBand="1"/>
+        <w:tblLook w:val="04A0"/>
       </w:tblPr>
       <w:tblGrid>
         <w:gridCol w:w="3116"/>
@@ -5739,257 +6013,6 @@
           </w:tcPr>
           <w:p>
             <w:r>
-              <w:t>User is valid but does not have any associated accounts.</w:t>
-            </w:r>
-          </w:p>
-        </w:tc>
-        <w:tc>
-          <w:tcPr>
-            <w:tcW w:w="3117" w:type="dxa"/>
-          </w:tcPr>
-          <w:p>
-            <w:pPr>
-              <w:pStyle w:val="ListParagraph"/>
-              <w:numPr>
-                <w:ilvl w:val="0"/>
-                <w:numId w:val="17"/>
-              </w:numPr>
-            </w:pPr>
-            <w:r>
-              <w:t>User swipes their card.</w:t>
-            </w:r>
-          </w:p>
-          <w:p>
-            <w:pPr>
-              <w:pStyle w:val="ListParagraph"/>
-              <w:numPr>
-                <w:ilvl w:val="0"/>
-                <w:numId w:val="17"/>
-              </w:numPr>
-            </w:pPr>
-            <w:r>
-              <w:t>User enters a PIN.</w:t>
-            </w:r>
-          </w:p>
-        </w:tc>
-        <w:tc>
-          <w:tcPr>
-            <w:tcW w:w="6902" w:type="dxa"/>
-          </w:tcPr>
-          <w:p/>
-        </w:tc>
-      </w:tr>
-      <w:tr>
-        <w:tc>
-          <w:tcPr>
-            <w:tcW w:w="3116" w:type="dxa"/>
-          </w:tcPr>
-          <w:p>
-            <w:r>
-              <w:t>User is valid but has more than 4 accounts available.</w:t>
-            </w:r>
-          </w:p>
-        </w:tc>
-        <w:tc>
-          <w:tcPr>
-            <w:tcW w:w="3117" w:type="dxa"/>
-          </w:tcPr>
-          <w:p>
-            <w:pPr>
-              <w:pStyle w:val="ListParagraph"/>
-              <w:numPr>
-                <w:ilvl w:val="0"/>
-                <w:numId w:val="18"/>
-              </w:numPr>
-            </w:pPr>
-            <w:r>
-              <w:t>User swipes their card.</w:t>
-            </w:r>
-          </w:p>
-          <w:p>
-            <w:pPr>
-              <w:pStyle w:val="ListParagraph"/>
-              <w:numPr>
-                <w:ilvl w:val="0"/>
-                <w:numId w:val="18"/>
-              </w:numPr>
-            </w:pPr>
-            <w:r>
-              <w:t>User enters a PIN.</w:t>
-            </w:r>
-          </w:p>
-        </w:tc>
-        <w:tc>
-          <w:tcPr>
-            <w:tcW w:w="6902" w:type="dxa"/>
-          </w:tcPr>
-          <w:p/>
-        </w:tc>
-      </w:tr>
-      <w:tr>
-        <w:tc>
-          <w:tcPr>
-            <w:tcW w:w="3116" w:type="dxa"/>
-          </w:tcPr>
-          <w:p>
-            <w:r>
-              <w:t>Account information is shown for up to 4 accounts (in alphabetical order) with the total balance of each account.</w:t>
-            </w:r>
-          </w:p>
-        </w:tc>
-        <w:tc>
-          <w:tcPr>
-            <w:tcW w:w="3117" w:type="dxa"/>
-          </w:tcPr>
-          <w:p>
-            <w:pPr>
-              <w:pStyle w:val="ListParagraph"/>
-              <w:numPr>
-                <w:ilvl w:val="0"/>
-                <w:numId w:val="19"/>
-              </w:numPr>
-            </w:pPr>
-            <w:r>
-              <w:t>User swipes their card.</w:t>
-            </w:r>
-          </w:p>
-          <w:p>
-            <w:pPr>
-              <w:pStyle w:val="ListParagraph"/>
-              <w:numPr>
-                <w:ilvl w:val="0"/>
-                <w:numId w:val="19"/>
-              </w:numPr>
-            </w:pPr>
-            <w:r>
-              <w:t>User enters a PIN.</w:t>
-            </w:r>
-          </w:p>
-        </w:tc>
-        <w:tc>
-          <w:tcPr>
-            <w:tcW w:w="6902" w:type="dxa"/>
-          </w:tcPr>
-          <w:p>
-            <w:r>
-              <w:rPr>
-                <w:noProof/>
-              </w:rPr>
-              <w:drawing>
-                <wp:inline distT="0" distB="0" distL="0" distR="0" wp14:anchorId="54EE7309" wp14:editId="5ABFF40A">
-                  <wp:extent cx="3803056" cy="2852420"/>
-                  <wp:effectExtent l="0" t="0" r="6985" b="5080"/>
-                  <wp:docPr id="41" name="Picture 41"/>
-                  <wp:cNvGraphicFramePr>
-                    <a:graphicFrameLocks xmlns:a="http://schemas.openxmlformats.org/drawingml/2006/main" noChangeAspect="1"/>
-                  </wp:cNvGraphicFramePr>
-                  <a:graphic xmlns:a="http://schemas.openxmlformats.org/drawingml/2006/main">
-                    <a:graphicData uri="http://schemas.openxmlformats.org/drawingml/2006/picture">
-                      <pic:pic xmlns:pic="http://schemas.openxmlformats.org/drawingml/2006/picture">
-                        <pic:nvPicPr>
-                          <pic:cNvPr id="1" name=""/>
-                          <pic:cNvPicPr/>
-                        </pic:nvPicPr>
-                        <pic:blipFill>
-                          <a:blip r:embed="rId9"/>
-                          <a:stretch>
-                            <a:fillRect/>
-                          </a:stretch>
-                        </pic:blipFill>
-                        <pic:spPr>
-                          <a:xfrm>
-                            <a:off x="0" y="0"/>
-                            <a:ext cx="3807567" cy="2855803"/>
-                          </a:xfrm>
-                          <a:prstGeom prst="rect">
-                            <a:avLst/>
-                          </a:prstGeom>
-                        </pic:spPr>
-                      </pic:pic>
-                    </a:graphicData>
-                  </a:graphic>
-                </wp:inline>
-              </w:drawing>
-            </w:r>
-          </w:p>
-        </w:tc>
-      </w:tr>
-    </w:tbl>
-    <w:p>
-      <w:pPr>
-        <w:spacing w:after="0"/>
-      </w:pPr>
-    </w:p>
-    <w:p>
-      <w:pPr>
-        <w:spacing w:after="0"/>
-      </w:pPr>
-    </w:p>
-    <w:p>
-      <w:pPr>
-        <w:pStyle w:val="Heading2"/>
-      </w:pPr>
-      <w:bookmarkStart w:id="7" w:name="_Toc418006379"/>
-      <w:r>
-        <w:t>Withdraw Funds – Button Pressed:</w:t>
-      </w:r>
-      <w:bookmarkEnd w:id="7"/>
-    </w:p>
-    <w:p>
-      <w:pPr>
-        <w:spacing w:after="0"/>
-      </w:pPr>
-    </w:p>
-    <w:tbl>
-      <w:tblPr>
-        <w:tblStyle w:val="TableGrid"/>
-        <w:tblW w:w="13135" w:type="dxa"/>
-        <w:tblLook w:val="04A0" w:firstRow="1" w:lastRow="0" w:firstColumn="1" w:lastColumn="0" w:noHBand="0" w:noVBand="1"/>
-      </w:tblPr>
-      <w:tblGrid>
-        <w:gridCol w:w="3116"/>
-        <w:gridCol w:w="3117"/>
-        <w:gridCol w:w="6902"/>
-      </w:tblGrid>
-      <w:tr>
-        <w:tc>
-          <w:tcPr>
-            <w:tcW w:w="3116" w:type="dxa"/>
-          </w:tcPr>
-          <w:p>
-            <w:r>
-              <w:t>Description</w:t>
-            </w:r>
-          </w:p>
-        </w:tc>
-        <w:tc>
-          <w:tcPr>
-            <w:tcW w:w="3117" w:type="dxa"/>
-          </w:tcPr>
-          <w:p>
-            <w:r>
-              <w:t>Test Steps</w:t>
-            </w:r>
-          </w:p>
-        </w:tc>
-        <w:tc>
-          <w:tcPr>
-            <w:tcW w:w="6902" w:type="dxa"/>
-          </w:tcPr>
-          <w:p>
-            <w:r>
-              <w:t>Results</w:t>
-            </w:r>
-          </w:p>
-        </w:tc>
-      </w:tr>
-      <w:tr>
-        <w:tc>
-          <w:tcPr>
-            <w:tcW w:w="3116" w:type="dxa"/>
-          </w:tcPr>
-          <w:p>
-            <w:r>
               <w:t>Withdraw is selected from the screen and the user is prompted to select an account.</w:t>
             </w:r>
           </w:p>
@@ -6045,7 +6068,7 @@
                 <w:noProof/>
               </w:rPr>
               <w:drawing>
-                <wp:inline distT="0" distB="0" distL="0" distR="0" wp14:anchorId="0F6FE582" wp14:editId="52C473EF">
+                <wp:inline distT="0" distB="0" distL="0" distR="0">
                   <wp:extent cx="3810000" cy="3606397"/>
                   <wp:effectExtent l="0" t="0" r="0" b="0"/>
                   <wp:docPr id="42" name="Picture 42"/>
@@ -6060,7 +6083,7 @@
                           <pic:cNvPicPr/>
                         </pic:nvPicPr>
                         <pic:blipFill>
-                          <a:blip r:embed="rId11"/>
+                          <a:blip r:embed="rId11" cstate="print"/>
                           <a:stretch>
                             <a:fillRect/>
                           </a:stretch>
@@ -6145,7 +6168,7 @@
                 <w:noProof/>
               </w:rPr>
               <w:drawing>
-                <wp:inline distT="0" distB="0" distL="0" distR="0" wp14:anchorId="2AA050DD" wp14:editId="634B0247">
+                <wp:inline distT="0" distB="0" distL="0" distR="0">
                   <wp:extent cx="1662545" cy="2133600"/>
                   <wp:effectExtent l="0" t="0" r="0" b="0"/>
                   <wp:docPr id="43" name="Picture 43"/>
@@ -6160,7 +6183,7 @@
                           <pic:cNvPicPr/>
                         </pic:nvPicPr>
                         <pic:blipFill>
-                          <a:blip r:embed="rId12"/>
+                          <a:blip r:embed="rId12" cstate="print"/>
                           <a:stretch>
                             <a:fillRect/>
                           </a:stretch>
@@ -6187,7 +6210,7 @@
                 <w:noProof/>
               </w:rPr>
               <w:drawing>
-                <wp:inline distT="0" distB="0" distL="0" distR="0" wp14:anchorId="161CF46A" wp14:editId="6FD9320A">
+                <wp:inline distT="0" distB="0" distL="0" distR="0">
                   <wp:extent cx="2123810" cy="542857"/>
                   <wp:effectExtent l="0" t="0" r="0" b="0"/>
                   <wp:docPr id="47" name="Picture 47"/>
@@ -6202,7 +6225,7 @@
                           <pic:cNvPicPr/>
                         </pic:nvPicPr>
                         <pic:blipFill>
-                          <a:blip r:embed="rId17"/>
+                          <a:blip r:embed="rId17" cstate="print"/>
                           <a:stretch>
                             <a:fillRect/>
                           </a:stretch>
@@ -6287,7 +6310,7 @@
                 <w:noProof/>
               </w:rPr>
               <w:drawing>
-                <wp:inline distT="0" distB="0" distL="0" distR="0" wp14:anchorId="2AA050DD" wp14:editId="634B0247">
+                <wp:inline distT="0" distB="0" distL="0" distR="0">
                   <wp:extent cx="1662545" cy="2133600"/>
                   <wp:effectExtent l="0" t="0" r="0" b="0"/>
                   <wp:docPr id="44" name="Picture 44"/>
@@ -6302,7 +6325,7 @@
                           <pic:cNvPicPr/>
                         </pic:nvPicPr>
                         <pic:blipFill>
-                          <a:blip r:embed="rId12"/>
+                          <a:blip r:embed="rId12" cstate="print"/>
                           <a:stretch>
                             <a:fillRect/>
                           </a:stretch>
@@ -6329,7 +6352,7 @@
                 <w:noProof/>
               </w:rPr>
               <w:drawing>
-                <wp:inline distT="0" distB="0" distL="0" distR="0" wp14:anchorId="161CF46A" wp14:editId="6FD9320A">
+                <wp:inline distT="0" distB="0" distL="0" distR="0">
                   <wp:extent cx="2123810" cy="542857"/>
                   <wp:effectExtent l="0" t="0" r="0" b="0"/>
                   <wp:docPr id="48" name="Picture 48"/>
@@ -6344,7 +6367,7 @@
                           <pic:cNvPicPr/>
                         </pic:nvPicPr>
                         <pic:blipFill>
-                          <a:blip r:embed="rId17"/>
+                          <a:blip r:embed="rId17" cstate="print"/>
                           <a:stretch>
                             <a:fillRect/>
                           </a:stretch>
@@ -6429,7 +6452,7 @@
                 <w:noProof/>
               </w:rPr>
               <w:drawing>
-                <wp:inline distT="0" distB="0" distL="0" distR="0" wp14:anchorId="2AA050DD" wp14:editId="634B0247">
+                <wp:inline distT="0" distB="0" distL="0" distR="0">
                   <wp:extent cx="1662545" cy="2133600"/>
                   <wp:effectExtent l="0" t="0" r="0" b="0"/>
                   <wp:docPr id="45" name="Picture 45"/>
@@ -6444,7 +6467,7 @@
                           <pic:cNvPicPr/>
                         </pic:nvPicPr>
                         <pic:blipFill>
-                          <a:blip r:embed="rId12"/>
+                          <a:blip r:embed="rId12" cstate="print"/>
                           <a:stretch>
                             <a:fillRect/>
                           </a:stretch>
@@ -6529,7 +6552,7 @@
                 <w:noProof/>
               </w:rPr>
               <w:drawing>
-                <wp:inline distT="0" distB="0" distL="0" distR="0" wp14:anchorId="2AA050DD" wp14:editId="634B0247">
+                <wp:inline distT="0" distB="0" distL="0" distR="0">
                   <wp:extent cx="1662545" cy="2133600"/>
                   <wp:effectExtent l="0" t="0" r="0" b="0"/>
                   <wp:docPr id="46" name="Picture 46"/>
@@ -6544,7 +6567,7 @@
                           <pic:cNvPicPr/>
                         </pic:nvPicPr>
                         <pic:blipFill>
-                          <a:blip r:embed="rId12"/>
+                          <a:blip r:embed="rId12" cstate="print"/>
                           <a:stretch>
                             <a:fillRect/>
                           </a:stretch>
@@ -6592,7 +6615,7 @@
       <w:tblPr>
         <w:tblStyle w:val="TableGrid"/>
         <w:tblW w:w="13225" w:type="dxa"/>
-        <w:tblLook w:val="04A0" w:firstRow="1" w:lastRow="0" w:firstColumn="1" w:lastColumn="0" w:noHBand="0" w:noVBand="1"/>
+        <w:tblLook w:val="04A0"/>
       </w:tblPr>
       <w:tblGrid>
         <w:gridCol w:w="3116"/>
@@ -6705,7 +6728,7 @@
                 <w:noProof/>
               </w:rPr>
               <w:drawing>
-                <wp:inline distT="0" distB="0" distL="0" distR="0" wp14:anchorId="0D3DAC7B" wp14:editId="120EB23E">
+                <wp:inline distT="0" distB="0" distL="0" distR="0">
                   <wp:extent cx="1662545" cy="2133600"/>
                   <wp:effectExtent l="0" t="0" r="0" b="0"/>
                   <wp:docPr id="49" name="Picture 49"/>
@@ -6720,7 +6743,7 @@
                           <pic:cNvPicPr/>
                         </pic:nvPicPr>
                         <pic:blipFill>
-                          <a:blip r:embed="rId12"/>
+                          <a:blip r:embed="rId12" cstate="print"/>
                           <a:stretch>
                             <a:fillRect/>
                           </a:stretch>
@@ -6817,7 +6840,7 @@
                 <w:noProof/>
               </w:rPr>
               <w:drawing>
-                <wp:inline distT="0" distB="0" distL="0" distR="0" wp14:anchorId="57B550BE" wp14:editId="61E7640F">
+                <wp:inline distT="0" distB="0" distL="0" distR="0">
                   <wp:extent cx="1914525" cy="2454789"/>
                   <wp:effectExtent l="0" t="0" r="0" b="3175"/>
                   <wp:docPr id="50" name="Picture 50"/>
@@ -6832,7 +6855,7 @@
                           <pic:cNvPicPr/>
                         </pic:nvPicPr>
                         <pic:blipFill>
-                          <a:blip r:embed="rId20"/>
+                          <a:blip r:embed="rId20" cstate="print"/>
                           <a:stretch>
                             <a:fillRect/>
                           </a:stretch>
@@ -6929,7 +6952,7 @@
                 <w:noProof/>
               </w:rPr>
               <w:drawing>
-                <wp:inline distT="0" distB="0" distL="0" distR="0" wp14:anchorId="11DAD52A" wp14:editId="13306608">
+                <wp:inline distT="0" distB="0" distL="0" distR="0">
                   <wp:extent cx="2123810" cy="542857"/>
                   <wp:effectExtent l="0" t="0" r="0" b="0"/>
                   <wp:docPr id="51" name="Picture 51"/>
@@ -6944,7 +6967,7 @@
                           <pic:cNvPicPr/>
                         </pic:nvPicPr>
                         <pic:blipFill>
-                          <a:blip r:embed="rId17"/>
+                          <a:blip r:embed="rId17" cstate="print"/>
                           <a:stretch>
                             <a:fillRect/>
                           </a:stretch>
@@ -7112,7 +7135,7 @@
                 <w:noProof/>
               </w:rPr>
               <w:drawing>
-                <wp:inline distT="0" distB="0" distL="0" distR="0" wp14:anchorId="6D20C98E" wp14:editId="1DE14D3D">
+                <wp:inline distT="0" distB="0" distL="0" distR="0">
                   <wp:extent cx="1662545" cy="2133600"/>
                   <wp:effectExtent l="0" t="0" r="0" b="0"/>
                   <wp:docPr id="52" name="Picture 52"/>
@@ -7127,7 +7150,7 @@
                           <pic:cNvPicPr/>
                         </pic:nvPicPr>
                         <pic:blipFill>
-                          <a:blip r:embed="rId12"/>
+                          <a:blip r:embed="rId12" cstate="print"/>
                           <a:stretch>
                             <a:fillRect/>
                           </a:stretch>
@@ -7224,7 +7247,7 @@
                 <w:noProof/>
               </w:rPr>
               <w:drawing>
-                <wp:inline distT="0" distB="0" distL="0" distR="0" wp14:anchorId="341FD6A7" wp14:editId="447AA21B">
+                <wp:inline distT="0" distB="0" distL="0" distR="0">
                   <wp:extent cx="2609850" cy="1042859"/>
                   <wp:effectExtent l="0" t="0" r="0" b="5080"/>
                   <wp:docPr id="53" name="Picture 53"/>
@@ -7239,7 +7262,7 @@
                           <pic:cNvPicPr/>
                         </pic:nvPicPr>
                         <pic:blipFill>
-                          <a:blip r:embed="rId13"/>
+                          <a:blip r:embed="rId13" cstate="print"/>
                           <a:stretch>
                             <a:fillRect/>
                           </a:stretch>
@@ -7287,7 +7310,7 @@
       <w:tblPr>
         <w:tblStyle w:val="TableGrid"/>
         <w:tblW w:w="13225" w:type="dxa"/>
-        <w:tblLook w:val="04A0" w:firstRow="1" w:lastRow="0" w:firstColumn="1" w:lastColumn="0" w:noHBand="0" w:noVBand="1"/>
+        <w:tblLook w:val="04A0"/>
       </w:tblPr>
       <w:tblGrid>
         <w:gridCol w:w="3116"/>
@@ -7406,7 +7429,7 @@
                 <w:noProof/>
               </w:rPr>
               <w:drawing>
-                <wp:inline distT="0" distB="0" distL="0" distR="0" wp14:anchorId="53DCEDDF" wp14:editId="5D9E668A">
+                <wp:inline distT="0" distB="0" distL="0" distR="0">
                   <wp:extent cx="2609850" cy="1042859"/>
                   <wp:effectExtent l="0" t="0" r="0" b="5080"/>
                   <wp:docPr id="54" name="Picture 54"/>
@@ -7421,7 +7444,7 @@
                           <pic:cNvPicPr/>
                         </pic:nvPicPr>
                         <pic:blipFill>
-                          <a:blip r:embed="rId13"/>
+                          <a:blip r:embed="rId13" cstate="print"/>
                           <a:stretch>
                             <a:fillRect/>
                           </a:stretch>
@@ -7474,7 +7497,7 @@
       <w:tblPr>
         <w:tblStyle w:val="TableGrid"/>
         <w:tblW w:w="13225" w:type="dxa"/>
-        <w:tblLook w:val="04A0" w:firstRow="1" w:lastRow="0" w:firstColumn="1" w:lastColumn="0" w:noHBand="0" w:noVBand="1"/>
+        <w:tblLook w:val="04A0"/>
       </w:tblPr>
       <w:tblGrid>
         <w:gridCol w:w="3116"/>
@@ -7715,7 +7738,7 @@
       <w:tblPr>
         <w:tblStyle w:val="TableGrid"/>
         <w:tblW w:w="13225" w:type="dxa"/>
-        <w:tblLook w:val="04A0" w:firstRow="1" w:lastRow="0" w:firstColumn="1" w:lastColumn="0" w:noHBand="0" w:noVBand="1"/>
+        <w:tblLook w:val="04A0"/>
       </w:tblPr>
       <w:tblGrid>
         <w:gridCol w:w="3116"/>
@@ -7945,7 +7968,7 @@
       <w:tblPr>
         <w:tblStyle w:val="TableGrid"/>
         <w:tblW w:w="13225" w:type="dxa"/>
-        <w:tblLook w:val="04A0" w:firstRow="1" w:lastRow="0" w:firstColumn="1" w:lastColumn="0" w:noHBand="0" w:noVBand="1"/>
+        <w:tblLook w:val="04A0"/>
       </w:tblPr>
       <w:tblGrid>
         <w:gridCol w:w="3116"/>
@@ -8082,7 +8105,7 @@
                 <w:noProof/>
               </w:rPr>
               <w:drawing>
-                <wp:inline distT="0" distB="0" distL="0" distR="0" wp14:anchorId="486757FA" wp14:editId="3FA6DCC0">
+                <wp:inline distT="0" distB="0" distL="0" distR="0">
                   <wp:extent cx="3810000" cy="3606397"/>
                   <wp:effectExtent l="0" t="0" r="0" b="0"/>
                   <wp:docPr id="55" name="Picture 55"/>
@@ -8097,7 +8120,7 @@
                           <pic:cNvPicPr/>
                         </pic:nvPicPr>
                         <pic:blipFill>
-                          <a:blip r:embed="rId11"/>
+                          <a:blip r:embed="rId11" cstate="print"/>
                           <a:stretch>
                             <a:fillRect/>
                           </a:stretch>
@@ -8218,7 +8241,7 @@
                 <w:noProof/>
               </w:rPr>
               <w:drawing>
-                <wp:inline distT="0" distB="0" distL="0" distR="0" wp14:anchorId="486757FA" wp14:editId="3FA6DCC0">
+                <wp:inline distT="0" distB="0" distL="0" distR="0">
                   <wp:extent cx="3810000" cy="3606397"/>
                   <wp:effectExtent l="0" t="0" r="0" b="0"/>
                   <wp:docPr id="56" name="Picture 56"/>
@@ -8233,7 +8256,7 @@
                           <pic:cNvPicPr/>
                         </pic:nvPicPr>
                         <pic:blipFill>
-                          <a:blip r:embed="rId11"/>
+                          <a:blip r:embed="rId11" cstate="print"/>
                           <a:stretch>
                             <a:fillRect/>
                           </a:stretch>
@@ -8354,7 +8377,7 @@
                 <w:noProof/>
               </w:rPr>
               <w:drawing>
-                <wp:inline distT="0" distB="0" distL="0" distR="0" wp14:anchorId="486757FA" wp14:editId="3FA6DCC0">
+                <wp:inline distT="0" distB="0" distL="0" distR="0">
                   <wp:extent cx="3810000" cy="3606397"/>
                   <wp:effectExtent l="0" t="0" r="0" b="0"/>
                   <wp:docPr id="57" name="Picture 57"/>
@@ -8369,7 +8392,7 @@
                           <pic:cNvPicPr/>
                         </pic:nvPicPr>
                         <pic:blipFill>
-                          <a:blip r:embed="rId11"/>
+                          <a:blip r:embed="rId11" cstate="print"/>
                           <a:stretch>
                             <a:fillRect/>
                           </a:stretch>
@@ -8490,7 +8513,7 @@
                 <w:noProof/>
               </w:rPr>
               <w:drawing>
-                <wp:inline distT="0" distB="0" distL="0" distR="0" wp14:anchorId="486757FA" wp14:editId="3FA6DCC0">
+                <wp:inline distT="0" distB="0" distL="0" distR="0">
                   <wp:extent cx="3810000" cy="3606397"/>
                   <wp:effectExtent l="0" t="0" r="0" b="0"/>
                   <wp:docPr id="58" name="Picture 58"/>
@@ -8505,7 +8528,7 @@
                           <pic:cNvPicPr/>
                         </pic:nvPicPr>
                         <pic:blipFill>
-                          <a:blip r:embed="rId11"/>
+                          <a:blip r:embed="rId11" cstate="print"/>
                           <a:stretch>
                             <a:fillRect/>
                           </a:stretch>
@@ -8632,7 +8655,7 @@
                 <w:noProof/>
               </w:rPr>
               <w:drawing>
-                <wp:inline distT="0" distB="0" distL="0" distR="0" wp14:anchorId="486757FA" wp14:editId="3FA6DCC0">
+                <wp:inline distT="0" distB="0" distL="0" distR="0">
                   <wp:extent cx="3810000" cy="3606397"/>
                   <wp:effectExtent l="0" t="0" r="0" b="0"/>
                   <wp:docPr id="59" name="Picture 59"/>
@@ -8647,7 +8670,7 @@
                           <pic:cNvPicPr/>
                         </pic:nvPicPr>
                         <pic:blipFill>
-                          <a:blip r:embed="rId11"/>
+                          <a:blip r:embed="rId11" cstate="print"/>
                           <a:stretch>
                             <a:fillRect/>
                           </a:stretch>
@@ -8695,7 +8718,7 @@
       <w:tblPr>
         <w:tblStyle w:val="TableGrid"/>
         <w:tblW w:w="13225" w:type="dxa"/>
-        <w:tblLook w:val="04A0" w:firstRow="1" w:lastRow="0" w:firstColumn="1" w:lastColumn="0" w:noHBand="0" w:noVBand="1"/>
+        <w:tblLook w:val="04A0"/>
       </w:tblPr>
       <w:tblGrid>
         <w:gridCol w:w="3116"/>
@@ -8838,7 +8861,7 @@
                 <w:noProof/>
               </w:rPr>
               <w:drawing>
-                <wp:inline distT="0" distB="0" distL="0" distR="0" wp14:anchorId="0AE3EDBC" wp14:editId="6524074F">
+                <wp:inline distT="0" distB="0" distL="0" distR="0">
                   <wp:extent cx="2476500" cy="1582576"/>
                   <wp:effectExtent l="0" t="0" r="0" b="0"/>
                   <wp:docPr id="60" name="Picture 60"/>
@@ -8853,7 +8876,7 @@
                           <pic:cNvPicPr/>
                         </pic:nvPicPr>
                         <pic:blipFill>
-                          <a:blip r:embed="rId21"/>
+                          <a:blip r:embed="rId21" cstate="print"/>
                           <a:stretch>
                             <a:fillRect/>
                           </a:stretch>
@@ -8921,7 +8944,7 @@
       <w:tblPr>
         <w:tblStyle w:val="TableGrid"/>
         <w:tblW w:w="13225" w:type="dxa"/>
-        <w:tblLook w:val="04A0" w:firstRow="1" w:lastRow="0" w:firstColumn="1" w:lastColumn="0" w:noHBand="0" w:noVBand="1"/>
+        <w:tblLook w:val="04A0"/>
       </w:tblPr>
       <w:tblGrid>
         <w:gridCol w:w="3116"/>
@@ -9012,7 +9035,7 @@
                 <w:noProof/>
               </w:rPr>
               <w:drawing>
-                <wp:inline distT="0" distB="0" distL="0" distR="0" wp14:anchorId="3FBF245A" wp14:editId="6209E7DB">
+                <wp:inline distT="0" distB="0" distL="0" distR="0">
                   <wp:extent cx="2914650" cy="2019300"/>
                   <wp:effectExtent l="0" t="0" r="0" b="0"/>
                   <wp:docPr id="13" name="Picture 13"/>
@@ -9027,7 +9050,7 @@
                           <pic:cNvPicPr/>
                         </pic:nvPicPr>
                         <pic:blipFill>
-                          <a:blip r:embed="rId22"/>
+                          <a:blip r:embed="rId24" cstate="print"/>
                           <a:stretch>
                             <a:fillRect/>
                           </a:stretch>
@@ -9102,7 +9125,7 @@
                 <w:noProof/>
               </w:rPr>
               <w:drawing>
-                <wp:inline distT="0" distB="0" distL="0" distR="0" wp14:anchorId="7AFA1AD1" wp14:editId="2502591A">
+                <wp:inline distT="0" distB="0" distL="0" distR="0">
                   <wp:extent cx="2914650" cy="2019300"/>
                   <wp:effectExtent l="0" t="0" r="0" b="0"/>
                   <wp:docPr id="16" name="Picture 16"/>
@@ -9117,7 +9140,7 @@
                           <pic:cNvPicPr/>
                         </pic:nvPicPr>
                         <pic:blipFill>
-                          <a:blip r:embed="rId22"/>
+                          <a:blip r:embed="rId24" cstate="print"/>
                           <a:stretch>
                             <a:fillRect/>
                           </a:stretch>
@@ -9192,7 +9215,7 @@
                 <w:noProof/>
               </w:rPr>
               <w:drawing>
-                <wp:inline distT="0" distB="0" distL="0" distR="0" wp14:anchorId="0E402D11" wp14:editId="57EDED1B">
+                <wp:inline distT="0" distB="0" distL="0" distR="0">
                   <wp:extent cx="2914650" cy="2019300"/>
                   <wp:effectExtent l="0" t="0" r="0" b="0"/>
                   <wp:docPr id="22" name="Picture 22"/>
@@ -9207,7 +9230,7 @@
                           <pic:cNvPicPr/>
                         </pic:nvPicPr>
                         <pic:blipFill>
-                          <a:blip r:embed="rId22"/>
+                          <a:blip r:embed="rId24" cstate="print"/>
                           <a:stretch>
                             <a:fillRect/>
                           </a:stretch>
@@ -9309,7 +9332,7 @@
       <w:tblPr>
         <w:tblStyle w:val="TableGrid"/>
         <w:tblW w:w="13225" w:type="dxa"/>
-        <w:tblLook w:val="04A0" w:firstRow="1" w:lastRow="0" w:firstColumn="1" w:lastColumn="0" w:noHBand="0" w:noVBand="1"/>
+        <w:tblLook w:val="04A0"/>
       </w:tblPr>
       <w:tblGrid>
         <w:gridCol w:w="3116"/>
@@ -9400,7 +9423,7 @@
                 <w:noProof/>
               </w:rPr>
               <w:drawing>
-                <wp:inline distT="0" distB="0" distL="0" distR="0" wp14:anchorId="246D6029" wp14:editId="130ED18D">
+                <wp:inline distT="0" distB="0" distL="0" distR="0">
                   <wp:extent cx="3667125" cy="856054"/>
                   <wp:effectExtent l="0" t="0" r="0" b="1270"/>
                   <wp:docPr id="61" name="Picture 61"/>
@@ -9415,7 +9438,7 @@
                           <pic:cNvPicPr/>
                         </pic:nvPicPr>
                         <pic:blipFill>
-                          <a:blip r:embed="rId6"/>
+                          <a:blip r:embed="rId6" cstate="print"/>
                           <a:stretch>
                             <a:fillRect/>
                           </a:stretch>
@@ -9508,7 +9531,7 @@
 </file>
 
 <file path=word/numbering.xml><?xml version="1.0" encoding="utf-8"?>
-<w:numbering xmlns:wpc="http://schemas.microsoft.com/office/word/2010/wordprocessingCanvas" xmlns:mc="http://schemas.openxmlformats.org/markup-compatibility/2006" xmlns:o="urn:schemas-microsoft-com:office:office" xmlns:r="http://schemas.openxmlformats.org/officeDocument/2006/relationships" xmlns:m="http://schemas.openxmlformats.org/officeDocument/2006/math" xmlns:v="urn:schemas-microsoft-com:vml" xmlns:wp14="http://schemas.microsoft.com/office/word/2010/wordprocessingDrawing" xmlns:wp="http://schemas.openxmlformats.org/drawingml/2006/wordprocessingDrawing" xmlns:w10="urn:schemas-microsoft-com:office:word" xmlns:w="http://schemas.openxmlformats.org/wordprocessingml/2006/main" xmlns:w14="http://schemas.microsoft.com/office/word/2010/wordml" xmlns:w15="http://schemas.microsoft.com/office/word/2012/wordml" xmlns:wpg="http://schemas.microsoft.com/office/word/2010/wordprocessingGroup" xmlns:wpi="http://schemas.microsoft.com/office/word/2010/wordprocessingInk" xmlns:wne="http://schemas.microsoft.com/office/word/2006/wordml" xmlns:wps="http://schemas.microsoft.com/office/word/2010/wordprocessingShape" mc:Ignorable="w14 w15 wp14">
+<w:numbering xmlns:ve="http://schemas.openxmlformats.org/markup-compatibility/2006" xmlns:o="urn:schemas-microsoft-com:office:office" xmlns:r="http://schemas.openxmlformats.org/officeDocument/2006/relationships" xmlns:m="http://schemas.openxmlformats.org/officeDocument/2006/math" xmlns:v="urn:schemas-microsoft-com:vml" xmlns:wp="http://schemas.openxmlformats.org/drawingml/2006/wordprocessingDrawing" xmlns:w10="urn:schemas-microsoft-com:office:word" xmlns:w="http://schemas.openxmlformats.org/wordprocessingml/2006/main" xmlns:wne="http://schemas.microsoft.com/office/word/2006/wordml">
   <w:abstractNum w:abstractNumId="0">
     <w:nsid w:val="001F56E1"/>
     <w:multiLevelType w:val="hybridMultilevel"/>
@@ -18058,7 +18081,7 @@
 </file>
 
 <file path=word/styles.xml><?xml version="1.0" encoding="utf-8"?>
-<w:styles xmlns:mc="http://schemas.openxmlformats.org/markup-compatibility/2006" xmlns:r="http://schemas.openxmlformats.org/officeDocument/2006/relationships" xmlns:w="http://schemas.openxmlformats.org/wordprocessingml/2006/main" xmlns:w14="http://schemas.microsoft.com/office/word/2010/wordml" xmlns:w15="http://schemas.microsoft.com/office/word/2012/wordml" mc:Ignorable="w14 w15">
+<w:styles xmlns:r="http://schemas.openxmlformats.org/officeDocument/2006/relationships" xmlns:w="http://schemas.openxmlformats.org/wordprocessingml/2006/main">
   <w:docDefaults>
     <w:rPrDefault>
       <w:rPr>
@@ -18072,378 +18095,144 @@
       </w:pPr>
     </w:pPrDefault>
   </w:docDefaults>
-  <w:latentStyles w:defLockedState="0" w:defUIPriority="99" w:defSemiHidden="0" w:defUnhideWhenUsed="0" w:defQFormat="0" w:count="371">
-    <w:lsdException w:name="Normal" w:uiPriority="0" w:qFormat="1"/>
-    <w:lsdException w:name="heading 1" w:uiPriority="9" w:qFormat="1"/>
-    <w:lsdException w:name="heading 2" w:semiHidden="1" w:uiPriority="9" w:unhideWhenUsed="1" w:qFormat="1"/>
-    <w:lsdException w:name="heading 3" w:semiHidden="1" w:uiPriority="9" w:unhideWhenUsed="1" w:qFormat="1"/>
-    <w:lsdException w:name="heading 4" w:semiHidden="1" w:uiPriority="9" w:unhideWhenUsed="1" w:qFormat="1"/>
-    <w:lsdException w:name="heading 5" w:semiHidden="1" w:uiPriority="9" w:unhideWhenUsed="1" w:qFormat="1"/>
-    <w:lsdException w:name="heading 6" w:semiHidden="1" w:uiPriority="9" w:unhideWhenUsed="1" w:qFormat="1"/>
-    <w:lsdException w:name="heading 7" w:semiHidden="1" w:uiPriority="9" w:unhideWhenUsed="1" w:qFormat="1"/>
-    <w:lsdException w:name="heading 8" w:semiHidden="1" w:uiPriority="9" w:unhideWhenUsed="1" w:qFormat="1"/>
-    <w:lsdException w:name="heading 9" w:semiHidden="1" w:uiPriority="9" w:unhideWhenUsed="1" w:qFormat="1"/>
-    <w:lsdException w:name="index 1" w:semiHidden="1" w:unhideWhenUsed="1"/>
-    <w:lsdException w:name="index 2" w:semiHidden="1" w:unhideWhenUsed="1"/>
-    <w:lsdException w:name="index 3" w:semiHidden="1" w:unhideWhenUsed="1"/>
-    <w:lsdException w:name="index 4" w:semiHidden="1" w:unhideWhenUsed="1"/>
-    <w:lsdException w:name="index 5" w:semiHidden="1" w:unhideWhenUsed="1"/>
-    <w:lsdException w:name="index 6" w:semiHidden="1" w:unhideWhenUsed="1"/>
-    <w:lsdException w:name="index 7" w:semiHidden="1" w:unhideWhenUsed="1"/>
-    <w:lsdException w:name="index 8" w:semiHidden="1" w:unhideWhenUsed="1"/>
-    <w:lsdException w:name="index 9" w:semiHidden="1" w:unhideWhenUsed="1"/>
-    <w:lsdException w:name="toc 1" w:semiHidden="1" w:uiPriority="39" w:unhideWhenUsed="1"/>
-    <w:lsdException w:name="toc 2" w:semiHidden="1" w:uiPriority="39" w:unhideWhenUsed="1"/>
-    <w:lsdException w:name="toc 3" w:semiHidden="1" w:uiPriority="39" w:unhideWhenUsed="1"/>
-    <w:lsdException w:name="toc 4" w:semiHidden="1" w:uiPriority="39" w:unhideWhenUsed="1"/>
-    <w:lsdException w:name="toc 5" w:semiHidden="1" w:uiPriority="39" w:unhideWhenUsed="1"/>
-    <w:lsdException w:name="toc 6" w:semiHidden="1" w:uiPriority="39" w:unhideWhenUsed="1"/>
-    <w:lsdException w:name="toc 7" w:semiHidden="1" w:uiPriority="39" w:unhideWhenUsed="1"/>
-    <w:lsdException w:name="toc 8" w:semiHidden="1" w:uiPriority="39" w:unhideWhenUsed="1"/>
-    <w:lsdException w:name="toc 9" w:semiHidden="1" w:uiPriority="39" w:unhideWhenUsed="1"/>
-    <w:lsdException w:name="Normal Indent" w:semiHidden="1" w:unhideWhenUsed="1"/>
-    <w:lsdException w:name="footnote text" w:semiHidden="1" w:unhideWhenUsed="1"/>
-    <w:lsdException w:name="annotation text" w:semiHidden="1" w:unhideWhenUsed="1"/>
-    <w:lsdException w:name="header" w:semiHidden="1" w:unhideWhenUsed="1"/>
-    <w:lsdException w:name="footer" w:semiHidden="1" w:unhideWhenUsed="1"/>
-    <w:lsdException w:name="index heading" w:semiHidden="1" w:unhideWhenUsed="1"/>
-    <w:lsdException w:name="caption" w:semiHidden="1" w:uiPriority="35" w:unhideWhenUsed="1" w:qFormat="1"/>
-    <w:lsdException w:name="table of figures" w:semiHidden="1" w:unhideWhenUsed="1"/>
-    <w:lsdException w:name="envelope address" w:semiHidden="1" w:unhideWhenUsed="1"/>
-    <w:lsdException w:name="envelope return" w:semiHidden="1" w:unhideWhenUsed="1"/>
-    <w:lsdException w:name="footnote reference" w:semiHidden="1" w:unhideWhenUsed="1"/>
-    <w:lsdException w:name="annotation reference" w:semiHidden="1" w:unhideWhenUsed="1"/>
-    <w:lsdException w:name="line number" w:semiHidden="1" w:unhideWhenUsed="1"/>
-    <w:lsdException w:name="page number" w:semiHidden="1" w:unhideWhenUsed="1"/>
-    <w:lsdException w:name="endnote reference" w:semiHidden="1" w:unhideWhenUsed="1"/>
-    <w:lsdException w:name="endnote text" w:semiHidden="1" w:unhideWhenUsed="1"/>
-    <w:lsdException w:name="table of authorities" w:semiHidden="1" w:unhideWhenUsed="1"/>
-    <w:lsdException w:name="macro" w:semiHidden="1" w:unhideWhenUsed="1"/>
-    <w:lsdException w:name="toa heading" w:semiHidden="1" w:unhideWhenUsed="1"/>
-    <w:lsdException w:name="List" w:semiHidden="1" w:unhideWhenUsed="1"/>
-    <w:lsdException w:name="List Bullet" w:semiHidden="1" w:unhideWhenUsed="1"/>
-    <w:lsdException w:name="List Number" w:semiHidden="1" w:unhideWhenUsed="1"/>
-    <w:lsdException w:name="List 2" w:semiHidden="1" w:unhideWhenUsed="1"/>
-    <w:lsdException w:name="List 3" w:semiHidden="1" w:unhideWhenUsed="1"/>
-    <w:lsdException w:name="List 4" w:semiHidden="1" w:unhideWhenUsed="1"/>
-    <w:lsdException w:name="List 5" w:semiHidden="1" w:unhideWhenUsed="1"/>
-    <w:lsdException w:name="List Bullet 2" w:semiHidden="1" w:unhideWhenUsed="1"/>
-    <w:lsdException w:name="List Bullet 3" w:semiHidden="1" w:unhideWhenUsed="1"/>
-    <w:lsdException w:name="List Bullet 4" w:semiHidden="1" w:unhideWhenUsed="1"/>
-    <w:lsdException w:name="List Bullet 5" w:semiHidden="1" w:unhideWhenUsed="1"/>
-    <w:lsdException w:name="List Number 2" w:semiHidden="1" w:unhideWhenUsed="1"/>
-    <w:lsdException w:name="List Number 3" w:semiHidden="1" w:unhideWhenUsed="1"/>
-    <w:lsdException w:name="List Number 4" w:semiHidden="1" w:unhideWhenUsed="1"/>
-    <w:lsdException w:name="List Number 5" w:semiHidden="1" w:unhideWhenUsed="1"/>
-    <w:lsdException w:name="Title" w:uiPriority="10" w:qFormat="1"/>
-    <w:lsdException w:name="Closing" w:semiHidden="1" w:unhideWhenUsed="1"/>
-    <w:lsdException w:name="Signature" w:semiHidden="1" w:unhideWhenUsed="1"/>
-    <w:lsdException w:name="Default Paragraph Font" w:semiHidden="1" w:uiPriority="1" w:unhideWhenUsed="1"/>
-    <w:lsdException w:name="Body Text" w:semiHidden="1" w:unhideWhenUsed="1"/>
-    <w:lsdException w:name="Body Text Indent" w:semiHidden="1" w:unhideWhenUsed="1"/>
-    <w:lsdException w:name="List Continue" w:semiHidden="1" w:unhideWhenUsed="1"/>
-    <w:lsdException w:name="List Continue 2" w:semiHidden="1" w:unhideWhenUsed="1"/>
-    <w:lsdException w:name="List Continue 3" w:semiHidden="1" w:unhideWhenUsed="1"/>
-    <w:lsdException w:name="List Continue 4" w:semiHidden="1" w:unhideWhenUsed="1"/>
-    <w:lsdException w:name="List Continue 5" w:semiHidden="1" w:unhideWhenUsed="1"/>
-    <w:lsdException w:name="Message Header" w:semiHidden="1" w:unhideWhenUsed="1"/>
-    <w:lsdException w:name="Subtitle" w:uiPriority="11" w:qFormat="1"/>
-    <w:lsdException w:name="Salutation" w:semiHidden="1" w:unhideWhenUsed="1"/>
-    <w:lsdException w:name="Date" w:semiHidden="1" w:unhideWhenUsed="1"/>
-    <w:lsdException w:name="Body Text First Indent" w:semiHidden="1" w:unhideWhenUsed="1"/>
-    <w:lsdException w:name="Body Text First Indent 2" w:semiHidden="1" w:unhideWhenUsed="1"/>
-    <w:lsdException w:name="Note Heading" w:semiHidden="1" w:unhideWhenUsed="1"/>
-    <w:lsdException w:name="Body Text 2" w:semiHidden="1" w:unhideWhenUsed="1"/>
-    <w:lsdException w:name="Body Text 3" w:semiHidden="1" w:unhideWhenUsed="1"/>
-    <w:lsdException w:name="Body Text Indent 2" w:semiHidden="1" w:unhideWhenUsed="1"/>
-    <w:lsdException w:name="Body Text Indent 3" w:semiHidden="1" w:unhideWhenUsed="1"/>
-    <w:lsdException w:name="Block Text" w:semiHidden="1" w:unhideWhenUsed="1"/>
-    <w:lsdException w:name="Hyperlink" w:semiHidden="1" w:unhideWhenUsed="1"/>
-    <w:lsdException w:name="FollowedHyperlink" w:semiHidden="1" w:unhideWhenUsed="1"/>
-    <w:lsdException w:name="Strong" w:uiPriority="22" w:qFormat="1"/>
-    <w:lsdException w:name="Emphasis" w:uiPriority="20" w:qFormat="1"/>
-    <w:lsdException w:name="Document Map" w:semiHidden="1" w:unhideWhenUsed="1"/>
-    <w:lsdException w:name="Plain Text" w:semiHidden="1" w:unhideWhenUsed="1"/>
-    <w:lsdException w:name="E-mail Signature" w:semiHidden="1" w:unhideWhenUsed="1"/>
-    <w:lsdException w:name="HTML Top of Form" w:semiHidden="1" w:unhideWhenUsed="1"/>
-    <w:lsdException w:name="HTML Bottom of Form" w:semiHidden="1" w:unhideWhenUsed="1"/>
-    <w:lsdException w:name="Normal (Web)" w:semiHidden="1" w:unhideWhenUsed="1"/>
-    <w:lsdException w:name="HTML Acronym" w:semiHidden="1" w:unhideWhenUsed="1"/>
-    <w:lsdException w:name="HTML Address" w:semiHidden="1" w:unhideWhenUsed="1"/>
-    <w:lsdException w:name="HTML Cite" w:semiHidden="1" w:unhideWhenUsed="1"/>
-    <w:lsdException w:name="HTML Code" w:semiHidden="1" w:unhideWhenUsed="1"/>
-    <w:lsdException w:name="HTML Definition" w:semiHidden="1" w:unhideWhenUsed="1"/>
-    <w:lsdException w:name="HTML Keyboard" w:semiHidden="1" w:unhideWhenUsed="1"/>
-    <w:lsdException w:name="HTML Preformatted" w:semiHidden="1" w:unhideWhenUsed="1"/>
-    <w:lsdException w:name="HTML Sample" w:semiHidden="1" w:unhideWhenUsed="1"/>
-    <w:lsdException w:name="HTML Typewriter" w:semiHidden="1" w:unhideWhenUsed="1"/>
-    <w:lsdException w:name="HTML Variable" w:semiHidden="1" w:unhideWhenUsed="1"/>
-    <w:lsdException w:name="Normal Table" w:semiHidden="1" w:unhideWhenUsed="1"/>
-    <w:lsdException w:name="annotation subject" w:semiHidden="1" w:unhideWhenUsed="1"/>
-    <w:lsdException w:name="No List" w:semiHidden="1" w:unhideWhenUsed="1"/>
-    <w:lsdException w:name="Outline List 1" w:semiHidden="1" w:unhideWhenUsed="1"/>
-    <w:lsdException w:name="Outline List 2" w:semiHidden="1" w:unhideWhenUsed="1"/>
-    <w:lsdException w:name="Outline List 3" w:semiHidden="1" w:unhideWhenUsed="1"/>
-    <w:lsdException w:name="Table Simple 1" w:semiHidden="1" w:unhideWhenUsed="1"/>
-    <w:lsdException w:name="Table Simple 2" w:semiHidden="1" w:unhideWhenUsed="1"/>
-    <w:lsdException w:name="Table Simple 3" w:semiHidden="1" w:unhideWhenUsed="1"/>
-    <w:lsdException w:name="Table Classic 1" w:semiHidden="1" w:unhideWhenUsed="1"/>
-    <w:lsdException w:name="Table Classic 2" w:semiHidden="1" w:unhideWhenUsed="1"/>
-    <w:lsdException w:name="Table Classic 3" w:semiHidden="1" w:unhideWhenUsed="1"/>
-    <w:lsdException w:name="Table Classic 4" w:semiHidden="1" w:unhideWhenUsed="1"/>
-    <w:lsdException w:name="Table Colorful 1" w:semiHidden="1" w:unhideWhenUsed="1"/>
-    <w:lsdException w:name="Table Colorful 2" w:semiHidden="1" w:unhideWhenUsed="1"/>
-    <w:lsdException w:name="Table Colorful 3" w:semiHidden="1" w:unhideWhenUsed="1"/>
-    <w:lsdException w:name="Table Columns 1" w:semiHidden="1" w:unhideWhenUsed="1"/>
-    <w:lsdException w:name="Table Columns 2" w:semiHidden="1" w:unhideWhenUsed="1"/>
-    <w:lsdException w:name="Table Columns 3" w:semiHidden="1" w:unhideWhenUsed="1"/>
-    <w:lsdException w:name="Table Columns 4" w:semiHidden="1" w:unhideWhenUsed="1"/>
-    <w:lsdException w:name="Table Columns 5" w:semiHidden="1" w:unhideWhenUsed="1"/>
-    <w:lsdException w:name="Table Grid 1" w:semiHidden="1" w:unhideWhenUsed="1"/>
-    <w:lsdException w:name="Table Grid 2" w:semiHidden="1" w:unhideWhenUsed="1"/>
-    <w:lsdException w:name="Table Grid 3" w:semiHidden="1" w:unhideWhenUsed="1"/>
-    <w:lsdException w:name="Table Grid 4" w:semiHidden="1" w:unhideWhenUsed="1"/>
-    <w:lsdException w:name="Table Grid 5" w:semiHidden="1" w:unhideWhenUsed="1"/>
-    <w:lsdException w:name="Table Grid 6" w:semiHidden="1" w:unhideWhenUsed="1"/>
-    <w:lsdException w:name="Table Grid 7" w:semiHidden="1" w:unhideWhenUsed="1"/>
-    <w:lsdException w:name="Table Grid 8" w:semiHidden="1" w:unhideWhenUsed="1"/>
-    <w:lsdException w:name="Table List 1" w:semiHidden="1" w:unhideWhenUsed="1"/>
-    <w:lsdException w:name="Table List 2" w:semiHidden="1" w:unhideWhenUsed="1"/>
-    <w:lsdException w:name="Table List 3" w:semiHidden="1" w:unhideWhenUsed="1"/>
-    <w:lsdException w:name="Table List 4" w:semiHidden="1" w:unhideWhenUsed="1"/>
-    <w:lsdException w:name="Table List 5" w:semiHidden="1" w:unhideWhenUsed="1"/>
-    <w:lsdException w:name="Table List 6" w:semiHidden="1" w:unhideWhenUsed="1"/>
-    <w:lsdException w:name="Table List 7" w:semiHidden="1" w:unhideWhenUsed="1"/>
-    <w:lsdException w:name="Table List 8" w:semiHidden="1" w:unhideWhenUsed="1"/>
-    <w:lsdException w:name="Table 3D effects 1" w:semiHidden="1" w:unhideWhenUsed="1"/>
-    <w:lsdException w:name="Table 3D effects 2" w:semiHidden="1" w:unhideWhenUsed="1"/>
-    <w:lsdException w:name="Table 3D effects 3" w:semiHidden="1" w:unhideWhenUsed="1"/>
-    <w:lsdException w:name="Table Contemporary" w:semiHidden="1" w:unhideWhenUsed="1"/>
-    <w:lsdException w:name="Table Elegant" w:semiHidden="1" w:unhideWhenUsed="1"/>
-    <w:lsdException w:name="Table Professional" w:semiHidden="1" w:unhideWhenUsed="1"/>
-    <w:lsdException w:name="Table Subtle 1" w:semiHidden="1" w:unhideWhenUsed="1"/>
-    <w:lsdException w:name="Table Subtle 2" w:semiHidden="1" w:unhideWhenUsed="1"/>
-    <w:lsdException w:name="Table Web 1" w:semiHidden="1" w:unhideWhenUsed="1"/>
-    <w:lsdException w:name="Table Web 2" w:semiHidden="1" w:unhideWhenUsed="1"/>
-    <w:lsdException w:name="Table Web 3" w:semiHidden="1" w:unhideWhenUsed="1"/>
-    <w:lsdException w:name="Balloon Text" w:semiHidden="1" w:unhideWhenUsed="1"/>
-    <w:lsdException w:name="Table Grid" w:uiPriority="39"/>
-    <w:lsdException w:name="Table Theme" w:semiHidden="1" w:unhideWhenUsed="1"/>
-    <w:lsdException w:name="Placeholder Text" w:semiHidden="1"/>
-    <w:lsdException w:name="No Spacing" w:uiPriority="1" w:qFormat="1"/>
-    <w:lsdException w:name="Light Shading" w:uiPriority="60"/>
-    <w:lsdException w:name="Light List" w:uiPriority="61"/>
-    <w:lsdException w:name="Light Grid" w:uiPriority="62"/>
-    <w:lsdException w:name="Medium Shading 1" w:uiPriority="63"/>
-    <w:lsdException w:name="Medium Shading 2" w:uiPriority="64"/>
-    <w:lsdException w:name="Medium List 1" w:uiPriority="65"/>
-    <w:lsdException w:name="Medium List 2" w:uiPriority="66"/>
-    <w:lsdException w:name="Medium Grid 1" w:uiPriority="67"/>
-    <w:lsdException w:name="Medium Grid 2" w:uiPriority="68"/>
-    <w:lsdException w:name="Medium Grid 3" w:uiPriority="69"/>
-    <w:lsdException w:name="Dark List" w:uiPriority="70"/>
-    <w:lsdException w:name="Colorful Shading" w:uiPriority="71"/>
-    <w:lsdException w:name="Colorful List" w:uiPriority="72"/>
-    <w:lsdException w:name="Colorful Grid" w:uiPriority="73"/>
-    <w:lsdException w:name="Light Shading Accent 1" w:uiPriority="60"/>
-    <w:lsdException w:name="Light List Accent 1" w:uiPriority="61"/>
-    <w:lsdException w:name="Light Grid Accent 1" w:uiPriority="62"/>
-    <w:lsdException w:name="Medium Shading 1 Accent 1" w:uiPriority="63"/>
-    <w:lsdException w:name="Medium Shading 2 Accent 1" w:uiPriority="64"/>
-    <w:lsdException w:name="Medium List 1 Accent 1" w:uiPriority="65"/>
-    <w:lsdException w:name="Revision" w:semiHidden="1"/>
-    <w:lsdException w:name="List Paragraph" w:uiPriority="34" w:qFormat="1"/>
-    <w:lsdException w:name="Quote" w:uiPriority="29" w:qFormat="1"/>
-    <w:lsdException w:name="Intense Quote" w:uiPriority="30" w:qFormat="1"/>
-    <w:lsdException w:name="Medium List 2 Accent 1" w:uiPriority="66"/>
-    <w:lsdException w:name="Medium Grid 1 Accent 1" w:uiPriority="67"/>
-    <w:lsdException w:name="Medium Grid 2 Accent 1" w:uiPriority="68"/>
-    <w:lsdException w:name="Medium Grid 3 Accent 1" w:uiPriority="69"/>
-    <w:lsdException w:name="Dark List Accent 1" w:uiPriority="70"/>
-    <w:lsdException w:name="Colorful Shading Accent 1" w:uiPriority="71"/>
-    <w:lsdException w:name="Colorful List Accent 1" w:uiPriority="72"/>
-    <w:lsdException w:name="Colorful Grid Accent 1" w:uiPriority="73"/>
-    <w:lsdException w:name="Light Shading Accent 2" w:uiPriority="60"/>
-    <w:lsdException w:name="Light List Accent 2" w:uiPriority="61"/>
-    <w:lsdException w:name="Light Grid Accent 2" w:uiPriority="62"/>
-    <w:lsdException w:name="Medium Shading 1 Accent 2" w:uiPriority="63"/>
-    <w:lsdException w:name="Medium Shading 2 Accent 2" w:uiPriority="64"/>
-    <w:lsdException w:name="Medium List 1 Accent 2" w:uiPriority="65"/>
-    <w:lsdException w:name="Medium List 2 Accent 2" w:uiPriority="66"/>
-    <w:lsdException w:name="Medium Grid 1 Accent 2" w:uiPriority="67"/>
-    <w:lsdException w:name="Medium Grid 2 Accent 2" w:uiPriority="68"/>
-    <w:lsdException w:name="Medium Grid 3 Accent 2" w:uiPriority="69"/>
-    <w:lsdException w:name="Dark List Accent 2" w:uiPriority="70"/>
-    <w:lsdException w:name="Colorful Shading Accent 2" w:uiPriority="71"/>
-    <w:lsdException w:name="Colorful List Accent 2" w:uiPriority="72"/>
-    <w:lsdException w:name="Colorful Grid Accent 2" w:uiPriority="73"/>
-    <w:lsdException w:name="Light Shading Accent 3" w:uiPriority="60"/>
-    <w:lsdException w:name="Light List Accent 3" w:uiPriority="61"/>
-    <w:lsdException w:name="Light Grid Accent 3" w:uiPriority="62"/>
-    <w:lsdException w:name="Medium Shading 1 Accent 3" w:uiPriority="63"/>
-    <w:lsdException w:name="Medium Shading 2 Accent 3" w:uiPriority="64"/>
-    <w:lsdException w:name="Medium List 1 Accent 3" w:uiPriority="65"/>
-    <w:lsdException w:name="Medium List 2 Accent 3" w:uiPriority="66"/>
-    <w:lsdException w:name="Medium Grid 1 Accent 3" w:uiPriority="67"/>
-    <w:lsdException w:name="Medium Grid 2 Accent 3" w:uiPriority="68"/>
-    <w:lsdException w:name="Medium Grid 3 Accent 3" w:uiPriority="69"/>
-    <w:lsdException w:name="Dark List Accent 3" w:uiPriority="70"/>
-    <w:lsdException w:name="Colorful Shading Accent 3" w:uiPriority="71"/>
-    <w:lsdException w:name="Colorful List Accent 3" w:uiPriority="72"/>
-    <w:lsdException w:name="Colorful Grid Accent 3" w:uiPriority="73"/>
-    <w:lsdException w:name="Light Shading Accent 4" w:uiPriority="60"/>
-    <w:lsdException w:name="Light List Accent 4" w:uiPriority="61"/>
-    <w:lsdException w:name="Light Grid Accent 4" w:uiPriority="62"/>
-    <w:lsdException w:name="Medium Shading 1 Accent 4" w:uiPriority="63"/>
-    <w:lsdException w:name="Medium Shading 2 Accent 4" w:uiPriority="64"/>
-    <w:lsdException w:name="Medium List 1 Accent 4" w:uiPriority="65"/>
-    <w:lsdException w:name="Medium List 2 Accent 4" w:uiPriority="66"/>
-    <w:lsdException w:name="Medium Grid 1 Accent 4" w:uiPriority="67"/>
-    <w:lsdException w:name="Medium Grid 2 Accent 4" w:uiPriority="68"/>
-    <w:lsdException w:name="Medium Grid 3 Accent 4" w:uiPriority="69"/>
-    <w:lsdException w:name="Dark List Accent 4" w:uiPriority="70"/>
-    <w:lsdException w:name="Colorful Shading Accent 4" w:uiPriority="71"/>
-    <w:lsdException w:name="Colorful List Accent 4" w:uiPriority="72"/>
-    <w:lsdException w:name="Colorful Grid Accent 4" w:uiPriority="73"/>
-    <w:lsdException w:name="Light Shading Accent 5" w:uiPriority="60"/>
-    <w:lsdException w:name="Light List Accent 5" w:uiPriority="61"/>
-    <w:lsdException w:name="Light Grid Accent 5" w:uiPriority="62"/>
-    <w:lsdException w:name="Medium Shading 1 Accent 5" w:uiPriority="63"/>
-    <w:lsdException w:name="Medium Shading 2 Accent 5" w:uiPriority="64"/>
-    <w:lsdException w:name="Medium List 1 Accent 5" w:uiPriority="65"/>
-    <w:lsdException w:name="Medium List 2 Accent 5" w:uiPriority="66"/>
-    <w:lsdException w:name="Medium Grid 1 Accent 5" w:uiPriority="67"/>
-    <w:lsdException w:name="Medium Grid 2 Accent 5" w:uiPriority="68"/>
-    <w:lsdException w:name="Medium Grid 3 Accent 5" w:uiPriority="69"/>
-    <w:lsdException w:name="Dark List Accent 5" w:uiPriority="70"/>
-    <w:lsdException w:name="Colorful Shading Accent 5" w:uiPriority="71"/>
-    <w:lsdException w:name="Colorful List Accent 5" w:uiPriority="72"/>
-    <w:lsdException w:name="Colorful Grid Accent 5" w:uiPriority="73"/>
-    <w:lsdException w:name="Light Shading Accent 6" w:uiPriority="60"/>
-    <w:lsdException w:name="Light List Accent 6" w:uiPriority="61"/>
-    <w:lsdException w:name="Light Grid Accent 6" w:uiPriority="62"/>
-    <w:lsdException w:name="Medium Shading 1 Accent 6" w:uiPriority="63"/>
-    <w:lsdException w:name="Medium Shading 2 Accent 6" w:uiPriority="64"/>
-    <w:lsdException w:name="Medium List 1 Accent 6" w:uiPriority="65"/>
-    <w:lsdException w:name="Medium List 2 Accent 6" w:uiPriority="66"/>
-    <w:lsdException w:name="Medium Grid 1 Accent 6" w:uiPriority="67"/>
-    <w:lsdException w:name="Medium Grid 2 Accent 6" w:uiPriority="68"/>
-    <w:lsdException w:name="Medium Grid 3 Accent 6" w:uiPriority="69"/>
-    <w:lsdException w:name="Dark List Accent 6" w:uiPriority="70"/>
-    <w:lsdException w:name="Colorful Shading Accent 6" w:uiPriority="71"/>
-    <w:lsdException w:name="Colorful List Accent 6" w:uiPriority="72"/>
-    <w:lsdException w:name="Colorful Grid Accent 6" w:uiPriority="73"/>
-    <w:lsdException w:name="Subtle Emphasis" w:uiPriority="19" w:qFormat="1"/>
-    <w:lsdException w:name="Intense Emphasis" w:uiPriority="21" w:qFormat="1"/>
-    <w:lsdException w:name="Subtle Reference" w:uiPriority="31" w:qFormat="1"/>
-    <w:lsdException w:name="Intense Reference" w:uiPriority="32" w:qFormat="1"/>
-    <w:lsdException w:name="Book Title" w:uiPriority="33" w:qFormat="1"/>
-    <w:lsdException w:name="Bibliography" w:semiHidden="1" w:uiPriority="37" w:unhideWhenUsed="1"/>
-    <w:lsdException w:name="TOC Heading" w:semiHidden="1" w:uiPriority="39" w:unhideWhenUsed="1" w:qFormat="1"/>
-    <w:lsdException w:name="Plain Table 1" w:uiPriority="41"/>
-    <w:lsdException w:name="Plain Table 2" w:uiPriority="42"/>
-    <w:lsdException w:name="Plain Table 3" w:uiPriority="43"/>
-    <w:lsdException w:name="Plain Table 4" w:uiPriority="44"/>
-    <w:lsdException w:name="Plain Table 5" w:uiPriority="45"/>
-    <w:lsdException w:name="Grid Table Light" w:uiPriority="40"/>
-    <w:lsdException w:name="Grid Table 1 Light" w:uiPriority="46"/>
-    <w:lsdException w:name="Grid Table 2" w:uiPriority="47"/>
-    <w:lsdException w:name="Grid Table 3" w:uiPriority="48"/>
-    <w:lsdException w:name="Grid Table 4" w:uiPriority="49"/>
-    <w:lsdException w:name="Grid Table 5 Dark" w:uiPriority="50"/>
-    <w:lsdException w:name="Grid Table 6 Colorful" w:uiPriority="51"/>
-    <w:lsdException w:name="Grid Table 7 Colorful" w:uiPriority="52"/>
-    <w:lsdException w:name="Grid Table 1 Light Accent 1" w:uiPriority="46"/>
-    <w:lsdException w:name="Grid Table 2 Accent 1" w:uiPriority="47"/>
-    <w:lsdException w:name="Grid Table 3 Accent 1" w:uiPriority="48"/>
-    <w:lsdException w:name="Grid Table 4 Accent 1" w:uiPriority="49"/>
-    <w:lsdException w:name="Grid Table 5 Dark Accent 1" w:uiPriority="50"/>
-    <w:lsdException w:name="Grid Table 6 Colorful Accent 1" w:uiPriority="51"/>
-    <w:lsdException w:name="Grid Table 7 Colorful Accent 1" w:uiPriority="52"/>
-    <w:lsdException w:name="Grid Table 1 Light Accent 2" w:uiPriority="46"/>
-    <w:lsdException w:name="Grid Table 2 Accent 2" w:uiPriority="47"/>
-    <w:lsdException w:name="Grid Table 3 Accent 2" w:uiPriority="48"/>
-    <w:lsdException w:name="Grid Table 4 Accent 2" w:uiPriority="49"/>
-    <w:lsdException w:name="Grid Table 5 Dark Accent 2" w:uiPriority="50"/>
-    <w:lsdException w:name="Grid Table 6 Colorful Accent 2" w:uiPriority="51"/>
-    <w:lsdException w:name="Grid Table 7 Colorful Accent 2" w:uiPriority="52"/>
-    <w:lsdException w:name="Grid Table 1 Light Accent 3" w:uiPriority="46"/>
-    <w:lsdException w:name="Grid Table 2 Accent 3" w:uiPriority="47"/>
-    <w:lsdException w:name="Grid Table 3 Accent 3" w:uiPriority="48"/>
-    <w:lsdException w:name="Grid Table 4 Accent 3" w:uiPriority="49"/>
-    <w:lsdException w:name="Grid Table 5 Dark Accent 3" w:uiPriority="50"/>
-    <w:lsdException w:name="Grid Table 6 Colorful Accent 3" w:uiPriority="51"/>
-    <w:lsdException w:name="Grid Table 7 Colorful Accent 3" w:uiPriority="52"/>
-    <w:lsdException w:name="Grid Table 1 Light Accent 4" w:uiPriority="46"/>
-    <w:lsdException w:name="Grid Table 2 Accent 4" w:uiPriority="47"/>
-    <w:lsdException w:name="Grid Table 3 Accent 4" w:uiPriority="48"/>
-    <w:lsdException w:name="Grid Table 4 Accent 4" w:uiPriority="49"/>
-    <w:lsdException w:name="Grid Table 5 Dark Accent 4" w:uiPriority="50"/>
-    <w:lsdException w:name="Grid Table 6 Colorful Accent 4" w:uiPriority="51"/>
-    <w:lsdException w:name="Grid Table 7 Colorful Accent 4" w:uiPriority="52"/>
-    <w:lsdException w:name="Grid Table 1 Light Accent 5" w:uiPriority="46"/>
-    <w:lsdException w:name="Grid Table 2 Accent 5" w:uiPriority="47"/>
-    <w:lsdException w:name="Grid Table 3 Accent 5" w:uiPriority="48"/>
-    <w:lsdException w:name="Grid Table 4 Accent 5" w:uiPriority="49"/>
-    <w:lsdException w:name="Grid Table 5 Dark Accent 5" w:uiPriority="50"/>
-    <w:lsdException w:name="Grid Table 6 Colorful Accent 5" w:uiPriority="51"/>
-    <w:lsdException w:name="Grid Table 7 Colorful Accent 5" w:uiPriority="52"/>
-    <w:lsdException w:name="Grid Table 1 Light Accent 6" w:uiPriority="46"/>
-    <w:lsdException w:name="Grid Table 2 Accent 6" w:uiPriority="47"/>
-    <w:lsdException w:name="Grid Table 3 Accent 6" w:uiPriority="48"/>
-    <w:lsdException w:name="Grid Table 4 Accent 6" w:uiPriority="49"/>
-    <w:lsdException w:name="Grid Table 5 Dark Accent 6" w:uiPriority="50"/>
-    <w:lsdException w:name="Grid Table 6 Colorful Accent 6" w:uiPriority="51"/>
-    <w:lsdException w:name="Grid Table 7 Colorful Accent 6" w:uiPriority="52"/>
-    <w:lsdException w:name="List Table 1 Light" w:uiPriority="46"/>
-    <w:lsdException w:name="List Table 2" w:uiPriority="47"/>
-    <w:lsdException w:name="List Table 3" w:uiPriority="48"/>
-    <w:lsdException w:name="List Table 4" w:uiPriority="49"/>
-    <w:lsdException w:name="List Table 5 Dark" w:uiPriority="50"/>
-    <w:lsdException w:name="List Table 6 Colorful" w:uiPriority="51"/>
-    <w:lsdException w:name="List Table 7 Colorful" w:uiPriority="52"/>
-    <w:lsdException w:name="List Table 1 Light Accent 1" w:uiPriority="46"/>
-    <w:lsdException w:name="List Table 2 Accent 1" w:uiPriority="47"/>
-    <w:lsdException w:name="List Table 3 Accent 1" w:uiPriority="48"/>
-    <w:lsdException w:name="List Table 4 Accent 1" w:uiPriority="49"/>
-    <w:lsdException w:name="List Table 5 Dark Accent 1" w:uiPriority="50"/>
-    <w:lsdException w:name="List Table 6 Colorful Accent 1" w:uiPriority="51"/>
-    <w:lsdException w:name="List Table 7 Colorful Accent 1" w:uiPriority="52"/>
-    <w:lsdException w:name="List Table 1 Light Accent 2" w:uiPriority="46"/>
-    <w:lsdException w:name="List Table 2 Accent 2" w:uiPriority="47"/>
-    <w:lsdException w:name="List Table 3 Accent 2" w:uiPriority="48"/>
-    <w:lsdException w:name="List Table 4 Accent 2" w:uiPriority="49"/>
-    <w:lsdException w:name="List Table 5 Dark Accent 2" w:uiPriority="50"/>
-    <w:lsdException w:name="List Table 6 Colorful Accent 2" w:uiPriority="51"/>
-    <w:lsdException w:name="List Table 7 Colorful Accent 2" w:uiPriority="52"/>
-    <w:lsdException w:name="List Table 1 Light Accent 3" w:uiPriority="46"/>
-    <w:lsdException w:name="List Table 2 Accent 3" w:uiPriority="47"/>
-    <w:lsdException w:name="List Table 3 Accent 3" w:uiPriority="48"/>
-    <w:lsdException w:name="List Table 4 Accent 3" w:uiPriority="49"/>
-    <w:lsdException w:name="List Table 5 Dark Accent 3" w:uiPriority="50"/>
-    <w:lsdException w:name="List Table 6 Colorful Accent 3" w:uiPriority="51"/>
-    <w:lsdException w:name="List Table 7 Colorful Accent 3" w:uiPriority="52"/>
-    <w:lsdException w:name="List Table 1 Light Accent 4" w:uiPriority="46"/>
-    <w:lsdException w:name="List Table 2 Accent 4" w:uiPriority="47"/>
-    <w:lsdException w:name="List Table 3 Accent 4" w:uiPriority="48"/>
-    <w:lsdException w:name="List Table 4 Accent 4" w:uiPriority="49"/>
-    <w:lsdException w:name="List Table 5 Dark Accent 4" w:uiPriority="50"/>
-    <w:lsdException w:name="List Table 6 Colorful Accent 4" w:uiPriority="51"/>
-    <w:lsdException w:name="List Table 7 Colorful Accent 4" w:uiPriority="52"/>
-    <w:lsdException w:name="List Table 1 Light Accent 5" w:uiPriority="46"/>
-    <w:lsdException w:name="List Table 2 Accent 5" w:uiPriority="47"/>
-    <w:lsdException w:name="List Table 3 Accent 5" w:uiPriority="48"/>
-    <w:lsdException w:name="List Table 4 Accent 5" w:uiPriority="49"/>
-    <w:lsdException w:name="List Table 5 Dark Accent 5" w:uiPriority="50"/>
-    <w:lsdException w:name="List Table 6 Colorful Accent 5" w:uiPriority="51"/>
-    <w:lsdException w:name="List Table 7 Colorful Accent 5" w:uiPriority="52"/>
-    <w:lsdException w:name="List Table 1 Light Accent 6" w:uiPriority="46"/>
-    <w:lsdException w:name="List Table 2 Accent 6" w:uiPriority="47"/>
-    <w:lsdException w:name="List Table 3 Accent 6" w:uiPriority="48"/>
-    <w:lsdException w:name="List Table 4 Accent 6" w:uiPriority="49"/>
-    <w:lsdException w:name="List Table 5 Dark Accent 6" w:uiPriority="50"/>
-    <w:lsdException w:name="List Table 6 Colorful Accent 6" w:uiPriority="51"/>
-    <w:lsdException w:name="List Table 7 Colorful Accent 6" w:uiPriority="52"/>
+  <w:latentStyles w:defLockedState="0" w:defUIPriority="99" w:defSemiHidden="1" w:defUnhideWhenUsed="1" w:defQFormat="0" w:count="267">
+    <w:lsdException w:name="Normal" w:semiHidden="0" w:uiPriority="0" w:unhideWhenUsed="0" w:qFormat="1"/>
+    <w:lsdException w:name="heading 1" w:semiHidden="0" w:uiPriority="9" w:unhideWhenUsed="0" w:qFormat="1"/>
+    <w:lsdException w:name="heading 2" w:uiPriority="9" w:qFormat="1"/>
+    <w:lsdException w:name="heading 3" w:uiPriority="9" w:qFormat="1"/>
+    <w:lsdException w:name="heading 4" w:uiPriority="9" w:qFormat="1"/>
+    <w:lsdException w:name="heading 5" w:uiPriority="9" w:qFormat="1"/>
+    <w:lsdException w:name="heading 6" w:uiPriority="9" w:qFormat="1"/>
+    <w:lsdException w:name="heading 7" w:uiPriority="9" w:qFormat="1"/>
+    <w:lsdException w:name="heading 8" w:uiPriority="9" w:qFormat="1"/>
+    <w:lsdException w:name="heading 9" w:uiPriority="9" w:qFormat="1"/>
+    <w:lsdException w:name="toc 1" w:uiPriority="39"/>
+    <w:lsdException w:name="toc 2" w:uiPriority="39"/>
+    <w:lsdException w:name="toc 3" w:uiPriority="39"/>
+    <w:lsdException w:name="toc 4" w:uiPriority="39"/>
+    <w:lsdException w:name="toc 5" w:uiPriority="39"/>
+    <w:lsdException w:name="toc 6" w:uiPriority="39"/>
+    <w:lsdException w:name="toc 7" w:uiPriority="39"/>
+    <w:lsdException w:name="toc 8" w:uiPriority="39"/>
+    <w:lsdException w:name="toc 9" w:uiPriority="39"/>
+    <w:lsdException w:name="caption" w:uiPriority="35" w:qFormat="1"/>
+    <w:lsdException w:name="Title" w:semiHidden="0" w:uiPriority="10" w:unhideWhenUsed="0" w:qFormat="1"/>
+    <w:lsdException w:name="Default Paragraph Font" w:uiPriority="1"/>
+    <w:lsdException w:name="Subtitle" w:semiHidden="0" w:uiPriority="11" w:unhideWhenUsed="0" w:qFormat="1"/>
+    <w:lsdException w:name="Strong" w:semiHidden="0" w:uiPriority="22" w:unhideWhenUsed="0" w:qFormat="1"/>
+    <w:lsdException w:name="Emphasis" w:semiHidden="0" w:uiPriority="20" w:unhideWhenUsed="0" w:qFormat="1"/>
+    <w:lsdException w:name="Table Grid" w:semiHidden="0" w:uiPriority="39" w:unhideWhenUsed="0"/>
+    <w:lsdException w:name="Placeholder Text" w:unhideWhenUsed="0"/>
+    <w:lsdException w:name="No Spacing" w:semiHidden="0" w:uiPriority="1" w:unhideWhenUsed="0" w:qFormat="1"/>
+    <w:lsdException w:name="Light Shading" w:semiHidden="0" w:uiPriority="60" w:unhideWhenUsed="0"/>
+    <w:lsdException w:name="Light List" w:semiHidden="0" w:uiPriority="61" w:unhideWhenUsed="0"/>
+    <w:lsdException w:name="Light Grid" w:semiHidden="0" w:uiPriority="62" w:unhideWhenUsed="0"/>
+    <w:lsdException w:name="Medium Shading 1" w:semiHidden="0" w:uiPriority="63" w:unhideWhenUsed="0"/>
+    <w:lsdException w:name="Medium Shading 2" w:semiHidden="0" w:uiPriority="64" w:unhideWhenUsed="0"/>
+    <w:lsdException w:name="Medium List 1" w:semiHidden="0" w:uiPriority="65" w:unhideWhenUsed="0"/>
+    <w:lsdException w:name="Medium List 2" w:semiHidden="0" w:uiPriority="66" w:unhideWhenUsed="0"/>
+    <w:lsdException w:name="Medium Grid 1" w:semiHidden="0" w:uiPriority="67" w:unhideWhenUsed="0"/>
+    <w:lsdException w:name="Medium Grid 2" w:semiHidden="0" w:uiPriority="68" w:unhideWhenUsed="0"/>
+    <w:lsdException w:name="Medium Grid 3" w:semiHidden="0" w:uiPriority="69" w:unhideWhenUsed="0"/>
+    <w:lsdException w:name="Dark List" w:semiHidden="0" w:uiPriority="70" w:unhideWhenUsed="0"/>
+    <w:lsdException w:name="Colorful Shading" w:semiHidden="0" w:uiPriority="71" w:unhideWhenUsed="0"/>
+    <w:lsdException w:name="Colorful List" w:semiHidden="0" w:uiPriority="72" w:unhideWhenUsed="0"/>
+    <w:lsdException w:name="Colorful Grid" w:semiHidden="0" w:uiPriority="73" w:unhideWhenUsed="0"/>
+    <w:lsdException w:name="Light Shading Accent 1" w:semiHidden="0" w:uiPriority="60" w:unhideWhenUsed="0"/>
+    <w:lsdException w:name="Light List Accent 1" w:semiHidden="0" w:uiPriority="61" w:unhideWhenUsed="0"/>
+    <w:lsdException w:name="Light Grid Accent 1" w:semiHidden="0" w:uiPriority="62" w:unhideWhenUsed="0"/>
+    <w:lsdException w:name="Medium Shading 1 Accent 1" w:semiHidden="0" w:uiPriority="63" w:unhideWhenUsed="0"/>
+    <w:lsdException w:name="Medium Shading 2 Accent 1" w:semiHidden="0" w:uiPriority="64" w:unhideWhenUsed="0"/>
+    <w:lsdException w:name="Medium List 1 Accent 1" w:semiHidden="0" w:uiPriority="65" w:unhideWhenUsed="0"/>
+    <w:lsdException w:name="Revision" w:unhideWhenUsed="0"/>
+    <w:lsdException w:name="List Paragraph" w:semiHidden="0" w:uiPriority="34" w:unhideWhenUsed="0" w:qFormat="1"/>
+    <w:lsdException w:name="Quote" w:semiHidden="0" w:uiPriority="29" w:unhideWhenUsed="0" w:qFormat="1"/>
+    <w:lsdException w:name="Intense Quote" w:semiHidden="0" w:uiPriority="30" w:unhideWhenUsed="0" w:qFormat="1"/>
+    <w:lsdException w:name="Medium List 2 Accent 1" w:semiHidden="0" w:uiPriority="66" w:unhideWhenUsed="0"/>
+    <w:lsdException w:name="Medium Grid 1 Accent 1" w:semiHidden="0" w:uiPriority="67" w:unhideWhenUsed="0"/>
+    <w:lsdException w:name="Medium Grid 2 Accent 1" w:semiHidden="0" w:uiPriority="68" w:unhideWhenUsed="0"/>
+    <w:lsdException w:name="Medium Grid 3 Accent 1" w:semiHidden="0" w:uiPriority="69" w:unhideWhenUsed="0"/>
+    <w:lsdException w:name="Dark List Accent 1" w:semiHidden="0" w:uiPriority="70" w:unhideWhenUsed="0"/>
+    <w:lsdException w:name="Colorful Shading Accent 1" w:semiHidden="0" w:uiPriority="71" w:unhideWhenUsed="0"/>
+    <w:lsdException w:name="Colorful List Accent 1" w:semiHidden="0" w:uiPriority="72" w:unhideWhenUsed="0"/>
+    <w:lsdException w:name="Colorful Grid Accent 1" w:semiHidden="0" w:uiPriority="73" w:unhideWhenUsed="0"/>
+    <w:lsdException w:name="Light Shading Accent 2" w:semiHidden="0" w:uiPriority="60" w:unhideWhenUsed="0"/>
+    <w:lsdException w:name="Light List Accent 2" w:semiHidden="0" w:uiPriority="61" w:unhideWhenUsed="0"/>
+    <w:lsdException w:name="Light Grid Accent 2" w:semiHidden="0" w:uiPriority="62" w:unhideWhenUsed="0"/>
+    <w:lsdException w:name="Medium Shading 1 Accent 2" w:semiHidden="0" w:uiPriority="63" w:unhideWhenUsed="0"/>
+    <w:lsdException w:name="Medium Shading 2 Accent 2" w:semiHidden="0" w:uiPriority="64" w:unhideWhenUsed="0"/>
+    <w:lsdException w:name="Medium List 1 Accent 2" w:semiHidden="0" w:uiPriority="65" w:unhideWhenUsed="0"/>
+    <w:lsdException w:name="Medium List 2 Accent 2" w:semiHidden="0" w:uiPriority="66" w:unhideWhenUsed="0"/>
+    <w:lsdException w:name="Medium Grid 1 Accent 2" w:semiHidden="0" w:uiPriority="67" w:unhideWhenUsed="0"/>
+    <w:lsdException w:name="Medium Grid 2 Accent 2" w:semiHidden="0" w:uiPriority="68" w:unhideWhenUsed="0"/>
+    <w:lsdException w:name="Medium Grid 3 Accent 2" w:semiHidden="0" w:uiPriority="69" w:unhideWhenUsed="0"/>
+    <w:lsdException w:name="Dark List Accent 2" w:semiHidden="0" w:uiPriority="70" w:unhideWhenUsed="0"/>
+    <w:lsdException w:name="Colorful Shading Accent 2" w:semiHidden="0" w:uiPriority="71" w:unhideWhenUsed="0"/>
+    <w:lsdException w:name="Colorful List Accent 2" w:semiHidden="0" w:uiPriority="72" w:unhideWhenUsed="0"/>
+    <w:lsdException w:name="Colorful Grid Accent 2" w:semiHidden="0" w:uiPriority="73" w:unhideWhenUsed="0"/>
+    <w:lsdException w:name="Light Shading Accent 3" w:semiHidden="0" w:uiPriority="60" w:unhideWhenUsed="0"/>
+    <w:lsdException w:name="Light List Accent 3" w:semiHidden="0" w:uiPriority="61" w:unhideWhenUsed="0"/>
+    <w:lsdException w:name="Light Grid Accent 3" w:semiHidden="0" w:uiPriority="62" w:unhideWhenUsed="0"/>
+    <w:lsdException w:name="Medium Shading 1 Accent 3" w:semiHidden="0" w:uiPriority="63" w:unhideWhenUsed="0"/>
+    <w:lsdException w:name="Medium Shading 2 Accent 3" w:semiHidden="0" w:uiPriority="64" w:unhideWhenUsed="0"/>
+    <w:lsdException w:name="Medium List 1 Accent 3" w:semiHidden="0" w:uiPriority="65" w:unhideWhenUsed="0"/>
+    <w:lsdException w:name="Medium List 2 Accent 3" w:semiHidden="0" w:uiPriority="66" w:unhideWhenUsed="0"/>
+    <w:lsdException w:name="Medium Grid 1 Accent 3" w:semiHidden="0" w:uiPriority="67" w:unhideWhenUsed="0"/>
+    <w:lsdException w:name="Medium Grid 2 Accent 3" w:semiHidden="0" w:uiPriority="68" w:unhideWhenUsed="0"/>
+    <w:lsdException w:name="Medium Grid 3 Accent 3" w:semiHidden="0" w:uiPriority="69" w:unhideWhenUsed="0"/>
+    <w:lsdException w:name="Dark List Accent 3" w:semiHidden="0" w:uiPriority="70" w:unhideWhenUsed="0"/>
+    <w:lsdException w:name="Colorful Shading Accent 3" w:semiHidden="0" w:uiPriority="71" w:unhideWhenUsed="0"/>
+    <w:lsdException w:name="Colorful List Accent 3" w:semiHidden="0" w:uiPriority="72" w:unhideWhenUsed="0"/>
+    <w:lsdException w:name="Colorful Grid Accent 3" w:semiHidden="0" w:uiPriority="73" w:unhideWhenUsed="0"/>
+    <w:lsdException w:name="Light Shading Accent 4" w:semiHidden="0" w:uiPriority="60" w:unhideWhenUsed="0"/>
+    <w:lsdException w:name="Light List Accent 4" w:semiHidden="0" w:uiPriority="61" w:unhideWhenUsed="0"/>
+    <w:lsdException w:name="Light Grid Accent 4" w:semiHidden="0" w:uiPriority="62" w:unhideWhenUsed="0"/>
+    <w:lsdException w:name="Medium Shading 1 Accent 4" w:semiHidden="0" w:uiPriority="63" w:unhideWhenUsed="0"/>
+    <w:lsdException w:name="Medium Shading 2 Accent 4" w:semiHidden="0" w:uiPriority="64" w:unhideWhenUsed="0"/>
+    <w:lsdException w:name="Medium List 1 Accent 4" w:semiHidden="0" w:uiPriority="65" w:unhideWhenUsed="0"/>
+    <w:lsdException w:name="Medium List 2 Accent 4" w:semiHidden="0" w:uiPriority="66" w:unhideWhenUsed="0"/>
+    <w:lsdException w:name="Medium Grid 1 Accent 4" w:semiHidden="0" w:uiPriority="67" w:unhideWhenUsed="0"/>
+    <w:lsdException w:name="Medium Grid 2 Accent 4" w:semiHidden="0" w:uiPriority="68" w:unhideWhenUsed="0"/>
+    <w:lsdException w:name="Medium Grid 3 Accent 4" w:semiHidden="0" w:uiPriority="69" w:unhideWhenUsed="0"/>
+    <w:lsdException w:name="Dark List Accent 4" w:semiHidden="0" w:uiPriority="70" w:unhideWhenUsed="0"/>
+    <w:lsdException w:name="Colorful Shading Accent 4" w:semiHidden="0" w:uiPriority="71" w:unhideWhenUsed="0"/>
+    <w:lsdException w:name="Colorful List Accent 4" w:semiHidden="0" w:uiPriority="72" w:unhideWhenUsed="0"/>
+    <w:lsdException w:name="Colorful Grid Accent 4" w:semiHidden="0" w:uiPriority="73" w:unhideWhenUsed="0"/>
+    <w:lsdException w:name="Light Shading Accent 5" w:semiHidden="0" w:uiPriority="60" w:unhideWhenUsed="0"/>
+    <w:lsdException w:name="Light List Accent 5" w:semiHidden="0" w:uiPriority="61" w:unhideWhenUsed="0"/>
+    <w:lsdException w:name="Light Grid Accent 5" w:semiHidden="0" w:uiPriority="62" w:unhideWhenUsed="0"/>
+    <w:lsdException w:name="Medium Shading 1 Accent 5" w:semiHidden="0" w:uiPriority="63" w:unhideWhenUsed="0"/>
+    <w:lsdException w:name="Medium Shading 2 Accent 5" w:semiHidden="0" w:uiPriority="64" w:unhideWhenUsed="0"/>
+    <w:lsdException w:name="Medium List 1 Accent 5" w:semiHidden="0" w:uiPriority="65" w:unhideWhenUsed="0"/>
+    <w:lsdException w:name="Medium List 2 Accent 5" w:semiHidden="0" w:uiPriority="66" w:unhideWhenUsed="0"/>
+    <w:lsdException w:name="Medium Grid 1 Accent 5" w:semiHidden="0" w:uiPriority="67" w:unhideWhenUsed="0"/>
+    <w:lsdException w:name="Medium Grid 2 Accent 5" w:semiHidden="0" w:uiPriority="68" w:unhideWhenUsed="0"/>
+    <w:lsdException w:name="Medium Grid 3 Accent 5" w:semiHidden="0" w:uiPriority="69" w:unhideWhenUsed="0"/>
+    <w:lsdException w:name="Dark List Accent 5" w:semiHidden="0" w:uiPriority="70" w:unhideWhenUsed="0"/>
+    <w:lsdException w:name="Colorful Shading Accent 5" w:semiHidden="0" w:uiPriority="71" w:unhideWhenUsed="0"/>
+    <w:lsdException w:name="Colorful List Accent 5" w:semiHidden="0" w:uiPriority="72" w:unhideWhenUsed="0"/>
+    <w:lsdException w:name="Colorful Grid Accent 5" w:semiHidden="0" w:uiPriority="73" w:unhideWhenUsed="0"/>
+    <w:lsdException w:name="Light Shading Accent 6" w:semiHidden="0" w:uiPriority="60" w:unhideWhenUsed="0"/>
+    <w:lsdException w:name="Light List Accent 6" w:semiHidden="0" w:uiPriority="61" w:unhideWhenUsed="0"/>
+    <w:lsdException w:name="Light Grid Accent 6" w:semiHidden="0" w:uiPriority="62" w:unhideWhenUsed="0"/>
+    <w:lsdException w:name="Medium Shading 1 Accent 6" w:semiHidden="0" w:uiPriority="63" w:unhideWhenUsed="0"/>
+    <w:lsdException w:name="Medium Shading 2 Accent 6" w:semiHidden="0" w:uiPriority="64" w:unhideWhenUsed="0"/>
+    <w:lsdException w:name="Medium List 1 Accent 6" w:semiHidden="0" w:uiPriority="65" w:unhideWhenUsed="0"/>
+    <w:lsdException w:name="Medium List 2 Accent 6" w:semiHidden="0" w:uiPriority="66" w:unhideWhenUsed="0"/>
+    <w:lsdException w:name="Medium Grid 1 Accent 6" w:semiHidden="0" w:uiPriority="67" w:unhideWhenUsed="0"/>
+    <w:lsdException w:name="Medium Grid 2 Accent 6" w:semiHidden="0" w:uiPriority="68" w:unhideWhenUsed="0"/>
+    <w:lsdException w:name="Medium Grid 3 Accent 6" w:semiHidden="0" w:uiPriority="69" w:unhideWhenUsed="0"/>
+    <w:lsdException w:name="Dark List Accent 6" w:semiHidden="0" w:uiPriority="70" w:unhideWhenUsed="0"/>
+    <w:lsdException w:name="Colorful Shading Accent 6" w:semiHidden="0" w:uiPriority="71" w:unhideWhenUsed="0"/>
+    <w:lsdException w:name="Colorful List Accent 6" w:semiHidden="0" w:uiPriority="72" w:unhideWhenUsed="0"/>
+    <w:lsdException w:name="Colorful Grid Accent 6" w:semiHidden="0" w:uiPriority="73" w:unhideWhenUsed="0"/>
+    <w:lsdException w:name="Subtle Emphasis" w:semiHidden="0" w:uiPriority="19" w:unhideWhenUsed="0" w:qFormat="1"/>
+    <w:lsdException w:name="Intense Emphasis" w:semiHidden="0" w:uiPriority="21" w:unhideWhenUsed="0" w:qFormat="1"/>
+    <w:lsdException w:name="Subtle Reference" w:semiHidden="0" w:uiPriority="31" w:unhideWhenUsed="0" w:qFormat="1"/>
+    <w:lsdException w:name="Intense Reference" w:semiHidden="0" w:uiPriority="32" w:unhideWhenUsed="0" w:qFormat="1"/>
+    <w:lsdException w:name="Book Title" w:semiHidden="0" w:uiPriority="33" w:unhideWhenUsed="0" w:qFormat="1"/>
+    <w:lsdException w:name="Bibliography" w:uiPriority="37"/>
+    <w:lsdException w:name="TOC Heading" w:uiPriority="39" w:qFormat="1"/>
   </w:latentStyles>
   <w:style w:type="paragraph" w:default="1" w:styleId="Normal">
     <w:name w:val="Normal"/>
@@ -18668,6 +18457,7 @@
     <w:uiPriority w:val="99"/>
     <w:semiHidden/>
     <w:unhideWhenUsed/>
+    <w:qFormat/>
     <w:tblPr>
       <w:tblInd w:w="0" w:type="dxa"/>
       <w:tblCellMar>
@@ -18693,6 +18483,7 @@
       <w:spacing w:after="0" w:line="240" w:lineRule="auto"/>
     </w:pPr>
     <w:tblPr>
+      <w:tblInd w:w="0" w:type="dxa"/>
       <w:tblBorders>
         <w:top w:val="single" w:sz="4" w:space="0" w:color="auto"/>
         <w:left w:val="single" w:sz="4" w:space="0" w:color="auto"/>
@@ -18701,6 +18492,12 @@
         <w:insideH w:val="single" w:sz="4" w:space="0" w:color="auto"/>
         <w:insideV w:val="single" w:sz="4" w:space="0" w:color="auto"/>
       </w:tblBorders>
+      <w:tblCellMar>
+        <w:top w:w="0" w:type="dxa"/>
+        <w:left w:w="108" w:type="dxa"/>
+        <w:bottom w:w="0" w:type="dxa"/>
+        <w:right w:w="108" w:type="dxa"/>
+      </w:tblCellMar>
     </w:tblPr>
   </w:style>
   <w:style w:type="character" w:customStyle="1" w:styleId="Heading1Char">
@@ -19208,7 +19005,7 @@
     </a:clrScheme>
     <a:fontScheme name="Office">
       <a:majorFont>
-        <a:latin typeface="Calibri Light" panose="020F0302020204030204"/>
+        <a:latin typeface="Calibri Light"/>
         <a:ea typeface=""/>
         <a:cs typeface=""/>
         <a:font script="Jpan" typeface="ＭＳ ゴシック"/>
@@ -19243,7 +19040,7 @@
         <a:font script="Geor" typeface="Sylfaen"/>
       </a:majorFont>
       <a:minorFont>
-        <a:latin typeface="Calibri" panose="020F0502020204030204"/>
+        <a:latin typeface="Calibri"/>
         <a:ea typeface=""/>
         <a:cs typeface=""/>
         <a:font script="Jpan" typeface="ＭＳ 明朝"/>
@@ -19420,7 +19217,7 @@
   <a:extraClrSchemeLst/>
   <a:extLst>
     <a:ext uri="{05A4C25C-085E-4340-85A3-A5531E510DB2}">
-      <thm15:themeFamily xmlns:thm15="http://schemas.microsoft.com/office/thememl/2012/main" name="Office Theme" id="{62F939B6-93AF-4DB8-9C6B-D6C7DFDC589F}" vid="{4A3C46E8-61CC-4603-A589-7422A47A8E4A}"/>
+      <thm15:themeFamily xmlns:thm15="http://schemas.microsoft.com/office/thememl/2012/main" xmlns="" name="Office Theme" id="{62F939B6-93AF-4DB8-9C6B-D6C7DFDC589F}" vid="{4A3C46E8-61CC-4603-A589-7422A47A8E4A}"/>
     </a:ext>
   </a:extLst>
 </a:theme>
@@ -19431,7 +19228,7 @@
 </file>
 
 <file path=customXml/itemProps1.xml><?xml version="1.0" encoding="utf-8"?>
-<ds:datastoreItem xmlns:ds="http://schemas.openxmlformats.org/officeDocument/2006/customXml" ds:itemID="{E1AC734D-5C10-4480-8960-48E0A183A47F}">
+<ds:datastoreItem xmlns:ds="http://schemas.openxmlformats.org/officeDocument/2006/customXml" ds:itemID="{F24BFBCE-DC55-4B11-8CFD-50A6104FE1DD}">
   <ds:schemaRefs>
     <ds:schemaRef ds:uri="http://schemas.openxmlformats.org/officeDocument/2006/bibliography"/>
   </ds:schemaRefs>

</xml_diff>

<commit_message>
Updated login section and withdraw section.   I merged the Withdraw Select Account and Withdraw Enter Amount sections to accomodate the errors handled when submitting amounts for $0.00 dollar account selected and < $20.00 account selected.
</commit_message>
<xml_diff>
--- a/ATM/ATMAcceptanceTesting.docx
+++ b/ATM/ATMAcceptanceTesting.docx
@@ -5113,6 +5113,9 @@
           </w:tcPr>
           <w:p>
             <w:r>
+              <w:rPr>
+                <w:noProof/>
+              </w:rPr>
               <w:drawing>
                 <wp:inline distT="0" distB="0" distL="0" distR="0">
                   <wp:extent cx="3689131" cy="2743200"/>
@@ -5197,7 +5200,7 @@
       <w:tr>
         <w:tc>
           <w:tcPr>
-            <w:tcW w:w="3116" w:type="dxa"/>
+            <w:tcW w:w="2300" w:type="dxa"/>
           </w:tcPr>
           <w:p>
             <w:r>
@@ -5207,7 +5210,7 @@
         </w:tc>
         <w:tc>
           <w:tcPr>
-            <w:tcW w:w="3117" w:type="dxa"/>
+            <w:tcW w:w="2519" w:type="dxa"/>
           </w:tcPr>
           <w:p>
             <w:r>
@@ -5217,7 +5220,7 @@
         </w:tc>
         <w:tc>
           <w:tcPr>
-            <w:tcW w:w="6812" w:type="dxa"/>
+            <w:tcW w:w="8226" w:type="dxa"/>
           </w:tcPr>
           <w:p>
             <w:r>
@@ -5229,17 +5232,20 @@
       <w:tr>
         <w:tc>
           <w:tcPr>
-            <w:tcW w:w="3116" w:type="dxa"/>
-          </w:tcPr>
-          <w:p>
-            <w:r>
-              <w:t>The user enters an invalid PIN for the swiped card and is given an error to enter the PIN again.</w:t>
-            </w:r>
-          </w:p>
-        </w:tc>
-        <w:tc>
-          <w:tcPr>
-            <w:tcW w:w="3117" w:type="dxa"/>
+            <w:tcW w:w="2300" w:type="dxa"/>
+          </w:tcPr>
+          <w:p>
+            <w:r>
+              <w:t xml:space="preserve">The user enters an invalid PIN </w:t>
+            </w:r>
+            <w:r>
+              <w:t>and is given an error then taken to pin screen again</w:t>
+            </w:r>
+          </w:p>
+        </w:tc>
+        <w:tc>
+          <w:tcPr>
+            <w:tcW w:w="2519" w:type="dxa"/>
           </w:tcPr>
           <w:p>
             <w:pPr>
@@ -5268,8 +5274,60 @@
         </w:tc>
         <w:tc>
           <w:tcPr>
-            <w:tcW w:w="6812" w:type="dxa"/>
-          </w:tcPr>
+            <w:tcW w:w="8226" w:type="dxa"/>
+          </w:tcPr>
+          <w:p>
+            <w:r>
+              <w:rPr>
+                <w:noProof/>
+              </w:rPr>
+              <w:drawing>
+                <wp:inline distT="0" distB="0" distL="0" distR="0">
+                  <wp:extent cx="3496149" cy="2743200"/>
+                  <wp:effectExtent l="19050" t="0" r="9051" b="0"/>
+                  <wp:docPr id="72" name="Picture 4"/>
+                  <wp:cNvGraphicFramePr>
+                    <a:graphicFrameLocks xmlns:a="http://schemas.openxmlformats.org/drawingml/2006/main" noChangeAspect="1"/>
+                  </wp:cNvGraphicFramePr>
+                  <a:graphic xmlns:a="http://schemas.openxmlformats.org/drawingml/2006/main">
+                    <a:graphicData uri="http://schemas.openxmlformats.org/drawingml/2006/picture">
+                      <pic:pic xmlns:pic="http://schemas.openxmlformats.org/drawingml/2006/picture">
+                        <pic:nvPicPr>
+                          <pic:cNvPr id="0" name="Picture 4"/>
+                          <pic:cNvPicPr>
+                            <a:picLocks noChangeAspect="1" noChangeArrowheads="1"/>
+                          </pic:cNvPicPr>
+                        </pic:nvPicPr>
+                        <pic:blipFill>
+                          <a:blip r:embed="rId23" cstate="print"/>
+                          <a:srcRect/>
+                          <a:stretch>
+                            <a:fillRect/>
+                          </a:stretch>
+                        </pic:blipFill>
+                        <pic:spPr bwMode="auto">
+                          <a:xfrm>
+                            <a:off x="0" y="0"/>
+                            <a:ext cx="3496149" cy="2743200"/>
+                          </a:xfrm>
+                          <a:prstGeom prst="rect">
+                            <a:avLst/>
+                          </a:prstGeom>
+                          <a:noFill/>
+                          <a:ln w="9525">
+                            <a:noFill/>
+                            <a:miter lim="800000"/>
+                            <a:headEnd/>
+                            <a:tailEnd/>
+                          </a:ln>
+                        </pic:spPr>
+                      </pic:pic>
+                    </a:graphicData>
+                  </a:graphic>
+                </wp:inline>
+              </w:drawing>
+            </w:r>
+          </w:p>
           <w:p>
             <w:r>
               <w:rPr>
@@ -5312,12 +5370,61 @@
               </w:drawing>
             </w:r>
           </w:p>
+          <w:p>
+            <w:r>
+              <w:drawing>
+                <wp:inline distT="0" distB="0" distL="0" distR="0">
+                  <wp:extent cx="3689131" cy="2743200"/>
+                  <wp:effectExtent l="19050" t="0" r="6569" b="0"/>
+                  <wp:docPr id="40" name="Picture 4"/>
+                  <wp:cNvGraphicFramePr>
+                    <a:graphicFrameLocks xmlns:a="http://schemas.openxmlformats.org/drawingml/2006/main" noChangeAspect="1"/>
+                  </wp:cNvGraphicFramePr>
+                  <a:graphic xmlns:a="http://schemas.openxmlformats.org/drawingml/2006/main">
+                    <a:graphicData uri="http://schemas.openxmlformats.org/drawingml/2006/picture">
+                      <pic:pic xmlns:pic="http://schemas.openxmlformats.org/drawingml/2006/picture">
+                        <pic:nvPicPr>
+                          <pic:cNvPr id="0" name="Picture 4"/>
+                          <pic:cNvPicPr>
+                            <a:picLocks noChangeAspect="1" noChangeArrowheads="1"/>
+                          </pic:cNvPicPr>
+                        </pic:nvPicPr>
+                        <pic:blipFill>
+                          <a:blip r:embed="rId22" cstate="print"/>
+                          <a:srcRect/>
+                          <a:stretch>
+                            <a:fillRect/>
+                          </a:stretch>
+                        </pic:blipFill>
+                        <pic:spPr bwMode="auto">
+                          <a:xfrm>
+                            <a:off x="0" y="0"/>
+                            <a:ext cx="3689131" cy="2743200"/>
+                          </a:xfrm>
+                          <a:prstGeom prst="rect">
+                            <a:avLst/>
+                          </a:prstGeom>
+                          <a:noFill/>
+                          <a:ln w="9525">
+                            <a:noFill/>
+                            <a:miter lim="800000"/>
+                            <a:headEnd/>
+                            <a:tailEnd/>
+                          </a:ln>
+                        </pic:spPr>
+                      </pic:pic>
+                    </a:graphicData>
+                  </a:graphic>
+                </wp:inline>
+              </w:drawing>
+            </w:r>
+          </w:p>
         </w:tc>
       </w:tr>
       <w:tr>
         <w:tc>
           <w:tcPr>
-            <w:tcW w:w="3116" w:type="dxa"/>
+            <w:tcW w:w="2300" w:type="dxa"/>
           </w:tcPr>
           <w:p>
             <w:r>
@@ -5327,7 +5434,7 @@
         </w:tc>
         <w:tc>
           <w:tcPr>
-            <w:tcW w:w="3117" w:type="dxa"/>
+            <w:tcW w:w="2519" w:type="dxa"/>
           </w:tcPr>
           <w:p>
             <w:pPr>
@@ -5356,8 +5463,60 @@
         </w:tc>
         <w:tc>
           <w:tcPr>
-            <w:tcW w:w="6812" w:type="dxa"/>
-          </w:tcPr>
+            <w:tcW w:w="8226" w:type="dxa"/>
+          </w:tcPr>
+          <w:p>
+            <w:r>
+              <w:rPr>
+                <w:noProof/>
+              </w:rPr>
+              <w:drawing>
+                <wp:inline distT="0" distB="0" distL="0" distR="0">
+                  <wp:extent cx="3508131" cy="2743200"/>
+                  <wp:effectExtent l="19050" t="0" r="0" b="0"/>
+                  <wp:docPr id="68" name="Picture 1"/>
+                  <wp:cNvGraphicFramePr>
+                    <a:graphicFrameLocks xmlns:a="http://schemas.openxmlformats.org/drawingml/2006/main" noChangeAspect="1"/>
+                  </wp:cNvGraphicFramePr>
+                  <a:graphic xmlns:a="http://schemas.openxmlformats.org/drawingml/2006/main">
+                    <a:graphicData uri="http://schemas.openxmlformats.org/drawingml/2006/picture">
+                      <pic:pic xmlns:pic="http://schemas.openxmlformats.org/drawingml/2006/picture">
+                        <pic:nvPicPr>
+                          <pic:cNvPr id="0" name="Picture 1"/>
+                          <pic:cNvPicPr>
+                            <a:picLocks noChangeAspect="1" noChangeArrowheads="1"/>
+                          </pic:cNvPicPr>
+                        </pic:nvPicPr>
+                        <pic:blipFill>
+                          <a:blip r:embed="rId24" cstate="print"/>
+                          <a:srcRect/>
+                          <a:stretch>
+                            <a:fillRect/>
+                          </a:stretch>
+                        </pic:blipFill>
+                        <pic:spPr bwMode="auto">
+                          <a:xfrm>
+                            <a:off x="0" y="0"/>
+                            <a:ext cx="3508131" cy="2743200"/>
+                          </a:xfrm>
+                          <a:prstGeom prst="rect">
+                            <a:avLst/>
+                          </a:prstGeom>
+                          <a:noFill/>
+                          <a:ln w="9525">
+                            <a:noFill/>
+                            <a:miter lim="800000"/>
+                            <a:headEnd/>
+                            <a:tailEnd/>
+                          </a:ln>
+                        </pic:spPr>
+                      </pic:pic>
+                    </a:graphicData>
+                  </a:graphic>
+                </wp:inline>
+              </w:drawing>
+            </w:r>
+          </w:p>
           <w:p>
             <w:r>
               <w:rPr>
@@ -5400,62 +5559,13 @@
               </w:drawing>
             </w:r>
           </w:p>
-        </w:tc>
-      </w:tr>
-      <w:tr>
-        <w:tc>
-          <w:tcPr>
-            <w:tcW w:w="3116" w:type="dxa"/>
-          </w:tcPr>
-          <w:p>
-            <w:r>
-              <w:t>The user attempts to enter a PIN longer than 4 digits and is given an error that the PIN is invalid.</w:t>
-            </w:r>
-          </w:p>
-        </w:tc>
-        <w:tc>
-          <w:tcPr>
-            <w:tcW w:w="3117" w:type="dxa"/>
-          </w:tcPr>
-          <w:p>
-            <w:pPr>
-              <w:pStyle w:val="ListParagraph"/>
-              <w:numPr>
-                <w:ilvl w:val="0"/>
-                <w:numId w:val="14"/>
-              </w:numPr>
-            </w:pPr>
-            <w:r>
-              <w:t>User swipes their card.</w:t>
-            </w:r>
-          </w:p>
-          <w:p>
-            <w:pPr>
-              <w:pStyle w:val="ListParagraph"/>
-              <w:numPr>
-                <w:ilvl w:val="0"/>
-                <w:numId w:val="14"/>
-              </w:numPr>
-            </w:pPr>
-            <w:r>
-              <w:t>User enters a PIN.</w:t>
-            </w:r>
-          </w:p>
-        </w:tc>
-        <w:tc>
-          <w:tcPr>
-            <w:tcW w:w="6812" w:type="dxa"/>
-          </w:tcPr>
-          <w:p>
-            <w:r>
-              <w:rPr>
-                <w:noProof/>
-              </w:rPr>
+          <w:p>
+            <w:r>
               <w:drawing>
                 <wp:inline distT="0" distB="0" distL="0" distR="0">
-                  <wp:extent cx="1457143" cy="533333"/>
-                  <wp:effectExtent l="0" t="0" r="0" b="635"/>
-                  <wp:docPr id="38" name="Picture 38"/>
+                  <wp:extent cx="3689131" cy="2743200"/>
+                  <wp:effectExtent l="19050" t="0" r="6569" b="0"/>
+                  <wp:docPr id="69" name="Picture 4"/>
                   <wp:cNvGraphicFramePr>
                     <a:graphicFrameLocks xmlns:a="http://schemas.openxmlformats.org/drawingml/2006/main" noChangeAspect="1"/>
                   </wp:cNvGraphicFramePr>
@@ -5463,23 +5573,33 @@
                     <a:graphicData uri="http://schemas.openxmlformats.org/drawingml/2006/picture">
                       <pic:pic xmlns:pic="http://schemas.openxmlformats.org/drawingml/2006/picture">
                         <pic:nvPicPr>
-                          <pic:cNvPr id="1" name=""/>
-                          <pic:cNvPicPr/>
+                          <pic:cNvPr id="0" name="Picture 4"/>
+                          <pic:cNvPicPr>
+                            <a:picLocks noChangeAspect="1" noChangeArrowheads="1"/>
+                          </pic:cNvPicPr>
                         </pic:nvPicPr>
                         <pic:blipFill>
-                          <a:blip r:embed="rId16" cstate="print"/>
+                          <a:blip r:embed="rId22" cstate="print"/>
+                          <a:srcRect/>
                           <a:stretch>
                             <a:fillRect/>
                           </a:stretch>
                         </pic:blipFill>
-                        <pic:spPr>
+                        <pic:spPr bwMode="auto">
                           <a:xfrm>
                             <a:off x="0" y="0"/>
-                            <a:ext cx="1457143" cy="533333"/>
+                            <a:ext cx="3689131" cy="2743200"/>
                           </a:xfrm>
                           <a:prstGeom prst="rect">
                             <a:avLst/>
                           </a:prstGeom>
+                          <a:noFill/>
+                          <a:ln w="9525">
+                            <a:noFill/>
+                            <a:miter lim="800000"/>
+                            <a:headEnd/>
+                            <a:tailEnd/>
+                          </a:ln>
                         </pic:spPr>
                       </pic:pic>
                     </a:graphicData>
@@ -5493,17 +5613,25 @@
       <w:tr>
         <w:tc>
           <w:tcPr>
-            <w:tcW w:w="3116" w:type="dxa"/>
-          </w:tcPr>
-          <w:p>
-            <w:r>
-              <w:t>The user enters a valid PIN but the ATM loses the connection to the database and is given an error that we cannot connect to the database.</w:t>
-            </w:r>
-          </w:p>
-        </w:tc>
-        <w:tc>
-          <w:tcPr>
-            <w:tcW w:w="3117" w:type="dxa"/>
+            <w:tcW w:w="2300" w:type="dxa"/>
+          </w:tcPr>
+          <w:p>
+            <w:r>
+              <w:t xml:space="preserve">The user enters a valid PIN but the ATM loses the connection to the database and </w:t>
+            </w:r>
+            <w:proofErr w:type="gramStart"/>
+            <w:r>
+              <w:t>is given</w:t>
+            </w:r>
+            <w:proofErr w:type="gramEnd"/>
+            <w:r>
+              <w:t xml:space="preserve"> an error that we cannot connect to the database.</w:t>
+            </w:r>
+          </w:p>
+        </w:tc>
+        <w:tc>
+          <w:tcPr>
+            <w:tcW w:w="2519" w:type="dxa"/>
           </w:tcPr>
           <w:p>
             <w:pPr>
@@ -5532,7 +5660,7 @@
         </w:tc>
         <w:tc>
           <w:tcPr>
-            <w:tcW w:w="6812" w:type="dxa"/>
+            <w:tcW w:w="8226" w:type="dxa"/>
           </w:tcPr>
           <w:p>
             <w:r>
@@ -5581,7 +5709,7 @@
       <w:tr>
         <w:tc>
           <w:tcPr>
-            <w:tcW w:w="3116" w:type="dxa"/>
+            <w:tcW w:w="2300" w:type="dxa"/>
           </w:tcPr>
           <w:p>
             <w:r>
@@ -5591,7 +5719,7 @@
         </w:tc>
         <w:tc>
           <w:tcPr>
-            <w:tcW w:w="3117" w:type="dxa"/>
+            <w:tcW w:w="2519" w:type="dxa"/>
           </w:tcPr>
           <w:p>
             <w:pPr>
@@ -5620,8 +5748,57 @@
         </w:tc>
         <w:tc>
           <w:tcPr>
-            <w:tcW w:w="6812" w:type="dxa"/>
-          </w:tcPr>
+            <w:tcW w:w="8226" w:type="dxa"/>
+          </w:tcPr>
+          <w:p>
+            <w:r>
+              <w:drawing>
+                <wp:inline distT="0" distB="0" distL="0" distR="0">
+                  <wp:extent cx="3496149" cy="2743200"/>
+                  <wp:effectExtent l="19050" t="0" r="9051" b="0"/>
+                  <wp:docPr id="73" name="Picture 4"/>
+                  <wp:cNvGraphicFramePr>
+                    <a:graphicFrameLocks xmlns:a="http://schemas.openxmlformats.org/drawingml/2006/main" noChangeAspect="1"/>
+                  </wp:cNvGraphicFramePr>
+                  <a:graphic xmlns:a="http://schemas.openxmlformats.org/drawingml/2006/main">
+                    <a:graphicData uri="http://schemas.openxmlformats.org/drawingml/2006/picture">
+                      <pic:pic xmlns:pic="http://schemas.openxmlformats.org/drawingml/2006/picture">
+                        <pic:nvPicPr>
+                          <pic:cNvPr id="0" name="Picture 4"/>
+                          <pic:cNvPicPr>
+                            <a:picLocks noChangeAspect="1" noChangeArrowheads="1"/>
+                          </pic:cNvPicPr>
+                        </pic:nvPicPr>
+                        <pic:blipFill>
+                          <a:blip r:embed="rId23" cstate="print"/>
+                          <a:srcRect/>
+                          <a:stretch>
+                            <a:fillRect/>
+                          </a:stretch>
+                        </pic:blipFill>
+                        <pic:spPr bwMode="auto">
+                          <a:xfrm>
+                            <a:off x="0" y="0"/>
+                            <a:ext cx="3496149" cy="2743200"/>
+                          </a:xfrm>
+                          <a:prstGeom prst="rect">
+                            <a:avLst/>
+                          </a:prstGeom>
+                          <a:noFill/>
+                          <a:ln w="9525">
+                            <a:noFill/>
+                            <a:miter lim="800000"/>
+                            <a:headEnd/>
+                            <a:tailEnd/>
+                          </a:ln>
+                        </pic:spPr>
+                      </pic:pic>
+                    </a:graphicData>
+                  </a:graphic>
+                </wp:inline>
+              </w:drawing>
+            </w:r>
+          </w:p>
           <w:p>
             <w:r>
               <w:rPr>
@@ -5645,7 +5822,7 @@
                           </pic:cNvPicPr>
                         </pic:nvPicPr>
                         <pic:blipFill>
-                          <a:blip r:embed="rId23" cstate="print"/>
+                          <a:blip r:embed="rId25" cstate="print"/>
                           <a:srcRect/>
                           <a:stretch>
                             <a:fillRect/>
@@ -5719,9 +5896,9 @@
         <w:tblLook w:val="04A0"/>
       </w:tblPr>
       <w:tblGrid>
-        <w:gridCol w:w="3116"/>
-        <w:gridCol w:w="3117"/>
-        <w:gridCol w:w="6902"/>
+        <w:gridCol w:w="2789"/>
+        <w:gridCol w:w="2870"/>
+        <w:gridCol w:w="7476"/>
       </w:tblGrid>
       <w:tr>
         <w:tc>
@@ -5799,7 +5976,55 @@
           <w:tcPr>
             <w:tcW w:w="6902" w:type="dxa"/>
           </w:tcPr>
-          <w:p/>
+          <w:p>
+            <w:r>
+              <w:drawing>
+                <wp:inline distT="0" distB="0" distL="0" distR="0">
+                  <wp:extent cx="4586204" cy="822960"/>
+                  <wp:effectExtent l="19050" t="0" r="4846" b="0"/>
+                  <wp:docPr id="74" name="Picture 43"/>
+                  <wp:cNvGraphicFramePr>
+                    <a:graphicFrameLocks xmlns:a="http://schemas.openxmlformats.org/drawingml/2006/main" noChangeAspect="1"/>
+                  </wp:cNvGraphicFramePr>
+                  <a:graphic xmlns:a="http://schemas.openxmlformats.org/drawingml/2006/main">
+                    <a:graphicData uri="http://schemas.openxmlformats.org/drawingml/2006/picture">
+                      <pic:pic xmlns:pic="http://schemas.openxmlformats.org/drawingml/2006/picture">
+                        <pic:nvPicPr>
+                          <pic:cNvPr id="0" name="Picture 43"/>
+                          <pic:cNvPicPr>
+                            <a:picLocks noChangeAspect="1" noChangeArrowheads="1"/>
+                          </pic:cNvPicPr>
+                        </pic:nvPicPr>
+                        <pic:blipFill>
+                          <a:blip r:embed="rId26" cstate="print"/>
+                          <a:srcRect/>
+                          <a:stretch>
+                            <a:fillRect/>
+                          </a:stretch>
+                        </pic:blipFill>
+                        <pic:spPr bwMode="auto">
+                          <a:xfrm>
+                            <a:off x="0" y="0"/>
+                            <a:ext cx="4586204" cy="822960"/>
+                          </a:xfrm>
+                          <a:prstGeom prst="rect">
+                            <a:avLst/>
+                          </a:prstGeom>
+                          <a:noFill/>
+                          <a:ln w="9525">
+                            <a:noFill/>
+                            <a:miter lim="800000"/>
+                            <a:headEnd/>
+                            <a:tailEnd/>
+                          </a:ln>
+                        </pic:spPr>
+                      </pic:pic>
+                    </a:graphicData>
+                  </a:graphic>
+                </wp:inline>
+              </w:drawing>
+            </w:r>
+          </w:p>
         </w:tc>
       </w:tr>
       <w:tr>
@@ -5809,7 +6034,13 @@
           </w:tcPr>
           <w:p>
             <w:r>
-              <w:t>User is valid but has more than 4 accounts available.</w:t>
+              <w:t>User is valid and</w:t>
+            </w:r>
+            <w:r>
+              <w:t xml:space="preserve"> has more than 4 accounts available</w:t>
+            </w:r>
+            <w:r>
+              <w:t>.  User clicks “Next Page” button to see additional accounts</w:t>
             </w:r>
           </w:p>
         </w:tc>
@@ -5846,7 +6077,104 @@
           <w:tcPr>
             <w:tcW w:w="6902" w:type="dxa"/>
           </w:tcPr>
-          <w:p/>
+          <w:p>
+            <w:r>
+              <w:drawing>
+                <wp:inline distT="0" distB="0" distL="0" distR="0">
+                  <wp:extent cx="3642036" cy="2743200"/>
+                  <wp:effectExtent l="19050" t="0" r="0" b="0"/>
+                  <wp:docPr id="75" name="Picture 52"/>
+                  <wp:cNvGraphicFramePr>
+                    <a:graphicFrameLocks xmlns:a="http://schemas.openxmlformats.org/drawingml/2006/main" noChangeAspect="1"/>
+                  </wp:cNvGraphicFramePr>
+                  <a:graphic xmlns:a="http://schemas.openxmlformats.org/drawingml/2006/main">
+                    <a:graphicData uri="http://schemas.openxmlformats.org/drawingml/2006/picture">
+                      <pic:pic xmlns:pic="http://schemas.openxmlformats.org/drawingml/2006/picture">
+                        <pic:nvPicPr>
+                          <pic:cNvPr id="0" name="Picture 52"/>
+                          <pic:cNvPicPr>
+                            <a:picLocks noChangeAspect="1" noChangeArrowheads="1"/>
+                          </pic:cNvPicPr>
+                        </pic:nvPicPr>
+                        <pic:blipFill>
+                          <a:blip r:embed="rId27" cstate="print"/>
+                          <a:srcRect/>
+                          <a:stretch>
+                            <a:fillRect/>
+                          </a:stretch>
+                        </pic:blipFill>
+                        <pic:spPr bwMode="auto">
+                          <a:xfrm>
+                            <a:off x="0" y="0"/>
+                            <a:ext cx="3642036" cy="2743200"/>
+                          </a:xfrm>
+                          <a:prstGeom prst="rect">
+                            <a:avLst/>
+                          </a:prstGeom>
+                          <a:noFill/>
+                          <a:ln w="9525">
+                            <a:noFill/>
+                            <a:miter lim="800000"/>
+                            <a:headEnd/>
+                            <a:tailEnd/>
+                          </a:ln>
+                        </pic:spPr>
+                      </pic:pic>
+                    </a:graphicData>
+                  </a:graphic>
+                </wp:inline>
+              </w:drawing>
+            </w:r>
+          </w:p>
+          <w:p>
+            <w:r>
+              <w:drawing>
+                <wp:inline distT="0" distB="0" distL="0" distR="0">
+                  <wp:extent cx="3649801" cy="2743200"/>
+                  <wp:effectExtent l="19050" t="0" r="7799" b="0"/>
+                  <wp:docPr id="76" name="Picture 55"/>
+                  <wp:cNvGraphicFramePr>
+                    <a:graphicFrameLocks xmlns:a="http://schemas.openxmlformats.org/drawingml/2006/main" noChangeAspect="1"/>
+                  </wp:cNvGraphicFramePr>
+                  <a:graphic xmlns:a="http://schemas.openxmlformats.org/drawingml/2006/main">
+                    <a:graphicData uri="http://schemas.openxmlformats.org/drawingml/2006/picture">
+                      <pic:pic xmlns:pic="http://schemas.openxmlformats.org/drawingml/2006/picture">
+                        <pic:nvPicPr>
+                          <pic:cNvPr id="0" name="Picture 55"/>
+                          <pic:cNvPicPr>
+                            <a:picLocks noChangeAspect="1" noChangeArrowheads="1"/>
+                          </pic:cNvPicPr>
+                        </pic:nvPicPr>
+                        <pic:blipFill>
+                          <a:blip r:embed="rId28" cstate="print"/>
+                          <a:srcRect/>
+                          <a:stretch>
+                            <a:fillRect/>
+                          </a:stretch>
+                        </pic:blipFill>
+                        <pic:spPr bwMode="auto">
+                          <a:xfrm>
+                            <a:off x="0" y="0"/>
+                            <a:ext cx="3649801" cy="2743200"/>
+                          </a:xfrm>
+                          <a:prstGeom prst="rect">
+                            <a:avLst/>
+                          </a:prstGeom>
+                          <a:noFill/>
+                          <a:ln w="9525">
+                            <a:noFill/>
+                            <a:miter lim="800000"/>
+                            <a:headEnd/>
+                            <a:tailEnd/>
+                          </a:ln>
+                        </pic:spPr>
+                      </pic:pic>
+                    </a:graphicData>
+                  </a:graphic>
+                </wp:inline>
+              </w:drawing>
+            </w:r>
+          </w:p>
         </w:tc>
       </w:tr>
       <w:tr>
@@ -5894,6 +6222,9 @@
             <w:tcW w:w="6902" w:type="dxa"/>
           </w:tcPr>
           <w:p>
+            <w:r>
+              <w:t>Stacie’s Account Information – 3 accounts</w:t>
+            </w:r>
             <w:r>
               <w:rPr>
                 <w:noProof/>
@@ -5935,143 +6266,18 @@
               </w:drawing>
             </w:r>
           </w:p>
-        </w:tc>
-      </w:tr>
-    </w:tbl>
-    <w:p>
-      <w:pPr>
-        <w:spacing w:after="0"/>
-      </w:pPr>
-    </w:p>
-    <w:p>
-      <w:pPr>
-        <w:spacing w:after="0"/>
-      </w:pPr>
-    </w:p>
-    <w:p>
-      <w:pPr>
-        <w:pStyle w:val="Heading2"/>
-      </w:pPr>
-      <w:bookmarkStart w:id="7" w:name="_Toc418006379"/>
-      <w:r>
-        <w:t>Withdraw Funds – Button Pressed:</w:t>
-      </w:r>
-      <w:bookmarkEnd w:id="7"/>
-    </w:p>
-    <w:p>
-      <w:pPr>
-        <w:spacing w:after="0"/>
-      </w:pPr>
-    </w:p>
-    <w:tbl>
-      <w:tblPr>
-        <w:tblStyle w:val="TableGrid"/>
-        <w:tblW w:w="13135" w:type="dxa"/>
-        <w:tblLook w:val="04A0"/>
-      </w:tblPr>
-      <w:tblGrid>
-        <w:gridCol w:w="3116"/>
-        <w:gridCol w:w="3117"/>
-        <w:gridCol w:w="6902"/>
-      </w:tblGrid>
-      <w:tr>
-        <w:tc>
-          <w:tcPr>
-            <w:tcW w:w="3116" w:type="dxa"/>
-          </w:tcPr>
-          <w:p>
-            <w:r>
-              <w:t>Description</w:t>
-            </w:r>
-          </w:p>
-        </w:tc>
-        <w:tc>
-          <w:tcPr>
-            <w:tcW w:w="3117" w:type="dxa"/>
-          </w:tcPr>
-          <w:p>
-            <w:r>
-              <w:t>Test Steps</w:t>
-            </w:r>
-          </w:p>
-        </w:tc>
-        <w:tc>
-          <w:tcPr>
-            <w:tcW w:w="6902" w:type="dxa"/>
-          </w:tcPr>
-          <w:p>
-            <w:r>
-              <w:t>Results</w:t>
-            </w:r>
-          </w:p>
-        </w:tc>
-      </w:tr>
-      <w:tr>
-        <w:tc>
-          <w:tcPr>
-            <w:tcW w:w="3116" w:type="dxa"/>
-          </w:tcPr>
-          <w:p>
-            <w:r>
-              <w:t>Withdraw is selected from the screen and the user is prompted to select an account.</w:t>
-            </w:r>
-          </w:p>
-        </w:tc>
-        <w:tc>
-          <w:tcPr>
-            <w:tcW w:w="3117" w:type="dxa"/>
-          </w:tcPr>
-          <w:p>
-            <w:pPr>
-              <w:pStyle w:val="ListParagraph"/>
-              <w:numPr>
-                <w:ilvl w:val="0"/>
-                <w:numId w:val="20"/>
-              </w:numPr>
-            </w:pPr>
-            <w:r>
-              <w:t>User swipes their card.</w:t>
-            </w:r>
-          </w:p>
-          <w:p>
-            <w:pPr>
-              <w:pStyle w:val="ListParagraph"/>
-              <w:numPr>
-                <w:ilvl w:val="0"/>
-                <w:numId w:val="20"/>
-              </w:numPr>
-            </w:pPr>
-            <w:r>
-              <w:t>User enters a PIN.</w:t>
-            </w:r>
-          </w:p>
-          <w:p>
-            <w:pPr>
-              <w:pStyle w:val="ListParagraph"/>
-              <w:numPr>
-                <w:ilvl w:val="0"/>
-                <w:numId w:val="20"/>
-              </w:numPr>
-            </w:pPr>
-            <w:r>
-              <w:t>User selects Withdraw.</w:t>
-            </w:r>
-          </w:p>
-        </w:tc>
-        <w:tc>
-          <w:tcPr>
-            <w:tcW w:w="6902" w:type="dxa"/>
-          </w:tcPr>
-          <w:p>
-            <w:r>
-              <w:rPr>
-                <w:noProof/>
-              </w:rPr>
+          <w:p>
+            <w:r>
+              <w:t>Chris’s Account Information – 4 accounts</w:t>
+            </w:r>
+          </w:p>
+          <w:p>
+            <w:r>
               <w:drawing>
                 <wp:inline distT="0" distB="0" distL="0" distR="0">
-                  <wp:extent cx="3810000" cy="3606397"/>
-                  <wp:effectExtent l="0" t="0" r="0" b="0"/>
-                  <wp:docPr id="42" name="Picture 42"/>
+                  <wp:extent cx="3710639" cy="2743200"/>
+                  <wp:effectExtent l="19050" t="0" r="4111" b="0"/>
+                  <wp:docPr id="77" name="Picture 58"/>
                   <wp:cNvGraphicFramePr>
                     <a:graphicFrameLocks xmlns:a="http://schemas.openxmlformats.org/drawingml/2006/main" noChangeAspect="1"/>
                   </wp:cNvGraphicFramePr>
@@ -6079,23 +6285,33 @@
                     <a:graphicData uri="http://schemas.openxmlformats.org/drawingml/2006/picture">
                       <pic:pic xmlns:pic="http://schemas.openxmlformats.org/drawingml/2006/picture">
                         <pic:nvPicPr>
-                          <pic:cNvPr id="1" name=""/>
-                          <pic:cNvPicPr/>
+                          <pic:cNvPr id="0" name="Picture 58"/>
+                          <pic:cNvPicPr>
+                            <a:picLocks noChangeAspect="1" noChangeArrowheads="1"/>
+                          </pic:cNvPicPr>
                         </pic:nvPicPr>
                         <pic:blipFill>
-                          <a:blip r:embed="rId11" cstate="print"/>
+                          <a:blip r:embed="rId29" cstate="print"/>
+                          <a:srcRect/>
                           <a:stretch>
                             <a:fillRect/>
                           </a:stretch>
                         </pic:blipFill>
-                        <pic:spPr>
+                        <pic:spPr bwMode="auto">
                           <a:xfrm>
                             <a:off x="0" y="0"/>
-                            <a:ext cx="3830638" cy="3625932"/>
+                            <a:ext cx="3710639" cy="2743200"/>
                           </a:xfrm>
                           <a:prstGeom prst="rect">
                             <a:avLst/>
                           </a:prstGeom>
+                          <a:noFill/>
+                          <a:ln w="9525">
+                            <a:noFill/>
+                            <a:miter lim="800000"/>
+                            <a:headEnd/>
+                            <a:tailEnd/>
+                          </a:ln>
                         </pic:spPr>
                       </pic:pic>
                     </a:graphicData>
@@ -6106,14 +6322,107 @@
           </w:p>
         </w:tc>
       </w:tr>
+    </w:tbl>
+    <w:p>
+      <w:pPr>
+        <w:spacing w:after="0"/>
+      </w:pPr>
+    </w:p>
+    <w:p>
+      <w:pPr>
+        <w:spacing w:after="0"/>
+      </w:pPr>
+    </w:p>
+    <w:p>
+      <w:pPr>
+        <w:pStyle w:val="Heading2"/>
+      </w:pPr>
+      <w:bookmarkStart w:id="7" w:name="_Toc418006379"/>
+      <w:r>
+        <w:t xml:space="preserve">Withdraw Funds – </w:t>
+      </w:r>
+      <w:r>
+        <w:t xml:space="preserve">Withdraw </w:t>
+      </w:r>
+      <w:r>
+        <w:t>Button Pressed</w:t>
+      </w:r>
+      <w:r>
+        <w:t xml:space="preserve"> and Amount Entered</w:t>
+      </w:r>
+      <w:r>
+        <w:t>:</w:t>
+      </w:r>
+      <w:bookmarkEnd w:id="7"/>
+    </w:p>
+    <w:p>
+      <w:pPr>
+        <w:spacing w:after="0"/>
+      </w:pPr>
+    </w:p>
+    <w:tbl>
+      <w:tblPr>
+        <w:tblStyle w:val="TableGrid"/>
+        <w:tblW w:w="13225" w:type="dxa"/>
+        <w:tblLook w:val="04A0"/>
+      </w:tblPr>
+      <w:tblGrid>
+        <w:gridCol w:w="3116"/>
+        <w:gridCol w:w="3117"/>
+        <w:gridCol w:w="6902"/>
+        <w:gridCol w:w="90"/>
+      </w:tblGrid>
       <w:tr>
+        <w:trPr>
+          <w:gridAfter w:val="1"/>
+          <w:wAfter w:w="90" w:type="dxa"/>
+        </w:trPr>
         <w:tc>
           <w:tcPr>
             <w:tcW w:w="3116" w:type="dxa"/>
           </w:tcPr>
           <w:p>
             <w:r>
-              <w:t>Withdraw is selected from the screen and the user selects an account with a $0 balance.</w:t>
+              <w:t>Description</w:t>
+            </w:r>
+          </w:p>
+        </w:tc>
+        <w:tc>
+          <w:tcPr>
+            <w:tcW w:w="3117" w:type="dxa"/>
+          </w:tcPr>
+          <w:p>
+            <w:r>
+              <w:t>Test Steps</w:t>
+            </w:r>
+          </w:p>
+        </w:tc>
+        <w:tc>
+          <w:tcPr>
+            <w:tcW w:w="6902" w:type="dxa"/>
+          </w:tcPr>
+          <w:p>
+            <w:r>
+              <w:t>Results</w:t>
+            </w:r>
+          </w:p>
+        </w:tc>
+      </w:tr>
+      <w:tr>
+        <w:trPr>
+          <w:gridAfter w:val="1"/>
+          <w:wAfter w:w="90" w:type="dxa"/>
+        </w:trPr>
+        <w:tc>
+          <w:tcPr>
+            <w:tcW w:w="3116" w:type="dxa"/>
+          </w:tcPr>
+          <w:p>
+            <w:r>
+              <w:t>Withdraw is selected from the screen and the user is prompted to select an account</w:t>
+            </w:r>
+            <w:r>
+              <w:t>. After selecting the account the user is asked to enter an amount</w:t>
             </w:r>
           </w:p>
         </w:tc>
@@ -6126,7 +6435,7 @@
               <w:pStyle w:val="ListParagraph"/>
               <w:numPr>
                 <w:ilvl w:val="0"/>
-                <w:numId w:val="21"/>
+                <w:numId w:val="20"/>
               </w:numPr>
             </w:pPr>
             <w:r>
@@ -6138,7 +6447,7 @@
               <w:pStyle w:val="ListParagraph"/>
               <w:numPr>
                 <w:ilvl w:val="0"/>
-                <w:numId w:val="21"/>
+                <w:numId w:val="20"/>
               </w:numPr>
             </w:pPr>
             <w:r>
@@ -6150,13 +6459,25 @@
               <w:pStyle w:val="ListParagraph"/>
               <w:numPr>
                 <w:ilvl w:val="0"/>
-                <w:numId w:val="21"/>
+                <w:numId w:val="20"/>
               </w:numPr>
             </w:pPr>
             <w:r>
               <w:t>User selects Withdraw.</w:t>
             </w:r>
           </w:p>
+          <w:p>
+            <w:pPr>
+              <w:pStyle w:val="ListParagraph"/>
+              <w:numPr>
+                <w:ilvl w:val="0"/>
+                <w:numId w:val="20"/>
+              </w:numPr>
+            </w:pPr>
+            <w:r>
+              <w:t>User prompted for Amount</w:t>
+            </w:r>
+          </w:p>
         </w:tc>
         <w:tc>
           <w:tcPr>
@@ -6164,14 +6485,11 @@
           </w:tcPr>
           <w:p>
             <w:r>
-              <w:rPr>
-                <w:noProof/>
-              </w:rPr>
               <w:drawing>
                 <wp:inline distT="0" distB="0" distL="0" distR="0">
-                  <wp:extent cx="1662545" cy="2133600"/>
-                  <wp:effectExtent l="0" t="0" r="0" b="0"/>
-                  <wp:docPr id="43" name="Picture 43"/>
+                  <wp:extent cx="3396343" cy="2743200"/>
+                  <wp:effectExtent l="19050" t="0" r="0" b="0"/>
+                  <wp:docPr id="84" name="Picture 40"/>
                   <wp:cNvGraphicFramePr>
                     <a:graphicFrameLocks xmlns:a="http://schemas.openxmlformats.org/drawingml/2006/main" noChangeAspect="1"/>
                   </wp:cNvGraphicFramePr>
@@ -6179,23 +6497,245 @@
                     <a:graphicData uri="http://schemas.openxmlformats.org/drawingml/2006/picture">
                       <pic:pic xmlns:pic="http://schemas.openxmlformats.org/drawingml/2006/picture">
                         <pic:nvPicPr>
-                          <pic:cNvPr id="1" name=""/>
-                          <pic:cNvPicPr/>
+                          <pic:cNvPr id="0" name="Picture 40"/>
+                          <pic:cNvPicPr>
+                            <a:picLocks noChangeAspect="1" noChangeArrowheads="1"/>
+                          </pic:cNvPicPr>
                         </pic:nvPicPr>
                         <pic:blipFill>
-                          <a:blip r:embed="rId12" cstate="print"/>
+                          <a:blip r:embed="rId30" cstate="print"/>
+                          <a:srcRect/>
                           <a:stretch>
                             <a:fillRect/>
                           </a:stretch>
                         </pic:blipFill>
-                        <pic:spPr>
+                        <pic:spPr bwMode="auto">
                           <a:xfrm>
                             <a:off x="0" y="0"/>
-                            <a:ext cx="1671085" cy="2144559"/>
+                            <a:ext cx="3396343" cy="2743200"/>
                           </a:xfrm>
                           <a:prstGeom prst="rect">
                             <a:avLst/>
                           </a:prstGeom>
+                          <a:noFill/>
+                          <a:ln w="9525">
+                            <a:noFill/>
+                            <a:miter lim="800000"/>
+                            <a:headEnd/>
+                            <a:tailEnd/>
+                          </a:ln>
+                        </pic:spPr>
+                      </pic:pic>
+                    </a:graphicData>
+                  </a:graphic>
+                </wp:inline>
+              </w:drawing>
+            </w:r>
+          </w:p>
+          <w:p>
+            <w:r>
+              <w:drawing>
+                <wp:inline distT="0" distB="0" distL="0" distR="0">
+                  <wp:extent cx="3169920" cy="2743200"/>
+                  <wp:effectExtent l="19050" t="0" r="0" b="0"/>
+                  <wp:docPr id="83" name="Picture 13"/>
+                  <wp:cNvGraphicFramePr>
+                    <a:graphicFrameLocks xmlns:a="http://schemas.openxmlformats.org/drawingml/2006/main" noChangeAspect="1"/>
+                  </wp:cNvGraphicFramePr>
+                  <a:graphic xmlns:a="http://schemas.openxmlformats.org/drawingml/2006/main">
+                    <a:graphicData uri="http://schemas.openxmlformats.org/drawingml/2006/picture">
+                      <pic:pic xmlns:pic="http://schemas.openxmlformats.org/drawingml/2006/picture">
+                        <pic:nvPicPr>
+                          <pic:cNvPr id="0" name="Picture 13"/>
+                          <pic:cNvPicPr>
+                            <a:picLocks noChangeAspect="1" noChangeArrowheads="1"/>
+                          </pic:cNvPicPr>
+                        </pic:nvPicPr>
+                        <pic:blipFill>
+                          <a:blip r:embed="rId31" cstate="print"/>
+                          <a:srcRect/>
+                          <a:stretch>
+                            <a:fillRect/>
+                          </a:stretch>
+                        </pic:blipFill>
+                        <pic:spPr bwMode="auto">
+                          <a:xfrm>
+                            <a:off x="0" y="0"/>
+                            <a:ext cx="3169920" cy="2743200"/>
+                          </a:xfrm>
+                          <a:prstGeom prst="rect">
+                            <a:avLst/>
+                          </a:prstGeom>
+                          <a:noFill/>
+                          <a:ln w="9525">
+                            <a:noFill/>
+                            <a:miter lim="800000"/>
+                            <a:headEnd/>
+                            <a:tailEnd/>
+                          </a:ln>
+                        </pic:spPr>
+                      </pic:pic>
+                    </a:graphicData>
+                  </a:graphic>
+                </wp:inline>
+              </w:drawing>
+            </w:r>
+          </w:p>
+        </w:tc>
+      </w:tr>
+      <w:tr>
+        <w:trPr>
+          <w:gridAfter w:val="1"/>
+          <w:wAfter w:w="90" w:type="dxa"/>
+        </w:trPr>
+        <w:tc>
+          <w:tcPr>
+            <w:tcW w:w="3116" w:type="dxa"/>
+          </w:tcPr>
+          <w:p>
+            <w:r>
+              <w:t>Withdraw is selected from the account screen and the user selects an account with $0.00. User enters amount in $20 dollar increments, then clicks “Withdraw” button to submit transaction.  Error is displayed and user is returned to Welcome screen.</w:t>
+            </w:r>
+          </w:p>
+        </w:tc>
+        <w:tc>
+          <w:tcPr>
+            <w:tcW w:w="3117" w:type="dxa"/>
+          </w:tcPr>
+          <w:p>
+            <w:pPr>
+              <w:pStyle w:val="ListParagraph"/>
+              <w:numPr>
+                <w:ilvl w:val="0"/>
+                <w:numId w:val="21"/>
+              </w:numPr>
+            </w:pPr>
+            <w:r>
+              <w:t>User swipes their card.</w:t>
+            </w:r>
+          </w:p>
+          <w:p>
+            <w:pPr>
+              <w:pStyle w:val="ListParagraph"/>
+              <w:numPr>
+                <w:ilvl w:val="0"/>
+                <w:numId w:val="21"/>
+              </w:numPr>
+            </w:pPr>
+            <w:r>
+              <w:t>User enters a PIN.</w:t>
+            </w:r>
+          </w:p>
+          <w:p>
+            <w:pPr>
+              <w:pStyle w:val="ListParagraph"/>
+              <w:numPr>
+                <w:ilvl w:val="0"/>
+                <w:numId w:val="21"/>
+              </w:numPr>
+            </w:pPr>
+            <w:r>
+              <w:t>User selects Withdraw.</w:t>
+            </w:r>
+          </w:p>
+        </w:tc>
+        <w:tc>
+          <w:tcPr>
+            <w:tcW w:w="6902" w:type="dxa"/>
+          </w:tcPr>
+          <w:p>
+            <w:r>
+              <w:drawing>
+                <wp:inline distT="0" distB="0" distL="0" distR="0">
+                  <wp:extent cx="3396343" cy="2743200"/>
+                  <wp:effectExtent l="19050" t="0" r="0" b="0"/>
+                  <wp:docPr id="80" name="Picture 40"/>
+                  <wp:cNvGraphicFramePr>
+                    <a:graphicFrameLocks xmlns:a="http://schemas.openxmlformats.org/drawingml/2006/main" noChangeAspect="1"/>
+                  </wp:cNvGraphicFramePr>
+                  <a:graphic xmlns:a="http://schemas.openxmlformats.org/drawingml/2006/main">
+                    <a:graphicData uri="http://schemas.openxmlformats.org/drawingml/2006/picture">
+                      <pic:pic xmlns:pic="http://schemas.openxmlformats.org/drawingml/2006/picture">
+                        <pic:nvPicPr>
+                          <pic:cNvPr id="0" name="Picture 40"/>
+                          <pic:cNvPicPr>
+                            <a:picLocks noChangeAspect="1" noChangeArrowheads="1"/>
+                          </pic:cNvPicPr>
+                        </pic:nvPicPr>
+                        <pic:blipFill>
+                          <a:blip r:embed="rId30" cstate="print"/>
+                          <a:srcRect/>
+                          <a:stretch>
+                            <a:fillRect/>
+                          </a:stretch>
+                        </pic:blipFill>
+                        <pic:spPr bwMode="auto">
+                          <a:xfrm>
+                            <a:off x="0" y="0"/>
+                            <a:ext cx="3396343" cy="2743200"/>
+                          </a:xfrm>
+                          <a:prstGeom prst="rect">
+                            <a:avLst/>
+                          </a:prstGeom>
+                          <a:noFill/>
+                          <a:ln w="9525">
+                            <a:noFill/>
+                            <a:miter lim="800000"/>
+                            <a:headEnd/>
+                            <a:tailEnd/>
+                          </a:ln>
+                        </pic:spPr>
+                      </pic:pic>
+                    </a:graphicData>
+                  </a:graphic>
+                </wp:inline>
+              </w:drawing>
+            </w:r>
+          </w:p>
+          <w:p>
+            <w:r>
+              <w:rPr>
+                <w:noProof/>
+              </w:rPr>
+              <w:drawing>
+                <wp:inline distT="0" distB="0" distL="0" distR="0">
+                  <wp:extent cx="3291840" cy="2743200"/>
+                  <wp:effectExtent l="19050" t="0" r="3810" b="0"/>
+                  <wp:docPr id="79" name="Picture 28"/>
+                  <wp:cNvGraphicFramePr>
+                    <a:graphicFrameLocks xmlns:a="http://schemas.openxmlformats.org/drawingml/2006/main" noChangeAspect="1"/>
+                  </wp:cNvGraphicFramePr>
+                  <a:graphic xmlns:a="http://schemas.openxmlformats.org/drawingml/2006/main">
+                    <a:graphicData uri="http://schemas.openxmlformats.org/drawingml/2006/picture">
+                      <pic:pic xmlns:pic="http://schemas.openxmlformats.org/drawingml/2006/picture">
+                        <pic:nvPicPr>
+                          <pic:cNvPr id="0" name="Picture 28"/>
+                          <pic:cNvPicPr>
+                            <a:picLocks noChangeAspect="1" noChangeArrowheads="1"/>
+                          </pic:cNvPicPr>
+                        </pic:nvPicPr>
+                        <pic:blipFill>
+                          <a:blip r:embed="rId32" cstate="print"/>
+                          <a:srcRect/>
+                          <a:stretch>
+                            <a:fillRect/>
+                          </a:stretch>
+                        </pic:blipFill>
+                        <pic:spPr bwMode="auto">
+                          <a:xfrm>
+                            <a:off x="0" y="0"/>
+                            <a:ext cx="3291840" cy="2743200"/>
+                          </a:xfrm>
+                          <a:prstGeom prst="rect">
+                            <a:avLst/>
+                          </a:prstGeom>
+                          <a:noFill/>
+                          <a:ln w="9525">
+                            <a:noFill/>
+                            <a:miter lim="800000"/>
+                            <a:headEnd/>
+                            <a:tailEnd/>
+                          </a:ln>
                         </pic:spPr>
                       </pic:pic>
                     </a:graphicData>
@@ -6246,74 +6786,13 @@
               </w:drawing>
             </w:r>
           </w:p>
-        </w:tc>
-      </w:tr>
-      <w:tr>
-        <w:tc>
-          <w:tcPr>
-            <w:tcW w:w="3116" w:type="dxa"/>
-          </w:tcPr>
-          <w:p>
-            <w:r>
-              <w:t xml:space="preserve">Withdraw is selected from the screen and the user selects an account with less than $20 available. </w:t>
-            </w:r>
-          </w:p>
-        </w:tc>
-        <w:tc>
-          <w:tcPr>
-            <w:tcW w:w="3117" w:type="dxa"/>
-          </w:tcPr>
-          <w:p>
-            <w:pPr>
-              <w:pStyle w:val="ListParagraph"/>
-              <w:numPr>
-                <w:ilvl w:val="0"/>
-                <w:numId w:val="22"/>
-              </w:numPr>
-            </w:pPr>
-            <w:r>
-              <w:t>User swipes their card.</w:t>
-            </w:r>
-          </w:p>
-          <w:p>
-            <w:pPr>
-              <w:pStyle w:val="ListParagraph"/>
-              <w:numPr>
-                <w:ilvl w:val="0"/>
-                <w:numId w:val="22"/>
-              </w:numPr>
-            </w:pPr>
-            <w:r>
-              <w:t>User enters a PIN.</w:t>
-            </w:r>
-          </w:p>
-          <w:p>
-            <w:pPr>
-              <w:pStyle w:val="ListParagraph"/>
-              <w:numPr>
-                <w:ilvl w:val="0"/>
-                <w:numId w:val="22"/>
-              </w:numPr>
-            </w:pPr>
-            <w:r>
-              <w:t>User selects Withdraw.</w:t>
-            </w:r>
-          </w:p>
-        </w:tc>
-        <w:tc>
-          <w:tcPr>
-            <w:tcW w:w="6902" w:type="dxa"/>
-          </w:tcPr>
-          <w:p>
-            <w:r>
-              <w:rPr>
-                <w:noProof/>
-              </w:rPr>
+          <w:p>
+            <w:r>
               <w:drawing>
                 <wp:inline distT="0" distB="0" distL="0" distR="0">
-                  <wp:extent cx="1662545" cy="2133600"/>
-                  <wp:effectExtent l="0" t="0" r="0" b="0"/>
-                  <wp:docPr id="44" name="Picture 44"/>
+                  <wp:extent cx="3657600" cy="1307123"/>
+                  <wp:effectExtent l="19050" t="0" r="0" b="0"/>
+                  <wp:docPr id="85" name="Picture 1"/>
                   <wp:cNvGraphicFramePr>
                     <a:graphicFrameLocks xmlns:a="http://schemas.openxmlformats.org/drawingml/2006/main" noChangeAspect="1"/>
                   </wp:cNvGraphicFramePr>
@@ -6321,23 +6800,213 @@
                     <a:graphicData uri="http://schemas.openxmlformats.org/drawingml/2006/picture">
                       <pic:pic xmlns:pic="http://schemas.openxmlformats.org/drawingml/2006/picture">
                         <pic:nvPicPr>
-                          <pic:cNvPr id="1" name=""/>
-                          <pic:cNvPicPr/>
+                          <pic:cNvPr id="0" name="Picture 1"/>
+                          <pic:cNvPicPr>
+                            <a:picLocks noChangeAspect="1" noChangeArrowheads="1"/>
+                          </pic:cNvPicPr>
                         </pic:nvPicPr>
                         <pic:blipFill>
-                          <a:blip r:embed="rId12" cstate="print"/>
+                          <a:blip r:embed="rId33" cstate="print"/>
+                          <a:srcRect/>
                           <a:stretch>
                             <a:fillRect/>
                           </a:stretch>
                         </pic:blipFill>
-                        <pic:spPr>
+                        <pic:spPr bwMode="auto">
                           <a:xfrm>
                             <a:off x="0" y="0"/>
-                            <a:ext cx="1671085" cy="2144559"/>
+                            <a:ext cx="3657600" cy="1307123"/>
                           </a:xfrm>
                           <a:prstGeom prst="rect">
                             <a:avLst/>
                           </a:prstGeom>
+                          <a:noFill/>
+                          <a:ln w="9525">
+                            <a:noFill/>
+                            <a:miter lim="800000"/>
+                            <a:headEnd/>
+                            <a:tailEnd/>
+                          </a:ln>
+                        </pic:spPr>
+                      </pic:pic>
+                    </a:graphicData>
+                  </a:graphic>
+                </wp:inline>
+              </w:drawing>
+            </w:r>
+          </w:p>
+        </w:tc>
+      </w:tr>
+      <w:tr>
+        <w:trPr>
+          <w:gridAfter w:val="1"/>
+          <w:wAfter w:w="90" w:type="dxa"/>
+        </w:trPr>
+        <w:tc>
+          <w:tcPr>
+            <w:tcW w:w="3116" w:type="dxa"/>
+          </w:tcPr>
+          <w:p>
+            <w:r>
+              <w:t>Withdraw is selected from the</w:t>
+            </w:r>
+            <w:r>
+              <w:t xml:space="preserve"> account screen</w:t>
+            </w:r>
+            <w:r>
+              <w:t xml:space="preserve"> and the user selects an account with less than $20 available. </w:t>
+            </w:r>
+            <w:r>
+              <w:t xml:space="preserve">User enters amount in $20 dollar increments, then clicks “Withdraw” button to submit transaction.  Error </w:t>
+            </w:r>
+            <w:proofErr w:type="gramStart"/>
+            <w:r>
+              <w:t>is displayed</w:t>
+            </w:r>
+            <w:proofErr w:type="gramEnd"/>
+            <w:r>
+              <w:t xml:space="preserve"> and user is returned to Welcome screen.</w:t>
+            </w:r>
+          </w:p>
+        </w:tc>
+        <w:tc>
+          <w:tcPr>
+            <w:tcW w:w="3117" w:type="dxa"/>
+          </w:tcPr>
+          <w:p>
+            <w:pPr>
+              <w:pStyle w:val="ListParagraph"/>
+              <w:numPr>
+                <w:ilvl w:val="0"/>
+                <w:numId w:val="22"/>
+              </w:numPr>
+            </w:pPr>
+            <w:r>
+              <w:t>User swipes their card.</w:t>
+            </w:r>
+          </w:p>
+          <w:p>
+            <w:pPr>
+              <w:pStyle w:val="ListParagraph"/>
+              <w:numPr>
+                <w:ilvl w:val="0"/>
+                <w:numId w:val="22"/>
+              </w:numPr>
+            </w:pPr>
+            <w:r>
+              <w:t>User enters a PIN.</w:t>
+            </w:r>
+          </w:p>
+          <w:p>
+            <w:pPr>
+              <w:pStyle w:val="ListParagraph"/>
+              <w:numPr>
+                <w:ilvl w:val="0"/>
+                <w:numId w:val="22"/>
+              </w:numPr>
+            </w:pPr>
+            <w:r>
+              <w:t>User selects Withdraw.</w:t>
+            </w:r>
+          </w:p>
+        </w:tc>
+        <w:tc>
+          <w:tcPr>
+            <w:tcW w:w="6902" w:type="dxa"/>
+          </w:tcPr>
+          <w:p>
+            <w:r>
+              <w:rPr>
+                <w:noProof/>
+              </w:rPr>
+              <w:drawing>
+                <wp:inline distT="0" distB="0" distL="0" distR="0">
+                  <wp:extent cx="3493381" cy="2743200"/>
+                  <wp:effectExtent l="19050" t="0" r="0" b="0"/>
+                  <wp:docPr id="81" name="Picture 61"/>
+                  <wp:cNvGraphicFramePr>
+                    <a:graphicFrameLocks xmlns:a="http://schemas.openxmlformats.org/drawingml/2006/main" noChangeAspect="1"/>
+                  </wp:cNvGraphicFramePr>
+                  <a:graphic xmlns:a="http://schemas.openxmlformats.org/drawingml/2006/main">
+                    <a:graphicData uri="http://schemas.openxmlformats.org/drawingml/2006/picture">
+                      <pic:pic xmlns:pic="http://schemas.openxmlformats.org/drawingml/2006/picture">
+                        <pic:nvPicPr>
+                          <pic:cNvPr id="0" name="Picture 61"/>
+                          <pic:cNvPicPr>
+                            <a:picLocks noChangeAspect="1" noChangeArrowheads="1"/>
+                          </pic:cNvPicPr>
+                        </pic:nvPicPr>
+                        <pic:blipFill>
+                          <a:blip r:embed="rId34" cstate="print"/>
+                          <a:srcRect/>
+                          <a:stretch>
+                            <a:fillRect/>
+                          </a:stretch>
+                        </pic:blipFill>
+                        <pic:spPr bwMode="auto">
+                          <a:xfrm>
+                            <a:off x="0" y="0"/>
+                            <a:ext cx="3493381" cy="2743200"/>
+                          </a:xfrm>
+                          <a:prstGeom prst="rect">
+                            <a:avLst/>
+                          </a:prstGeom>
+                          <a:noFill/>
+                          <a:ln w="9525">
+                            <a:noFill/>
+                            <a:miter lim="800000"/>
+                            <a:headEnd/>
+                            <a:tailEnd/>
+                          </a:ln>
+                        </pic:spPr>
+                      </pic:pic>
+                    </a:graphicData>
+                  </a:graphic>
+                </wp:inline>
+              </w:drawing>
+            </w:r>
+          </w:p>
+          <w:p>
+            <w:r>
+              <w:drawing>
+                <wp:inline distT="0" distB="0" distL="0" distR="0">
+                  <wp:extent cx="3187629" cy="2743200"/>
+                  <wp:effectExtent l="19050" t="0" r="0" b="0"/>
+                  <wp:docPr id="82" name="Picture 64"/>
+                  <wp:cNvGraphicFramePr>
+                    <a:graphicFrameLocks xmlns:a="http://schemas.openxmlformats.org/drawingml/2006/main" noChangeAspect="1"/>
+                  </wp:cNvGraphicFramePr>
+                  <a:graphic xmlns:a="http://schemas.openxmlformats.org/drawingml/2006/main">
+                    <a:graphicData uri="http://schemas.openxmlformats.org/drawingml/2006/picture">
+                      <pic:pic xmlns:pic="http://schemas.openxmlformats.org/drawingml/2006/picture">
+                        <pic:nvPicPr>
+                          <pic:cNvPr id="0" name="Picture 64"/>
+                          <pic:cNvPicPr>
+                            <a:picLocks noChangeAspect="1" noChangeArrowheads="1"/>
+                          </pic:cNvPicPr>
+                        </pic:nvPicPr>
+                        <pic:blipFill>
+                          <a:blip r:embed="rId35" cstate="print"/>
+                          <a:srcRect/>
+                          <a:stretch>
+                            <a:fillRect/>
+                          </a:stretch>
+                        </pic:blipFill>
+                        <pic:spPr bwMode="auto">
+                          <a:xfrm>
+                            <a:off x="0" y="0"/>
+                            <a:ext cx="3187629" cy="2743200"/>
+                          </a:xfrm>
+                          <a:prstGeom prst="rect">
+                            <a:avLst/>
+                          </a:prstGeom>
+                          <a:noFill/>
+                          <a:ln w="9525">
+                            <a:noFill/>
+                            <a:miter lim="800000"/>
+                            <a:headEnd/>
+                            <a:tailEnd/>
+                          </a:ln>
                         </pic:spPr>
                       </pic:pic>
                     </a:graphicData>
@@ -6388,74 +7057,13 @@
               </w:drawing>
             </w:r>
           </w:p>
-        </w:tc>
-      </w:tr>
-      <w:tr>
-        <w:tc>
-          <w:tcPr>
-            <w:tcW w:w="3116" w:type="dxa"/>
-          </w:tcPr>
-          <w:p>
-            <w:r>
-              <w:t>Withdraw is selected from the screen and the user selects an account with available funds.</w:t>
-            </w:r>
-          </w:p>
-        </w:tc>
-        <w:tc>
-          <w:tcPr>
-            <w:tcW w:w="3117" w:type="dxa"/>
-          </w:tcPr>
-          <w:p>
-            <w:pPr>
-              <w:pStyle w:val="ListParagraph"/>
-              <w:numPr>
-                <w:ilvl w:val="0"/>
-                <w:numId w:val="23"/>
-              </w:numPr>
-            </w:pPr>
-            <w:r>
-              <w:t>User swipes their card.</w:t>
-            </w:r>
-          </w:p>
-          <w:p>
-            <w:pPr>
-              <w:pStyle w:val="ListParagraph"/>
-              <w:numPr>
-                <w:ilvl w:val="0"/>
-                <w:numId w:val="23"/>
-              </w:numPr>
-            </w:pPr>
-            <w:r>
-              <w:t>User enters a PIN.</w:t>
-            </w:r>
-          </w:p>
-          <w:p>
-            <w:pPr>
-              <w:pStyle w:val="ListParagraph"/>
-              <w:numPr>
-                <w:ilvl w:val="0"/>
-                <w:numId w:val="23"/>
-              </w:numPr>
-            </w:pPr>
-            <w:r>
-              <w:t>User selects Withdraw.</w:t>
-            </w:r>
-          </w:p>
-        </w:tc>
-        <w:tc>
-          <w:tcPr>
-            <w:tcW w:w="6902" w:type="dxa"/>
-          </w:tcPr>
-          <w:p>
-            <w:r>
-              <w:rPr>
-                <w:noProof/>
-              </w:rPr>
+          <w:p>
+            <w:r>
               <w:drawing>
                 <wp:inline distT="0" distB="0" distL="0" distR="0">
-                  <wp:extent cx="1662545" cy="2133600"/>
-                  <wp:effectExtent l="0" t="0" r="0" b="0"/>
-                  <wp:docPr id="45" name="Picture 45"/>
+                  <wp:extent cx="3657600" cy="1307123"/>
+                  <wp:effectExtent l="19050" t="0" r="0" b="0"/>
+                  <wp:docPr id="86" name="Picture 1"/>
                   <wp:cNvGraphicFramePr>
                     <a:graphicFrameLocks xmlns:a="http://schemas.openxmlformats.org/drawingml/2006/main" noChangeAspect="1"/>
                   </wp:cNvGraphicFramePr>
@@ -6463,23 +7071,33 @@
                     <a:graphicData uri="http://schemas.openxmlformats.org/drawingml/2006/picture">
                       <pic:pic xmlns:pic="http://schemas.openxmlformats.org/drawingml/2006/picture">
                         <pic:nvPicPr>
-                          <pic:cNvPr id="1" name=""/>
-                          <pic:cNvPicPr/>
+                          <pic:cNvPr id="0" name="Picture 1"/>
+                          <pic:cNvPicPr>
+                            <a:picLocks noChangeAspect="1" noChangeArrowheads="1"/>
+                          </pic:cNvPicPr>
                         </pic:nvPicPr>
                         <pic:blipFill>
-                          <a:blip r:embed="rId12" cstate="print"/>
+                          <a:blip r:embed="rId33" cstate="print"/>
+                          <a:srcRect/>
                           <a:stretch>
                             <a:fillRect/>
                           </a:stretch>
                         </pic:blipFill>
-                        <pic:spPr>
+                        <pic:spPr bwMode="auto">
                           <a:xfrm>
                             <a:off x="0" y="0"/>
-                            <a:ext cx="1671085" cy="2144559"/>
+                            <a:ext cx="3657600" cy="1307123"/>
                           </a:xfrm>
                           <a:prstGeom prst="rect">
                             <a:avLst/>
                           </a:prstGeom>
+                          <a:noFill/>
+                          <a:ln w="9525">
+                            <a:noFill/>
+                            <a:miter lim="800000"/>
+                            <a:headEnd/>
+                            <a:tailEnd/>
+                          </a:ln>
                         </pic:spPr>
                       </pic:pic>
                     </a:graphicData>
@@ -6497,9 +7115,21 @@
           </w:tcPr>
           <w:p>
             <w:r>
-              <w:t>Withdraw is selected from the screen and the user selects an account, then selects a secondary account with available funds.</w:t>
-            </w:r>
-          </w:p>
+              <w:t>The user enters an amount &lt; $20 and message</w:t>
+            </w:r>
+            <w:r>
+              <w:t xml:space="preserve"> </w:t>
+            </w:r>
+            <w:proofErr w:type="gramStart"/>
+            <w:r>
+              <w:t>is displayed</w:t>
+            </w:r>
+            <w:proofErr w:type="gramEnd"/>
+            <w:r>
+              <w:t xml:space="preserve"> to enter amounts in increments of $20. The amount screen also changes back to $0.00.</w:t>
+            </w:r>
+          </w:p>
+          <w:p/>
         </w:tc>
         <w:tc>
           <w:tcPr>
@@ -6510,7 +7140,7 @@
               <w:pStyle w:val="ListParagraph"/>
               <w:numPr>
                 <w:ilvl w:val="0"/>
-                <w:numId w:val="24"/>
+                <w:numId w:val="26"/>
               </w:numPr>
             </w:pPr>
             <w:r>
@@ -6522,7 +7152,7 @@
               <w:pStyle w:val="ListParagraph"/>
               <w:numPr>
                 <w:ilvl w:val="0"/>
-                <w:numId w:val="24"/>
+                <w:numId w:val="26"/>
               </w:numPr>
             </w:pPr>
             <w:r>
@@ -6534,17 +7164,36 @@
               <w:pStyle w:val="ListParagraph"/>
               <w:numPr>
                 <w:ilvl w:val="0"/>
-                <w:numId w:val="24"/>
+                <w:numId w:val="26"/>
               </w:numPr>
             </w:pPr>
             <w:r>
               <w:t>User selects Withdraw.</w:t>
             </w:r>
           </w:p>
-        </w:tc>
-        <w:tc>
-          <w:tcPr>
-            <w:tcW w:w="6902" w:type="dxa"/>
+          <w:p>
+            <w:pPr>
+              <w:pStyle w:val="ListParagraph"/>
+              <w:numPr>
+                <w:ilvl w:val="0"/>
+                <w:numId w:val="26"/>
+              </w:numPr>
+            </w:pPr>
+            <w:r>
+              <w:t>Use</w:t>
+            </w:r>
+            <w:r>
+              <w:t>r enters an amount and clicks withdraw button</w:t>
+            </w:r>
+            <w:r>
+              <w:t>.</w:t>
+            </w:r>
+          </w:p>
+        </w:tc>
+        <w:tc>
+          <w:tcPr>
+            <w:tcW w:w="6992" w:type="dxa"/>
+            <w:gridSpan w:val="2"/>
           </w:tcPr>
           <w:p>
             <w:r>
@@ -6553,9 +7202,9 @@
               </w:rPr>
               <w:drawing>
                 <wp:inline distT="0" distB="0" distL="0" distR="0">
-                  <wp:extent cx="1662545" cy="2133600"/>
-                  <wp:effectExtent l="0" t="0" r="0" b="0"/>
-                  <wp:docPr id="46" name="Picture 46"/>
+                  <wp:extent cx="3169627" cy="2743200"/>
+                  <wp:effectExtent l="19050" t="0" r="0" b="0"/>
+                  <wp:docPr id="87" name="Picture 7"/>
                   <wp:cNvGraphicFramePr>
                     <a:graphicFrameLocks xmlns:a="http://schemas.openxmlformats.org/drawingml/2006/main" noChangeAspect="1"/>
                   </wp:cNvGraphicFramePr>
@@ -6563,23 +7212,33 @@
                     <a:graphicData uri="http://schemas.openxmlformats.org/drawingml/2006/picture">
                       <pic:pic xmlns:pic="http://schemas.openxmlformats.org/drawingml/2006/picture">
                         <pic:nvPicPr>
-                          <pic:cNvPr id="1" name=""/>
-                          <pic:cNvPicPr/>
+                          <pic:cNvPr id="0" name="Picture 7"/>
+                          <pic:cNvPicPr>
+                            <a:picLocks noChangeAspect="1" noChangeArrowheads="1"/>
+                          </pic:cNvPicPr>
                         </pic:nvPicPr>
                         <pic:blipFill>
-                          <a:blip r:embed="rId12" cstate="print"/>
+                          <a:blip r:embed="rId36" cstate="print"/>
+                          <a:srcRect/>
                           <a:stretch>
                             <a:fillRect/>
                           </a:stretch>
                         </pic:blipFill>
-                        <pic:spPr>
+                        <pic:spPr bwMode="auto">
                           <a:xfrm>
                             <a:off x="0" y="0"/>
-                            <a:ext cx="1671085" cy="2144559"/>
+                            <a:ext cx="3169627" cy="2743200"/>
                           </a:xfrm>
                           <a:prstGeom prst="rect">
                             <a:avLst/>
                           </a:prstGeom>
+                          <a:noFill/>
+                          <a:ln w="9525">
+                            <a:noFill/>
+                            <a:miter lim="800000"/>
+                            <a:headEnd/>
+                            <a:tailEnd/>
+                          </a:ln>
                         </pic:spPr>
                       </pic:pic>
                     </a:graphicData>
@@ -6588,150 +7247,13 @@
               </w:drawing>
             </w:r>
           </w:p>
-        </w:tc>
-      </w:tr>
-    </w:tbl>
-    <w:p>
-      <w:pPr>
-        <w:spacing w:after="0"/>
-      </w:pPr>
-    </w:p>
-    <w:p>
-      <w:pPr>
-        <w:pStyle w:val="Heading2"/>
-      </w:pPr>
-      <w:bookmarkStart w:id="8" w:name="_Toc418006380"/>
-      <w:r>
-        <w:t>Withdraw Funds – Enter an Amount and Withdraw:</w:t>
-      </w:r>
-      <w:bookmarkEnd w:id="8"/>
-    </w:p>
-    <w:p>
-      <w:pPr>
-        <w:spacing w:after="0"/>
-      </w:pPr>
-    </w:p>
-    <w:tbl>
-      <w:tblPr>
-        <w:tblStyle w:val="TableGrid"/>
-        <w:tblW w:w="13225" w:type="dxa"/>
-        <w:tblLook w:val="04A0"/>
-      </w:tblPr>
-      <w:tblGrid>
-        <w:gridCol w:w="3116"/>
-        <w:gridCol w:w="3117"/>
-        <w:gridCol w:w="6992"/>
-      </w:tblGrid>
-      <w:tr>
-        <w:tc>
-          <w:tcPr>
-            <w:tcW w:w="3116" w:type="dxa"/>
-          </w:tcPr>
-          <w:p>
-            <w:r>
-              <w:t>Description</w:t>
-            </w:r>
-          </w:p>
-        </w:tc>
-        <w:tc>
-          <w:tcPr>
-            <w:tcW w:w="3117" w:type="dxa"/>
-          </w:tcPr>
-          <w:p>
-            <w:r>
-              <w:t>Test Steps</w:t>
-            </w:r>
-          </w:p>
-        </w:tc>
-        <w:tc>
-          <w:tcPr>
-            <w:tcW w:w="6992" w:type="dxa"/>
-          </w:tcPr>
-          <w:p>
-            <w:r>
-              <w:t>Results</w:t>
-            </w:r>
-          </w:p>
-        </w:tc>
-      </w:tr>
-      <w:tr>
-        <w:tc>
-          <w:tcPr>
-            <w:tcW w:w="3116" w:type="dxa"/>
-          </w:tcPr>
-          <w:p>
-            <w:r>
-              <w:t>The user is prompted to enter a value in increments of $20.</w:t>
-            </w:r>
-          </w:p>
-        </w:tc>
-        <w:tc>
-          <w:tcPr>
-            <w:tcW w:w="3117" w:type="dxa"/>
-          </w:tcPr>
-          <w:p>
-            <w:pPr>
-              <w:pStyle w:val="ListParagraph"/>
-              <w:numPr>
-                <w:ilvl w:val="0"/>
-                <w:numId w:val="25"/>
-              </w:numPr>
-            </w:pPr>
-            <w:r>
-              <w:t>User swipes their card.</w:t>
-            </w:r>
-          </w:p>
-          <w:p>
-            <w:pPr>
-              <w:pStyle w:val="ListParagraph"/>
-              <w:numPr>
-                <w:ilvl w:val="0"/>
-                <w:numId w:val="25"/>
-              </w:numPr>
-            </w:pPr>
-            <w:r>
-              <w:t>User enters a PIN.</w:t>
-            </w:r>
-          </w:p>
-          <w:p>
-            <w:pPr>
-              <w:pStyle w:val="ListParagraph"/>
-              <w:numPr>
-                <w:ilvl w:val="0"/>
-                <w:numId w:val="25"/>
-              </w:numPr>
-            </w:pPr>
-            <w:r>
-              <w:t>User selects Withdraw.</w:t>
-            </w:r>
-          </w:p>
-          <w:p>
-            <w:pPr>
-              <w:pStyle w:val="ListParagraph"/>
-              <w:numPr>
-                <w:ilvl w:val="0"/>
-                <w:numId w:val="25"/>
-              </w:numPr>
-            </w:pPr>
-            <w:r>
-              <w:t>User enters an amount and clicks ok.</w:t>
-            </w:r>
-          </w:p>
-        </w:tc>
-        <w:tc>
-          <w:tcPr>
-            <w:tcW w:w="6992" w:type="dxa"/>
-          </w:tcPr>
-          <w:p>
-            <w:r>
-              <w:rPr>
-                <w:noProof/>
-              </w:rPr>
+          <w:p>
+            <w:r>
               <w:drawing>
                 <wp:inline distT="0" distB="0" distL="0" distR="0">
-                  <wp:extent cx="1662545" cy="2133600"/>
-                  <wp:effectExtent l="0" t="0" r="0" b="0"/>
-                  <wp:docPr id="49" name="Picture 49"/>
+                  <wp:extent cx="3187629" cy="2743200"/>
+                  <wp:effectExtent l="19050" t="0" r="0" b="0"/>
+                  <wp:docPr id="88" name="Picture 67"/>
                   <wp:cNvGraphicFramePr>
                     <a:graphicFrameLocks xmlns:a="http://schemas.openxmlformats.org/drawingml/2006/main" noChangeAspect="1"/>
                   </wp:cNvGraphicFramePr>
@@ -6739,23 +7261,33 @@
                     <a:graphicData uri="http://schemas.openxmlformats.org/drawingml/2006/picture">
                       <pic:pic xmlns:pic="http://schemas.openxmlformats.org/drawingml/2006/picture">
                         <pic:nvPicPr>
-                          <pic:cNvPr id="1" name=""/>
-                          <pic:cNvPicPr/>
+                          <pic:cNvPr id="0" name="Picture 67"/>
+                          <pic:cNvPicPr>
+                            <a:picLocks noChangeAspect="1" noChangeArrowheads="1"/>
+                          </pic:cNvPicPr>
                         </pic:nvPicPr>
                         <pic:blipFill>
-                          <a:blip r:embed="rId12" cstate="print"/>
+                          <a:blip r:embed="rId37" cstate="print"/>
+                          <a:srcRect/>
                           <a:stretch>
                             <a:fillRect/>
                           </a:stretch>
                         </pic:blipFill>
-                        <pic:spPr>
+                        <pic:spPr bwMode="auto">
                           <a:xfrm>
                             <a:off x="0" y="0"/>
-                            <a:ext cx="1671085" cy="2144559"/>
+                            <a:ext cx="3187629" cy="2743200"/>
                           </a:xfrm>
                           <a:prstGeom prst="rect">
                             <a:avLst/>
                           </a:prstGeom>
+                          <a:noFill/>
+                          <a:ln w="9525">
+                            <a:noFill/>
+                            <a:miter lim="800000"/>
+                            <a:headEnd/>
+                            <a:tailEnd/>
+                          </a:ln>
                         </pic:spPr>
                       </pic:pic>
                     </a:graphicData>
@@ -6764,6 +7296,7 @@
               </w:drawing>
             </w:r>
           </w:p>
+          <w:p/>
         </w:tc>
       </w:tr>
       <w:tr>
@@ -6773,7 +7306,10 @@
           </w:tcPr>
           <w:p>
             <w:r>
-              <w:t>The user enters an amount of $15 and an error is displayed.</w:t>
+              <w:t>The user enters an amount greater than the amount available in the account and an insufficient funds error is displayed</w:t>
+            </w:r>
+            <w:r>
+              <w:t>, then the user is returned to Welcome screen.</w:t>
             </w:r>
           </w:p>
         </w:tc>
@@ -6786,7 +7322,7 @@
               <w:pStyle w:val="ListParagraph"/>
               <w:numPr>
                 <w:ilvl w:val="0"/>
-                <w:numId w:val="26"/>
+                <w:numId w:val="27"/>
               </w:numPr>
             </w:pPr>
             <w:r>
@@ -6798,7 +7334,7 @@
               <w:pStyle w:val="ListParagraph"/>
               <w:numPr>
                 <w:ilvl w:val="0"/>
-                <w:numId w:val="26"/>
+                <w:numId w:val="27"/>
               </w:numPr>
             </w:pPr>
             <w:r>
@@ -6810,7 +7346,7 @@
               <w:pStyle w:val="ListParagraph"/>
               <w:numPr>
                 <w:ilvl w:val="0"/>
-                <w:numId w:val="26"/>
+                <w:numId w:val="27"/>
               </w:numPr>
             </w:pPr>
             <w:r>
@@ -6822,28 +7358,33 @@
               <w:pStyle w:val="ListParagraph"/>
               <w:numPr>
                 <w:ilvl w:val="0"/>
-                <w:numId w:val="26"/>
+                <w:numId w:val="27"/>
               </w:numPr>
             </w:pPr>
             <w:r>
-              <w:t>User enters an amount and clicks ok.</w:t>
+              <w:t>Use</w:t>
+            </w:r>
+            <w:r>
+              <w:t>r enters an amount and clicks withdraw button</w:t>
+            </w:r>
+            <w:r>
+              <w:t>.</w:t>
             </w:r>
           </w:p>
         </w:tc>
         <w:tc>
           <w:tcPr>
             <w:tcW w:w="6992" w:type="dxa"/>
-          </w:tcPr>
-          <w:p>
-            <w:r>
-              <w:rPr>
-                <w:noProof/>
-              </w:rPr>
+            <w:gridSpan w:val="2"/>
+          </w:tcPr>
+          <w:p/>
+          <w:p>
+            <w:r>
               <w:drawing>
                 <wp:inline distT="0" distB="0" distL="0" distR="0">
-                  <wp:extent cx="1914525" cy="2454789"/>
-                  <wp:effectExtent l="0" t="0" r="0" b="3175"/>
-                  <wp:docPr id="50" name="Picture 50"/>
+                  <wp:extent cx="3522133" cy="2743200"/>
+                  <wp:effectExtent l="19050" t="0" r="2117" b="0"/>
+                  <wp:docPr id="91" name="Picture 70"/>
                   <wp:cNvGraphicFramePr>
                     <a:graphicFrameLocks xmlns:a="http://schemas.openxmlformats.org/drawingml/2006/main" noChangeAspect="1"/>
                   </wp:cNvGraphicFramePr>
@@ -6851,23 +7392,33 @@
                     <a:graphicData uri="http://schemas.openxmlformats.org/drawingml/2006/picture">
                       <pic:pic xmlns:pic="http://schemas.openxmlformats.org/drawingml/2006/picture">
                         <pic:nvPicPr>
-                          <pic:cNvPr id="1" name=""/>
-                          <pic:cNvPicPr/>
+                          <pic:cNvPr id="0" name="Picture 70"/>
+                          <pic:cNvPicPr>
+                            <a:picLocks noChangeAspect="1" noChangeArrowheads="1"/>
+                          </pic:cNvPicPr>
                         </pic:nvPicPr>
                         <pic:blipFill>
-                          <a:blip r:embed="rId20" cstate="print"/>
+                          <a:blip r:embed="rId38" cstate="print"/>
+                          <a:srcRect/>
                           <a:stretch>
                             <a:fillRect/>
                           </a:stretch>
                         </pic:blipFill>
-                        <pic:spPr>
+                        <pic:spPr bwMode="auto">
                           <a:xfrm>
                             <a:off x="0" y="0"/>
-                            <a:ext cx="1923717" cy="2466574"/>
+                            <a:ext cx="3522133" cy="2743200"/>
                           </a:xfrm>
                           <a:prstGeom prst="rect">
                             <a:avLst/>
                           </a:prstGeom>
+                          <a:noFill/>
+                          <a:ln w="9525">
+                            <a:noFill/>
+                            <a:miter lim="800000"/>
+                            <a:headEnd/>
+                            <a:tailEnd/>
+                          </a:ln>
                         </pic:spPr>
                       </pic:pic>
                     </a:graphicData>
@@ -6876,76 +7427,55 @@
               </w:drawing>
             </w:r>
           </w:p>
-        </w:tc>
-      </w:tr>
-      <w:tr>
-        <w:tc>
-          <w:tcPr>
-            <w:tcW w:w="3116" w:type="dxa"/>
-          </w:tcPr>
-          <w:p>
-            <w:r>
-              <w:t>The user enters an amount greater than the amount available in the account and an insufficient funds error is displayed.</w:t>
-            </w:r>
-          </w:p>
-        </w:tc>
-        <w:tc>
-          <w:tcPr>
-            <w:tcW w:w="3117" w:type="dxa"/>
-          </w:tcPr>
-          <w:p>
-            <w:pPr>
-              <w:pStyle w:val="ListParagraph"/>
-              <w:numPr>
-                <w:ilvl w:val="0"/>
-                <w:numId w:val="27"/>
-              </w:numPr>
-            </w:pPr>
-            <w:r>
-              <w:t>User swipes their card.</w:t>
-            </w:r>
-          </w:p>
-          <w:p>
-            <w:pPr>
-              <w:pStyle w:val="ListParagraph"/>
-              <w:numPr>
-                <w:ilvl w:val="0"/>
-                <w:numId w:val="27"/>
-              </w:numPr>
-            </w:pPr>
-            <w:r>
-              <w:t>User enters a PIN.</w:t>
-            </w:r>
-          </w:p>
-          <w:p>
-            <w:pPr>
-              <w:pStyle w:val="ListParagraph"/>
-              <w:numPr>
-                <w:ilvl w:val="0"/>
-                <w:numId w:val="27"/>
-              </w:numPr>
-            </w:pPr>
-            <w:r>
-              <w:t>User selects Withdraw.</w:t>
-            </w:r>
-          </w:p>
-          <w:p>
-            <w:pPr>
-              <w:pStyle w:val="ListParagraph"/>
-              <w:numPr>
-                <w:ilvl w:val="0"/>
-                <w:numId w:val="27"/>
-              </w:numPr>
-            </w:pPr>
-            <w:r>
-              <w:t>User enters an amount and clicks ok.</w:t>
-            </w:r>
-          </w:p>
-        </w:tc>
-        <w:tc>
-          <w:tcPr>
-            <w:tcW w:w="6992" w:type="dxa"/>
-          </w:tcPr>
+          <w:p>
+            <w:r>
+              <w:drawing>
+                <wp:inline distT="0" distB="0" distL="0" distR="0">
+                  <wp:extent cx="3241964" cy="2743200"/>
+                  <wp:effectExtent l="19050" t="0" r="0" b="0"/>
+                  <wp:docPr id="90" name="Picture 76"/>
+                  <wp:cNvGraphicFramePr>
+                    <a:graphicFrameLocks xmlns:a="http://schemas.openxmlformats.org/drawingml/2006/main" noChangeAspect="1"/>
+                  </wp:cNvGraphicFramePr>
+                  <a:graphic xmlns:a="http://schemas.openxmlformats.org/drawingml/2006/main">
+                    <a:graphicData uri="http://schemas.openxmlformats.org/drawingml/2006/picture">
+                      <pic:pic xmlns:pic="http://schemas.openxmlformats.org/drawingml/2006/picture">
+                        <pic:nvPicPr>
+                          <pic:cNvPr id="0" name="Picture 76"/>
+                          <pic:cNvPicPr>
+                            <a:picLocks noChangeAspect="1" noChangeArrowheads="1"/>
+                          </pic:cNvPicPr>
+                        </pic:nvPicPr>
+                        <pic:blipFill>
+                          <a:blip r:embed="rId39" cstate="print"/>
+                          <a:srcRect/>
+                          <a:stretch>
+                            <a:fillRect/>
+                          </a:stretch>
+                        </pic:blipFill>
+                        <pic:spPr bwMode="auto">
+                          <a:xfrm>
+                            <a:off x="0" y="0"/>
+                            <a:ext cx="3241964" cy="2743200"/>
+                          </a:xfrm>
+                          <a:prstGeom prst="rect">
+                            <a:avLst/>
+                          </a:prstGeom>
+                          <a:noFill/>
+                          <a:ln w="9525">
+                            <a:noFill/>
+                            <a:miter lim="800000"/>
+                            <a:headEnd/>
+                            <a:tailEnd/>
+                          </a:ln>
+                        </pic:spPr>
+                      </pic:pic>
+                    </a:graphicData>
+                  </a:graphic>
+                </wp:inline>
+              </w:drawing>
+            </w:r>
+          </w:p>
           <w:p>
             <w:r>
               <w:rPr>
@@ -6988,157 +7518,13 @@
               </w:drawing>
             </w:r>
           </w:p>
-        </w:tc>
-      </w:tr>
-      <w:tr>
-        <w:tc>
-          <w:tcPr>
-            <w:tcW w:w="3116" w:type="dxa"/>
-          </w:tcPr>
-          <w:p>
-            <w:r>
-              <w:t>The user enters an amount equal to the amount available in the account.</w:t>
-            </w:r>
-          </w:p>
-        </w:tc>
-        <w:tc>
-          <w:tcPr>
-            <w:tcW w:w="3117" w:type="dxa"/>
-          </w:tcPr>
-          <w:p>
-            <w:pPr>
-              <w:pStyle w:val="ListParagraph"/>
-              <w:numPr>
-                <w:ilvl w:val="0"/>
-                <w:numId w:val="28"/>
-              </w:numPr>
-            </w:pPr>
-            <w:r>
-              <w:t>User swipes their card.</w:t>
-            </w:r>
-          </w:p>
-          <w:p>
-            <w:pPr>
-              <w:pStyle w:val="ListParagraph"/>
-              <w:numPr>
-                <w:ilvl w:val="0"/>
-                <w:numId w:val="28"/>
-              </w:numPr>
-            </w:pPr>
-            <w:r>
-              <w:t>User enters a PIN.</w:t>
-            </w:r>
-          </w:p>
-          <w:p>
-            <w:pPr>
-              <w:pStyle w:val="ListParagraph"/>
-              <w:numPr>
-                <w:ilvl w:val="0"/>
-                <w:numId w:val="28"/>
-              </w:numPr>
-            </w:pPr>
-            <w:r>
-              <w:t>User selects Withdraw.</w:t>
-            </w:r>
-          </w:p>
-          <w:p>
-            <w:pPr>
-              <w:pStyle w:val="ListParagraph"/>
-              <w:numPr>
-                <w:ilvl w:val="0"/>
-                <w:numId w:val="28"/>
-              </w:numPr>
-            </w:pPr>
-            <w:r>
-              <w:t>User enters an amount and clicks ok.</w:t>
-            </w:r>
-          </w:p>
-        </w:tc>
-        <w:tc>
-          <w:tcPr>
-            <w:tcW w:w="6992" w:type="dxa"/>
-          </w:tcPr>
-          <w:p/>
-        </w:tc>
-      </w:tr>
-      <w:tr>
-        <w:tc>
-          <w:tcPr>
-            <w:tcW w:w="3116" w:type="dxa"/>
-          </w:tcPr>
-          <w:p>
-            <w:r>
-              <w:t>The user enters a value of $20.</w:t>
-            </w:r>
-          </w:p>
-        </w:tc>
-        <w:tc>
-          <w:tcPr>
-            <w:tcW w:w="3117" w:type="dxa"/>
-          </w:tcPr>
-          <w:p>
-            <w:pPr>
-              <w:pStyle w:val="ListParagraph"/>
-              <w:numPr>
-                <w:ilvl w:val="0"/>
-                <w:numId w:val="29"/>
-              </w:numPr>
-            </w:pPr>
-            <w:r>
-              <w:t>User swipes their card.</w:t>
-            </w:r>
-          </w:p>
-          <w:p>
-            <w:pPr>
-              <w:pStyle w:val="ListParagraph"/>
-              <w:numPr>
-                <w:ilvl w:val="0"/>
-                <w:numId w:val="29"/>
-              </w:numPr>
-            </w:pPr>
-            <w:r>
-              <w:t>User enters a PIN.</w:t>
-            </w:r>
-          </w:p>
-          <w:p>
-            <w:pPr>
-              <w:pStyle w:val="ListParagraph"/>
-              <w:numPr>
-                <w:ilvl w:val="0"/>
-                <w:numId w:val="29"/>
-              </w:numPr>
-            </w:pPr>
-            <w:r>
-              <w:t>User selects Withdraw.</w:t>
-            </w:r>
-          </w:p>
-          <w:p>
-            <w:pPr>
-              <w:pStyle w:val="ListParagraph"/>
-              <w:numPr>
-                <w:ilvl w:val="0"/>
-                <w:numId w:val="29"/>
-              </w:numPr>
-            </w:pPr>
-            <w:r>
-              <w:t>User enters an amount and clicks ok.</w:t>
-            </w:r>
-          </w:p>
-        </w:tc>
-        <w:tc>
-          <w:tcPr>
-            <w:tcW w:w="6992" w:type="dxa"/>
-          </w:tcPr>
-          <w:p>
-            <w:r>
-              <w:rPr>
-                <w:noProof/>
-              </w:rPr>
+          <w:p>
+            <w:r>
               <w:drawing>
                 <wp:inline distT="0" distB="0" distL="0" distR="0">
-                  <wp:extent cx="1662545" cy="2133600"/>
-                  <wp:effectExtent l="0" t="0" r="0" b="0"/>
-                  <wp:docPr id="52" name="Picture 52"/>
+                  <wp:extent cx="3657600" cy="1307123"/>
+                  <wp:effectExtent l="19050" t="0" r="0" b="0"/>
+                  <wp:docPr id="95" name="Picture 1"/>
                   <wp:cNvGraphicFramePr>
                     <a:graphicFrameLocks xmlns:a="http://schemas.openxmlformats.org/drawingml/2006/main" noChangeAspect="1"/>
                   </wp:cNvGraphicFramePr>
@@ -7146,23 +7532,33 @@
                     <a:graphicData uri="http://schemas.openxmlformats.org/drawingml/2006/picture">
                       <pic:pic xmlns:pic="http://schemas.openxmlformats.org/drawingml/2006/picture">
                         <pic:nvPicPr>
-                          <pic:cNvPr id="1" name=""/>
-                          <pic:cNvPicPr/>
+                          <pic:cNvPr id="0" name="Picture 1"/>
+                          <pic:cNvPicPr>
+                            <a:picLocks noChangeAspect="1" noChangeArrowheads="1"/>
+                          </pic:cNvPicPr>
                         </pic:nvPicPr>
                         <pic:blipFill>
-                          <a:blip r:embed="rId12" cstate="print"/>
+                          <a:blip r:embed="rId33" cstate="print"/>
+                          <a:srcRect/>
                           <a:stretch>
                             <a:fillRect/>
                           </a:stretch>
                         </pic:blipFill>
-                        <pic:spPr>
+                        <pic:spPr bwMode="auto">
                           <a:xfrm>
                             <a:off x="0" y="0"/>
-                            <a:ext cx="1671085" cy="2144559"/>
+                            <a:ext cx="3657600" cy="1307123"/>
                           </a:xfrm>
                           <a:prstGeom prst="rect">
                             <a:avLst/>
                           </a:prstGeom>
+                          <a:noFill/>
+                          <a:ln w="9525">
+                            <a:noFill/>
+                            <a:miter lim="800000"/>
+                            <a:headEnd/>
+                            <a:tailEnd/>
+                          </a:ln>
                         </pic:spPr>
                       </pic:pic>
                     </a:graphicData>
@@ -7180,7 +7576,26 @@
           </w:tcPr>
           <w:p>
             <w:r>
-              <w:t>The user is prompted to take their cash.</w:t>
+              <w:t>The user enters an amount equal to the amount available in the account.</w:t>
+            </w:r>
+            <w:r>
+              <w:t xml:space="preserve"> The user </w:t>
+            </w:r>
+            <w:proofErr w:type="gramStart"/>
+            <w:r>
+              <w:t>is prompted to take their cash and logged out</w:t>
+            </w:r>
+            <w:proofErr w:type="gramEnd"/>
+            <w:r>
+              <w:t xml:space="preserve">.  The user </w:t>
+            </w:r>
+            <w:proofErr w:type="gramStart"/>
+            <w:r>
+              <w:t>is then returned</w:t>
+            </w:r>
+            <w:proofErr w:type="gramEnd"/>
+            <w:r>
+              <w:t xml:space="preserve"> to welcome screen.</w:t>
             </w:r>
           </w:p>
         </w:tc>
@@ -7193,7 +7608,7 @@
               <w:pStyle w:val="ListParagraph"/>
               <w:numPr>
                 <w:ilvl w:val="0"/>
-                <w:numId w:val="30"/>
+                <w:numId w:val="28"/>
               </w:numPr>
             </w:pPr>
             <w:r>
@@ -7205,7 +7620,7 @@
               <w:pStyle w:val="ListParagraph"/>
               <w:numPr>
                 <w:ilvl w:val="0"/>
-                <w:numId w:val="30"/>
+                <w:numId w:val="28"/>
               </w:numPr>
             </w:pPr>
             <w:r>
@@ -7217,7 +7632,7 @@
               <w:pStyle w:val="ListParagraph"/>
               <w:numPr>
                 <w:ilvl w:val="0"/>
-                <w:numId w:val="30"/>
+                <w:numId w:val="28"/>
               </w:numPr>
             </w:pPr>
             <w:r>
@@ -7229,28 +7644,32 @@
               <w:pStyle w:val="ListParagraph"/>
               <w:numPr>
                 <w:ilvl w:val="0"/>
-                <w:numId w:val="30"/>
+                <w:numId w:val="28"/>
               </w:numPr>
             </w:pPr>
             <w:r>
-              <w:t>User enters an amount and clicks ok.</w:t>
+              <w:t>Use</w:t>
+            </w:r>
+            <w:r>
+              <w:t>r enters an amount and clicks withdraw button</w:t>
+            </w:r>
+            <w:r>
+              <w:t>.</w:t>
             </w:r>
           </w:p>
         </w:tc>
         <w:tc>
           <w:tcPr>
             <w:tcW w:w="6992" w:type="dxa"/>
-          </w:tcPr>
-          <w:p>
-            <w:r>
-              <w:rPr>
-                <w:noProof/>
-              </w:rPr>
+            <w:gridSpan w:val="2"/>
+          </w:tcPr>
+          <w:p>
+            <w:r>
               <w:drawing>
                 <wp:inline distT="0" distB="0" distL="0" distR="0">
-                  <wp:extent cx="2609850" cy="1042859"/>
-                  <wp:effectExtent l="0" t="0" r="0" b="5080"/>
-                  <wp:docPr id="53" name="Picture 53"/>
+                  <wp:extent cx="3356386" cy="2743200"/>
+                  <wp:effectExtent l="19050" t="0" r="0" b="0"/>
+                  <wp:docPr id="92" name="Picture 34"/>
                   <wp:cNvGraphicFramePr>
                     <a:graphicFrameLocks xmlns:a="http://schemas.openxmlformats.org/drawingml/2006/main" noChangeAspect="1"/>
                   </wp:cNvGraphicFramePr>
@@ -7258,23 +7677,33 @@
                     <a:graphicData uri="http://schemas.openxmlformats.org/drawingml/2006/picture">
                       <pic:pic xmlns:pic="http://schemas.openxmlformats.org/drawingml/2006/picture">
                         <pic:nvPicPr>
-                          <pic:cNvPr id="1" name=""/>
-                          <pic:cNvPicPr/>
+                          <pic:cNvPr id="0" name="Picture 34"/>
+                          <pic:cNvPicPr>
+                            <a:picLocks noChangeAspect="1" noChangeArrowheads="1"/>
+                          </pic:cNvPicPr>
                         </pic:nvPicPr>
                         <pic:blipFill>
-                          <a:blip r:embed="rId13" cstate="print"/>
+                          <a:blip r:embed="rId40" cstate="print"/>
+                          <a:srcRect/>
                           <a:stretch>
                             <a:fillRect/>
                           </a:stretch>
                         </pic:blipFill>
-                        <pic:spPr>
+                        <pic:spPr bwMode="auto">
                           <a:xfrm>
                             <a:off x="0" y="0"/>
-                            <a:ext cx="2618448" cy="1046295"/>
+                            <a:ext cx="3356386" cy="2743200"/>
                           </a:xfrm>
                           <a:prstGeom prst="rect">
                             <a:avLst/>
                           </a:prstGeom>
+                          <a:noFill/>
+                          <a:ln w="9525">
+                            <a:noFill/>
+                            <a:miter lim="800000"/>
+                            <a:headEnd/>
+                            <a:tailEnd/>
+                          </a:ln>
                         </pic:spPr>
                       </pic:pic>
                     </a:graphicData>
@@ -7283,6 +7712,438 @@
               </w:drawing>
             </w:r>
           </w:p>
+          <w:p>
+            <w:r>
+              <w:drawing>
+                <wp:inline distT="0" distB="0" distL="0" distR="0">
+                  <wp:extent cx="3260489" cy="2743200"/>
+                  <wp:effectExtent l="19050" t="0" r="0" b="0"/>
+                  <wp:docPr id="93" name="Picture 37"/>
+                  <wp:cNvGraphicFramePr>
+                    <a:graphicFrameLocks xmlns:a="http://schemas.openxmlformats.org/drawingml/2006/main" noChangeAspect="1"/>
+                  </wp:cNvGraphicFramePr>
+                  <a:graphic xmlns:a="http://schemas.openxmlformats.org/drawingml/2006/main">
+                    <a:graphicData uri="http://schemas.openxmlformats.org/drawingml/2006/picture">
+                      <pic:pic xmlns:pic="http://schemas.openxmlformats.org/drawingml/2006/picture">
+                        <pic:nvPicPr>
+                          <pic:cNvPr id="0" name="Picture 37"/>
+                          <pic:cNvPicPr>
+                            <a:picLocks noChangeAspect="1" noChangeArrowheads="1"/>
+                          </pic:cNvPicPr>
+                        </pic:nvPicPr>
+                        <pic:blipFill>
+                          <a:blip r:embed="rId41" cstate="print"/>
+                          <a:srcRect/>
+                          <a:stretch>
+                            <a:fillRect/>
+                          </a:stretch>
+                        </pic:blipFill>
+                        <pic:spPr bwMode="auto">
+                          <a:xfrm>
+                            <a:off x="0" y="0"/>
+                            <a:ext cx="3260489" cy="2743200"/>
+                          </a:xfrm>
+                          <a:prstGeom prst="rect">
+                            <a:avLst/>
+                          </a:prstGeom>
+                          <a:noFill/>
+                          <a:ln w="9525">
+                            <a:noFill/>
+                            <a:miter lim="800000"/>
+                            <a:headEnd/>
+                            <a:tailEnd/>
+                          </a:ln>
+                        </pic:spPr>
+                      </pic:pic>
+                    </a:graphicData>
+                  </a:graphic>
+                </wp:inline>
+              </w:drawing>
+            </w:r>
+          </w:p>
+          <w:p>
+            <w:r>
+              <w:drawing>
+                <wp:inline distT="0" distB="0" distL="0" distR="0">
+                  <wp:extent cx="3458095" cy="2743200"/>
+                  <wp:effectExtent l="19050" t="0" r="9005" b="0"/>
+                  <wp:docPr id="94" name="Picture 31"/>
+                  <wp:cNvGraphicFramePr>
+                    <a:graphicFrameLocks xmlns:a="http://schemas.openxmlformats.org/drawingml/2006/main" noChangeAspect="1"/>
+                  </wp:cNvGraphicFramePr>
+                  <a:graphic xmlns:a="http://schemas.openxmlformats.org/drawingml/2006/main">
+                    <a:graphicData uri="http://schemas.openxmlformats.org/drawingml/2006/picture">
+                      <pic:pic xmlns:pic="http://schemas.openxmlformats.org/drawingml/2006/picture">
+                        <pic:nvPicPr>
+                          <pic:cNvPr id="0" name="Picture 31"/>
+                          <pic:cNvPicPr>
+                            <a:picLocks noChangeAspect="1" noChangeArrowheads="1"/>
+                          </pic:cNvPicPr>
+                        </pic:nvPicPr>
+                        <pic:blipFill>
+                          <a:blip r:embed="rId42" cstate="print"/>
+                          <a:srcRect/>
+                          <a:stretch>
+                            <a:fillRect/>
+                          </a:stretch>
+                        </pic:blipFill>
+                        <pic:spPr bwMode="auto">
+                          <a:xfrm>
+                            <a:off x="0" y="0"/>
+                            <a:ext cx="3458095" cy="2743200"/>
+                          </a:xfrm>
+                          <a:prstGeom prst="rect">
+                            <a:avLst/>
+                          </a:prstGeom>
+                          <a:noFill/>
+                          <a:ln w="9525">
+                            <a:noFill/>
+                            <a:miter lim="800000"/>
+                            <a:headEnd/>
+                            <a:tailEnd/>
+                          </a:ln>
+                        </pic:spPr>
+                      </pic:pic>
+                    </a:graphicData>
+                  </a:graphic>
+                </wp:inline>
+              </w:drawing>
+            </w:r>
+          </w:p>
+          <w:p>
+            <w:r>
+              <w:drawing>
+                <wp:inline distT="0" distB="0" distL="0" distR="0">
+                  <wp:extent cx="3657600" cy="1307123"/>
+                  <wp:effectExtent l="19050" t="0" r="0" b="0"/>
+                  <wp:docPr id="96" name="Picture 1"/>
+                  <wp:cNvGraphicFramePr>
+                    <a:graphicFrameLocks xmlns:a="http://schemas.openxmlformats.org/drawingml/2006/main" noChangeAspect="1"/>
+                  </wp:cNvGraphicFramePr>
+                  <a:graphic xmlns:a="http://schemas.openxmlformats.org/drawingml/2006/main">
+                    <a:graphicData uri="http://schemas.openxmlformats.org/drawingml/2006/picture">
+                      <pic:pic xmlns:pic="http://schemas.openxmlformats.org/drawingml/2006/picture">
+                        <pic:nvPicPr>
+                          <pic:cNvPr id="0" name="Picture 1"/>
+                          <pic:cNvPicPr>
+                            <a:picLocks noChangeAspect="1" noChangeArrowheads="1"/>
+                          </pic:cNvPicPr>
+                        </pic:nvPicPr>
+                        <pic:blipFill>
+                          <a:blip r:embed="rId33" cstate="print"/>
+                          <a:srcRect/>
+                          <a:stretch>
+                            <a:fillRect/>
+                          </a:stretch>
+                        </pic:blipFill>
+                        <pic:spPr bwMode="auto">
+                          <a:xfrm>
+                            <a:off x="0" y="0"/>
+                            <a:ext cx="3657600" cy="1307123"/>
+                          </a:xfrm>
+                          <a:prstGeom prst="rect">
+                            <a:avLst/>
+                          </a:prstGeom>
+                          <a:noFill/>
+                          <a:ln w="9525">
+                            <a:noFill/>
+                            <a:miter lim="800000"/>
+                            <a:headEnd/>
+                            <a:tailEnd/>
+                          </a:ln>
+                        </pic:spPr>
+                      </pic:pic>
+                    </a:graphicData>
+                  </a:graphic>
+                </wp:inline>
+              </w:drawing>
+            </w:r>
+          </w:p>
+        </w:tc>
+      </w:tr>
+      <w:tr>
+        <w:tc>
+          <w:tcPr>
+            <w:tcW w:w="3116" w:type="dxa"/>
+          </w:tcPr>
+          <w:p>
+            <w:r>
+              <w:t xml:space="preserve">The user enters a valid amount (increments of $20.00) for the selected account. The user is prompted to take their cash and logged out.  The user </w:t>
+            </w:r>
+            <w:proofErr w:type="gramStart"/>
+            <w:r>
+              <w:t>is then returned</w:t>
+            </w:r>
+            <w:proofErr w:type="gramEnd"/>
+            <w:r>
+              <w:t xml:space="preserve"> to welcome screen.</w:t>
+            </w:r>
+          </w:p>
+        </w:tc>
+        <w:tc>
+          <w:tcPr>
+            <w:tcW w:w="3117" w:type="dxa"/>
+          </w:tcPr>
+          <w:p>
+            <w:pPr>
+              <w:pStyle w:val="ListParagraph"/>
+              <w:numPr>
+                <w:ilvl w:val="0"/>
+                <w:numId w:val="29"/>
+              </w:numPr>
+            </w:pPr>
+            <w:r>
+              <w:t>User swipes their card.</w:t>
+            </w:r>
+          </w:p>
+          <w:p>
+            <w:pPr>
+              <w:pStyle w:val="ListParagraph"/>
+              <w:numPr>
+                <w:ilvl w:val="0"/>
+                <w:numId w:val="29"/>
+              </w:numPr>
+            </w:pPr>
+            <w:r>
+              <w:t>User enters a PIN.</w:t>
+            </w:r>
+          </w:p>
+          <w:p>
+            <w:pPr>
+              <w:pStyle w:val="ListParagraph"/>
+              <w:numPr>
+                <w:ilvl w:val="0"/>
+                <w:numId w:val="29"/>
+              </w:numPr>
+            </w:pPr>
+            <w:r>
+              <w:t>User selects Withdraw.</w:t>
+            </w:r>
+          </w:p>
+          <w:p>
+            <w:pPr>
+              <w:pStyle w:val="ListParagraph"/>
+              <w:numPr>
+                <w:ilvl w:val="0"/>
+                <w:numId w:val="29"/>
+              </w:numPr>
+            </w:pPr>
+            <w:r>
+              <w:t>Use</w:t>
+            </w:r>
+            <w:r>
+              <w:t>r enters an amount and clicks withdraw button</w:t>
+            </w:r>
+            <w:r>
+              <w:t>.</w:t>
+            </w:r>
+          </w:p>
+        </w:tc>
+        <w:tc>
+          <w:tcPr>
+            <w:tcW w:w="6992" w:type="dxa"/>
+            <w:gridSpan w:val="2"/>
+          </w:tcPr>
+          <w:p>
+            <w:r>
+              <w:drawing>
+                <wp:inline distT="0" distB="0" distL="0" distR="0">
+                  <wp:extent cx="3522133" cy="2743200"/>
+                  <wp:effectExtent l="19050" t="0" r="2117" b="0"/>
+                  <wp:docPr id="98" name="Picture 70"/>
+                  <wp:cNvGraphicFramePr>
+                    <a:graphicFrameLocks xmlns:a="http://schemas.openxmlformats.org/drawingml/2006/main" noChangeAspect="1"/>
+                  </wp:cNvGraphicFramePr>
+                  <a:graphic xmlns:a="http://schemas.openxmlformats.org/drawingml/2006/main">
+                    <a:graphicData uri="http://schemas.openxmlformats.org/drawingml/2006/picture">
+                      <pic:pic xmlns:pic="http://schemas.openxmlformats.org/drawingml/2006/picture">
+                        <pic:nvPicPr>
+                          <pic:cNvPr id="0" name="Picture 70"/>
+                          <pic:cNvPicPr>
+                            <a:picLocks noChangeAspect="1" noChangeArrowheads="1"/>
+                          </pic:cNvPicPr>
+                        </pic:nvPicPr>
+                        <pic:blipFill>
+                          <a:blip r:embed="rId38" cstate="print"/>
+                          <a:srcRect/>
+                          <a:stretch>
+                            <a:fillRect/>
+                          </a:stretch>
+                        </pic:blipFill>
+                        <pic:spPr bwMode="auto">
+                          <a:xfrm>
+                            <a:off x="0" y="0"/>
+                            <a:ext cx="3522133" cy="2743200"/>
+                          </a:xfrm>
+                          <a:prstGeom prst="rect">
+                            <a:avLst/>
+                          </a:prstGeom>
+                          <a:noFill/>
+                          <a:ln w="9525">
+                            <a:noFill/>
+                            <a:miter lim="800000"/>
+                            <a:headEnd/>
+                            <a:tailEnd/>
+                          </a:ln>
+                        </pic:spPr>
+                      </pic:pic>
+                    </a:graphicData>
+                  </a:graphic>
+                </wp:inline>
+              </w:drawing>
+            </w:r>
+          </w:p>
+          <w:p>
+            <w:r>
+              <w:rPr>
+                <w:noProof/>
+              </w:rPr>
+              <w:drawing>
+                <wp:inline distT="0" distB="0" distL="0" distR="0">
+                  <wp:extent cx="3301512" cy="2743200"/>
+                  <wp:effectExtent l="19050" t="0" r="0" b="0"/>
+                  <wp:docPr id="97" name="Picture 10"/>
+                  <wp:cNvGraphicFramePr>
+                    <a:graphicFrameLocks xmlns:a="http://schemas.openxmlformats.org/drawingml/2006/main" noChangeAspect="1"/>
+                  </wp:cNvGraphicFramePr>
+                  <a:graphic xmlns:a="http://schemas.openxmlformats.org/drawingml/2006/main">
+                    <a:graphicData uri="http://schemas.openxmlformats.org/drawingml/2006/picture">
+                      <pic:pic xmlns:pic="http://schemas.openxmlformats.org/drawingml/2006/picture">
+                        <pic:nvPicPr>
+                          <pic:cNvPr id="0" name="Picture 10"/>
+                          <pic:cNvPicPr>
+                            <a:picLocks noChangeAspect="1" noChangeArrowheads="1"/>
+                          </pic:cNvPicPr>
+                        </pic:nvPicPr>
+                        <pic:blipFill>
+                          <a:blip r:embed="rId43" cstate="print"/>
+                          <a:srcRect/>
+                          <a:stretch>
+                            <a:fillRect/>
+                          </a:stretch>
+                        </pic:blipFill>
+                        <pic:spPr bwMode="auto">
+                          <a:xfrm>
+                            <a:off x="0" y="0"/>
+                            <a:ext cx="3301512" cy="2743200"/>
+                          </a:xfrm>
+                          <a:prstGeom prst="rect">
+                            <a:avLst/>
+                          </a:prstGeom>
+                          <a:noFill/>
+                          <a:ln w="9525">
+                            <a:noFill/>
+                            <a:miter lim="800000"/>
+                            <a:headEnd/>
+                            <a:tailEnd/>
+                          </a:ln>
+                        </pic:spPr>
+                      </pic:pic>
+                    </a:graphicData>
+                  </a:graphic>
+                </wp:inline>
+              </w:drawing>
+            </w:r>
+          </w:p>
+          <w:p>
+            <w:r>
+              <w:drawing>
+                <wp:inline distT="0" distB="0" distL="0" distR="0">
+                  <wp:extent cx="3458095" cy="2743200"/>
+                  <wp:effectExtent l="19050" t="0" r="9005" b="0"/>
+                  <wp:docPr id="99" name="Picture 31"/>
+                  <wp:cNvGraphicFramePr>
+                    <a:graphicFrameLocks xmlns:a="http://schemas.openxmlformats.org/drawingml/2006/main" noChangeAspect="1"/>
+                  </wp:cNvGraphicFramePr>
+                  <a:graphic xmlns:a="http://schemas.openxmlformats.org/drawingml/2006/main">
+                    <a:graphicData uri="http://schemas.openxmlformats.org/drawingml/2006/picture">
+                      <pic:pic xmlns:pic="http://schemas.openxmlformats.org/drawingml/2006/picture">
+                        <pic:nvPicPr>
+                          <pic:cNvPr id="0" name="Picture 31"/>
+                          <pic:cNvPicPr>
+                            <a:picLocks noChangeAspect="1" noChangeArrowheads="1"/>
+                          </pic:cNvPicPr>
+                        </pic:nvPicPr>
+                        <pic:blipFill>
+                          <a:blip r:embed="rId42" cstate="print"/>
+                          <a:srcRect/>
+                          <a:stretch>
+                            <a:fillRect/>
+                          </a:stretch>
+                        </pic:blipFill>
+                        <pic:spPr bwMode="auto">
+                          <a:xfrm>
+                            <a:off x="0" y="0"/>
+                            <a:ext cx="3458095" cy="2743200"/>
+                          </a:xfrm>
+                          <a:prstGeom prst="rect">
+                            <a:avLst/>
+                          </a:prstGeom>
+                          <a:noFill/>
+                          <a:ln w="9525">
+                            <a:noFill/>
+                            <a:miter lim="800000"/>
+                            <a:headEnd/>
+                            <a:tailEnd/>
+                          </a:ln>
+                        </pic:spPr>
+                      </pic:pic>
+                    </a:graphicData>
+                  </a:graphic>
+                </wp:inline>
+              </w:drawing>
+            </w:r>
+          </w:p>
+          <w:p>
+            <w:r>
+              <w:drawing>
+                <wp:inline distT="0" distB="0" distL="0" distR="0">
+                  <wp:extent cx="3657600" cy="1307123"/>
+                  <wp:effectExtent l="19050" t="0" r="0" b="0"/>
+                  <wp:docPr id="100" name="Picture 1"/>
+                  <wp:cNvGraphicFramePr>
+                    <a:graphicFrameLocks xmlns:a="http://schemas.openxmlformats.org/drawingml/2006/main" noChangeAspect="1"/>
+                  </wp:cNvGraphicFramePr>
+                  <a:graphic xmlns:a="http://schemas.openxmlformats.org/drawingml/2006/main">
+                    <a:graphicData uri="http://schemas.openxmlformats.org/drawingml/2006/picture">
+                      <pic:pic xmlns:pic="http://schemas.openxmlformats.org/drawingml/2006/picture">
+                        <pic:nvPicPr>
+                          <pic:cNvPr id="0" name="Picture 1"/>
+                          <pic:cNvPicPr>
+                            <a:picLocks noChangeAspect="1" noChangeArrowheads="1"/>
+                          </pic:cNvPicPr>
+                        </pic:nvPicPr>
+                        <pic:blipFill>
+                          <a:blip r:embed="rId33" cstate="print"/>
+                          <a:srcRect/>
+                          <a:stretch>
+                            <a:fillRect/>
+                          </a:stretch>
+                        </pic:blipFill>
+                        <pic:spPr bwMode="auto">
+                          <a:xfrm>
+                            <a:off x="0" y="0"/>
+                            <a:ext cx="3657600" cy="1307123"/>
+                          </a:xfrm>
+                          <a:prstGeom prst="rect">
+                            <a:avLst/>
+                          </a:prstGeom>
+                          <a:noFill/>
+                          <a:ln w="9525">
+                            <a:noFill/>
+                            <a:miter lim="800000"/>
+                            <a:headEnd/>
+                            <a:tailEnd/>
+                          </a:ln>
+                        </pic:spPr>
+                      </pic:pic>
+                    </a:graphicData>
+                  </a:graphic>
+                </wp:inline>
+              </w:drawing>
+            </w:r>
+          </w:p>
+          <w:p/>
         </w:tc>
       </w:tr>
     </w:tbl>
@@ -7295,11 +8156,11 @@
       <w:pPr>
         <w:pStyle w:val="Heading2"/>
       </w:pPr>
-      <w:bookmarkStart w:id="9" w:name="_Toc418006381"/>
+      <w:bookmarkStart w:id="8" w:name="_Toc418006381"/>
       <w:r>
         <w:t>Withdraw Funds – Logout:</w:t>
       </w:r>
-      <w:bookmarkEnd w:id="9"/>
+      <w:bookmarkEnd w:id="8"/>
     </w:p>
     <w:p>
       <w:pPr>
@@ -7415,7 +8276,13 @@
               </w:numPr>
             </w:pPr>
             <w:r>
-              <w:t>User enters an amount and clicks ok.</w:t>
+              <w:t>Use</w:t>
+            </w:r>
+            <w:r>
+              <w:t>r enters an amount and clicks withdraw button</w:t>
+            </w:r>
+            <w:r>
+              <w:t>.</w:t>
             </w:r>
           </w:p>
         </w:tc>
@@ -7482,11 +8349,11 @@
       <w:pPr>
         <w:pStyle w:val="Heading2"/>
       </w:pPr>
-      <w:bookmarkStart w:id="10" w:name="_Toc418006382"/>
+      <w:bookmarkStart w:id="9" w:name="_Toc418006382"/>
       <w:r>
         <w:t>Transfer Funds – Button Pressed:</w:t>
       </w:r>
-      <w:bookmarkEnd w:id="10"/>
+      <w:bookmarkEnd w:id="9"/>
     </w:p>
     <w:p>
       <w:pPr>
@@ -7723,11 +8590,11 @@
       <w:pPr>
         <w:pStyle w:val="Heading2"/>
       </w:pPr>
-      <w:bookmarkStart w:id="11" w:name="_Toc418006383"/>
+      <w:bookmarkStart w:id="10" w:name="_Toc418006383"/>
       <w:r>
         <w:t>Transfer Funds – Select TO Account:</w:t>
       </w:r>
-      <w:bookmarkEnd w:id="11"/>
+      <w:bookmarkEnd w:id="10"/>
     </w:p>
     <w:p>
       <w:pPr>
@@ -7953,11 +8820,11 @@
       <w:pPr>
         <w:pStyle w:val="Heading2"/>
       </w:pPr>
-      <w:bookmarkStart w:id="12" w:name="_Toc418006384"/>
+      <w:bookmarkStart w:id="11" w:name="_Toc418006384"/>
       <w:r>
         <w:t>Transfer Funds – Enter an Amount and Transfer:</w:t>
       </w:r>
-      <w:bookmarkEnd w:id="12"/>
+      <w:bookmarkEnd w:id="11"/>
     </w:p>
     <w:p>
       <w:pPr>
@@ -8703,11 +9570,11 @@
       <w:pPr>
         <w:pStyle w:val="Heading2"/>
       </w:pPr>
-      <w:bookmarkStart w:id="13" w:name="_Toc418006385"/>
+      <w:bookmarkStart w:id="12" w:name="_Toc418006385"/>
       <w:r>
         <w:t>Transfer Funds – Logout:</w:t>
       </w:r>
-      <w:bookmarkEnd w:id="13"/>
+      <w:bookmarkEnd w:id="12"/>
     </w:p>
     <w:p>
       <w:pPr>
@@ -8914,11 +9781,11 @@
       <w:pPr>
         <w:pStyle w:val="Heading1"/>
       </w:pPr>
-      <w:bookmarkStart w:id="14" w:name="_Toc418006386"/>
+      <w:bookmarkStart w:id="13" w:name="_Toc418006386"/>
       <w:r>
         <w:t>Other Functionality:</w:t>
       </w:r>
-      <w:bookmarkEnd w:id="14"/>
+      <w:bookmarkEnd w:id="13"/>
     </w:p>
     <w:p>
       <w:pPr>
@@ -8929,11 +9796,11 @@
       <w:pPr>
         <w:pStyle w:val="Heading2"/>
       </w:pPr>
-      <w:bookmarkStart w:id="15" w:name="_Toc418006387"/>
+      <w:bookmarkStart w:id="14" w:name="_Toc418006387"/>
       <w:r>
         <w:t>Picture Taken:</w:t>
       </w:r>
-      <w:bookmarkEnd w:id="15"/>
+      <w:bookmarkEnd w:id="14"/>
     </w:p>
     <w:p>
       <w:pPr>
@@ -9050,7 +9917,7 @@
                           <pic:cNvPicPr/>
                         </pic:nvPicPr>
                         <pic:blipFill>
-                          <a:blip r:embed="rId24" cstate="print"/>
+                          <a:blip r:embed="rId44" cstate="print"/>
                           <a:stretch>
                             <a:fillRect/>
                           </a:stretch>
@@ -9140,7 +10007,7 @@
                           <pic:cNvPicPr/>
                         </pic:nvPicPr>
                         <pic:blipFill>
-                          <a:blip r:embed="rId24" cstate="print"/>
+                          <a:blip r:embed="rId44" cstate="print"/>
                           <a:stretch>
                             <a:fillRect/>
                           </a:stretch>
@@ -9230,7 +10097,7 @@
                           <pic:cNvPicPr/>
                         </pic:nvPicPr>
                         <pic:blipFill>
-                          <a:blip r:embed="rId24" cstate="print"/>
+                          <a:blip r:embed="rId44" cstate="print"/>
                           <a:stretch>
                             <a:fillRect/>
                           </a:stretch>
@@ -9317,11 +10184,11 @@
       <w:pPr>
         <w:pStyle w:val="Heading2"/>
       </w:pPr>
-      <w:bookmarkStart w:id="16" w:name="_Toc418006388"/>
+      <w:bookmarkStart w:id="15" w:name="_Toc418006388"/>
       <w:r>
         <w:t>Time-out:</w:t>
       </w:r>
-      <w:bookmarkEnd w:id="16"/>
+      <w:bookmarkEnd w:id="15"/>
     </w:p>
     <w:p>
       <w:pPr>
@@ -19217,7 +20084,7 @@
   <a:extraClrSchemeLst/>
   <a:extLst>
     <a:ext uri="{05A4C25C-085E-4340-85A3-A5531E510DB2}">
-      <thm15:themeFamily xmlns:thm15="http://schemas.microsoft.com/office/thememl/2012/main" xmlns="" name="Office Theme" id="{62F939B6-93AF-4DB8-9C6B-D6C7DFDC589F}" vid="{4A3C46E8-61CC-4603-A589-7422A47A8E4A}"/>
+      <thm15:themeFamily xmlns="" xmlns:thm15="http://schemas.microsoft.com/office/thememl/2012/main" name="Office Theme" id="{62F939B6-93AF-4DB8-9C6B-D6C7DFDC589F}" vid="{4A3C46E8-61CC-4603-A589-7422A47A8E4A}"/>
     </a:ext>
   </a:extLst>
 </a:theme>
@@ -19228,7 +20095,7 @@
 </file>
 
 <file path=customXml/itemProps1.xml><?xml version="1.0" encoding="utf-8"?>
-<ds:datastoreItem xmlns:ds="http://schemas.openxmlformats.org/officeDocument/2006/customXml" ds:itemID="{F24BFBCE-DC55-4B11-8CFD-50A6104FE1DD}">
+<ds:datastoreItem xmlns:ds="http://schemas.openxmlformats.org/officeDocument/2006/customXml" ds:itemID="{4665EA74-E28A-420E-94DF-C18696E6F5EE}">
   <ds:schemaRefs>
     <ds:schemaRef ds:uri="http://schemas.openxmlformats.org/officeDocument/2006/bibliography"/>
   </ds:schemaRefs>

</xml_diff>

<commit_message>
screenshots and verbiage changes.
</commit_message>
<xml_diff>
--- a/ATM/ATMAcceptanceTesting.docx
+++ b/ATM/ATMAcceptanceTesting.docx
@@ -1,6 +1,6 @@
 
 <file path=word/document.xml><?xml version="1.0" encoding="utf-8"?>
-<w:document xmlns:ve="http://schemas.openxmlformats.org/markup-compatibility/2006" xmlns:o="urn:schemas-microsoft-com:office:office" xmlns:r="http://schemas.openxmlformats.org/officeDocument/2006/relationships" xmlns:m="http://schemas.openxmlformats.org/officeDocument/2006/math" xmlns:v="urn:schemas-microsoft-com:vml" xmlns:wp="http://schemas.openxmlformats.org/drawingml/2006/wordprocessingDrawing" xmlns:w10="urn:schemas-microsoft-com:office:word" xmlns:w="http://schemas.openxmlformats.org/wordprocessingml/2006/main" xmlns:wne="http://schemas.microsoft.com/office/word/2006/wordml">
+<w:document xmlns:wpc="http://schemas.microsoft.com/office/word/2010/wordprocessingCanvas" xmlns:mc="http://schemas.openxmlformats.org/markup-compatibility/2006" xmlns:o="urn:schemas-microsoft-com:office:office" xmlns:r="http://schemas.openxmlformats.org/officeDocument/2006/relationships" xmlns:m="http://schemas.openxmlformats.org/officeDocument/2006/math" xmlns:v="urn:schemas-microsoft-com:vml" xmlns:wp14="http://schemas.microsoft.com/office/word/2010/wordprocessingDrawing" xmlns:wp="http://schemas.openxmlformats.org/drawingml/2006/wordprocessingDrawing" xmlns:w10="urn:schemas-microsoft-com:office:word" xmlns:w="http://schemas.openxmlformats.org/wordprocessingml/2006/main" xmlns:w14="http://schemas.microsoft.com/office/word/2010/wordml" xmlns:w15="http://schemas.microsoft.com/office/word/2012/wordml" xmlns:wpg="http://schemas.microsoft.com/office/word/2010/wordprocessingGroup" xmlns:wpi="http://schemas.microsoft.com/office/word/2010/wordprocessingInk" xmlns:wne="http://schemas.microsoft.com/office/word/2006/wordml" xmlns:wps="http://schemas.microsoft.com/office/word/2010/wordprocessingShape" mc:Ignorable="w14 w15 wp14">
   <w:body>
     <w:p>
       <w:pPr>
@@ -1305,7 +1305,7 @@
         <w:tblW w:w="13315" w:type="dxa"/>
         <w:tblInd w:w="-365" w:type="dxa"/>
         <w:tblLayout w:type="fixed"/>
-        <w:tblLook w:val="04A0"/>
+        <w:tblLook w:val="04A0" w:firstRow="1" w:lastRow="0" w:firstColumn="1" w:lastColumn="0" w:noHBand="0" w:noVBand="1"/>
       </w:tblPr>
       <w:tblGrid>
         <w:gridCol w:w="1373"/>
@@ -2863,7 +2863,7 @@
         <w:tblStyle w:val="TableGrid"/>
         <w:tblW w:w="13320" w:type="dxa"/>
         <w:tblInd w:w="-365" w:type="dxa"/>
-        <w:tblLook w:val="04A0"/>
+        <w:tblLook w:val="04A0" w:firstRow="1" w:lastRow="0" w:firstColumn="1" w:lastColumn="0" w:noHBand="0" w:noVBand="1"/>
       </w:tblPr>
       <w:tblGrid>
         <w:gridCol w:w="1800"/>
@@ -4438,7 +4438,7 @@
       <w:tblPr>
         <w:tblStyle w:val="TableGrid"/>
         <w:tblW w:w="13045" w:type="dxa"/>
-        <w:tblLook w:val="04A0"/>
+        <w:tblLook w:val="04A0" w:firstRow="1" w:lastRow="0" w:firstColumn="1" w:lastColumn="0" w:noHBand="0" w:noVBand="1"/>
       </w:tblPr>
       <w:tblGrid>
         <w:gridCol w:w="2153"/>
@@ -4730,7 +4730,7 @@
       <w:tblPr>
         <w:tblStyle w:val="TableGrid"/>
         <w:tblW w:w="12955" w:type="dxa"/>
-        <w:tblLook w:val="04A0"/>
+        <w:tblLook w:val="04A0" w:firstRow="1" w:lastRow="0" w:firstColumn="1" w:lastColumn="0" w:noHBand="0" w:noVBand="1"/>
       </w:tblPr>
       <w:tblGrid>
         <w:gridCol w:w="3116"/>
@@ -5190,7 +5190,7 @@
       <w:tblPr>
         <w:tblStyle w:val="TableGrid"/>
         <w:tblW w:w="13045" w:type="dxa"/>
-        <w:tblLook w:val="04A0"/>
+        <w:tblLook w:val="04A0" w:firstRow="1" w:lastRow="0" w:firstColumn="1" w:lastColumn="0" w:noHBand="0" w:noVBand="1"/>
       </w:tblPr>
       <w:tblGrid>
         <w:gridCol w:w="2300"/>
@@ -5372,6 +5372,9 @@
           </w:p>
           <w:p>
             <w:r>
+              <w:rPr>
+                <w:noProof/>
+              </w:rPr>
               <w:drawing>
                 <wp:inline distT="0" distB="0" distL="0" distR="0">
                   <wp:extent cx="3689131" cy="2743200"/>
@@ -5561,6 +5564,9 @@
           </w:p>
           <w:p>
             <w:r>
+              <w:rPr>
+                <w:noProof/>
+              </w:rPr>
               <w:drawing>
                 <wp:inline distT="0" distB="0" distL="0" distR="0">
                   <wp:extent cx="3689131" cy="2743200"/>
@@ -5617,15 +5623,7 @@
           </w:tcPr>
           <w:p>
             <w:r>
-              <w:t xml:space="preserve">The user enters a valid PIN but the ATM loses the connection to the database and </w:t>
-            </w:r>
-            <w:proofErr w:type="gramStart"/>
-            <w:r>
-              <w:t>is given</w:t>
-            </w:r>
-            <w:proofErr w:type="gramEnd"/>
-            <w:r>
-              <w:t xml:space="preserve"> an error that we cannot connect to the database.</w:t>
+              <w:t>The user enters a valid PIN but the ATM loses the connection to the database and is given an error that we cannot connect to the database.</w:t>
             </w:r>
           </w:p>
         </w:tc>
@@ -5752,6 +5750,9 @@
           </w:tcPr>
           <w:p>
             <w:r>
+              <w:rPr>
+                <w:noProof/>
+              </w:rPr>
               <w:drawing>
                 <wp:inline distT="0" distB="0" distL="0" distR="0">
                   <wp:extent cx="3496149" cy="2743200"/>
@@ -5893,7 +5894,7 @@
       <w:tblPr>
         <w:tblStyle w:val="TableGrid"/>
         <w:tblW w:w="13135" w:type="dxa"/>
-        <w:tblLook w:val="04A0"/>
+        <w:tblLook w:val="04A0" w:firstRow="1" w:lastRow="0" w:firstColumn="1" w:lastColumn="0" w:noHBand="0" w:noVBand="1"/>
       </w:tblPr>
       <w:tblGrid>
         <w:gridCol w:w="2789"/>
@@ -5978,6 +5979,9 @@
           </w:tcPr>
           <w:p>
             <w:r>
+              <w:rPr>
+                <w:noProof/>
+              </w:rPr>
               <w:drawing>
                 <wp:inline distT="0" distB="0" distL="0" distR="0">
                   <wp:extent cx="4586204" cy="822960"/>
@@ -6079,6 +6083,9 @@
           </w:tcPr>
           <w:p>
             <w:r>
+              <w:rPr>
+                <w:noProof/>
+              </w:rPr>
               <w:drawing>
                 <wp:inline distT="0" distB="0" distL="0" distR="0">
                   <wp:extent cx="3642036" cy="2743200"/>
@@ -6128,6 +6135,9 @@
           </w:p>
           <w:p>
             <w:r>
+              <w:rPr>
+                <w:noProof/>
+              </w:rPr>
               <w:drawing>
                 <wp:inline distT="0" distB="0" distL="0" distR="0">
                   <wp:extent cx="3649801" cy="2743200"/>
@@ -6273,6 +6283,9 @@
           </w:p>
           <w:p>
             <w:r>
+              <w:rPr>
+                <w:noProof/>
+              </w:rPr>
               <w:drawing>
                 <wp:inline distT="0" distB="0" distL="0" distR="0">
                   <wp:extent cx="3710639" cy="2743200"/>
@@ -6364,7 +6377,7 @@
       <w:tblPr>
         <w:tblStyle w:val="TableGrid"/>
         <w:tblW w:w="13225" w:type="dxa"/>
-        <w:tblLook w:val="04A0"/>
+        <w:tblLook w:val="04A0" w:firstRow="1" w:lastRow="0" w:firstColumn="1" w:lastColumn="0" w:noHBand="0" w:noVBand="1"/>
       </w:tblPr>
       <w:tblGrid>
         <w:gridCol w:w="3116"/>
@@ -6485,6 +6498,9 @@
           </w:tcPr>
           <w:p>
             <w:r>
+              <w:rPr>
+                <w:noProof/>
+              </w:rPr>
               <w:drawing>
                 <wp:inline distT="0" distB="0" distL="0" distR="0">
                   <wp:extent cx="3396343" cy="2743200"/>
@@ -6534,6 +6550,9 @@
           </w:p>
           <w:p>
             <w:r>
+              <w:rPr>
+                <w:noProof/>
+              </w:rPr>
               <w:drawing>
                 <wp:inline distT="0" distB="0" distL="0" distR="0">
                   <wp:extent cx="3169920" cy="2743200"/>
@@ -6645,6 +6664,9 @@
           </w:tcPr>
           <w:p>
             <w:r>
+              <w:rPr>
+                <w:noProof/>
+              </w:rPr>
               <w:drawing>
                 <wp:inline distT="0" distB="0" distL="0" distR="0">
                   <wp:extent cx="3396343" cy="2743200"/>
@@ -6788,6 +6810,9 @@
           </w:p>
           <w:p>
             <w:r>
+              <w:rPr>
+                <w:noProof/>
+              </w:rPr>
               <w:drawing>
                 <wp:inline distT="0" distB="0" distL="0" distR="0">
                   <wp:extent cx="3657600" cy="1307123"/>
@@ -6857,15 +6882,7 @@
               <w:t xml:space="preserve"> and the user selects an account with less than $20 available. </w:t>
             </w:r>
             <w:r>
-              <w:t xml:space="preserve">User enters amount in $20 dollar increments, then clicks “Withdraw” button to submit transaction.  Error </w:t>
-            </w:r>
-            <w:proofErr w:type="gramStart"/>
-            <w:r>
-              <w:t>is displayed</w:t>
-            </w:r>
-            <w:proofErr w:type="gramEnd"/>
-            <w:r>
-              <w:t xml:space="preserve"> and user is returned to Welcome screen.</w:t>
+              <w:t>User enters amount in $20 dollar increments, then clicks “Withdraw” button to submit transaction.  Error is displayed and user is returned to Welcome screen.</w:t>
             </w:r>
           </w:p>
         </w:tc>
@@ -6968,6 +6985,9 @@
           </w:p>
           <w:p>
             <w:r>
+              <w:rPr>
+                <w:noProof/>
+              </w:rPr>
               <w:drawing>
                 <wp:inline distT="0" distB="0" distL="0" distR="0">
                   <wp:extent cx="3187629" cy="2743200"/>
@@ -7059,6 +7079,9 @@
           </w:p>
           <w:p>
             <w:r>
+              <w:rPr>
+                <w:noProof/>
+              </w:rPr>
               <w:drawing>
                 <wp:inline distT="0" distB="0" distL="0" distR="0">
                   <wp:extent cx="3657600" cy="1307123"/>
@@ -7118,13 +7141,8 @@
               <w:t>The user enters an amount &lt; $20 and message</w:t>
             </w:r>
             <w:r>
-              <w:t xml:space="preserve"> </w:t>
-            </w:r>
-            <w:proofErr w:type="gramStart"/>
-            <w:r>
-              <w:t>is displayed</w:t>
-            </w:r>
-            <w:proofErr w:type="gramEnd"/>
+              <w:t xml:space="preserve"> is displayed</w:t>
+            </w:r>
             <w:r>
               <w:t xml:space="preserve"> to enter amounts in increments of $20. The amount screen also changes back to $0.00.</w:t>
             </w:r>
@@ -7249,6 +7267,9 @@
           </w:p>
           <w:p>
             <w:r>
+              <w:rPr>
+                <w:noProof/>
+              </w:rPr>
               <w:drawing>
                 <wp:inline distT="0" distB="0" distL="0" distR="0">
                   <wp:extent cx="3187629" cy="2743200"/>
@@ -7380,6 +7401,9 @@
           <w:p/>
           <w:p>
             <w:r>
+              <w:rPr>
+                <w:noProof/>
+              </w:rPr>
               <w:drawing>
                 <wp:inline distT="0" distB="0" distL="0" distR="0">
                   <wp:extent cx="3522133" cy="2743200"/>
@@ -7429,6 +7453,9 @@
           </w:p>
           <w:p>
             <w:r>
+              <w:rPr>
+                <w:noProof/>
+              </w:rPr>
               <w:drawing>
                 <wp:inline distT="0" distB="0" distL="0" distR="0">
                   <wp:extent cx="3241964" cy="2743200"/>
@@ -7520,6 +7547,9 @@
           </w:p>
           <w:p>
             <w:r>
+              <w:rPr>
+                <w:noProof/>
+              </w:rPr>
               <w:drawing>
                 <wp:inline distT="0" distB="0" distL="0" distR="0">
                   <wp:extent cx="3657600" cy="1307123"/>
@@ -7579,23 +7609,7 @@
               <w:t>The user enters an amount equal to the amount available in the account.</w:t>
             </w:r>
             <w:r>
-              <w:t xml:space="preserve"> The user </w:t>
-            </w:r>
-            <w:proofErr w:type="gramStart"/>
-            <w:r>
-              <w:t>is prompted to take their cash and logged out</w:t>
-            </w:r>
-            <w:proofErr w:type="gramEnd"/>
-            <w:r>
-              <w:t xml:space="preserve">.  The user </w:t>
-            </w:r>
-            <w:proofErr w:type="gramStart"/>
-            <w:r>
-              <w:t>is then returned</w:t>
-            </w:r>
-            <w:proofErr w:type="gramEnd"/>
-            <w:r>
-              <w:t xml:space="preserve"> to welcome screen.</w:t>
+              <w:t xml:space="preserve"> The user is prompted to take their cash and logged out.  The user is then returned to welcome screen.</w:t>
             </w:r>
           </w:p>
         </w:tc>
@@ -7665,6 +7679,9 @@
           </w:tcPr>
           <w:p>
             <w:r>
+              <w:rPr>
+                <w:noProof/>
+              </w:rPr>
               <w:drawing>
                 <wp:inline distT="0" distB="0" distL="0" distR="0">
                   <wp:extent cx="3356386" cy="2743200"/>
@@ -7714,6 +7731,9 @@
           </w:p>
           <w:p>
             <w:r>
+              <w:rPr>
+                <w:noProof/>
+              </w:rPr>
               <w:drawing>
                 <wp:inline distT="0" distB="0" distL="0" distR="0">
                   <wp:extent cx="3260489" cy="2743200"/>
@@ -7763,6 +7783,9 @@
           </w:p>
           <w:p>
             <w:r>
+              <w:rPr>
+                <w:noProof/>
+              </w:rPr>
               <w:drawing>
                 <wp:inline distT="0" distB="0" distL="0" distR="0">
                   <wp:extent cx="3458095" cy="2743200"/>
@@ -7812,6 +7835,9 @@
           </w:p>
           <w:p>
             <w:r>
+              <w:rPr>
+                <w:noProof/>
+              </w:rPr>
               <w:drawing>
                 <wp:inline distT="0" distB="0" distL="0" distR="0">
                   <wp:extent cx="3657600" cy="1307123"/>
@@ -7868,15 +7894,7 @@
           </w:tcPr>
           <w:p>
             <w:r>
-              <w:t xml:space="preserve">The user enters a valid amount (increments of $20.00) for the selected account. The user is prompted to take their cash and logged out.  The user </w:t>
-            </w:r>
-            <w:proofErr w:type="gramStart"/>
-            <w:r>
-              <w:t>is then returned</w:t>
-            </w:r>
-            <w:proofErr w:type="gramEnd"/>
-            <w:r>
-              <w:t xml:space="preserve"> to welcome screen.</w:t>
+              <w:t>The user enters a valid amount (increments of $20.00) for the selected account. The user is prompted to take their cash and logged out.  The user is then returned to welcome screen.</w:t>
             </w:r>
           </w:p>
         </w:tc>
@@ -7946,6 +7964,9 @@
           </w:tcPr>
           <w:p>
             <w:r>
+              <w:rPr>
+                <w:noProof/>
+              </w:rPr>
               <w:drawing>
                 <wp:inline distT="0" distB="0" distL="0" distR="0">
                   <wp:extent cx="3522133" cy="2743200"/>
@@ -8047,6 +8068,9 @@
           </w:p>
           <w:p>
             <w:r>
+              <w:rPr>
+                <w:noProof/>
+              </w:rPr>
               <w:drawing>
                 <wp:inline distT="0" distB="0" distL="0" distR="0">
                   <wp:extent cx="3458095" cy="2743200"/>
@@ -8096,6 +8120,9 @@
           </w:p>
           <w:p>
             <w:r>
+              <w:rPr>
+                <w:noProof/>
+              </w:rPr>
               <w:drawing>
                 <wp:inline distT="0" distB="0" distL="0" distR="0">
                   <wp:extent cx="3657600" cy="1307123"/>
@@ -8171,7 +8198,7 @@
       <w:tblPr>
         <w:tblStyle w:val="TableGrid"/>
         <w:tblW w:w="13225" w:type="dxa"/>
-        <w:tblLook w:val="04A0"/>
+        <w:tblLook w:val="04A0" w:firstRow="1" w:lastRow="0" w:firstColumn="1" w:lastColumn="0" w:noHBand="0" w:noVBand="1"/>
       </w:tblPr>
       <w:tblGrid>
         <w:gridCol w:w="3116"/>
@@ -8364,7 +8391,7 @@
       <w:tblPr>
         <w:tblStyle w:val="TableGrid"/>
         <w:tblW w:w="13225" w:type="dxa"/>
-        <w:tblLook w:val="04A0"/>
+        <w:tblLook w:val="04A0" w:firstRow="1" w:lastRow="0" w:firstColumn="1" w:lastColumn="0" w:noHBand="0" w:noVBand="1"/>
       </w:tblPr>
       <w:tblGrid>
         <w:gridCol w:w="3116"/>
@@ -8459,7 +8486,48 @@
           <w:tcPr>
             <w:tcW w:w="6992" w:type="dxa"/>
           </w:tcPr>
-          <w:p/>
+          <w:p>
+            <w:r>
+              <w:rPr>
+                <w:noProof/>
+              </w:rPr>
+              <w:drawing>
+                <wp:inline distT="0" distB="0" distL="0" distR="0" wp14:anchorId="3DC5496A" wp14:editId="549E3834">
+                  <wp:extent cx="3810000" cy="3606397"/>
+                  <wp:effectExtent l="0" t="0" r="0" b="0"/>
+                  <wp:docPr id="38" name="Picture 38"/>
+                  <wp:cNvGraphicFramePr>
+                    <a:graphicFrameLocks xmlns:a="http://schemas.openxmlformats.org/drawingml/2006/main" noChangeAspect="1"/>
+                  </wp:cNvGraphicFramePr>
+                  <a:graphic xmlns:a="http://schemas.openxmlformats.org/drawingml/2006/main">
+                    <a:graphicData uri="http://schemas.openxmlformats.org/drawingml/2006/picture">
+                      <pic:pic xmlns:pic="http://schemas.openxmlformats.org/drawingml/2006/picture">
+                        <pic:nvPicPr>
+                          <pic:cNvPr id="1" name=""/>
+                          <pic:cNvPicPr/>
+                        </pic:nvPicPr>
+                        <pic:blipFill>
+                          <a:blip r:embed="rId11" cstate="print"/>
+                          <a:stretch>
+                            <a:fillRect/>
+                          </a:stretch>
+                        </pic:blipFill>
+                        <pic:spPr>
+                          <a:xfrm>
+                            <a:off x="0" y="0"/>
+                            <a:ext cx="3830638" cy="3625932"/>
+                          </a:xfrm>
+                          <a:prstGeom prst="rect">
+                            <a:avLst/>
+                          </a:prstGeom>
+                        </pic:spPr>
+                      </pic:pic>
+                    </a:graphicData>
+                  </a:graphic>
+                </wp:inline>
+              </w:drawing>
+            </w:r>
+          </w:p>
         </w:tc>
       </w:tr>
       <w:tr>
@@ -8518,66 +8586,48 @@
           <w:tcPr>
             <w:tcW w:w="6992" w:type="dxa"/>
           </w:tcPr>
-          <w:p/>
-        </w:tc>
-      </w:tr>
-      <w:tr>
-        <w:tc>
-          <w:tcPr>
-            <w:tcW w:w="3116" w:type="dxa"/>
-          </w:tcPr>
-          <w:p>
-            <w:r>
-              <w:t>The user selects an account, then tries to select the FROM account again.</w:t>
-            </w:r>
-          </w:p>
-        </w:tc>
-        <w:tc>
-          <w:tcPr>
-            <w:tcW w:w="3117" w:type="dxa"/>
-          </w:tcPr>
-          <w:p>
-            <w:pPr>
-              <w:pStyle w:val="ListParagraph"/>
-              <w:numPr>
-                <w:ilvl w:val="0"/>
-                <w:numId w:val="41"/>
-              </w:numPr>
-            </w:pPr>
-            <w:r>
-              <w:t>User swipes their card.</w:t>
-            </w:r>
-          </w:p>
-          <w:p>
-            <w:pPr>
-              <w:pStyle w:val="ListParagraph"/>
-              <w:numPr>
-                <w:ilvl w:val="0"/>
-                <w:numId w:val="41"/>
-              </w:numPr>
-            </w:pPr>
-            <w:r>
-              <w:t>User enters a PIN.</w:t>
-            </w:r>
-          </w:p>
-          <w:p>
-            <w:pPr>
-              <w:pStyle w:val="ListParagraph"/>
-              <w:numPr>
-                <w:ilvl w:val="0"/>
-                <w:numId w:val="41"/>
-              </w:numPr>
-            </w:pPr>
-            <w:r>
-              <w:t>User selects Transfer.</w:t>
-            </w:r>
-          </w:p>
-        </w:tc>
-        <w:tc>
-          <w:tcPr>
-            <w:tcW w:w="6992" w:type="dxa"/>
-          </w:tcPr>
-          <w:p/>
+          <w:p>
+            <w:r>
+              <w:rPr>
+                <w:noProof/>
+              </w:rPr>
+              <w:drawing>
+                <wp:inline distT="0" distB="0" distL="0" distR="0" wp14:anchorId="0A3F78CC" wp14:editId="4009E6E0">
+                  <wp:extent cx="3810000" cy="3606397"/>
+                  <wp:effectExtent l="0" t="0" r="0" b="0"/>
+                  <wp:docPr id="45" name="Picture 45"/>
+                  <wp:cNvGraphicFramePr>
+                    <a:graphicFrameLocks xmlns:a="http://schemas.openxmlformats.org/drawingml/2006/main" noChangeAspect="1"/>
+                  </wp:cNvGraphicFramePr>
+                  <a:graphic xmlns:a="http://schemas.openxmlformats.org/drawingml/2006/main">
+                    <a:graphicData uri="http://schemas.openxmlformats.org/drawingml/2006/picture">
+                      <pic:pic xmlns:pic="http://schemas.openxmlformats.org/drawingml/2006/picture">
+                        <pic:nvPicPr>
+                          <pic:cNvPr id="1" name=""/>
+                          <pic:cNvPicPr/>
+                        </pic:nvPicPr>
+                        <pic:blipFill>
+                          <a:blip r:embed="rId11" cstate="print"/>
+                          <a:stretch>
+                            <a:fillRect/>
+                          </a:stretch>
+                        </pic:blipFill>
+                        <pic:spPr>
+                          <a:xfrm>
+                            <a:off x="0" y="0"/>
+                            <a:ext cx="3830638" cy="3625932"/>
+                          </a:xfrm>
+                          <a:prstGeom prst="rect">
+                            <a:avLst/>
+                          </a:prstGeom>
+                        </pic:spPr>
+                      </pic:pic>
+                    </a:graphicData>
+                  </a:graphic>
+                </wp:inline>
+              </w:drawing>
+            </w:r>
+          </w:p>
         </w:tc>
       </w:tr>
     </w:tbl>
@@ -8605,7 +8655,7 @@
       <w:tblPr>
         <w:tblStyle w:val="TableGrid"/>
         <w:tblW w:w="13225" w:type="dxa"/>
-        <w:tblLook w:val="04A0"/>
+        <w:tblLook w:val="04A0" w:firstRow="1" w:lastRow="0" w:firstColumn="1" w:lastColumn="0" w:noHBand="0" w:noVBand="1"/>
       </w:tblPr>
       <w:tblGrid>
         <w:gridCol w:w="3116"/>
@@ -8724,7 +8774,48 @@
           <w:tcPr>
             <w:tcW w:w="6992" w:type="dxa"/>
           </w:tcPr>
-          <w:p/>
+          <w:p>
+            <w:r>
+              <w:rPr>
+                <w:noProof/>
+              </w:rPr>
+              <w:drawing>
+                <wp:inline distT="0" distB="0" distL="0" distR="0" wp14:anchorId="3DC5496A" wp14:editId="549E3834">
+                  <wp:extent cx="3810000" cy="3606397"/>
+                  <wp:effectExtent l="0" t="0" r="0" b="0"/>
+                  <wp:docPr id="43" name="Picture 43"/>
+                  <wp:cNvGraphicFramePr>
+                    <a:graphicFrameLocks xmlns:a="http://schemas.openxmlformats.org/drawingml/2006/main" noChangeAspect="1"/>
+                  </wp:cNvGraphicFramePr>
+                  <a:graphic xmlns:a="http://schemas.openxmlformats.org/drawingml/2006/main">
+                    <a:graphicData uri="http://schemas.openxmlformats.org/drawingml/2006/picture">
+                      <pic:pic xmlns:pic="http://schemas.openxmlformats.org/drawingml/2006/picture">
+                        <pic:nvPicPr>
+                          <pic:cNvPr id="1" name=""/>
+                          <pic:cNvPicPr/>
+                        </pic:nvPicPr>
+                        <pic:blipFill>
+                          <a:blip r:embed="rId11" cstate="print"/>
+                          <a:stretch>
+                            <a:fillRect/>
+                          </a:stretch>
+                        </pic:blipFill>
+                        <pic:spPr>
+                          <a:xfrm>
+                            <a:off x="0" y="0"/>
+                            <a:ext cx="3830638" cy="3625932"/>
+                          </a:xfrm>
+                          <a:prstGeom prst="rect">
+                            <a:avLst/>
+                          </a:prstGeom>
+                        </pic:spPr>
+                      </pic:pic>
+                    </a:graphicData>
+                  </a:graphic>
+                </wp:inline>
+              </w:drawing>
+            </w:r>
+          </w:p>
         </w:tc>
       </w:tr>
       <w:tr>
@@ -8807,7 +8898,48 @@
           <w:tcPr>
             <w:tcW w:w="6992" w:type="dxa"/>
           </w:tcPr>
-          <w:p/>
+          <w:p>
+            <w:r>
+              <w:rPr>
+                <w:noProof/>
+              </w:rPr>
+              <w:drawing>
+                <wp:inline distT="0" distB="0" distL="0" distR="0" wp14:anchorId="3DC5496A" wp14:editId="549E3834">
+                  <wp:extent cx="3810000" cy="3606397"/>
+                  <wp:effectExtent l="0" t="0" r="0" b="0"/>
+                  <wp:docPr id="42" name="Picture 42"/>
+                  <wp:cNvGraphicFramePr>
+                    <a:graphicFrameLocks xmlns:a="http://schemas.openxmlformats.org/drawingml/2006/main" noChangeAspect="1"/>
+                  </wp:cNvGraphicFramePr>
+                  <a:graphic xmlns:a="http://schemas.openxmlformats.org/drawingml/2006/main">
+                    <a:graphicData uri="http://schemas.openxmlformats.org/drawingml/2006/picture">
+                      <pic:pic xmlns:pic="http://schemas.openxmlformats.org/drawingml/2006/picture">
+                        <pic:nvPicPr>
+                          <pic:cNvPr id="1" name=""/>
+                          <pic:cNvPicPr/>
+                        </pic:nvPicPr>
+                        <pic:blipFill>
+                          <a:blip r:embed="rId11" cstate="print"/>
+                          <a:stretch>
+                            <a:fillRect/>
+                          </a:stretch>
+                        </pic:blipFill>
+                        <pic:spPr>
+                          <a:xfrm>
+                            <a:off x="0" y="0"/>
+                            <a:ext cx="3830638" cy="3625932"/>
+                          </a:xfrm>
+                          <a:prstGeom prst="rect">
+                            <a:avLst/>
+                          </a:prstGeom>
+                        </pic:spPr>
+                      </pic:pic>
+                    </a:graphicData>
+                  </a:graphic>
+                </wp:inline>
+              </w:drawing>
+            </w:r>
+          </w:p>
         </w:tc>
       </w:tr>
     </w:tbl>
@@ -8835,7 +8967,7 @@
       <w:tblPr>
         <w:tblStyle w:val="TableGrid"/>
         <w:tblW w:w="13225" w:type="dxa"/>
-        <w:tblLook w:val="04A0"/>
+        <w:tblLook w:val="04A0" w:firstRow="1" w:lastRow="0" w:firstColumn="1" w:lastColumn="0" w:noHBand="0" w:noVBand="1"/>
       </w:tblPr>
       <w:tblGrid>
         <w:gridCol w:w="3116"/>
@@ -9585,7 +9717,7 @@
       <w:tblPr>
         <w:tblStyle w:val="TableGrid"/>
         <w:tblW w:w="13225" w:type="dxa"/>
-        <w:tblLook w:val="04A0"/>
+        <w:tblLook w:val="04A0" w:firstRow="1" w:lastRow="0" w:firstColumn="1" w:lastColumn="0" w:noHBand="0" w:noVBand="1"/>
       </w:tblPr>
       <w:tblGrid>
         <w:gridCol w:w="3116"/>
@@ -9811,7 +9943,7 @@
       <w:tblPr>
         <w:tblStyle w:val="TableGrid"/>
         <w:tblW w:w="13225" w:type="dxa"/>
-        <w:tblLook w:val="04A0"/>
+        <w:tblLook w:val="04A0" w:firstRow="1" w:lastRow="0" w:firstColumn="1" w:lastColumn="0" w:noHBand="0" w:noVBand="1"/>
       </w:tblPr>
       <w:tblGrid>
         <w:gridCol w:w="3116"/>
@@ -10166,7 +10298,48 @@
           <w:tcPr>
             <w:tcW w:w="6992" w:type="dxa"/>
           </w:tcPr>
-          <w:p/>
+          <w:p>
+            <w:r>
+              <w:rPr>
+                <w:noProof/>
+              </w:rPr>
+              <w:drawing>
+                <wp:inline distT="0" distB="0" distL="0" distR="0" wp14:anchorId="68CBD457" wp14:editId="491D982A">
+                  <wp:extent cx="1028700" cy="638175"/>
+                  <wp:effectExtent l="0" t="0" r="0" b="9525"/>
+                  <wp:docPr id="44" name="Picture 44"/>
+                  <wp:cNvGraphicFramePr>
+                    <a:graphicFrameLocks xmlns:a="http://schemas.openxmlformats.org/drawingml/2006/main" noChangeAspect="1"/>
+                  </wp:cNvGraphicFramePr>
+                  <a:graphic xmlns:a="http://schemas.openxmlformats.org/drawingml/2006/main">
+                    <a:graphicData uri="http://schemas.openxmlformats.org/drawingml/2006/picture">
+                      <pic:pic xmlns:pic="http://schemas.openxmlformats.org/drawingml/2006/picture">
+                        <pic:nvPicPr>
+                          <pic:cNvPr id="1" name=""/>
+                          <pic:cNvPicPr/>
+                        </pic:nvPicPr>
+                        <pic:blipFill>
+                          <a:blip r:embed="rId45"/>
+                          <a:stretch>
+                            <a:fillRect/>
+                          </a:stretch>
+                        </pic:blipFill>
+                        <pic:spPr>
+                          <a:xfrm>
+                            <a:off x="0" y="0"/>
+                            <a:ext cx="1028700" cy="638175"/>
+                          </a:xfrm>
+                          <a:prstGeom prst="rect">
+                            <a:avLst/>
+                          </a:prstGeom>
+                        </pic:spPr>
+                      </pic:pic>
+                    </a:graphicData>
+                  </a:graphic>
+                </wp:inline>
+              </w:drawing>
+            </w:r>
+          </w:p>
         </w:tc>
       </w:tr>
     </w:tbl>
@@ -10199,7 +10372,7 @@
       <w:tblPr>
         <w:tblStyle w:val="TableGrid"/>
         <w:tblW w:w="13225" w:type="dxa"/>
-        <w:tblLook w:val="04A0"/>
+        <w:tblLook w:val="04A0" w:firstRow="1" w:lastRow="0" w:firstColumn="1" w:lastColumn="0" w:noHBand="0" w:noVBand="1"/>
       </w:tblPr>
       <w:tblGrid>
         <w:gridCol w:w="3116"/>
@@ -10398,7 +10571,7 @@
 </file>
 
 <file path=word/numbering.xml><?xml version="1.0" encoding="utf-8"?>
-<w:numbering xmlns:ve="http://schemas.openxmlformats.org/markup-compatibility/2006" xmlns:o="urn:schemas-microsoft-com:office:office" xmlns:r="http://schemas.openxmlformats.org/officeDocument/2006/relationships" xmlns:m="http://schemas.openxmlformats.org/officeDocument/2006/math" xmlns:v="urn:schemas-microsoft-com:vml" xmlns:wp="http://schemas.openxmlformats.org/drawingml/2006/wordprocessingDrawing" xmlns:w10="urn:schemas-microsoft-com:office:word" xmlns:w="http://schemas.openxmlformats.org/wordprocessingml/2006/main" xmlns:wne="http://schemas.microsoft.com/office/word/2006/wordml">
+<w:numbering xmlns:wpc="http://schemas.microsoft.com/office/word/2010/wordprocessingCanvas" xmlns:mc="http://schemas.openxmlformats.org/markup-compatibility/2006" xmlns:o="urn:schemas-microsoft-com:office:office" xmlns:r="http://schemas.openxmlformats.org/officeDocument/2006/relationships" xmlns:m="http://schemas.openxmlformats.org/officeDocument/2006/math" xmlns:v="urn:schemas-microsoft-com:vml" xmlns:wp14="http://schemas.microsoft.com/office/word/2010/wordprocessingDrawing" xmlns:wp="http://schemas.openxmlformats.org/drawingml/2006/wordprocessingDrawing" xmlns:w10="urn:schemas-microsoft-com:office:word" xmlns:w="http://schemas.openxmlformats.org/wordprocessingml/2006/main" xmlns:w14="http://schemas.microsoft.com/office/word/2010/wordml" xmlns:w15="http://schemas.microsoft.com/office/word/2012/wordml" xmlns:wpg="http://schemas.microsoft.com/office/word/2010/wordprocessingGroup" xmlns:wpi="http://schemas.microsoft.com/office/word/2010/wordprocessingInk" xmlns:wne="http://schemas.microsoft.com/office/word/2006/wordml" xmlns:wps="http://schemas.microsoft.com/office/word/2010/wordprocessingShape" mc:Ignorable="w14 w15 wp14">
   <w:abstractNum w:abstractNumId="0">
     <w:nsid w:val="001F56E1"/>
     <w:multiLevelType w:val="hybridMultilevel"/>
@@ -18948,7 +19121,7 @@
 </file>
 
 <file path=word/styles.xml><?xml version="1.0" encoding="utf-8"?>
-<w:styles xmlns:r="http://schemas.openxmlformats.org/officeDocument/2006/relationships" xmlns:w="http://schemas.openxmlformats.org/wordprocessingml/2006/main">
+<w:styles xmlns:mc="http://schemas.openxmlformats.org/markup-compatibility/2006" xmlns:r="http://schemas.openxmlformats.org/officeDocument/2006/relationships" xmlns:w="http://schemas.openxmlformats.org/wordprocessingml/2006/main" xmlns:w14="http://schemas.microsoft.com/office/word/2010/wordml" xmlns:w15="http://schemas.microsoft.com/office/word/2012/wordml" mc:Ignorable="w14 w15">
   <w:docDefaults>
     <w:rPrDefault>
       <w:rPr>
@@ -18962,144 +19135,378 @@
       </w:pPr>
     </w:pPrDefault>
   </w:docDefaults>
-  <w:latentStyles w:defLockedState="0" w:defUIPriority="99" w:defSemiHidden="1" w:defUnhideWhenUsed="1" w:defQFormat="0" w:count="267">
-    <w:lsdException w:name="Normal" w:semiHidden="0" w:uiPriority="0" w:unhideWhenUsed="0" w:qFormat="1"/>
-    <w:lsdException w:name="heading 1" w:semiHidden="0" w:uiPriority="9" w:unhideWhenUsed="0" w:qFormat="1"/>
-    <w:lsdException w:name="heading 2" w:uiPriority="9" w:qFormat="1"/>
-    <w:lsdException w:name="heading 3" w:uiPriority="9" w:qFormat="1"/>
-    <w:lsdException w:name="heading 4" w:uiPriority="9" w:qFormat="1"/>
-    <w:lsdException w:name="heading 5" w:uiPriority="9" w:qFormat="1"/>
-    <w:lsdException w:name="heading 6" w:uiPriority="9" w:qFormat="1"/>
-    <w:lsdException w:name="heading 7" w:uiPriority="9" w:qFormat="1"/>
-    <w:lsdException w:name="heading 8" w:uiPriority="9" w:qFormat="1"/>
-    <w:lsdException w:name="heading 9" w:uiPriority="9" w:qFormat="1"/>
-    <w:lsdException w:name="toc 1" w:uiPriority="39"/>
-    <w:lsdException w:name="toc 2" w:uiPriority="39"/>
-    <w:lsdException w:name="toc 3" w:uiPriority="39"/>
-    <w:lsdException w:name="toc 4" w:uiPriority="39"/>
-    <w:lsdException w:name="toc 5" w:uiPriority="39"/>
-    <w:lsdException w:name="toc 6" w:uiPriority="39"/>
-    <w:lsdException w:name="toc 7" w:uiPriority="39"/>
-    <w:lsdException w:name="toc 8" w:uiPriority="39"/>
-    <w:lsdException w:name="toc 9" w:uiPriority="39"/>
-    <w:lsdException w:name="caption" w:uiPriority="35" w:qFormat="1"/>
-    <w:lsdException w:name="Title" w:semiHidden="0" w:uiPriority="10" w:unhideWhenUsed="0" w:qFormat="1"/>
-    <w:lsdException w:name="Default Paragraph Font" w:uiPriority="1"/>
-    <w:lsdException w:name="Subtitle" w:semiHidden="0" w:uiPriority="11" w:unhideWhenUsed="0" w:qFormat="1"/>
-    <w:lsdException w:name="Strong" w:semiHidden="0" w:uiPriority="22" w:unhideWhenUsed="0" w:qFormat="1"/>
-    <w:lsdException w:name="Emphasis" w:semiHidden="0" w:uiPriority="20" w:unhideWhenUsed="0" w:qFormat="1"/>
-    <w:lsdException w:name="Table Grid" w:semiHidden="0" w:uiPriority="39" w:unhideWhenUsed="0"/>
-    <w:lsdException w:name="Placeholder Text" w:unhideWhenUsed="0"/>
-    <w:lsdException w:name="No Spacing" w:semiHidden="0" w:uiPriority="1" w:unhideWhenUsed="0" w:qFormat="1"/>
-    <w:lsdException w:name="Light Shading" w:semiHidden="0" w:uiPriority="60" w:unhideWhenUsed="0"/>
-    <w:lsdException w:name="Light List" w:semiHidden="0" w:uiPriority="61" w:unhideWhenUsed="0"/>
-    <w:lsdException w:name="Light Grid" w:semiHidden="0" w:uiPriority="62" w:unhideWhenUsed="0"/>
-    <w:lsdException w:name="Medium Shading 1" w:semiHidden="0" w:uiPriority="63" w:unhideWhenUsed="0"/>
-    <w:lsdException w:name="Medium Shading 2" w:semiHidden="0" w:uiPriority="64" w:unhideWhenUsed="0"/>
-    <w:lsdException w:name="Medium List 1" w:semiHidden="0" w:uiPriority="65" w:unhideWhenUsed="0"/>
-    <w:lsdException w:name="Medium List 2" w:semiHidden="0" w:uiPriority="66" w:unhideWhenUsed="0"/>
-    <w:lsdException w:name="Medium Grid 1" w:semiHidden="0" w:uiPriority="67" w:unhideWhenUsed="0"/>
-    <w:lsdException w:name="Medium Grid 2" w:semiHidden="0" w:uiPriority="68" w:unhideWhenUsed="0"/>
-    <w:lsdException w:name="Medium Grid 3" w:semiHidden="0" w:uiPriority="69" w:unhideWhenUsed="0"/>
-    <w:lsdException w:name="Dark List" w:semiHidden="0" w:uiPriority="70" w:unhideWhenUsed="0"/>
-    <w:lsdException w:name="Colorful Shading" w:semiHidden="0" w:uiPriority="71" w:unhideWhenUsed="0"/>
-    <w:lsdException w:name="Colorful List" w:semiHidden="0" w:uiPriority="72" w:unhideWhenUsed="0"/>
-    <w:lsdException w:name="Colorful Grid" w:semiHidden="0" w:uiPriority="73" w:unhideWhenUsed="0"/>
-    <w:lsdException w:name="Light Shading Accent 1" w:semiHidden="0" w:uiPriority="60" w:unhideWhenUsed="0"/>
-    <w:lsdException w:name="Light List Accent 1" w:semiHidden="0" w:uiPriority="61" w:unhideWhenUsed="0"/>
-    <w:lsdException w:name="Light Grid Accent 1" w:semiHidden="0" w:uiPriority="62" w:unhideWhenUsed="0"/>
-    <w:lsdException w:name="Medium Shading 1 Accent 1" w:semiHidden="0" w:uiPriority="63" w:unhideWhenUsed="0"/>
-    <w:lsdException w:name="Medium Shading 2 Accent 1" w:semiHidden="0" w:uiPriority="64" w:unhideWhenUsed="0"/>
-    <w:lsdException w:name="Medium List 1 Accent 1" w:semiHidden="0" w:uiPriority="65" w:unhideWhenUsed="0"/>
-    <w:lsdException w:name="Revision" w:unhideWhenUsed="0"/>
-    <w:lsdException w:name="List Paragraph" w:semiHidden="0" w:uiPriority="34" w:unhideWhenUsed="0" w:qFormat="1"/>
-    <w:lsdException w:name="Quote" w:semiHidden="0" w:uiPriority="29" w:unhideWhenUsed="0" w:qFormat="1"/>
-    <w:lsdException w:name="Intense Quote" w:semiHidden="0" w:uiPriority="30" w:unhideWhenUsed="0" w:qFormat="1"/>
-    <w:lsdException w:name="Medium List 2 Accent 1" w:semiHidden="0" w:uiPriority="66" w:unhideWhenUsed="0"/>
-    <w:lsdException w:name="Medium Grid 1 Accent 1" w:semiHidden="0" w:uiPriority="67" w:unhideWhenUsed="0"/>
-    <w:lsdException w:name="Medium Grid 2 Accent 1" w:semiHidden="0" w:uiPriority="68" w:unhideWhenUsed="0"/>
-    <w:lsdException w:name="Medium Grid 3 Accent 1" w:semiHidden="0" w:uiPriority="69" w:unhideWhenUsed="0"/>
-    <w:lsdException w:name="Dark List Accent 1" w:semiHidden="0" w:uiPriority="70" w:unhideWhenUsed="0"/>
-    <w:lsdException w:name="Colorful Shading Accent 1" w:semiHidden="0" w:uiPriority="71" w:unhideWhenUsed="0"/>
-    <w:lsdException w:name="Colorful List Accent 1" w:semiHidden="0" w:uiPriority="72" w:unhideWhenUsed="0"/>
-    <w:lsdException w:name="Colorful Grid Accent 1" w:semiHidden="0" w:uiPriority="73" w:unhideWhenUsed="0"/>
-    <w:lsdException w:name="Light Shading Accent 2" w:semiHidden="0" w:uiPriority="60" w:unhideWhenUsed="0"/>
-    <w:lsdException w:name="Light List Accent 2" w:semiHidden="0" w:uiPriority="61" w:unhideWhenUsed="0"/>
-    <w:lsdException w:name="Light Grid Accent 2" w:semiHidden="0" w:uiPriority="62" w:unhideWhenUsed="0"/>
-    <w:lsdException w:name="Medium Shading 1 Accent 2" w:semiHidden="0" w:uiPriority="63" w:unhideWhenUsed="0"/>
-    <w:lsdException w:name="Medium Shading 2 Accent 2" w:semiHidden="0" w:uiPriority="64" w:unhideWhenUsed="0"/>
-    <w:lsdException w:name="Medium List 1 Accent 2" w:semiHidden="0" w:uiPriority="65" w:unhideWhenUsed="0"/>
-    <w:lsdException w:name="Medium List 2 Accent 2" w:semiHidden="0" w:uiPriority="66" w:unhideWhenUsed="0"/>
-    <w:lsdException w:name="Medium Grid 1 Accent 2" w:semiHidden="0" w:uiPriority="67" w:unhideWhenUsed="0"/>
-    <w:lsdException w:name="Medium Grid 2 Accent 2" w:semiHidden="0" w:uiPriority="68" w:unhideWhenUsed="0"/>
-    <w:lsdException w:name="Medium Grid 3 Accent 2" w:semiHidden="0" w:uiPriority="69" w:unhideWhenUsed="0"/>
-    <w:lsdException w:name="Dark List Accent 2" w:semiHidden="0" w:uiPriority="70" w:unhideWhenUsed="0"/>
-    <w:lsdException w:name="Colorful Shading Accent 2" w:semiHidden="0" w:uiPriority="71" w:unhideWhenUsed="0"/>
-    <w:lsdException w:name="Colorful List Accent 2" w:semiHidden="0" w:uiPriority="72" w:unhideWhenUsed="0"/>
-    <w:lsdException w:name="Colorful Grid Accent 2" w:semiHidden="0" w:uiPriority="73" w:unhideWhenUsed="0"/>
-    <w:lsdException w:name="Light Shading Accent 3" w:semiHidden="0" w:uiPriority="60" w:unhideWhenUsed="0"/>
-    <w:lsdException w:name="Light List Accent 3" w:semiHidden="0" w:uiPriority="61" w:unhideWhenUsed="0"/>
-    <w:lsdException w:name="Light Grid Accent 3" w:semiHidden="0" w:uiPriority="62" w:unhideWhenUsed="0"/>
-    <w:lsdException w:name="Medium Shading 1 Accent 3" w:semiHidden="0" w:uiPriority="63" w:unhideWhenUsed="0"/>
-    <w:lsdException w:name="Medium Shading 2 Accent 3" w:semiHidden="0" w:uiPriority="64" w:unhideWhenUsed="0"/>
-    <w:lsdException w:name="Medium List 1 Accent 3" w:semiHidden="0" w:uiPriority="65" w:unhideWhenUsed="0"/>
-    <w:lsdException w:name="Medium List 2 Accent 3" w:semiHidden="0" w:uiPriority="66" w:unhideWhenUsed="0"/>
-    <w:lsdException w:name="Medium Grid 1 Accent 3" w:semiHidden="0" w:uiPriority="67" w:unhideWhenUsed="0"/>
-    <w:lsdException w:name="Medium Grid 2 Accent 3" w:semiHidden="0" w:uiPriority="68" w:unhideWhenUsed="0"/>
-    <w:lsdException w:name="Medium Grid 3 Accent 3" w:semiHidden="0" w:uiPriority="69" w:unhideWhenUsed="0"/>
-    <w:lsdException w:name="Dark List Accent 3" w:semiHidden="0" w:uiPriority="70" w:unhideWhenUsed="0"/>
-    <w:lsdException w:name="Colorful Shading Accent 3" w:semiHidden="0" w:uiPriority="71" w:unhideWhenUsed="0"/>
-    <w:lsdException w:name="Colorful List Accent 3" w:semiHidden="0" w:uiPriority="72" w:unhideWhenUsed="0"/>
-    <w:lsdException w:name="Colorful Grid Accent 3" w:semiHidden="0" w:uiPriority="73" w:unhideWhenUsed="0"/>
-    <w:lsdException w:name="Light Shading Accent 4" w:semiHidden="0" w:uiPriority="60" w:unhideWhenUsed="0"/>
-    <w:lsdException w:name="Light List Accent 4" w:semiHidden="0" w:uiPriority="61" w:unhideWhenUsed="0"/>
-    <w:lsdException w:name="Light Grid Accent 4" w:semiHidden="0" w:uiPriority="62" w:unhideWhenUsed="0"/>
-    <w:lsdException w:name="Medium Shading 1 Accent 4" w:semiHidden="0" w:uiPriority="63" w:unhideWhenUsed="0"/>
-    <w:lsdException w:name="Medium Shading 2 Accent 4" w:semiHidden="0" w:uiPriority="64" w:unhideWhenUsed="0"/>
-    <w:lsdException w:name="Medium List 1 Accent 4" w:semiHidden="0" w:uiPriority="65" w:unhideWhenUsed="0"/>
-    <w:lsdException w:name="Medium List 2 Accent 4" w:semiHidden="0" w:uiPriority="66" w:unhideWhenUsed="0"/>
-    <w:lsdException w:name="Medium Grid 1 Accent 4" w:semiHidden="0" w:uiPriority="67" w:unhideWhenUsed="0"/>
-    <w:lsdException w:name="Medium Grid 2 Accent 4" w:semiHidden="0" w:uiPriority="68" w:unhideWhenUsed="0"/>
-    <w:lsdException w:name="Medium Grid 3 Accent 4" w:semiHidden="0" w:uiPriority="69" w:unhideWhenUsed="0"/>
-    <w:lsdException w:name="Dark List Accent 4" w:semiHidden="0" w:uiPriority="70" w:unhideWhenUsed="0"/>
-    <w:lsdException w:name="Colorful Shading Accent 4" w:semiHidden="0" w:uiPriority="71" w:unhideWhenUsed="0"/>
-    <w:lsdException w:name="Colorful List Accent 4" w:semiHidden="0" w:uiPriority="72" w:unhideWhenUsed="0"/>
-    <w:lsdException w:name="Colorful Grid Accent 4" w:semiHidden="0" w:uiPriority="73" w:unhideWhenUsed="0"/>
-    <w:lsdException w:name="Light Shading Accent 5" w:semiHidden="0" w:uiPriority="60" w:unhideWhenUsed="0"/>
-    <w:lsdException w:name="Light List Accent 5" w:semiHidden="0" w:uiPriority="61" w:unhideWhenUsed="0"/>
-    <w:lsdException w:name="Light Grid Accent 5" w:semiHidden="0" w:uiPriority="62" w:unhideWhenUsed="0"/>
-    <w:lsdException w:name="Medium Shading 1 Accent 5" w:semiHidden="0" w:uiPriority="63" w:unhideWhenUsed="0"/>
-    <w:lsdException w:name="Medium Shading 2 Accent 5" w:semiHidden="0" w:uiPriority="64" w:unhideWhenUsed="0"/>
-    <w:lsdException w:name="Medium List 1 Accent 5" w:semiHidden="0" w:uiPriority="65" w:unhideWhenUsed="0"/>
-    <w:lsdException w:name="Medium List 2 Accent 5" w:semiHidden="0" w:uiPriority="66" w:unhideWhenUsed="0"/>
-    <w:lsdException w:name="Medium Grid 1 Accent 5" w:semiHidden="0" w:uiPriority="67" w:unhideWhenUsed="0"/>
-    <w:lsdException w:name="Medium Grid 2 Accent 5" w:semiHidden="0" w:uiPriority="68" w:unhideWhenUsed="0"/>
-    <w:lsdException w:name="Medium Grid 3 Accent 5" w:semiHidden="0" w:uiPriority="69" w:unhideWhenUsed="0"/>
-    <w:lsdException w:name="Dark List Accent 5" w:semiHidden="0" w:uiPriority="70" w:unhideWhenUsed="0"/>
-    <w:lsdException w:name="Colorful Shading Accent 5" w:semiHidden="0" w:uiPriority="71" w:unhideWhenUsed="0"/>
-    <w:lsdException w:name="Colorful List Accent 5" w:semiHidden="0" w:uiPriority="72" w:unhideWhenUsed="0"/>
-    <w:lsdException w:name="Colorful Grid Accent 5" w:semiHidden="0" w:uiPriority="73" w:unhideWhenUsed="0"/>
-    <w:lsdException w:name="Light Shading Accent 6" w:semiHidden="0" w:uiPriority="60" w:unhideWhenUsed="0"/>
-    <w:lsdException w:name="Light List Accent 6" w:semiHidden="0" w:uiPriority="61" w:unhideWhenUsed="0"/>
-    <w:lsdException w:name="Light Grid Accent 6" w:semiHidden="0" w:uiPriority="62" w:unhideWhenUsed="0"/>
-    <w:lsdException w:name="Medium Shading 1 Accent 6" w:semiHidden="0" w:uiPriority="63" w:unhideWhenUsed="0"/>
-    <w:lsdException w:name="Medium Shading 2 Accent 6" w:semiHidden="0" w:uiPriority="64" w:unhideWhenUsed="0"/>
-    <w:lsdException w:name="Medium List 1 Accent 6" w:semiHidden="0" w:uiPriority="65" w:unhideWhenUsed="0"/>
-    <w:lsdException w:name="Medium List 2 Accent 6" w:semiHidden="0" w:uiPriority="66" w:unhideWhenUsed="0"/>
-    <w:lsdException w:name="Medium Grid 1 Accent 6" w:semiHidden="0" w:uiPriority="67" w:unhideWhenUsed="0"/>
-    <w:lsdException w:name="Medium Grid 2 Accent 6" w:semiHidden="0" w:uiPriority="68" w:unhideWhenUsed="0"/>
-    <w:lsdException w:name="Medium Grid 3 Accent 6" w:semiHidden="0" w:uiPriority="69" w:unhideWhenUsed="0"/>
-    <w:lsdException w:name="Dark List Accent 6" w:semiHidden="0" w:uiPriority="70" w:unhideWhenUsed="0"/>
-    <w:lsdException w:name="Colorful Shading Accent 6" w:semiHidden="0" w:uiPriority="71" w:unhideWhenUsed="0"/>
-    <w:lsdException w:name="Colorful List Accent 6" w:semiHidden="0" w:uiPriority="72" w:unhideWhenUsed="0"/>
-    <w:lsdException w:name="Colorful Grid Accent 6" w:semiHidden="0" w:uiPriority="73" w:unhideWhenUsed="0"/>
-    <w:lsdException w:name="Subtle Emphasis" w:semiHidden="0" w:uiPriority="19" w:unhideWhenUsed="0" w:qFormat="1"/>
-    <w:lsdException w:name="Intense Emphasis" w:semiHidden="0" w:uiPriority="21" w:unhideWhenUsed="0" w:qFormat="1"/>
-    <w:lsdException w:name="Subtle Reference" w:semiHidden="0" w:uiPriority="31" w:unhideWhenUsed="0" w:qFormat="1"/>
-    <w:lsdException w:name="Intense Reference" w:semiHidden="0" w:uiPriority="32" w:unhideWhenUsed="0" w:qFormat="1"/>
-    <w:lsdException w:name="Book Title" w:semiHidden="0" w:uiPriority="33" w:unhideWhenUsed="0" w:qFormat="1"/>
-    <w:lsdException w:name="Bibliography" w:uiPriority="37"/>
-    <w:lsdException w:name="TOC Heading" w:uiPriority="39" w:qFormat="1"/>
+  <w:latentStyles w:defLockedState="0" w:defUIPriority="99" w:defSemiHidden="0" w:defUnhideWhenUsed="0" w:defQFormat="0" w:count="371">
+    <w:lsdException w:name="Normal" w:uiPriority="0" w:qFormat="1"/>
+    <w:lsdException w:name="heading 1" w:uiPriority="9" w:qFormat="1"/>
+    <w:lsdException w:name="heading 2" w:semiHidden="1" w:uiPriority="9" w:unhideWhenUsed="1" w:qFormat="1"/>
+    <w:lsdException w:name="heading 3" w:semiHidden="1" w:uiPriority="9" w:unhideWhenUsed="1" w:qFormat="1"/>
+    <w:lsdException w:name="heading 4" w:semiHidden="1" w:uiPriority="9" w:unhideWhenUsed="1" w:qFormat="1"/>
+    <w:lsdException w:name="heading 5" w:semiHidden="1" w:uiPriority="9" w:unhideWhenUsed="1" w:qFormat="1"/>
+    <w:lsdException w:name="heading 6" w:semiHidden="1" w:uiPriority="9" w:unhideWhenUsed="1" w:qFormat="1"/>
+    <w:lsdException w:name="heading 7" w:semiHidden="1" w:uiPriority="9" w:unhideWhenUsed="1" w:qFormat="1"/>
+    <w:lsdException w:name="heading 8" w:semiHidden="1" w:uiPriority="9" w:unhideWhenUsed="1" w:qFormat="1"/>
+    <w:lsdException w:name="heading 9" w:semiHidden="1" w:uiPriority="9" w:unhideWhenUsed="1" w:qFormat="1"/>
+    <w:lsdException w:name="index 1" w:semiHidden="1" w:unhideWhenUsed="1"/>
+    <w:lsdException w:name="index 2" w:semiHidden="1" w:unhideWhenUsed="1"/>
+    <w:lsdException w:name="index 3" w:semiHidden="1" w:unhideWhenUsed="1"/>
+    <w:lsdException w:name="index 4" w:semiHidden="1" w:unhideWhenUsed="1"/>
+    <w:lsdException w:name="index 5" w:semiHidden="1" w:unhideWhenUsed="1"/>
+    <w:lsdException w:name="index 6" w:semiHidden="1" w:unhideWhenUsed="1"/>
+    <w:lsdException w:name="index 7" w:semiHidden="1" w:unhideWhenUsed="1"/>
+    <w:lsdException w:name="index 8" w:semiHidden="1" w:unhideWhenUsed="1"/>
+    <w:lsdException w:name="index 9" w:semiHidden="1" w:unhideWhenUsed="1"/>
+    <w:lsdException w:name="toc 1" w:semiHidden="1" w:uiPriority="39" w:unhideWhenUsed="1"/>
+    <w:lsdException w:name="toc 2" w:semiHidden="1" w:uiPriority="39" w:unhideWhenUsed="1"/>
+    <w:lsdException w:name="toc 3" w:semiHidden="1" w:uiPriority="39" w:unhideWhenUsed="1"/>
+    <w:lsdException w:name="toc 4" w:semiHidden="1" w:uiPriority="39" w:unhideWhenUsed="1"/>
+    <w:lsdException w:name="toc 5" w:semiHidden="1" w:uiPriority="39" w:unhideWhenUsed="1"/>
+    <w:lsdException w:name="toc 6" w:semiHidden="1" w:uiPriority="39" w:unhideWhenUsed="1"/>
+    <w:lsdException w:name="toc 7" w:semiHidden="1" w:uiPriority="39" w:unhideWhenUsed="1"/>
+    <w:lsdException w:name="toc 8" w:semiHidden="1" w:uiPriority="39" w:unhideWhenUsed="1"/>
+    <w:lsdException w:name="toc 9" w:semiHidden="1" w:uiPriority="39" w:unhideWhenUsed="1"/>
+    <w:lsdException w:name="Normal Indent" w:semiHidden="1" w:unhideWhenUsed="1"/>
+    <w:lsdException w:name="footnote text" w:semiHidden="1" w:unhideWhenUsed="1"/>
+    <w:lsdException w:name="annotation text" w:semiHidden="1" w:unhideWhenUsed="1"/>
+    <w:lsdException w:name="header" w:semiHidden="1" w:unhideWhenUsed="1"/>
+    <w:lsdException w:name="footer" w:semiHidden="1" w:unhideWhenUsed="1"/>
+    <w:lsdException w:name="index heading" w:semiHidden="1" w:unhideWhenUsed="1"/>
+    <w:lsdException w:name="caption" w:semiHidden="1" w:uiPriority="35" w:unhideWhenUsed="1" w:qFormat="1"/>
+    <w:lsdException w:name="table of figures" w:semiHidden="1" w:unhideWhenUsed="1"/>
+    <w:lsdException w:name="envelope address" w:semiHidden="1" w:unhideWhenUsed="1"/>
+    <w:lsdException w:name="envelope return" w:semiHidden="1" w:unhideWhenUsed="1"/>
+    <w:lsdException w:name="footnote reference" w:semiHidden="1" w:unhideWhenUsed="1"/>
+    <w:lsdException w:name="annotation reference" w:semiHidden="1" w:unhideWhenUsed="1"/>
+    <w:lsdException w:name="line number" w:semiHidden="1" w:unhideWhenUsed="1"/>
+    <w:lsdException w:name="page number" w:semiHidden="1" w:unhideWhenUsed="1"/>
+    <w:lsdException w:name="endnote reference" w:semiHidden="1" w:unhideWhenUsed="1"/>
+    <w:lsdException w:name="endnote text" w:semiHidden="1" w:unhideWhenUsed="1"/>
+    <w:lsdException w:name="table of authorities" w:semiHidden="1" w:unhideWhenUsed="1"/>
+    <w:lsdException w:name="macro" w:semiHidden="1" w:unhideWhenUsed="1"/>
+    <w:lsdException w:name="toa heading" w:semiHidden="1" w:unhideWhenUsed="1"/>
+    <w:lsdException w:name="List" w:semiHidden="1" w:unhideWhenUsed="1"/>
+    <w:lsdException w:name="List Bullet" w:semiHidden="1" w:unhideWhenUsed="1"/>
+    <w:lsdException w:name="List Number" w:semiHidden="1" w:unhideWhenUsed="1"/>
+    <w:lsdException w:name="List 2" w:semiHidden="1" w:unhideWhenUsed="1"/>
+    <w:lsdException w:name="List 3" w:semiHidden="1" w:unhideWhenUsed="1"/>
+    <w:lsdException w:name="List 4" w:semiHidden="1" w:unhideWhenUsed="1"/>
+    <w:lsdException w:name="List 5" w:semiHidden="1" w:unhideWhenUsed="1"/>
+    <w:lsdException w:name="List Bullet 2" w:semiHidden="1" w:unhideWhenUsed="1"/>
+    <w:lsdException w:name="List Bullet 3" w:semiHidden="1" w:unhideWhenUsed="1"/>
+    <w:lsdException w:name="List Bullet 4" w:semiHidden="1" w:unhideWhenUsed="1"/>
+    <w:lsdException w:name="List Bullet 5" w:semiHidden="1" w:unhideWhenUsed="1"/>
+    <w:lsdException w:name="List Number 2" w:semiHidden="1" w:unhideWhenUsed="1"/>
+    <w:lsdException w:name="List Number 3" w:semiHidden="1" w:unhideWhenUsed="1"/>
+    <w:lsdException w:name="List Number 4" w:semiHidden="1" w:unhideWhenUsed="1"/>
+    <w:lsdException w:name="List Number 5" w:semiHidden="1" w:unhideWhenUsed="1"/>
+    <w:lsdException w:name="Title" w:uiPriority="10" w:qFormat="1"/>
+    <w:lsdException w:name="Closing" w:semiHidden="1" w:unhideWhenUsed="1"/>
+    <w:lsdException w:name="Signature" w:semiHidden="1" w:unhideWhenUsed="1"/>
+    <w:lsdException w:name="Default Paragraph Font" w:semiHidden="1" w:uiPriority="1" w:unhideWhenUsed="1"/>
+    <w:lsdException w:name="Body Text" w:semiHidden="1" w:unhideWhenUsed="1"/>
+    <w:lsdException w:name="Body Text Indent" w:semiHidden="1" w:unhideWhenUsed="1"/>
+    <w:lsdException w:name="List Continue" w:semiHidden="1" w:unhideWhenUsed="1"/>
+    <w:lsdException w:name="List Continue 2" w:semiHidden="1" w:unhideWhenUsed="1"/>
+    <w:lsdException w:name="List Continue 3" w:semiHidden="1" w:unhideWhenUsed="1"/>
+    <w:lsdException w:name="List Continue 4" w:semiHidden="1" w:unhideWhenUsed="1"/>
+    <w:lsdException w:name="List Continue 5" w:semiHidden="1" w:unhideWhenUsed="1"/>
+    <w:lsdException w:name="Message Header" w:semiHidden="1" w:unhideWhenUsed="1"/>
+    <w:lsdException w:name="Subtitle" w:uiPriority="11" w:qFormat="1"/>
+    <w:lsdException w:name="Salutation" w:semiHidden="1" w:unhideWhenUsed="1"/>
+    <w:lsdException w:name="Date" w:semiHidden="1" w:unhideWhenUsed="1"/>
+    <w:lsdException w:name="Body Text First Indent" w:semiHidden="1" w:unhideWhenUsed="1"/>
+    <w:lsdException w:name="Body Text First Indent 2" w:semiHidden="1" w:unhideWhenUsed="1"/>
+    <w:lsdException w:name="Note Heading" w:semiHidden="1" w:unhideWhenUsed="1"/>
+    <w:lsdException w:name="Body Text 2" w:semiHidden="1" w:unhideWhenUsed="1"/>
+    <w:lsdException w:name="Body Text 3" w:semiHidden="1" w:unhideWhenUsed="1"/>
+    <w:lsdException w:name="Body Text Indent 2" w:semiHidden="1" w:unhideWhenUsed="1"/>
+    <w:lsdException w:name="Body Text Indent 3" w:semiHidden="1" w:unhideWhenUsed="1"/>
+    <w:lsdException w:name="Block Text" w:semiHidden="1" w:unhideWhenUsed="1"/>
+    <w:lsdException w:name="Hyperlink" w:semiHidden="1" w:unhideWhenUsed="1"/>
+    <w:lsdException w:name="FollowedHyperlink" w:semiHidden="1" w:unhideWhenUsed="1"/>
+    <w:lsdException w:name="Strong" w:uiPriority="22" w:qFormat="1"/>
+    <w:lsdException w:name="Emphasis" w:uiPriority="20" w:qFormat="1"/>
+    <w:lsdException w:name="Document Map" w:semiHidden="1" w:unhideWhenUsed="1"/>
+    <w:lsdException w:name="Plain Text" w:semiHidden="1" w:unhideWhenUsed="1"/>
+    <w:lsdException w:name="E-mail Signature" w:semiHidden="1" w:unhideWhenUsed="1"/>
+    <w:lsdException w:name="HTML Top of Form" w:semiHidden="1" w:unhideWhenUsed="1"/>
+    <w:lsdException w:name="HTML Bottom of Form" w:semiHidden="1" w:unhideWhenUsed="1"/>
+    <w:lsdException w:name="Normal (Web)" w:semiHidden="1" w:unhideWhenUsed="1"/>
+    <w:lsdException w:name="HTML Acronym" w:semiHidden="1" w:unhideWhenUsed="1"/>
+    <w:lsdException w:name="HTML Address" w:semiHidden="1" w:unhideWhenUsed="1"/>
+    <w:lsdException w:name="HTML Cite" w:semiHidden="1" w:unhideWhenUsed="1"/>
+    <w:lsdException w:name="HTML Code" w:semiHidden="1" w:unhideWhenUsed="1"/>
+    <w:lsdException w:name="HTML Definition" w:semiHidden="1" w:unhideWhenUsed="1"/>
+    <w:lsdException w:name="HTML Keyboard" w:semiHidden="1" w:unhideWhenUsed="1"/>
+    <w:lsdException w:name="HTML Preformatted" w:semiHidden="1" w:unhideWhenUsed="1"/>
+    <w:lsdException w:name="HTML Sample" w:semiHidden="1" w:unhideWhenUsed="1"/>
+    <w:lsdException w:name="HTML Typewriter" w:semiHidden="1" w:unhideWhenUsed="1"/>
+    <w:lsdException w:name="HTML Variable" w:semiHidden="1" w:unhideWhenUsed="1"/>
+    <w:lsdException w:name="Normal Table" w:semiHidden="1" w:unhideWhenUsed="1"/>
+    <w:lsdException w:name="annotation subject" w:semiHidden="1" w:unhideWhenUsed="1"/>
+    <w:lsdException w:name="No List" w:semiHidden="1" w:unhideWhenUsed="1"/>
+    <w:lsdException w:name="Outline List 1" w:semiHidden="1" w:unhideWhenUsed="1"/>
+    <w:lsdException w:name="Outline List 2" w:semiHidden="1" w:unhideWhenUsed="1"/>
+    <w:lsdException w:name="Outline List 3" w:semiHidden="1" w:unhideWhenUsed="1"/>
+    <w:lsdException w:name="Table Simple 1" w:semiHidden="1" w:unhideWhenUsed="1"/>
+    <w:lsdException w:name="Table Simple 2" w:semiHidden="1" w:unhideWhenUsed="1"/>
+    <w:lsdException w:name="Table Simple 3" w:semiHidden="1" w:unhideWhenUsed="1"/>
+    <w:lsdException w:name="Table Classic 1" w:semiHidden="1" w:unhideWhenUsed="1"/>
+    <w:lsdException w:name="Table Classic 2" w:semiHidden="1" w:unhideWhenUsed="1"/>
+    <w:lsdException w:name="Table Classic 3" w:semiHidden="1" w:unhideWhenUsed="1"/>
+    <w:lsdException w:name="Table Classic 4" w:semiHidden="1" w:unhideWhenUsed="1"/>
+    <w:lsdException w:name="Table Colorful 1" w:semiHidden="1" w:unhideWhenUsed="1"/>
+    <w:lsdException w:name="Table Colorful 2" w:semiHidden="1" w:unhideWhenUsed="1"/>
+    <w:lsdException w:name="Table Colorful 3" w:semiHidden="1" w:unhideWhenUsed="1"/>
+    <w:lsdException w:name="Table Columns 1" w:semiHidden="1" w:unhideWhenUsed="1"/>
+    <w:lsdException w:name="Table Columns 2" w:semiHidden="1" w:unhideWhenUsed="1"/>
+    <w:lsdException w:name="Table Columns 3" w:semiHidden="1" w:unhideWhenUsed="1"/>
+    <w:lsdException w:name="Table Columns 4" w:semiHidden="1" w:unhideWhenUsed="1"/>
+    <w:lsdException w:name="Table Columns 5" w:semiHidden="1" w:unhideWhenUsed="1"/>
+    <w:lsdException w:name="Table Grid 1" w:semiHidden="1" w:unhideWhenUsed="1"/>
+    <w:lsdException w:name="Table Grid 2" w:semiHidden="1" w:unhideWhenUsed="1"/>
+    <w:lsdException w:name="Table Grid 3" w:semiHidden="1" w:unhideWhenUsed="1"/>
+    <w:lsdException w:name="Table Grid 4" w:semiHidden="1" w:unhideWhenUsed="1"/>
+    <w:lsdException w:name="Table Grid 5" w:semiHidden="1" w:unhideWhenUsed="1"/>
+    <w:lsdException w:name="Table Grid 6" w:semiHidden="1" w:unhideWhenUsed="1"/>
+    <w:lsdException w:name="Table Grid 7" w:semiHidden="1" w:unhideWhenUsed="1"/>
+    <w:lsdException w:name="Table Grid 8" w:semiHidden="1" w:unhideWhenUsed="1"/>
+    <w:lsdException w:name="Table List 1" w:semiHidden="1" w:unhideWhenUsed="1"/>
+    <w:lsdException w:name="Table List 2" w:semiHidden="1" w:unhideWhenUsed="1"/>
+    <w:lsdException w:name="Table List 3" w:semiHidden="1" w:unhideWhenUsed="1"/>
+    <w:lsdException w:name="Table List 4" w:semiHidden="1" w:unhideWhenUsed="1"/>
+    <w:lsdException w:name="Table List 5" w:semiHidden="1" w:unhideWhenUsed="1"/>
+    <w:lsdException w:name="Table List 6" w:semiHidden="1" w:unhideWhenUsed="1"/>
+    <w:lsdException w:name="Table List 7" w:semiHidden="1" w:unhideWhenUsed="1"/>
+    <w:lsdException w:name="Table List 8" w:semiHidden="1" w:unhideWhenUsed="1"/>
+    <w:lsdException w:name="Table 3D effects 1" w:semiHidden="1" w:unhideWhenUsed="1"/>
+    <w:lsdException w:name="Table 3D effects 2" w:semiHidden="1" w:unhideWhenUsed="1"/>
+    <w:lsdException w:name="Table 3D effects 3" w:semiHidden="1" w:unhideWhenUsed="1"/>
+    <w:lsdException w:name="Table Contemporary" w:semiHidden="1" w:unhideWhenUsed="1"/>
+    <w:lsdException w:name="Table Elegant" w:semiHidden="1" w:unhideWhenUsed="1"/>
+    <w:lsdException w:name="Table Professional" w:semiHidden="1" w:unhideWhenUsed="1"/>
+    <w:lsdException w:name="Table Subtle 1" w:semiHidden="1" w:unhideWhenUsed="1"/>
+    <w:lsdException w:name="Table Subtle 2" w:semiHidden="1" w:unhideWhenUsed="1"/>
+    <w:lsdException w:name="Table Web 1" w:semiHidden="1" w:unhideWhenUsed="1"/>
+    <w:lsdException w:name="Table Web 2" w:semiHidden="1" w:unhideWhenUsed="1"/>
+    <w:lsdException w:name="Table Web 3" w:semiHidden="1" w:unhideWhenUsed="1"/>
+    <w:lsdException w:name="Balloon Text" w:semiHidden="1" w:unhideWhenUsed="1"/>
+    <w:lsdException w:name="Table Grid" w:uiPriority="39"/>
+    <w:lsdException w:name="Table Theme" w:semiHidden="1" w:unhideWhenUsed="1"/>
+    <w:lsdException w:name="Placeholder Text" w:semiHidden="1"/>
+    <w:lsdException w:name="No Spacing" w:uiPriority="1" w:qFormat="1"/>
+    <w:lsdException w:name="Light Shading" w:uiPriority="60"/>
+    <w:lsdException w:name="Light List" w:uiPriority="61"/>
+    <w:lsdException w:name="Light Grid" w:uiPriority="62"/>
+    <w:lsdException w:name="Medium Shading 1" w:uiPriority="63"/>
+    <w:lsdException w:name="Medium Shading 2" w:uiPriority="64"/>
+    <w:lsdException w:name="Medium List 1" w:uiPriority="65"/>
+    <w:lsdException w:name="Medium List 2" w:uiPriority="66"/>
+    <w:lsdException w:name="Medium Grid 1" w:uiPriority="67"/>
+    <w:lsdException w:name="Medium Grid 2" w:uiPriority="68"/>
+    <w:lsdException w:name="Medium Grid 3" w:uiPriority="69"/>
+    <w:lsdException w:name="Dark List" w:uiPriority="70"/>
+    <w:lsdException w:name="Colorful Shading" w:uiPriority="71"/>
+    <w:lsdException w:name="Colorful List" w:uiPriority="72"/>
+    <w:lsdException w:name="Colorful Grid" w:uiPriority="73"/>
+    <w:lsdException w:name="Light Shading Accent 1" w:uiPriority="60"/>
+    <w:lsdException w:name="Light List Accent 1" w:uiPriority="61"/>
+    <w:lsdException w:name="Light Grid Accent 1" w:uiPriority="62"/>
+    <w:lsdException w:name="Medium Shading 1 Accent 1" w:uiPriority="63"/>
+    <w:lsdException w:name="Medium Shading 2 Accent 1" w:uiPriority="64"/>
+    <w:lsdException w:name="Medium List 1 Accent 1" w:uiPriority="65"/>
+    <w:lsdException w:name="Revision" w:semiHidden="1"/>
+    <w:lsdException w:name="List Paragraph" w:uiPriority="34" w:qFormat="1"/>
+    <w:lsdException w:name="Quote" w:uiPriority="29" w:qFormat="1"/>
+    <w:lsdException w:name="Intense Quote" w:uiPriority="30" w:qFormat="1"/>
+    <w:lsdException w:name="Medium List 2 Accent 1" w:uiPriority="66"/>
+    <w:lsdException w:name="Medium Grid 1 Accent 1" w:uiPriority="67"/>
+    <w:lsdException w:name="Medium Grid 2 Accent 1" w:uiPriority="68"/>
+    <w:lsdException w:name="Medium Grid 3 Accent 1" w:uiPriority="69"/>
+    <w:lsdException w:name="Dark List Accent 1" w:uiPriority="70"/>
+    <w:lsdException w:name="Colorful Shading Accent 1" w:uiPriority="71"/>
+    <w:lsdException w:name="Colorful List Accent 1" w:uiPriority="72"/>
+    <w:lsdException w:name="Colorful Grid Accent 1" w:uiPriority="73"/>
+    <w:lsdException w:name="Light Shading Accent 2" w:uiPriority="60"/>
+    <w:lsdException w:name="Light List Accent 2" w:uiPriority="61"/>
+    <w:lsdException w:name="Light Grid Accent 2" w:uiPriority="62"/>
+    <w:lsdException w:name="Medium Shading 1 Accent 2" w:uiPriority="63"/>
+    <w:lsdException w:name="Medium Shading 2 Accent 2" w:uiPriority="64"/>
+    <w:lsdException w:name="Medium List 1 Accent 2" w:uiPriority="65"/>
+    <w:lsdException w:name="Medium List 2 Accent 2" w:uiPriority="66"/>
+    <w:lsdException w:name="Medium Grid 1 Accent 2" w:uiPriority="67"/>
+    <w:lsdException w:name="Medium Grid 2 Accent 2" w:uiPriority="68"/>
+    <w:lsdException w:name="Medium Grid 3 Accent 2" w:uiPriority="69"/>
+    <w:lsdException w:name="Dark List Accent 2" w:uiPriority="70"/>
+    <w:lsdException w:name="Colorful Shading Accent 2" w:uiPriority="71"/>
+    <w:lsdException w:name="Colorful List Accent 2" w:uiPriority="72"/>
+    <w:lsdException w:name="Colorful Grid Accent 2" w:uiPriority="73"/>
+    <w:lsdException w:name="Light Shading Accent 3" w:uiPriority="60"/>
+    <w:lsdException w:name="Light List Accent 3" w:uiPriority="61"/>
+    <w:lsdException w:name="Light Grid Accent 3" w:uiPriority="62"/>
+    <w:lsdException w:name="Medium Shading 1 Accent 3" w:uiPriority="63"/>
+    <w:lsdException w:name="Medium Shading 2 Accent 3" w:uiPriority="64"/>
+    <w:lsdException w:name="Medium List 1 Accent 3" w:uiPriority="65"/>
+    <w:lsdException w:name="Medium List 2 Accent 3" w:uiPriority="66"/>
+    <w:lsdException w:name="Medium Grid 1 Accent 3" w:uiPriority="67"/>
+    <w:lsdException w:name="Medium Grid 2 Accent 3" w:uiPriority="68"/>
+    <w:lsdException w:name="Medium Grid 3 Accent 3" w:uiPriority="69"/>
+    <w:lsdException w:name="Dark List Accent 3" w:uiPriority="70"/>
+    <w:lsdException w:name="Colorful Shading Accent 3" w:uiPriority="71"/>
+    <w:lsdException w:name="Colorful List Accent 3" w:uiPriority="72"/>
+    <w:lsdException w:name="Colorful Grid Accent 3" w:uiPriority="73"/>
+    <w:lsdException w:name="Light Shading Accent 4" w:uiPriority="60"/>
+    <w:lsdException w:name="Light List Accent 4" w:uiPriority="61"/>
+    <w:lsdException w:name="Light Grid Accent 4" w:uiPriority="62"/>
+    <w:lsdException w:name="Medium Shading 1 Accent 4" w:uiPriority="63"/>
+    <w:lsdException w:name="Medium Shading 2 Accent 4" w:uiPriority="64"/>
+    <w:lsdException w:name="Medium List 1 Accent 4" w:uiPriority="65"/>
+    <w:lsdException w:name="Medium List 2 Accent 4" w:uiPriority="66"/>
+    <w:lsdException w:name="Medium Grid 1 Accent 4" w:uiPriority="67"/>
+    <w:lsdException w:name="Medium Grid 2 Accent 4" w:uiPriority="68"/>
+    <w:lsdException w:name="Medium Grid 3 Accent 4" w:uiPriority="69"/>
+    <w:lsdException w:name="Dark List Accent 4" w:uiPriority="70"/>
+    <w:lsdException w:name="Colorful Shading Accent 4" w:uiPriority="71"/>
+    <w:lsdException w:name="Colorful List Accent 4" w:uiPriority="72"/>
+    <w:lsdException w:name="Colorful Grid Accent 4" w:uiPriority="73"/>
+    <w:lsdException w:name="Light Shading Accent 5" w:uiPriority="60"/>
+    <w:lsdException w:name="Light List Accent 5" w:uiPriority="61"/>
+    <w:lsdException w:name="Light Grid Accent 5" w:uiPriority="62"/>
+    <w:lsdException w:name="Medium Shading 1 Accent 5" w:uiPriority="63"/>
+    <w:lsdException w:name="Medium Shading 2 Accent 5" w:uiPriority="64"/>
+    <w:lsdException w:name="Medium List 1 Accent 5" w:uiPriority="65"/>
+    <w:lsdException w:name="Medium List 2 Accent 5" w:uiPriority="66"/>
+    <w:lsdException w:name="Medium Grid 1 Accent 5" w:uiPriority="67"/>
+    <w:lsdException w:name="Medium Grid 2 Accent 5" w:uiPriority="68"/>
+    <w:lsdException w:name="Medium Grid 3 Accent 5" w:uiPriority="69"/>
+    <w:lsdException w:name="Dark List Accent 5" w:uiPriority="70"/>
+    <w:lsdException w:name="Colorful Shading Accent 5" w:uiPriority="71"/>
+    <w:lsdException w:name="Colorful List Accent 5" w:uiPriority="72"/>
+    <w:lsdException w:name="Colorful Grid Accent 5" w:uiPriority="73"/>
+    <w:lsdException w:name="Light Shading Accent 6" w:uiPriority="60"/>
+    <w:lsdException w:name="Light List Accent 6" w:uiPriority="61"/>
+    <w:lsdException w:name="Light Grid Accent 6" w:uiPriority="62"/>
+    <w:lsdException w:name="Medium Shading 1 Accent 6" w:uiPriority="63"/>
+    <w:lsdException w:name="Medium Shading 2 Accent 6" w:uiPriority="64"/>
+    <w:lsdException w:name="Medium List 1 Accent 6" w:uiPriority="65"/>
+    <w:lsdException w:name="Medium List 2 Accent 6" w:uiPriority="66"/>
+    <w:lsdException w:name="Medium Grid 1 Accent 6" w:uiPriority="67"/>
+    <w:lsdException w:name="Medium Grid 2 Accent 6" w:uiPriority="68"/>
+    <w:lsdException w:name="Medium Grid 3 Accent 6" w:uiPriority="69"/>
+    <w:lsdException w:name="Dark List Accent 6" w:uiPriority="70"/>
+    <w:lsdException w:name="Colorful Shading Accent 6" w:uiPriority="71"/>
+    <w:lsdException w:name="Colorful List Accent 6" w:uiPriority="72"/>
+    <w:lsdException w:name="Colorful Grid Accent 6" w:uiPriority="73"/>
+    <w:lsdException w:name="Subtle Emphasis" w:uiPriority="19" w:qFormat="1"/>
+    <w:lsdException w:name="Intense Emphasis" w:uiPriority="21" w:qFormat="1"/>
+    <w:lsdException w:name="Subtle Reference" w:uiPriority="31" w:qFormat="1"/>
+    <w:lsdException w:name="Intense Reference" w:uiPriority="32" w:qFormat="1"/>
+    <w:lsdException w:name="Book Title" w:uiPriority="33" w:qFormat="1"/>
+    <w:lsdException w:name="Bibliography" w:semiHidden="1" w:uiPriority="37" w:unhideWhenUsed="1"/>
+    <w:lsdException w:name="TOC Heading" w:semiHidden="1" w:uiPriority="39" w:unhideWhenUsed="1" w:qFormat="1"/>
+    <w:lsdException w:name="Plain Table 1" w:uiPriority="41"/>
+    <w:lsdException w:name="Plain Table 2" w:uiPriority="42"/>
+    <w:lsdException w:name="Plain Table 3" w:uiPriority="43"/>
+    <w:lsdException w:name="Plain Table 4" w:uiPriority="44"/>
+    <w:lsdException w:name="Plain Table 5" w:uiPriority="45"/>
+    <w:lsdException w:name="Grid Table Light" w:uiPriority="40"/>
+    <w:lsdException w:name="Grid Table 1 Light" w:uiPriority="46"/>
+    <w:lsdException w:name="Grid Table 2" w:uiPriority="47"/>
+    <w:lsdException w:name="Grid Table 3" w:uiPriority="48"/>
+    <w:lsdException w:name="Grid Table 4" w:uiPriority="49"/>
+    <w:lsdException w:name="Grid Table 5 Dark" w:uiPriority="50"/>
+    <w:lsdException w:name="Grid Table 6 Colorful" w:uiPriority="51"/>
+    <w:lsdException w:name="Grid Table 7 Colorful" w:uiPriority="52"/>
+    <w:lsdException w:name="Grid Table 1 Light Accent 1" w:uiPriority="46"/>
+    <w:lsdException w:name="Grid Table 2 Accent 1" w:uiPriority="47"/>
+    <w:lsdException w:name="Grid Table 3 Accent 1" w:uiPriority="48"/>
+    <w:lsdException w:name="Grid Table 4 Accent 1" w:uiPriority="49"/>
+    <w:lsdException w:name="Grid Table 5 Dark Accent 1" w:uiPriority="50"/>
+    <w:lsdException w:name="Grid Table 6 Colorful Accent 1" w:uiPriority="51"/>
+    <w:lsdException w:name="Grid Table 7 Colorful Accent 1" w:uiPriority="52"/>
+    <w:lsdException w:name="Grid Table 1 Light Accent 2" w:uiPriority="46"/>
+    <w:lsdException w:name="Grid Table 2 Accent 2" w:uiPriority="47"/>
+    <w:lsdException w:name="Grid Table 3 Accent 2" w:uiPriority="48"/>
+    <w:lsdException w:name="Grid Table 4 Accent 2" w:uiPriority="49"/>
+    <w:lsdException w:name="Grid Table 5 Dark Accent 2" w:uiPriority="50"/>
+    <w:lsdException w:name="Grid Table 6 Colorful Accent 2" w:uiPriority="51"/>
+    <w:lsdException w:name="Grid Table 7 Colorful Accent 2" w:uiPriority="52"/>
+    <w:lsdException w:name="Grid Table 1 Light Accent 3" w:uiPriority="46"/>
+    <w:lsdException w:name="Grid Table 2 Accent 3" w:uiPriority="47"/>
+    <w:lsdException w:name="Grid Table 3 Accent 3" w:uiPriority="48"/>
+    <w:lsdException w:name="Grid Table 4 Accent 3" w:uiPriority="49"/>
+    <w:lsdException w:name="Grid Table 5 Dark Accent 3" w:uiPriority="50"/>
+    <w:lsdException w:name="Grid Table 6 Colorful Accent 3" w:uiPriority="51"/>
+    <w:lsdException w:name="Grid Table 7 Colorful Accent 3" w:uiPriority="52"/>
+    <w:lsdException w:name="Grid Table 1 Light Accent 4" w:uiPriority="46"/>
+    <w:lsdException w:name="Grid Table 2 Accent 4" w:uiPriority="47"/>
+    <w:lsdException w:name="Grid Table 3 Accent 4" w:uiPriority="48"/>
+    <w:lsdException w:name="Grid Table 4 Accent 4" w:uiPriority="49"/>
+    <w:lsdException w:name="Grid Table 5 Dark Accent 4" w:uiPriority="50"/>
+    <w:lsdException w:name="Grid Table 6 Colorful Accent 4" w:uiPriority="51"/>
+    <w:lsdException w:name="Grid Table 7 Colorful Accent 4" w:uiPriority="52"/>
+    <w:lsdException w:name="Grid Table 1 Light Accent 5" w:uiPriority="46"/>
+    <w:lsdException w:name="Grid Table 2 Accent 5" w:uiPriority="47"/>
+    <w:lsdException w:name="Grid Table 3 Accent 5" w:uiPriority="48"/>
+    <w:lsdException w:name="Grid Table 4 Accent 5" w:uiPriority="49"/>
+    <w:lsdException w:name="Grid Table 5 Dark Accent 5" w:uiPriority="50"/>
+    <w:lsdException w:name="Grid Table 6 Colorful Accent 5" w:uiPriority="51"/>
+    <w:lsdException w:name="Grid Table 7 Colorful Accent 5" w:uiPriority="52"/>
+    <w:lsdException w:name="Grid Table 1 Light Accent 6" w:uiPriority="46"/>
+    <w:lsdException w:name="Grid Table 2 Accent 6" w:uiPriority="47"/>
+    <w:lsdException w:name="Grid Table 3 Accent 6" w:uiPriority="48"/>
+    <w:lsdException w:name="Grid Table 4 Accent 6" w:uiPriority="49"/>
+    <w:lsdException w:name="Grid Table 5 Dark Accent 6" w:uiPriority="50"/>
+    <w:lsdException w:name="Grid Table 6 Colorful Accent 6" w:uiPriority="51"/>
+    <w:lsdException w:name="Grid Table 7 Colorful Accent 6" w:uiPriority="52"/>
+    <w:lsdException w:name="List Table 1 Light" w:uiPriority="46"/>
+    <w:lsdException w:name="List Table 2" w:uiPriority="47"/>
+    <w:lsdException w:name="List Table 3" w:uiPriority="48"/>
+    <w:lsdException w:name="List Table 4" w:uiPriority="49"/>
+    <w:lsdException w:name="List Table 5 Dark" w:uiPriority="50"/>
+    <w:lsdException w:name="List Table 6 Colorful" w:uiPriority="51"/>
+    <w:lsdException w:name="List Table 7 Colorful" w:uiPriority="52"/>
+    <w:lsdException w:name="List Table 1 Light Accent 1" w:uiPriority="46"/>
+    <w:lsdException w:name="List Table 2 Accent 1" w:uiPriority="47"/>
+    <w:lsdException w:name="List Table 3 Accent 1" w:uiPriority="48"/>
+    <w:lsdException w:name="List Table 4 Accent 1" w:uiPriority="49"/>
+    <w:lsdException w:name="List Table 5 Dark Accent 1" w:uiPriority="50"/>
+    <w:lsdException w:name="List Table 6 Colorful Accent 1" w:uiPriority="51"/>
+    <w:lsdException w:name="List Table 7 Colorful Accent 1" w:uiPriority="52"/>
+    <w:lsdException w:name="List Table 1 Light Accent 2" w:uiPriority="46"/>
+    <w:lsdException w:name="List Table 2 Accent 2" w:uiPriority="47"/>
+    <w:lsdException w:name="List Table 3 Accent 2" w:uiPriority="48"/>
+    <w:lsdException w:name="List Table 4 Accent 2" w:uiPriority="49"/>
+    <w:lsdException w:name="List Table 5 Dark Accent 2" w:uiPriority="50"/>
+    <w:lsdException w:name="List Table 6 Colorful Accent 2" w:uiPriority="51"/>
+    <w:lsdException w:name="List Table 7 Colorful Accent 2" w:uiPriority="52"/>
+    <w:lsdException w:name="List Table 1 Light Accent 3" w:uiPriority="46"/>
+    <w:lsdException w:name="List Table 2 Accent 3" w:uiPriority="47"/>
+    <w:lsdException w:name="List Table 3 Accent 3" w:uiPriority="48"/>
+    <w:lsdException w:name="List Table 4 Accent 3" w:uiPriority="49"/>
+    <w:lsdException w:name="List Table 5 Dark Accent 3" w:uiPriority="50"/>
+    <w:lsdException w:name="List Table 6 Colorful Accent 3" w:uiPriority="51"/>
+    <w:lsdException w:name="List Table 7 Colorful Accent 3" w:uiPriority="52"/>
+    <w:lsdException w:name="List Table 1 Light Accent 4" w:uiPriority="46"/>
+    <w:lsdException w:name="List Table 2 Accent 4" w:uiPriority="47"/>
+    <w:lsdException w:name="List Table 3 Accent 4" w:uiPriority="48"/>
+    <w:lsdException w:name="List Table 4 Accent 4" w:uiPriority="49"/>
+    <w:lsdException w:name="List Table 5 Dark Accent 4" w:uiPriority="50"/>
+    <w:lsdException w:name="List Table 6 Colorful Accent 4" w:uiPriority="51"/>
+    <w:lsdException w:name="List Table 7 Colorful Accent 4" w:uiPriority="52"/>
+    <w:lsdException w:name="List Table 1 Light Accent 5" w:uiPriority="46"/>
+    <w:lsdException w:name="List Table 2 Accent 5" w:uiPriority="47"/>
+    <w:lsdException w:name="List Table 3 Accent 5" w:uiPriority="48"/>
+    <w:lsdException w:name="List Table 4 Accent 5" w:uiPriority="49"/>
+    <w:lsdException w:name="List Table 5 Dark Accent 5" w:uiPriority="50"/>
+    <w:lsdException w:name="List Table 6 Colorful Accent 5" w:uiPriority="51"/>
+    <w:lsdException w:name="List Table 7 Colorful Accent 5" w:uiPriority="52"/>
+    <w:lsdException w:name="List Table 1 Light Accent 6" w:uiPriority="46"/>
+    <w:lsdException w:name="List Table 2 Accent 6" w:uiPriority="47"/>
+    <w:lsdException w:name="List Table 3 Accent 6" w:uiPriority="48"/>
+    <w:lsdException w:name="List Table 4 Accent 6" w:uiPriority="49"/>
+    <w:lsdException w:name="List Table 5 Dark Accent 6" w:uiPriority="50"/>
+    <w:lsdException w:name="List Table 6 Colorful Accent 6" w:uiPriority="51"/>
+    <w:lsdException w:name="List Table 7 Colorful Accent 6" w:uiPriority="52"/>
   </w:latentStyles>
   <w:style w:type="paragraph" w:default="1" w:styleId="Normal">
     <w:name w:val="Normal"/>
@@ -19324,7 +19731,6 @@
     <w:uiPriority w:val="99"/>
     <w:semiHidden/>
     <w:unhideWhenUsed/>
-    <w:qFormat/>
     <w:tblPr>
       <w:tblInd w:w="0" w:type="dxa"/>
       <w:tblCellMar>
@@ -19350,7 +19756,6 @@
       <w:spacing w:after="0" w:line="240" w:lineRule="auto"/>
     </w:pPr>
     <w:tblPr>
-      <w:tblInd w:w="0" w:type="dxa"/>
       <w:tblBorders>
         <w:top w:val="single" w:sz="4" w:space="0" w:color="auto"/>
         <w:left w:val="single" w:sz="4" w:space="0" w:color="auto"/>
@@ -19359,12 +19764,6 @@
         <w:insideH w:val="single" w:sz="4" w:space="0" w:color="auto"/>
         <w:insideV w:val="single" w:sz="4" w:space="0" w:color="auto"/>
       </w:tblBorders>
-      <w:tblCellMar>
-        <w:top w:w="0" w:type="dxa"/>
-        <w:left w:w="108" w:type="dxa"/>
-        <w:bottom w:w="0" w:type="dxa"/>
-        <w:right w:w="108" w:type="dxa"/>
-      </w:tblCellMar>
     </w:tblPr>
   </w:style>
   <w:style w:type="character" w:customStyle="1" w:styleId="Heading1Char">
@@ -20084,7 +20483,7 @@
   <a:extraClrSchemeLst/>
   <a:extLst>
     <a:ext uri="{05A4C25C-085E-4340-85A3-A5531E510DB2}">
-      <thm15:themeFamily xmlns="" xmlns:thm15="http://schemas.microsoft.com/office/thememl/2012/main" name="Office Theme" id="{62F939B6-93AF-4DB8-9C6B-D6C7DFDC589F}" vid="{4A3C46E8-61CC-4603-A589-7422A47A8E4A}"/>
+      <thm15:themeFamily xmlns:thm15="http://schemas.microsoft.com/office/thememl/2012/main" name="Office Theme" id="{62F939B6-93AF-4DB8-9C6B-D6C7DFDC589F}" vid="{4A3C46E8-61CC-4603-A589-7422A47A8E4A}"/>
     </a:ext>
   </a:extLst>
 </a:theme>
@@ -20095,7 +20494,7 @@
 </file>
 
 <file path=customXml/itemProps1.xml><?xml version="1.0" encoding="utf-8"?>
-<ds:datastoreItem xmlns:ds="http://schemas.openxmlformats.org/officeDocument/2006/customXml" ds:itemID="{4665EA74-E28A-420E-94DF-C18696E6F5EE}">
+<ds:datastoreItem xmlns:ds="http://schemas.openxmlformats.org/officeDocument/2006/customXml" ds:itemID="{27D24ECF-DA12-421C-8C3D-2F45D9B204DB}">
   <ds:schemaRefs>
     <ds:schemaRef ds:uri="http://schemas.openxmlformats.org/officeDocument/2006/bibliography"/>
   </ds:schemaRefs>

</xml_diff>